<commit_message>
Update partner slide with Michael Fortner's slides. Update project to have new location for certificate files.
</commit_message>
<xml_diff>
--- a/labmanual/English/WW101-08-Project.docx
+++ b/labmanual/English/WW101-08-Project.docx
@@ -709,60 +709,52 @@
           <w:t>copy the</w:t>
         </w:r>
       </w:ins>
-      <w:ins w:id="109" w:author="Greg Landry" w:date="2017-06-03T11:56:00Z">
+      <w:bookmarkStart w:id="109" w:name="_GoBack"/>
+      <w:bookmarkEnd w:id="109"/>
+      <w:ins w:id="110" w:author="Greg Landry" w:date="2017-06-03T11:56:00Z">
         <w:r>
           <w:t xml:space="preserve"> </w:t>
         </w:r>
       </w:ins>
-      <w:ins w:id="110" w:author="Greg Landry" w:date="2017-06-03T11:58:00Z">
+      <w:ins w:id="111" w:author="Greg Landry" w:date="2017-06-03T11:58:00Z">
         <w:r>
           <w:t xml:space="preserve">client </w:t>
         </w:r>
       </w:ins>
-      <w:ins w:id="111" w:author="Greg Landry" w:date="2017-06-03T11:56:00Z">
+      <w:ins w:id="112" w:author="Greg Landry" w:date="2017-06-03T11:56:00Z">
         <w:r>
           <w:t>certificate</w:t>
         </w:r>
       </w:ins>
-      <w:ins w:id="112" w:author="Greg Landry" w:date="2017-06-03T15:19:00Z">
+      <w:ins w:id="113" w:author="Greg Landry" w:date="2017-06-03T15:19:00Z">
         <w:r>
           <w:t xml:space="preserve"> (client.cer)</w:t>
         </w:r>
       </w:ins>
-      <w:ins w:id="113" w:author="Greg Landry" w:date="2017-06-03T11:56:00Z">
+      <w:ins w:id="114" w:author="Greg Landry" w:date="2017-06-03T11:56:00Z">
         <w:r>
           <w:t xml:space="preserve"> and private key </w:t>
         </w:r>
       </w:ins>
-      <w:ins w:id="114" w:author="Greg Landry" w:date="2017-06-03T15:19:00Z">
+      <w:ins w:id="115" w:author="Greg Landry" w:date="2017-06-03T15:19:00Z">
         <w:r>
           <w:t xml:space="preserve">(privkey.cer) </w:t>
         </w:r>
       </w:ins>
-      <w:ins w:id="115" w:author="Greg Landry" w:date="2017-06-03T11:58:00Z">
+      <w:ins w:id="116" w:author="Greg Landry" w:date="2017-06-03T11:58:00Z">
         <w:r>
           <w:t xml:space="preserve">from the class material folder. They </w:t>
         </w:r>
       </w:ins>
-      <w:ins w:id="116" w:author="Greg Landry" w:date="2017-06-03T12:00:00Z">
+      <w:ins w:id="117" w:author="Greg Landry" w:date="2017-06-03T12:00:00Z">
         <w:r>
           <w:t>can</w:t>
         </w:r>
       </w:ins>
-      <w:ins w:id="117" w:author="Greg Landry" w:date="2017-06-03T11:58:00Z">
+      <w:ins w:id="118" w:author="Greg Landry" w:date="2017-06-03T11:58:00Z">
         <w:r>
           <w:t xml:space="preserve"> be found in </w:t>
         </w:r>
-        <w:r>
-          <w:rPr>
-            <w:i/>
-            <w:rPrChange w:id="118" w:author="Greg Landry" w:date="2017-06-03T12:00:00Z">
-              <w:rPr/>
-            </w:rPrChange>
-          </w:rPr>
-          <w:t>WW101 Files/</w:t>
-        </w:r>
-        <w:proofErr w:type="spellStart"/>
         <w:r>
           <w:rPr>
             <w:i/>
@@ -770,6 +762,34 @@
               <w:rPr/>
             </w:rPrChange>
           </w:rPr>
+          <w:t>WW101 Files/</w:t>
+        </w:r>
+      </w:ins>
+      <w:proofErr w:type="spellStart"/>
+      <w:ins w:id="120" w:author="Greg Landry" w:date="2017-06-19T11:32:00Z">
+        <w:r>
+          <w:rPr>
+            <w:i/>
+          </w:rPr>
+          <w:t>ClassCerts</w:t>
+        </w:r>
+        <w:proofErr w:type="spellEnd"/>
+        <w:r>
+          <w:rPr>
+            <w:i/>
+          </w:rPr>
+          <w:t>/</w:t>
+        </w:r>
+      </w:ins>
+      <w:proofErr w:type="spellStart"/>
+      <w:ins w:id="121" w:author="Greg Landry" w:date="2017-06-03T11:58:00Z">
+        <w:r>
+          <w:rPr>
+            <w:i/>
+            <w:rPrChange w:id="122" w:author="Greg Landry" w:date="2017-06-03T12:00:00Z">
+              <w:rPr/>
+            </w:rPrChange>
+          </w:rPr>
           <w:t>AWS_Broker_Info</w:t>
         </w:r>
         <w:proofErr w:type="spellEnd"/>
@@ -782,33 +802,33 @@
       <w:pPr>
         <w:ind w:left="720"/>
         <w:rPr>
-          <w:ins w:id="120" w:author="Greg Landry" w:date="2017-06-03T11:56:00Z"/>
-        </w:rPr>
-        <w:pPrChange w:id="121" w:author="Greg Landry" w:date="2017-06-03T12:03:00Z">
+          <w:ins w:id="123" w:author="Greg Landry" w:date="2017-06-03T11:56:00Z"/>
+        </w:rPr>
+        <w:pPrChange w:id="124" w:author="Greg Landry" w:date="2017-06-03T12:03:00Z">
           <w:pPr/>
         </w:pPrChange>
       </w:pPr>
-      <w:ins w:id="122" w:author="Greg Landry" w:date="2017-06-03T11:56:00Z">
+      <w:ins w:id="125" w:author="Greg Landry" w:date="2017-06-03T11:56:00Z">
         <w:r>
           <w:t xml:space="preserve">Hint: After </w:t>
         </w:r>
       </w:ins>
-      <w:ins w:id="123" w:author="Greg Landry" w:date="2017-06-03T12:00:00Z">
+      <w:ins w:id="126" w:author="Greg Landry" w:date="2017-06-03T12:00:00Z">
         <w:r>
           <w:t>copying</w:t>
         </w:r>
       </w:ins>
-      <w:ins w:id="124" w:author="Greg Landry" w:date="2017-06-03T11:56:00Z">
+      <w:ins w:id="127" w:author="Greg Landry" w:date="2017-06-03T11:56:00Z">
         <w:r>
           <w:t xml:space="preserve"> the files, you should run a “Clean” on the project. Otherwise, the project will not see the new </w:t>
         </w:r>
       </w:ins>
-      <w:ins w:id="125" w:author="Greg Landry" w:date="2017-06-03T12:01:00Z">
+      <w:ins w:id="128" w:author="Greg Landry" w:date="2017-06-03T12:01:00Z">
         <w:r>
           <w:t>files</w:t>
         </w:r>
       </w:ins>
-      <w:ins w:id="126" w:author="Greg Landry" w:date="2017-06-03T11:56:00Z">
+      <w:ins w:id="129" w:author="Greg Landry" w:date="2017-06-03T11:56:00Z">
         <w:r>
           <w:t>.</w:t>
         </w:r>
@@ -817,25 +837,25 @@
     <w:p>
       <w:pPr>
         <w:rPr>
-          <w:ins w:id="127" w:author="Greg Landry" w:date="2017-06-03T12:14:00Z"/>
-        </w:rPr>
-      </w:pPr>
-      <w:ins w:id="128" w:author="Greg Landry" w:date="2017-06-03T11:50:00Z">
+          <w:ins w:id="130" w:author="Greg Landry" w:date="2017-06-03T12:14:00Z"/>
+        </w:rPr>
+      </w:pPr>
+      <w:ins w:id="131" w:author="Greg Landry" w:date="2017-06-03T11:50:00Z">
         <w:r>
           <w:t xml:space="preserve">You will need to use I2C to read the weather information from the PSoC analog coprocessor. </w:t>
         </w:r>
       </w:ins>
-      <w:ins w:id="129" w:author="Greg Landry" w:date="2017-06-03T11:51:00Z">
+      <w:ins w:id="132" w:author="Greg Landry" w:date="2017-06-03T11:51:00Z">
         <w:r>
           <w:t>See the I2C exercises in chapter 2.</w:t>
         </w:r>
       </w:ins>
-      <w:ins w:id="130" w:author="Greg Landry" w:date="2017-06-03T11:50:00Z">
+      <w:ins w:id="133" w:author="Greg Landry" w:date="2017-06-03T11:50:00Z">
         <w:r>
           <w:t xml:space="preserve"> </w:t>
         </w:r>
       </w:ins>
-      <w:ins w:id="131" w:author="Greg Landry" w:date="2017-06-03T12:02:00Z">
+      <w:ins w:id="134" w:author="Greg Landry" w:date="2017-06-03T12:02:00Z">
         <w:r>
           <w:t xml:space="preserve">You should read the values </w:t>
         </w:r>
@@ -851,13 +871,13 @@
       <w:pPr>
         <w:pStyle w:val="ListParagraph"/>
         <w:rPr>
-          <w:ins w:id="132" w:author="Greg Landry" w:date="2017-06-03T12:03:00Z"/>
-        </w:rPr>
-        <w:pPrChange w:id="133" w:author="Greg Landry" w:date="2017-06-03T12:03:00Z">
+          <w:ins w:id="135" w:author="Greg Landry" w:date="2017-06-03T12:03:00Z"/>
+        </w:rPr>
+        <w:pPrChange w:id="136" w:author="Greg Landry" w:date="2017-06-03T12:03:00Z">
           <w:pPr/>
         </w:pPrChange>
       </w:pPr>
-      <w:ins w:id="134" w:author="Greg Landry" w:date="2017-06-03T12:03:00Z">
+      <w:ins w:id="137" w:author="Greg Landry" w:date="2017-06-03T12:03:00Z">
         <w:r>
           <w:t>Hint: Don’t forget to use __attribute__((packed)) if you have an I2C buffer that isn’t all 32-bit values. See the I2C section of the peripherals chapter for details.</w:t>
         </w:r>
@@ -866,27 +886,27 @@
     <w:p>
       <w:pPr>
         <w:rPr>
-          <w:ins w:id="135" w:author="Greg Landry" w:date="2017-03-23T16:37:00Z"/>
-        </w:rPr>
-      </w:pPr>
-      <w:del w:id="136" w:author="Greg Landry" w:date="2017-03-23T16:36:00Z">
+          <w:ins w:id="138" w:author="Greg Landry" w:date="2017-03-23T16:37:00Z"/>
+        </w:rPr>
+      </w:pPr>
+      <w:del w:id="139" w:author="Greg Landry" w:date="2017-03-23T16:36:00Z">
         <w:r>
           <w:delText>It will</w:delText>
         </w:r>
       </w:del>
-      <w:ins w:id="137" w:author="Greg Landry" w:date="2017-03-23T16:46:00Z">
+      <w:ins w:id="140" w:author="Greg Landry" w:date="2017-03-23T16:46:00Z">
         <w:r>
           <w:t>Your</w:t>
         </w:r>
       </w:ins>
-      <w:ins w:id="138" w:author="Greg Landry" w:date="2017-03-23T16:36:00Z">
+      <w:ins w:id="141" w:author="Greg Landry" w:date="2017-03-23T16:36:00Z">
         <w:r>
           <w:t xml:space="preserve"> weather station </w:t>
         </w:r>
         <w:r>
           <w:rPr>
             <w:i/>
-            <w:rPrChange w:id="139" w:author="Greg Landry" w:date="2017-03-23T16:46:00Z">
+            <w:rPrChange w:id="142" w:author="Greg Landry" w:date="2017-03-23T16:46:00Z">
               <w:rPr/>
             </w:rPrChange>
           </w:rPr>
@@ -896,17 +916,17 @@
           <w:t xml:space="preserve"> will have </w:t>
         </w:r>
       </w:ins>
-      <w:ins w:id="140" w:author="Greg Landry" w:date="2017-06-03T11:47:00Z">
+      <w:ins w:id="143" w:author="Greg Landry" w:date="2017-06-03T11:47:00Z">
         <w:r>
           <w:t>five</w:t>
         </w:r>
       </w:ins>
-      <w:ins w:id="141" w:author="Greg Landry" w:date="2017-03-23T16:36:00Z">
+      <w:ins w:id="144" w:author="Greg Landry" w:date="2017-03-23T16:36:00Z">
         <w:r>
           <w:t xml:space="preserve"> state variables</w:t>
         </w:r>
       </w:ins>
-      <w:ins w:id="142" w:author="Greg Landry" w:date="2017-06-03T11:53:00Z">
+      <w:ins w:id="145" w:author="Greg Landry" w:date="2017-06-03T11:53:00Z">
         <w:r>
           <w:t xml:space="preserve"> to keep track of information that you will publish</w:t>
         </w:r>
@@ -923,13 +943,13 @@
           <w:numId w:val="26"/>
         </w:numPr>
         <w:rPr>
-          <w:ins w:id="143" w:author="Greg Landry" w:date="2017-03-23T16:37:00Z"/>
-        </w:rPr>
-        <w:pPrChange w:id="144" w:author="Greg Landry" w:date="2017-03-23T16:37:00Z">
+          <w:ins w:id="146" w:author="Greg Landry" w:date="2017-03-23T16:37:00Z"/>
+        </w:rPr>
+        <w:pPrChange w:id="147" w:author="Greg Landry" w:date="2017-03-23T16:37:00Z">
           <w:pPr/>
         </w:pPrChange>
       </w:pPr>
-      <w:ins w:id="145" w:author="Greg Landry" w:date="2017-03-23T16:37:00Z">
+      <w:ins w:id="148" w:author="Greg Landry" w:date="2017-03-23T16:37:00Z">
         <w:r>
           <w:t>“temperatu</w:t>
         </w:r>
@@ -946,13 +966,13 @@
           <w:numId w:val="26"/>
         </w:numPr>
         <w:rPr>
-          <w:ins w:id="146" w:author="Greg Landry" w:date="2017-06-03T11:47:00Z"/>
-        </w:rPr>
-        <w:pPrChange w:id="147" w:author="Greg Landry" w:date="2017-03-23T16:37:00Z">
+          <w:ins w:id="149" w:author="Greg Landry" w:date="2017-06-03T11:47:00Z"/>
+        </w:rPr>
+        <w:pPrChange w:id="150" w:author="Greg Landry" w:date="2017-03-23T16:37:00Z">
           <w:pPr/>
         </w:pPrChange>
       </w:pPr>
-      <w:ins w:id="148" w:author="Greg Landry" w:date="2017-03-23T16:37:00Z">
+      <w:ins w:id="151" w:author="Greg Landry" w:date="2017-03-23T16:37:00Z">
         <w:r>
           <w:t>“humidity” (float)</w:t>
         </w:r>
@@ -966,13 +986,13 @@
           <w:numId w:val="26"/>
         </w:numPr>
         <w:rPr>
-          <w:ins w:id="149" w:author="Greg Landry" w:date="2017-03-23T16:37:00Z"/>
-        </w:rPr>
-        <w:pPrChange w:id="150" w:author="Greg Landry" w:date="2017-03-23T16:37:00Z">
+          <w:ins w:id="152" w:author="Greg Landry" w:date="2017-03-23T16:37:00Z"/>
+        </w:rPr>
+        <w:pPrChange w:id="153" w:author="Greg Landry" w:date="2017-03-23T16:37:00Z">
           <w:pPr/>
         </w:pPrChange>
       </w:pPr>
-      <w:ins w:id="151" w:author="Greg Landry" w:date="2017-06-03T11:47:00Z">
+      <w:ins w:id="154" w:author="Greg Landry" w:date="2017-06-03T11:47:00Z">
         <w:r>
           <w:t>“light” (float)</w:t>
         </w:r>
@@ -986,13 +1006,13 @@
           <w:numId w:val="26"/>
         </w:numPr>
         <w:rPr>
-          <w:ins w:id="152" w:author="Greg Landry" w:date="2017-03-23T16:37:00Z"/>
-        </w:rPr>
-        <w:pPrChange w:id="153" w:author="Greg Landry" w:date="2017-03-23T16:37:00Z">
+          <w:ins w:id="155" w:author="Greg Landry" w:date="2017-03-23T16:37:00Z"/>
+        </w:rPr>
+        <w:pPrChange w:id="156" w:author="Greg Landry" w:date="2017-03-23T16:37:00Z">
           <w:pPr/>
         </w:pPrChange>
       </w:pPr>
-      <w:ins w:id="154" w:author="Greg Landry" w:date="2017-03-23T16:37:00Z">
+      <w:ins w:id="157" w:author="Greg Landry" w:date="2017-03-23T16:37:00Z">
         <w:r>
           <w:t>“</w:t>
         </w:r>
@@ -1014,13 +1034,13 @@
           <w:numId w:val="26"/>
         </w:numPr>
         <w:rPr>
-          <w:ins w:id="155" w:author="Greg Landry" w:date="2017-03-23T16:37:00Z"/>
-        </w:rPr>
-        <w:pPrChange w:id="156" w:author="Greg Landry" w:date="2017-03-23T16:37:00Z">
+          <w:ins w:id="158" w:author="Greg Landry" w:date="2017-03-23T16:37:00Z"/>
+        </w:rPr>
+        <w:pPrChange w:id="159" w:author="Greg Landry" w:date="2017-03-23T16:37:00Z">
           <w:pPr/>
         </w:pPrChange>
       </w:pPr>
-      <w:ins w:id="157" w:author="Greg Landry" w:date="2017-03-23T16:37:00Z">
+      <w:ins w:id="160" w:author="Greg Landry" w:date="2017-03-23T16:37:00Z">
         <w:r>
           <w:t>“</w:t>
         </w:r>
@@ -1039,9 +1059,9 @@
         <w:pStyle w:val="ListParagraph"/>
         <w:ind w:left="360"/>
         <w:rPr>
-          <w:ins w:id="158" w:author="Greg Landry" w:date="2017-06-03T11:53:00Z"/>
-        </w:rPr>
-        <w:pPrChange w:id="159" w:author="Greg Landry" w:date="2017-06-03T11:52:00Z">
+          <w:ins w:id="161" w:author="Greg Landry" w:date="2017-06-03T11:53:00Z"/>
+        </w:rPr>
+        <w:pPrChange w:id="162" w:author="Greg Landry" w:date="2017-06-03T11:52:00Z">
           <w:pPr>
             <w:pStyle w:val="ListParagraph"/>
             <w:numPr>
@@ -1059,9 +1079,9 @@
         <w:keepNext/>
         <w:ind w:left="0"/>
         <w:rPr>
-          <w:ins w:id="160" w:author="Greg Landry" w:date="2017-06-03T11:52:00Z"/>
-        </w:rPr>
-        <w:pPrChange w:id="161" w:author="Greg Landry" w:date="2017-06-05T11:11:00Z">
+          <w:ins w:id="163" w:author="Greg Landry" w:date="2017-06-03T11:52:00Z"/>
+        </w:rPr>
+        <w:pPrChange w:id="164" w:author="Greg Landry" w:date="2017-06-05T11:11:00Z">
           <w:pPr>
             <w:pStyle w:val="ListParagraph"/>
             <w:numPr>
@@ -1072,7 +1092,7 @@
           </w:pPr>
         </w:pPrChange>
       </w:pPr>
-      <w:ins w:id="162" w:author="Greg Landry" w:date="2017-06-03T11:52:00Z">
+      <w:ins w:id="165" w:author="Greg Landry" w:date="2017-06-03T11:52:00Z">
         <w:r>
           <w:lastRenderedPageBreak/>
           <w:t xml:space="preserve">The starting (empty) shadow for your </w:t>
@@ -1102,10 +1122,10 @@
         <w:ind w:left="720"/>
         <w:jc w:val="center"/>
         <w:rPr>
-          <w:ins w:id="163" w:author="Greg Landry" w:date="2017-06-03T11:52:00Z"/>
-        </w:rPr>
-      </w:pPr>
-      <w:ins w:id="164" w:author="Greg Landry" w:date="2017-06-05T10:24:00Z">
+          <w:ins w:id="166" w:author="Greg Landry" w:date="2017-06-03T11:52:00Z"/>
+        </w:rPr>
+      </w:pPr>
+      <w:ins w:id="167" w:author="Greg Landry" w:date="2017-06-05T10:24:00Z">
         <w:r>
           <w:rPr>
             <w:noProof/>
@@ -1151,15 +1171,15 @@
     <w:p>
       <w:pPr>
         <w:rPr>
-          <w:ins w:id="165" w:author="Greg Landry" w:date="2017-06-03T11:52:00Z"/>
-        </w:rPr>
-        <w:pPrChange w:id="166" w:author="Greg Landry" w:date="2017-06-03T11:54:00Z">
+          <w:ins w:id="168" w:author="Greg Landry" w:date="2017-06-03T11:52:00Z"/>
+        </w:rPr>
+        <w:pPrChange w:id="169" w:author="Greg Landry" w:date="2017-06-03T11:54:00Z">
           <w:pPr>
             <w:ind w:left="720"/>
           </w:pPr>
         </w:pPrChange>
       </w:pPr>
-      <w:ins w:id="167" w:author="Greg Landry" w:date="2017-06-03T11:52:00Z">
+      <w:ins w:id="170" w:author="Greg Landry" w:date="2017-06-03T11:52:00Z">
         <w:r>
           <w:t xml:space="preserve">You can use the </w:t>
         </w:r>
@@ -1168,12 +1188,12 @@
           <w:t>s</w:t>
         </w:r>
       </w:ins>
-      <w:ins w:id="168" w:author="Greg Landry" w:date="2017-06-16T12:24:00Z">
+      <w:ins w:id="171" w:author="Greg Landry" w:date="2017-06-16T12:24:00Z">
         <w:r>
           <w:t>n</w:t>
         </w:r>
       </w:ins>
-      <w:ins w:id="169" w:author="Greg Landry" w:date="2017-06-03T11:52:00Z">
+      <w:ins w:id="172" w:author="Greg Landry" w:date="2017-06-03T11:52:00Z">
         <w:r>
           <w:t>printf</w:t>
         </w:r>
@@ -1200,14 +1220,14 @@
       <w:pPr>
         <w:ind w:left="720"/>
         <w:rPr>
-          <w:ins w:id="170" w:author="Greg Landry" w:date="2017-06-03T11:52:00Z"/>
+          <w:ins w:id="173" w:author="Greg Landry" w:date="2017-06-03T11:52:00Z"/>
           <w:rFonts w:ascii="Consolas" w:hAnsi="Consolas" w:cs="Consolas"/>
           <w:color w:val="000000"/>
           <w:sz w:val="16"/>
           <w:szCs w:val="20"/>
         </w:rPr>
       </w:pPr>
-      <w:ins w:id="171" w:author="Greg Landry" w:date="2017-06-03T11:52:00Z">
+      <w:ins w:id="174" w:author="Greg Landry" w:date="2017-06-03T11:52:00Z">
         <w:r>
           <w:rPr>
             <w:rFonts w:ascii="Consolas" w:hAnsi="Consolas" w:cs="Consolas"/>
@@ -1267,12 +1287,12 @@
         <w:spacing w:after="0" w:line="240" w:lineRule="auto"/>
         <w:ind w:left="720"/>
         <w:rPr>
-          <w:ins w:id="172" w:author="Greg Landry" w:date="2017-06-03T11:52:00Z"/>
+          <w:ins w:id="175" w:author="Greg Landry" w:date="2017-06-03T11:52:00Z"/>
           <w:rFonts w:ascii="Consolas" w:hAnsi="Consolas" w:cs="Consolas"/>
           <w:sz w:val="20"/>
           <w:szCs w:val="20"/>
         </w:rPr>
-        <w:pPrChange w:id="173" w:author="Greg Landry" w:date="2017-06-16T12:25:00Z">
+        <w:pPrChange w:id="176" w:author="Greg Landry" w:date="2017-06-16T12:25:00Z">
           <w:pPr>
             <w:autoSpaceDE w:val="0"/>
             <w:autoSpaceDN w:val="0"/>
@@ -1283,7 +1303,7 @@
       </w:pPr>
       <w:proofErr w:type="spellStart"/>
       <w:proofErr w:type="gramStart"/>
-      <w:ins w:id="174" w:author="Greg Landry" w:date="2017-06-03T11:52:00Z">
+      <w:ins w:id="177" w:author="Greg Landry" w:date="2017-06-03T11:52:00Z">
         <w:r>
           <w:rPr>
             <w:rFonts w:ascii="Consolas" w:hAnsi="Consolas" w:cs="Consolas"/>
@@ -1294,7 +1314,7 @@
           <w:t>s</w:t>
         </w:r>
       </w:ins>
-      <w:ins w:id="175" w:author="Greg Landry" w:date="2017-06-16T12:24:00Z">
+      <w:ins w:id="178" w:author="Greg Landry" w:date="2017-06-16T12:24:00Z">
         <w:r>
           <w:rPr>
             <w:rFonts w:ascii="Consolas" w:hAnsi="Consolas" w:cs="Consolas"/>
@@ -1305,7 +1325,7 @@
           <w:t>n</w:t>
         </w:r>
       </w:ins>
-      <w:ins w:id="176" w:author="Greg Landry" w:date="2017-06-03T11:52:00Z">
+      <w:ins w:id="179" w:author="Greg Landry" w:date="2017-06-03T11:52:00Z">
         <w:r>
           <w:rPr>
             <w:rFonts w:ascii="Consolas" w:hAnsi="Consolas" w:cs="Consolas"/>
@@ -1347,7 +1367,7 @@
           <w:t>,</w:t>
         </w:r>
       </w:ins>
-      <w:ins w:id="177" w:author="Greg Landry" w:date="2017-06-16T12:25:00Z">
+      <w:ins w:id="180" w:author="Greg Landry" w:date="2017-06-16T12:25:00Z">
         <w:r>
           <w:rPr>
             <w:rFonts w:ascii="Consolas" w:hAnsi="Consolas" w:cs="Consolas"/>
@@ -1398,7 +1418,7 @@
           <w:t>),</w:t>
         </w:r>
       </w:ins>
-      <w:ins w:id="178" w:author="Greg Landry" w:date="2017-06-03T11:52:00Z">
+      <w:ins w:id="181" w:author="Greg Landry" w:date="2017-06-03T11:52:00Z">
         <w:r>
           <w:rPr>
             <w:rFonts w:ascii="Consolas" w:hAnsi="Consolas" w:cs="Consolas"/>
@@ -1461,32 +1481,32 @@
       <w:pPr>
         <w:ind w:left="720"/>
         <w:rPr>
-          <w:ins w:id="179" w:author="Greg Landry" w:date="2017-06-03T11:52:00Z"/>
-        </w:rPr>
-      </w:pPr>
-    </w:p>
-    <w:p>
-      <w:pPr>
-        <w:rPr>
-          <w:ins w:id="180" w:author="Greg Landry" w:date="2017-06-03T12:25:00Z"/>
-        </w:rPr>
-      </w:pPr>
-      <w:ins w:id="181" w:author="Greg Landry" w:date="2017-06-05T11:11:00Z">
+          <w:ins w:id="182" w:author="Greg Landry" w:date="2017-06-03T11:52:00Z"/>
+        </w:rPr>
+      </w:pPr>
+    </w:p>
+    <w:p>
+      <w:pPr>
+        <w:rPr>
+          <w:ins w:id="183" w:author="Greg Landry" w:date="2017-06-03T12:25:00Z"/>
+        </w:rPr>
+      </w:pPr>
+      <w:ins w:id="184" w:author="Greg Landry" w:date="2017-06-05T11:11:00Z">
         <w:r>
           <w:t xml:space="preserve">Hint: </w:t>
         </w:r>
       </w:ins>
-      <w:ins w:id="182" w:author="Greg Landry" w:date="2017-06-03T11:52:00Z">
+      <w:ins w:id="185" w:author="Greg Landry" w:date="2017-06-03T11:52:00Z">
         <w:r>
           <w:t xml:space="preserve">Make sure the array you use to hold the message is large enough. If it isn’t you </w:t>
         </w:r>
       </w:ins>
-      <w:ins w:id="183" w:author="Greg Landry" w:date="2017-06-03T11:54:00Z">
+      <w:ins w:id="186" w:author="Greg Landry" w:date="2017-06-03T11:54:00Z">
         <w:r>
           <w:t>will</w:t>
         </w:r>
       </w:ins>
-      <w:ins w:id="184" w:author="Greg Landry" w:date="2017-06-03T11:52:00Z">
+      <w:ins w:id="187" w:author="Greg Landry" w:date="2017-06-03T11:52:00Z">
         <w:r>
           <w:t xml:space="preserve"> get very unpredictable results.</w:t>
         </w:r>
@@ -1495,17 +1515,17 @@
     <w:p>
       <w:pPr>
         <w:rPr>
-          <w:ins w:id="185" w:author="Greg Landry" w:date="2017-06-03T12:26:00Z"/>
-        </w:rPr>
-      </w:pPr>
-      <w:ins w:id="186" w:author="Greg Landry" w:date="2017-06-03T12:25:00Z">
+          <w:ins w:id="188" w:author="Greg Landry" w:date="2017-06-03T12:26:00Z"/>
+        </w:rPr>
+      </w:pPr>
+      <w:ins w:id="189" w:author="Greg Landry" w:date="2017-06-03T12:25:00Z">
         <w:r>
           <w:t xml:space="preserve">Hint: When doing initial testing, use the Test interface on the AWS site to examine the messages that you are sending. For example, to see all shadow messages for the </w:t>
         </w:r>
         <w:r>
           <w:rPr>
             <w:i/>
-            <w:rPrChange w:id="187" w:author="Greg Landry" w:date="2017-06-03T12:26:00Z">
+            <w:rPrChange w:id="190" w:author="Greg Landry" w:date="2017-06-03T12:26:00Z">
               <w:rPr/>
             </w:rPrChange>
           </w:rPr>
@@ -1520,13 +1540,13 @@
       <w:pPr>
         <w:ind w:left="720"/>
         <w:rPr>
-          <w:ins w:id="188" w:author="Greg Landry" w:date="2017-06-03T12:27:00Z"/>
-        </w:rPr>
-        <w:pPrChange w:id="189" w:author="Greg Landry" w:date="2017-06-03T12:26:00Z">
+          <w:ins w:id="191" w:author="Greg Landry" w:date="2017-06-03T12:27:00Z"/>
+        </w:rPr>
+        <w:pPrChange w:id="192" w:author="Greg Landry" w:date="2017-06-03T12:26:00Z">
           <w:pPr/>
         </w:pPrChange>
       </w:pPr>
-      <w:ins w:id="190" w:author="Greg Landry" w:date="2017-06-03T12:26:00Z">
+      <w:ins w:id="193" w:author="Greg Landry" w:date="2017-06-03T12:26:00Z">
         <w:r>
           <w:t>$</w:t>
         </w:r>
@@ -1539,7 +1559,7 @@
           <w:t>/things/ww101_00/</w:t>
         </w:r>
       </w:ins>
-      <w:ins w:id="191" w:author="Greg Landry" w:date="2017-06-03T12:27:00Z">
+      <w:ins w:id="194" w:author="Greg Landry" w:date="2017-06-03T12:27:00Z">
         <w:r>
           <w:t>shadow/#</w:t>
         </w:r>
@@ -1548,20 +1568,20 @@
     <w:p>
       <w:pPr>
         <w:rPr>
-          <w:ins w:id="192" w:author="Greg Landry" w:date="2017-06-05T11:06:00Z"/>
-        </w:rPr>
-      </w:pPr>
-      <w:ins w:id="193" w:author="Greg Landry" w:date="2017-06-03T12:27:00Z">
+          <w:ins w:id="195" w:author="Greg Landry" w:date="2017-06-05T11:06:00Z"/>
+        </w:rPr>
+      </w:pPr>
+      <w:ins w:id="196" w:author="Greg Landry" w:date="2017-06-03T12:27:00Z">
         <w:r>
           <w:t xml:space="preserve">Messages that show up </w:t>
         </w:r>
       </w:ins>
-      <w:ins w:id="194" w:author="Greg Landry" w:date="2017-06-03T12:28:00Z">
+      <w:ins w:id="197" w:author="Greg Landry" w:date="2017-06-03T12:28:00Z">
         <w:r>
           <w:t>to the topic</w:t>
         </w:r>
       </w:ins>
-      <w:ins w:id="195" w:author="Greg Landry" w:date="2017-06-03T12:27:00Z">
+      <w:ins w:id="198" w:author="Greg Landry" w:date="2017-06-03T12:27:00Z">
         <w:r>
           <w:t xml:space="preserve"> $</w:t>
         </w:r>
@@ -1574,19 +1594,17 @@
           <w:t>/things/ww101_00/</w:t>
         </w:r>
       </w:ins>
-      <w:ins w:id="196" w:author="Greg Landry" w:date="2017-06-16T13:06:00Z">
+      <w:ins w:id="199" w:author="Greg Landry" w:date="2017-06-16T13:06:00Z">
         <w:r>
           <w:t>shadow/</w:t>
         </w:r>
       </w:ins>
-      <w:bookmarkStart w:id="197" w:name="_GoBack"/>
-      <w:bookmarkEnd w:id="197"/>
-      <w:ins w:id="198" w:author="Greg Landry" w:date="2017-06-03T12:27:00Z">
+      <w:ins w:id="200" w:author="Greg Landry" w:date="2017-06-03T12:27:00Z">
         <w:r>
           <w:t>update are the messages that you are sending.</w:t>
         </w:r>
       </w:ins>
-      <w:ins w:id="199" w:author="Greg Landry" w:date="2017-06-03T12:28:00Z">
+      <w:ins w:id="201" w:author="Greg Landry" w:date="2017-06-03T12:28:00Z">
         <w:r>
           <w:t xml:space="preserve"> You will also see messages that tell you whether</w:t>
         </w:r>
@@ -1598,17 +1616,17 @@
     <w:p>
       <w:pPr>
         <w:rPr>
-          <w:ins w:id="200" w:author="Greg Landry" w:date="2017-06-03T12:33:00Z"/>
-        </w:rPr>
-      </w:pPr>
-      <w:ins w:id="201" w:author="Greg Landry" w:date="2017-06-05T11:06:00Z">
+          <w:ins w:id="202" w:author="Greg Landry" w:date="2017-06-03T12:33:00Z"/>
+        </w:rPr>
+      </w:pPr>
+      <w:ins w:id="203" w:author="Greg Landry" w:date="2017-06-05T11:06:00Z">
         <w:r>
           <w:t xml:space="preserve">Once you see that the broker is accepting your updates, go to your </w:t>
         </w:r>
         <w:r>
           <w:rPr>
             <w:i/>
-            <w:rPrChange w:id="202" w:author="Greg Landry" w:date="2017-06-05T11:07:00Z">
+            <w:rPrChange w:id="204" w:author="Greg Landry" w:date="2017-06-05T11:07:00Z">
               <w:rPr/>
             </w:rPrChange>
           </w:rPr>
@@ -1618,19 +1636,19 @@
           <w:t xml:space="preserve"> and click on Shadow. You will then see the data that </w:t>
         </w:r>
       </w:ins>
-      <w:ins w:id="203" w:author="Greg Landry" w:date="2017-06-05T11:07:00Z">
+      <w:ins w:id="205" w:author="Greg Landry" w:date="2017-06-05T11:07:00Z">
         <w:r>
           <w:t>is</w:t>
         </w:r>
       </w:ins>
-      <w:ins w:id="204" w:author="Greg Landry" w:date="2017-06-05T11:06:00Z">
+      <w:ins w:id="206" w:author="Greg Landry" w:date="2017-06-05T11:06:00Z">
         <w:r>
           <w:t xml:space="preserve"> published for your </w:t>
         </w:r>
         <w:r>
           <w:rPr>
             <w:i/>
-            <w:rPrChange w:id="205" w:author="Greg Landry" w:date="2017-06-05T11:07:00Z">
+            <w:rPrChange w:id="207" w:author="Greg Landry" w:date="2017-06-05T11:07:00Z">
               <w:rPr/>
             </w:rPrChange>
           </w:rPr>
@@ -1644,35 +1662,35 @@
     <w:p>
       <w:pPr>
         <w:rPr>
-          <w:ins w:id="206" w:author="Greg Landry" w:date="2017-06-03T12:35:00Z"/>
-        </w:rPr>
-      </w:pPr>
-      <w:ins w:id="207" w:author="Greg Landry" w:date="2017-06-03T12:33:00Z">
+          <w:ins w:id="208" w:author="Greg Landry" w:date="2017-06-03T12:35:00Z"/>
+        </w:rPr>
+      </w:pPr>
+      <w:ins w:id="209" w:author="Greg Landry" w:date="2017-06-03T12:33:00Z">
         <w:r>
           <w:t xml:space="preserve">The publisher application that you start with contains several threads. </w:t>
         </w:r>
       </w:ins>
-      <w:ins w:id="208" w:author="Greg Landry" w:date="2017-06-03T15:23:00Z">
+      <w:ins w:id="210" w:author="Greg Landry" w:date="2017-06-03T15:23:00Z">
         <w:r>
           <w:t>To</w:t>
         </w:r>
       </w:ins>
-      <w:ins w:id="209" w:author="Greg Landry" w:date="2017-06-03T12:33:00Z">
+      <w:ins w:id="211" w:author="Greg Landry" w:date="2017-06-03T12:33:00Z">
         <w:r>
           <w:t xml:space="preserve"> maintain modularity and reduce complexity it is HIGHLY RECOMMENED that you add additional </w:t>
         </w:r>
       </w:ins>
-      <w:ins w:id="210" w:author="Greg Landry" w:date="2017-06-03T12:34:00Z">
+      <w:ins w:id="212" w:author="Greg Landry" w:date="2017-06-03T12:34:00Z">
         <w:r>
           <w:t>functionality</w:t>
         </w:r>
       </w:ins>
-      <w:ins w:id="211" w:author="Greg Landry" w:date="2017-06-03T12:33:00Z">
+      <w:ins w:id="213" w:author="Greg Landry" w:date="2017-06-03T12:33:00Z">
         <w:r>
           <w:t xml:space="preserve"> </w:t>
         </w:r>
       </w:ins>
-      <w:ins w:id="212" w:author="Greg Landry" w:date="2017-06-03T12:34:00Z">
+      <w:ins w:id="214" w:author="Greg Landry" w:date="2017-06-03T12:34:00Z">
         <w:r>
           <w:t>in new threads. For example, you may want separate threads to:</w:t>
         </w:r>
@@ -1686,10 +1704,10 @@
           <w:numId w:val="27"/>
         </w:numPr>
         <w:rPr>
-          <w:ins w:id="213" w:author="Greg Landry" w:date="2017-06-03T12:36:00Z"/>
-        </w:rPr>
-      </w:pPr>
-      <w:ins w:id="214" w:author="Greg Landry" w:date="2017-06-03T12:36:00Z">
+          <w:ins w:id="215" w:author="Greg Landry" w:date="2017-06-03T12:36:00Z"/>
+        </w:rPr>
+      </w:pPr>
+      <w:ins w:id="216" w:author="Greg Landry" w:date="2017-06-03T12:36:00Z">
         <w:r>
           <w:t>Publish data to the Cloud</w:t>
         </w:r>
@@ -1703,9 +1721,9 @@
           <w:numId w:val="27"/>
         </w:numPr>
         <w:rPr>
-          <w:ins w:id="215" w:author="Greg Landry" w:date="2017-06-03T12:36:00Z"/>
-        </w:rPr>
-        <w:pPrChange w:id="216" w:author="Greg Landry" w:date="2017-06-03T12:36:00Z">
+          <w:ins w:id="217" w:author="Greg Landry" w:date="2017-06-03T12:36:00Z"/>
+        </w:rPr>
+        <w:pPrChange w:id="218" w:author="Greg Landry" w:date="2017-06-03T12:36:00Z">
           <w:pPr>
             <w:pStyle w:val="ListParagraph"/>
             <w:numPr>
@@ -1716,7 +1734,7 @@
           </w:pPr>
         </w:pPrChange>
       </w:pPr>
-      <w:ins w:id="217" w:author="Greg Landry" w:date="2017-06-03T12:36:00Z">
+      <w:ins w:id="219" w:author="Greg Landry" w:date="2017-06-03T12:36:00Z">
         <w:r>
           <w:t>Read weather data from the PSoC</w:t>
         </w:r>
@@ -1730,9 +1748,9 @@
           <w:numId w:val="27"/>
         </w:numPr>
         <w:rPr>
-          <w:ins w:id="218" w:author="Greg Landry" w:date="2017-06-03T12:36:00Z"/>
-        </w:rPr>
-        <w:pPrChange w:id="219" w:author="Greg Landry" w:date="2017-06-03T12:36:00Z">
+          <w:ins w:id="220" w:author="Greg Landry" w:date="2017-06-03T12:36:00Z"/>
+        </w:rPr>
+        <w:pPrChange w:id="221" w:author="Greg Landry" w:date="2017-06-03T12:36:00Z">
           <w:pPr>
             <w:pStyle w:val="ListParagraph"/>
             <w:numPr>
@@ -1743,7 +1761,7 @@
           </w:pPr>
         </w:pPrChange>
       </w:pPr>
-      <w:ins w:id="220" w:author="Greg Landry" w:date="2017-06-03T12:36:00Z">
+      <w:ins w:id="222" w:author="Greg Landry" w:date="2017-06-03T12:36:00Z">
         <w:r>
           <w:t>Update the OLED display</w:t>
         </w:r>
@@ -1757,9 +1775,9 @@
           <w:numId w:val="27"/>
         </w:numPr>
         <w:rPr>
-          <w:ins w:id="221" w:author="Greg Landry" w:date="2017-06-03T12:36:00Z"/>
-        </w:rPr>
-        <w:pPrChange w:id="222" w:author="Greg Landry" w:date="2017-06-03T12:36:00Z">
+          <w:ins w:id="223" w:author="Greg Landry" w:date="2017-06-03T12:36:00Z"/>
+        </w:rPr>
+        <w:pPrChange w:id="224" w:author="Greg Landry" w:date="2017-06-03T12:36:00Z">
           <w:pPr>
             <w:pStyle w:val="ListParagraph"/>
             <w:numPr>
@@ -1770,7 +1788,7 @@
           </w:pPr>
         </w:pPrChange>
       </w:pPr>
-      <w:ins w:id="223" w:author="Greg Landry" w:date="2017-06-03T12:36:00Z">
+      <w:ins w:id="225" w:author="Greg Landry" w:date="2017-06-03T12:36:00Z">
         <w:r>
           <w:t>Monitor CapSense buttons</w:t>
         </w:r>
@@ -1784,9 +1802,9 @@
           <w:numId w:val="27"/>
         </w:numPr>
         <w:rPr>
-          <w:ins w:id="224" w:author="Greg Landry" w:date="2017-06-03T12:36:00Z"/>
-        </w:rPr>
-        <w:pPrChange w:id="225" w:author="Greg Landry" w:date="2017-06-03T12:36:00Z">
+          <w:ins w:id="226" w:author="Greg Landry" w:date="2017-06-03T12:36:00Z"/>
+        </w:rPr>
+        <w:pPrChange w:id="227" w:author="Greg Landry" w:date="2017-06-03T12:36:00Z">
           <w:pPr>
             <w:pStyle w:val="ListParagraph"/>
             <w:numPr>
@@ -1797,7 +1815,7 @@
           </w:pPr>
         </w:pPrChange>
       </w:pPr>
-      <w:ins w:id="226" w:author="Greg Landry" w:date="2017-06-03T12:36:00Z">
+      <w:ins w:id="228" w:author="Greg Landry" w:date="2017-06-03T12:36:00Z">
         <w:r>
           <w:t>Perform the UART command interface functions (both input and output)</w:t>
         </w:r>
@@ -1811,20 +1829,20 @@
           <w:numId w:val="27"/>
         </w:numPr>
         <w:rPr>
-          <w:ins w:id="227" w:author="Greg Landry" w:date="2017-06-03T12:34:00Z"/>
-        </w:rPr>
-        <w:pPrChange w:id="228" w:author="Greg Landry" w:date="2017-06-03T12:27:00Z">
+          <w:ins w:id="229" w:author="Greg Landry" w:date="2017-06-03T12:34:00Z"/>
+        </w:rPr>
+        <w:pPrChange w:id="230" w:author="Greg Landry" w:date="2017-06-03T12:27:00Z">
           <w:pPr/>
         </w:pPrChange>
       </w:pPr>
-      <w:ins w:id="229" w:author="Greg Landry" w:date="2017-06-03T12:36:00Z">
+      <w:ins w:id="231" w:author="Greg Landry" w:date="2017-06-03T12:36:00Z">
         <w:r>
           <w:t xml:space="preserve">Subscribe to other </w:t>
         </w:r>
         <w:r>
           <w:rPr>
             <w:i/>
-            <w:rPrChange w:id="230" w:author="Greg Landry" w:date="2017-06-03T12:36:00Z">
+            <w:rPrChange w:id="232" w:author="Greg Landry" w:date="2017-06-03T12:36:00Z">
               <w:rPr/>
             </w:rPrChange>
           </w:rPr>
@@ -1838,26 +1856,26 @@
     <w:p>
       <w:pPr>
         <w:rPr>
-          <w:ins w:id="231" w:author="Greg Landry" w:date="2017-06-03T12:03:00Z"/>
-        </w:rPr>
-      </w:pPr>
-      <w:ins w:id="232" w:author="Greg Landry" w:date="2017-06-03T12:37:00Z">
+          <w:ins w:id="233" w:author="Greg Landry" w:date="2017-06-03T12:03:00Z"/>
+        </w:rPr>
+      </w:pPr>
+      <w:ins w:id="234" w:author="Greg Landry" w:date="2017-06-03T12:37:00Z">
         <w:r>
           <w:lastRenderedPageBreak/>
           <w:t xml:space="preserve">Remember that </w:t>
         </w:r>
       </w:ins>
-      <w:ins w:id="233" w:author="Greg Landry" w:date="2017-06-03T12:34:00Z">
+      <w:ins w:id="235" w:author="Greg Landry" w:date="2017-06-03T12:34:00Z">
         <w:r>
           <w:t xml:space="preserve">interaction between threads is controlled using semaphores, queues, </w:t>
         </w:r>
       </w:ins>
-      <w:ins w:id="234" w:author="Greg Landry" w:date="2017-06-03T12:35:00Z">
+      <w:ins w:id="236" w:author="Greg Landry" w:date="2017-06-03T12:35:00Z">
         <w:r>
           <w:t xml:space="preserve">and </w:t>
         </w:r>
       </w:ins>
-      <w:ins w:id="235" w:author="Greg Landry" w:date="2017-06-03T12:34:00Z">
+      <w:ins w:id="237" w:author="Greg Landry" w:date="2017-06-03T12:34:00Z">
         <w:r>
           <w:t>mutexes.</w:t>
         </w:r>
@@ -1867,13 +1885,13 @@
       <w:pPr>
         <w:pStyle w:val="Heading4"/>
         <w:rPr>
-          <w:ins w:id="236" w:author="Greg Landry" w:date="2017-06-03T12:25:00Z"/>
-        </w:rPr>
-        <w:pPrChange w:id="237" w:author="Greg Landry" w:date="2017-06-03T12:25:00Z">
+          <w:ins w:id="238" w:author="Greg Landry" w:date="2017-06-03T12:25:00Z"/>
+        </w:rPr>
+        <w:pPrChange w:id="239" w:author="Greg Landry" w:date="2017-06-03T12:25:00Z">
           <w:pPr/>
         </w:pPrChange>
       </w:pPr>
-      <w:ins w:id="238" w:author="Greg Landry" w:date="2017-06-03T12:25:00Z">
+      <w:ins w:id="240" w:author="Greg Landry" w:date="2017-06-03T12:25:00Z">
         <w:r>
           <w:t>Advanced</w:t>
         </w:r>
@@ -1883,13 +1901,13 @@
       <w:pPr>
         <w:pStyle w:val="Heading5"/>
         <w:rPr>
-          <w:ins w:id="239" w:author="Greg Landry" w:date="2017-06-03T12:28:00Z"/>
-        </w:rPr>
-        <w:pPrChange w:id="240" w:author="Greg Landry" w:date="2017-06-03T12:29:00Z">
+          <w:ins w:id="241" w:author="Greg Landry" w:date="2017-06-03T12:28:00Z"/>
+        </w:rPr>
+        <w:pPrChange w:id="242" w:author="Greg Landry" w:date="2017-06-03T12:29:00Z">
           <w:pPr/>
         </w:pPrChange>
       </w:pPr>
-      <w:ins w:id="241" w:author="Greg Landry" w:date="2017-06-03T12:28:00Z">
+      <w:ins w:id="243" w:author="Greg Landry" w:date="2017-06-03T12:28:00Z">
         <w:r>
           <w:t>Display</w:t>
         </w:r>
@@ -1898,17 +1916,17 @@
     <w:p>
       <w:pPr>
         <w:rPr>
-          <w:ins w:id="242" w:author="Greg Landry" w:date="2017-06-03T12:08:00Z"/>
-        </w:rPr>
-      </w:pPr>
-      <w:ins w:id="243" w:author="Greg Landry" w:date="2017-06-03T12:07:00Z">
+          <w:ins w:id="244" w:author="Greg Landry" w:date="2017-06-03T12:08:00Z"/>
+        </w:rPr>
+      </w:pPr>
+      <w:ins w:id="245" w:author="Greg Landry" w:date="2017-06-03T12:07:00Z">
         <w:r>
           <w:t xml:space="preserve">The OLED display for your </w:t>
         </w:r>
         <w:r>
           <w:rPr>
             <w:i/>
-            <w:rPrChange w:id="244" w:author="Greg Landry" w:date="2017-06-03T12:07:00Z">
+            <w:rPrChange w:id="246" w:author="Greg Landry" w:date="2017-06-03T12:07:00Z">
               <w:rPr/>
             </w:rPrChange>
           </w:rPr>
@@ -1918,7 +1936,7 @@
           <w:t xml:space="preserve"> should look something like this</w:t>
         </w:r>
       </w:ins>
-      <w:ins w:id="245" w:author="Greg Landry" w:date="2017-06-05T10:23:00Z">
+      <w:ins w:id="247" w:author="Greg Landry" w:date="2017-06-05T10:23:00Z">
         <w:r>
           <w:t>:</w:t>
         </w:r>
@@ -1929,30 +1947,19 @@
         <w:spacing w:after="0"/>
         <w:ind w:left="720"/>
         <w:rPr>
-          <w:ins w:id="246" w:author="Greg Landry" w:date="2017-06-03T12:08:00Z"/>
+          <w:ins w:id="248" w:author="Greg Landry" w:date="2017-06-03T12:08:00Z"/>
           <w:rFonts w:ascii="Courier New" w:hAnsi="Courier New" w:cs="Courier New"/>
-          <w:rPrChange w:id="247" w:author="Greg Landry" w:date="2017-06-05T10:23:00Z">
+          <w:rPrChange w:id="249" w:author="Greg Landry" w:date="2017-06-05T10:23:00Z">
             <w:rPr>
-              <w:ins w:id="248" w:author="Greg Landry" w:date="2017-06-03T12:08:00Z"/>
+              <w:ins w:id="250" w:author="Greg Landry" w:date="2017-06-03T12:08:00Z"/>
             </w:rPr>
           </w:rPrChange>
         </w:rPr>
-        <w:pPrChange w:id="249" w:author="Greg Landry" w:date="2017-06-03T12:12:00Z">
+        <w:pPrChange w:id="251" w:author="Greg Landry" w:date="2017-06-03T12:12:00Z">
           <w:pPr/>
         </w:pPrChange>
       </w:pPr>
-      <w:ins w:id="250" w:author="Greg Landry" w:date="2017-06-03T12:08:00Z">
-        <w:r>
-          <w:rPr>
-            <w:rFonts w:ascii="Courier New" w:hAnsi="Courier New" w:cs="Courier New"/>
-            <w:rPrChange w:id="251" w:author="Greg Landry" w:date="2017-06-05T10:23:00Z">
-              <w:rPr/>
-            </w:rPrChange>
-          </w:rPr>
-          <w:t>ww101_00</w:t>
-        </w:r>
-      </w:ins>
-      <w:ins w:id="252" w:author="Greg Landry" w:date="2017-06-03T12:09:00Z">
+      <w:ins w:id="252" w:author="Greg Landry" w:date="2017-06-03T12:08:00Z">
         <w:r>
           <w:rPr>
             <w:rFonts w:ascii="Courier New" w:hAnsi="Courier New" w:cs="Courier New"/>
@@ -1960,10 +1967,21 @@
               <w:rPr/>
             </w:rPrChange>
           </w:rPr>
+          <w:t>ww101_00</w:t>
+        </w:r>
+      </w:ins>
+      <w:ins w:id="254" w:author="Greg Landry" w:date="2017-06-03T12:09:00Z">
+        <w:r>
+          <w:rPr>
+            <w:rFonts w:ascii="Courier New" w:hAnsi="Courier New" w:cs="Courier New"/>
+            <w:rPrChange w:id="255" w:author="Greg Landry" w:date="2017-06-05T10:23:00Z">
+              <w:rPr/>
+            </w:rPrChange>
+          </w:rPr>
           <w:t xml:space="preserve"> *</w:t>
         </w:r>
       </w:ins>
-      <w:ins w:id="254" w:author="Greg Landry" w:date="2017-06-05T10:23:00Z">
+      <w:ins w:id="256" w:author="Greg Landry" w:date="2017-06-05T10:23:00Z">
         <w:r>
           <w:rPr>
             <w:rFonts w:ascii="Courier New" w:hAnsi="Courier New" w:cs="Courier New"/>
@@ -1977,30 +1995,30 @@
         <w:spacing w:after="0"/>
         <w:ind w:left="720"/>
         <w:rPr>
-          <w:ins w:id="255" w:author="Greg Landry" w:date="2017-06-03T12:10:00Z"/>
+          <w:ins w:id="257" w:author="Greg Landry" w:date="2017-06-03T12:10:00Z"/>
           <w:rFonts w:ascii="Courier New" w:hAnsi="Courier New" w:cs="Courier New"/>
-          <w:rPrChange w:id="256" w:author="Greg Landry" w:date="2017-06-05T10:23:00Z">
+          <w:rPrChange w:id="258" w:author="Greg Landry" w:date="2017-06-05T10:23:00Z">
             <w:rPr>
-              <w:ins w:id="257" w:author="Greg Landry" w:date="2017-06-03T12:10:00Z"/>
+              <w:ins w:id="259" w:author="Greg Landry" w:date="2017-06-03T12:10:00Z"/>
             </w:rPr>
           </w:rPrChange>
         </w:rPr>
-        <w:pPrChange w:id="258" w:author="Greg Landry" w:date="2017-06-03T12:12:00Z">
+        <w:pPrChange w:id="260" w:author="Greg Landry" w:date="2017-06-03T12:12:00Z">
           <w:pPr/>
         </w:pPrChange>
       </w:pPr>
-      <w:ins w:id="259" w:author="Greg Landry" w:date="2017-06-03T12:10:00Z">
+      <w:ins w:id="261" w:author="Greg Landry" w:date="2017-06-03T12:10:00Z">
         <w:r>
           <w:rPr>
             <w:rFonts w:ascii="Courier New" w:hAnsi="Courier New" w:cs="Courier New"/>
-            <w:rPrChange w:id="260" w:author="Greg Landry" w:date="2017-06-05T10:23:00Z">
+            <w:rPrChange w:id="262" w:author="Greg Landry" w:date="2017-06-05T10:23:00Z">
               <w:rPr/>
             </w:rPrChange>
           </w:rPr>
           <w:t>198.51</w:t>
         </w:r>
       </w:ins>
-      <w:ins w:id="261" w:author="Greg Landry" w:date="2017-06-05T11:09:00Z">
+      <w:ins w:id="263" w:author="Greg Landry" w:date="2017-06-05T11:09:00Z">
         <w:r>
           <w:rPr>
             <w:rFonts w:ascii="Courier New" w:hAnsi="Courier New" w:cs="Courier New"/>
@@ -2008,18 +2026,7 @@
           <w:t>.</w:t>
         </w:r>
       </w:ins>
-      <w:ins w:id="262" w:author="Greg Landry" w:date="2017-06-03T12:10:00Z">
-        <w:r>
-          <w:rPr>
-            <w:rFonts w:ascii="Courier New" w:hAnsi="Courier New" w:cs="Courier New"/>
-            <w:rPrChange w:id="263" w:author="Greg Landry" w:date="2017-06-05T10:23:00Z">
-              <w:rPr/>
-            </w:rPrChange>
-          </w:rPr>
-          <w:t>1</w:t>
-        </w:r>
-      </w:ins>
-      <w:ins w:id="264" w:author="Greg Landry" w:date="2017-06-05T10:22:00Z">
+      <w:ins w:id="264" w:author="Greg Landry" w:date="2017-06-03T12:10:00Z">
         <w:r>
           <w:rPr>
             <w:rFonts w:ascii="Courier New" w:hAnsi="Courier New" w:cs="Courier New"/>
@@ -2027,10 +2034,10 @@
               <w:rPr/>
             </w:rPrChange>
           </w:rPr>
-          <w:t>00</w:t>
-        </w:r>
-      </w:ins>
-      <w:ins w:id="266" w:author="Greg Landry" w:date="2017-06-03T12:10:00Z">
+          <w:t>1</w:t>
+        </w:r>
+      </w:ins>
+      <w:ins w:id="266" w:author="Greg Landry" w:date="2017-06-05T10:22:00Z">
         <w:r>
           <w:rPr>
             <w:rFonts w:ascii="Courier New" w:hAnsi="Courier New" w:cs="Courier New"/>
@@ -2038,39 +2045,39 @@
               <w:rPr/>
             </w:rPrChange>
           </w:rPr>
-          <w:t>.149</w:t>
-        </w:r>
-      </w:ins>
-    </w:p>
-    <w:p>
-      <w:pPr>
-        <w:spacing w:after="0"/>
-        <w:ind w:left="720"/>
-        <w:rPr>
-          <w:ins w:id="268" w:author="Greg Landry" w:date="2017-06-03T12:09:00Z"/>
-          <w:rFonts w:ascii="Courier New" w:hAnsi="Courier New" w:cs="Courier New"/>
-          <w:rPrChange w:id="269" w:author="Greg Landry" w:date="2017-06-05T10:23:00Z">
-            <w:rPr>
-              <w:ins w:id="270" w:author="Greg Landry" w:date="2017-06-03T12:09:00Z"/>
-            </w:rPr>
-          </w:rPrChange>
-        </w:rPr>
-        <w:pPrChange w:id="271" w:author="Greg Landry" w:date="2017-06-03T12:12:00Z">
-          <w:pPr/>
-        </w:pPrChange>
-      </w:pPr>
-      <w:ins w:id="272" w:author="Greg Landry" w:date="2017-06-03T12:08:00Z">
+          <w:t>00</w:t>
+        </w:r>
+      </w:ins>
+      <w:ins w:id="268" w:author="Greg Landry" w:date="2017-06-03T12:10:00Z">
         <w:r>
           <w:rPr>
             <w:rFonts w:ascii="Courier New" w:hAnsi="Courier New" w:cs="Courier New"/>
-            <w:rPrChange w:id="273" w:author="Greg Landry" w:date="2017-06-05T10:23:00Z">
+            <w:rPrChange w:id="269" w:author="Greg Landry" w:date="2017-06-05T10:23:00Z">
               <w:rPr/>
             </w:rPrChange>
           </w:rPr>
-          <w:t>Tem</w:t>
-        </w:r>
-      </w:ins>
-      <w:ins w:id="274" w:author="Greg Landry" w:date="2017-06-03T12:09:00Z">
+          <w:t>.149</w:t>
+        </w:r>
+      </w:ins>
+    </w:p>
+    <w:p>
+      <w:pPr>
+        <w:spacing w:after="0"/>
+        <w:ind w:left="720"/>
+        <w:rPr>
+          <w:ins w:id="270" w:author="Greg Landry" w:date="2017-06-03T12:09:00Z"/>
+          <w:rFonts w:ascii="Courier New" w:hAnsi="Courier New" w:cs="Courier New"/>
+          <w:rPrChange w:id="271" w:author="Greg Landry" w:date="2017-06-05T10:23:00Z">
+            <w:rPr>
+              <w:ins w:id="272" w:author="Greg Landry" w:date="2017-06-03T12:09:00Z"/>
+            </w:rPr>
+          </w:rPrChange>
+        </w:rPr>
+        <w:pPrChange w:id="273" w:author="Greg Landry" w:date="2017-06-03T12:12:00Z">
+          <w:pPr/>
+        </w:pPrChange>
+      </w:pPr>
+      <w:ins w:id="274" w:author="Greg Landry" w:date="2017-06-03T12:08:00Z">
         <w:r>
           <w:rPr>
             <w:rFonts w:ascii="Courier New" w:hAnsi="Courier New" w:cs="Courier New"/>
@@ -2078,10 +2085,21 @@
               <w:rPr/>
             </w:rPrChange>
           </w:rPr>
+          <w:t>Tem</w:t>
+        </w:r>
+      </w:ins>
+      <w:ins w:id="276" w:author="Greg Landry" w:date="2017-06-03T12:09:00Z">
+        <w:r>
+          <w:rPr>
+            <w:rFonts w:ascii="Courier New" w:hAnsi="Courier New" w:cs="Courier New"/>
+            <w:rPrChange w:id="277" w:author="Greg Landry" w:date="2017-06-05T10:23:00Z">
+              <w:rPr/>
+            </w:rPrChange>
+          </w:rPr>
           <w:t>p:</w:t>
         </w:r>
       </w:ins>
-      <w:ins w:id="276" w:author="Greg Landry" w:date="2017-06-03T12:11:00Z">
+      <w:ins w:id="278" w:author="Greg Landry" w:date="2017-06-03T12:11:00Z">
         <w:r>
           <w:rPr>
             <w:rFonts w:ascii="Courier New" w:hAnsi="Courier New" w:cs="Courier New"/>
@@ -2089,7 +2107,7 @@
           <w:t xml:space="preserve">    </w:t>
         </w:r>
       </w:ins>
-      <w:ins w:id="277" w:author="Greg Landry" w:date="2017-06-05T10:23:00Z">
+      <w:ins w:id="279" w:author="Greg Landry" w:date="2017-06-05T10:23:00Z">
         <w:r>
           <w:rPr>
             <w:rFonts w:ascii="Courier New" w:hAnsi="Courier New" w:cs="Courier New"/>
@@ -2097,11 +2115,11 @@
           <w:t xml:space="preserve"> </w:t>
         </w:r>
       </w:ins>
-      <w:ins w:id="278" w:author="Greg Landry" w:date="2017-06-03T12:11:00Z">
+      <w:ins w:id="280" w:author="Greg Landry" w:date="2017-06-03T12:11:00Z">
         <w:r>
           <w:rPr>
             <w:rFonts w:ascii="Courier New" w:hAnsi="Courier New" w:cs="Courier New"/>
-            <w:rPrChange w:id="279" w:author="Greg Landry" w:date="2017-06-05T10:23:00Z">
+            <w:rPrChange w:id="281" w:author="Greg Landry" w:date="2017-06-05T10:23:00Z">
               <w:rPr/>
             </w:rPrChange>
           </w:rPr>
@@ -2114,19 +2132,19 @@
         <w:spacing w:after="0"/>
         <w:ind w:left="720"/>
         <w:rPr>
-          <w:ins w:id="280" w:author="Greg Landry" w:date="2017-06-03T12:09:00Z"/>
+          <w:ins w:id="282" w:author="Greg Landry" w:date="2017-06-03T12:09:00Z"/>
           <w:rFonts w:ascii="Courier New" w:hAnsi="Courier New" w:cs="Courier New"/>
-          <w:rPrChange w:id="281" w:author="Greg Landry" w:date="2017-06-05T10:23:00Z">
+          <w:rPrChange w:id="283" w:author="Greg Landry" w:date="2017-06-05T10:23:00Z">
             <w:rPr>
-              <w:ins w:id="282" w:author="Greg Landry" w:date="2017-06-03T12:09:00Z"/>
+              <w:ins w:id="284" w:author="Greg Landry" w:date="2017-06-03T12:09:00Z"/>
             </w:rPr>
           </w:rPrChange>
         </w:rPr>
-        <w:pPrChange w:id="283" w:author="Greg Landry" w:date="2017-06-03T12:12:00Z">
+        <w:pPrChange w:id="285" w:author="Greg Landry" w:date="2017-06-03T12:12:00Z">
           <w:pPr/>
         </w:pPrChange>
       </w:pPr>
-      <w:ins w:id="284" w:author="Greg Landry" w:date="2017-06-03T12:09:00Z">
+      <w:ins w:id="286" w:author="Greg Landry" w:date="2017-06-03T12:09:00Z">
         <w:r>
           <w:rPr>
             <w:rFonts w:ascii="Courier New" w:hAnsi="Courier New" w:cs="Courier New"/>
@@ -2134,11 +2152,11 @@
           <w:t xml:space="preserve">Humidity: </w:t>
         </w:r>
       </w:ins>
-      <w:ins w:id="285" w:author="Greg Landry" w:date="2017-06-03T12:11:00Z">
+      <w:ins w:id="287" w:author="Greg Landry" w:date="2017-06-03T12:11:00Z">
         <w:r>
           <w:rPr>
             <w:rFonts w:ascii="Courier New" w:hAnsi="Courier New" w:cs="Courier New"/>
-            <w:rPrChange w:id="286" w:author="Greg Landry" w:date="2017-06-05T10:23:00Z">
+            <w:rPrChange w:id="288" w:author="Greg Landry" w:date="2017-06-05T10:23:00Z">
               <w:rPr/>
             </w:rPrChange>
           </w:rPr>
@@ -2150,36 +2168,19 @@
       <w:pPr>
         <w:ind w:left="720"/>
         <w:rPr>
-          <w:ins w:id="287" w:author="Greg Landry" w:date="2017-06-03T12:07:00Z"/>
+          <w:ins w:id="289" w:author="Greg Landry" w:date="2017-06-03T12:07:00Z"/>
           <w:rFonts w:ascii="Courier New" w:hAnsi="Courier New" w:cs="Courier New"/>
-          <w:rPrChange w:id="288" w:author="Greg Landry" w:date="2017-06-05T10:23:00Z">
+          <w:rPrChange w:id="290" w:author="Greg Landry" w:date="2017-06-05T10:23:00Z">
             <w:rPr>
-              <w:ins w:id="289" w:author="Greg Landry" w:date="2017-06-03T12:07:00Z"/>
+              <w:ins w:id="291" w:author="Greg Landry" w:date="2017-06-03T12:07:00Z"/>
             </w:rPr>
           </w:rPrChange>
         </w:rPr>
-        <w:pPrChange w:id="290" w:author="Greg Landry" w:date="2017-06-03T12:08:00Z">
+        <w:pPrChange w:id="292" w:author="Greg Landry" w:date="2017-06-03T12:08:00Z">
           <w:pPr/>
         </w:pPrChange>
       </w:pPr>
-      <w:ins w:id="291" w:author="Greg Landry" w:date="2017-06-03T12:09:00Z">
-        <w:r>
-          <w:rPr>
-            <w:rFonts w:ascii="Courier New" w:hAnsi="Courier New" w:cs="Courier New"/>
-            <w:rPrChange w:id="292" w:author="Greg Landry" w:date="2017-06-05T10:23:00Z">
-              <w:rPr/>
-            </w:rPrChange>
-          </w:rPr>
-          <w:t xml:space="preserve">Light: </w:t>
-        </w:r>
-      </w:ins>
-      <w:ins w:id="293" w:author="Greg Landry" w:date="2017-06-03T12:11:00Z">
-        <w:r>
-          <w:rPr>
-            <w:rFonts w:ascii="Courier New" w:hAnsi="Courier New" w:cs="Courier New"/>
-          </w:rPr>
-          <w:t xml:space="preserve">   </w:t>
-        </w:r>
+      <w:ins w:id="293" w:author="Greg Landry" w:date="2017-06-03T12:09:00Z">
         <w:r>
           <w:rPr>
             <w:rFonts w:ascii="Courier New" w:hAnsi="Courier New" w:cs="Courier New"/>
@@ -2187,12 +2188,29 @@
               <w:rPr/>
             </w:rPrChange>
           </w:rPr>
-          <w:t>2</w:t>
-        </w:r>
+          <w:t xml:space="preserve">Light: </w:t>
+        </w:r>
+      </w:ins>
+      <w:ins w:id="295" w:author="Greg Landry" w:date="2017-06-03T12:11:00Z">
         <w:r>
           <w:rPr>
             <w:rFonts w:ascii="Courier New" w:hAnsi="Courier New" w:cs="Courier New"/>
-            <w:rPrChange w:id="295" w:author="Greg Landry" w:date="2017-06-05T10:23:00Z">
+          </w:rPr>
+          <w:t xml:space="preserve">   </w:t>
+        </w:r>
+        <w:r>
+          <w:rPr>
+            <w:rFonts w:ascii="Courier New" w:hAnsi="Courier New" w:cs="Courier New"/>
+            <w:rPrChange w:id="296" w:author="Greg Landry" w:date="2017-06-05T10:23:00Z">
+              <w:rPr/>
+            </w:rPrChange>
+          </w:rPr>
+          <w:t>2</w:t>
+        </w:r>
+        <w:r>
+          <w:rPr>
+            <w:rFonts w:ascii="Courier New" w:hAnsi="Courier New" w:cs="Courier New"/>
+            <w:rPrChange w:id="297" w:author="Greg Landry" w:date="2017-06-05T10:23:00Z">
               <w:rPr/>
             </w:rPrChange>
           </w:rPr>
@@ -2203,20 +2221,20 @@
     <w:p>
       <w:pPr>
         <w:rPr>
-          <w:ins w:id="296" w:author="Greg Landry" w:date="2017-06-03T15:25:00Z"/>
-        </w:rPr>
-      </w:pPr>
-      <w:ins w:id="297" w:author="Greg Landry" w:date="2017-06-03T15:25:00Z">
+          <w:ins w:id="298" w:author="Greg Landry" w:date="2017-06-03T15:25:00Z"/>
+        </w:rPr>
+      </w:pPr>
+      <w:ins w:id="299" w:author="Greg Landry" w:date="2017-06-03T15:25:00Z">
         <w:r>
           <w:t>The “*</w:t>
         </w:r>
       </w:ins>
-      <w:ins w:id="298" w:author="Greg Landry" w:date="2017-06-05T10:23:00Z">
+      <w:ins w:id="300" w:author="Greg Landry" w:date="2017-06-05T10:23:00Z">
         <w:r>
           <w:t>ALERT*</w:t>
         </w:r>
       </w:ins>
-      <w:ins w:id="299" w:author="Greg Landry" w:date="2017-06-03T15:25:00Z">
+      <w:ins w:id="301" w:author="Greg Landry" w:date="2017-06-03T15:25:00Z">
         <w:r>
           <w:t xml:space="preserve">” after the </w:t>
         </w:r>
@@ -2234,20 +2252,20 @@
     <w:p>
       <w:pPr>
         <w:rPr>
-          <w:ins w:id="300" w:author="Greg Landry" w:date="2017-06-03T12:13:00Z"/>
-        </w:rPr>
-      </w:pPr>
-      <w:ins w:id="301" w:author="Greg Landry" w:date="2017-06-03T12:13:00Z">
+          <w:ins w:id="302" w:author="Greg Landry" w:date="2017-06-03T12:13:00Z"/>
+        </w:rPr>
+      </w:pPr>
+      <w:ins w:id="303" w:author="Greg Landry" w:date="2017-06-03T12:13:00Z">
         <w:r>
           <w:t>You should only update the display if one of the values has changed. Hint: use a semaphore</w:t>
         </w:r>
       </w:ins>
-      <w:ins w:id="302" w:author="Greg Landry" w:date="2017-06-03T12:31:00Z">
+      <w:ins w:id="304" w:author="Greg Landry" w:date="2017-06-03T12:31:00Z">
         <w:r>
           <w:t xml:space="preserve"> or a queue</w:t>
         </w:r>
       </w:ins>
-      <w:ins w:id="303" w:author="Greg Landry" w:date="2017-06-03T12:13:00Z">
+      <w:ins w:id="305" w:author="Greg Landry" w:date="2017-06-03T12:13:00Z">
         <w:r>
           <w:t>.</w:t>
         </w:r>
@@ -2256,50 +2274,50 @@
     <w:p>
       <w:pPr>
         <w:rPr>
-          <w:ins w:id="304" w:author="Greg Landry" w:date="2017-06-05T12:36:00Z"/>
-        </w:rPr>
-      </w:pPr>
-      <w:ins w:id="305" w:author="Greg Landry" w:date="2017-06-03T12:07:00Z">
+          <w:ins w:id="306" w:author="Greg Landry" w:date="2017-06-05T12:36:00Z"/>
+        </w:rPr>
+      </w:pPr>
+      <w:ins w:id="307" w:author="Greg Landry" w:date="2017-06-03T12:07:00Z">
         <w:r>
           <w:t xml:space="preserve">Hint: </w:t>
         </w:r>
       </w:ins>
-      <w:ins w:id="306" w:author="Greg Landry" w:date="2017-06-03T12:04:00Z">
+      <w:ins w:id="308" w:author="Greg Landry" w:date="2017-06-03T12:04:00Z">
         <w:r>
           <w:t>When you add the OLED display</w:t>
         </w:r>
       </w:ins>
-      <w:ins w:id="307" w:author="Greg Landry" w:date="2017-06-03T12:08:00Z">
+      <w:ins w:id="309" w:author="Greg Landry" w:date="2017-06-03T12:08:00Z">
         <w:r>
           <w:t xml:space="preserve"> functionality</w:t>
         </w:r>
       </w:ins>
-      <w:ins w:id="308" w:author="Greg Landry" w:date="2017-06-03T12:04:00Z">
+      <w:ins w:id="310" w:author="Greg Landry" w:date="2017-06-03T12:04:00Z">
         <w:r>
           <w:t xml:space="preserve">, </w:t>
         </w:r>
       </w:ins>
-      <w:ins w:id="309" w:author="Greg Landry" w:date="2017-06-03T12:06:00Z">
+      <w:ins w:id="311" w:author="Greg Landry" w:date="2017-06-03T12:06:00Z">
         <w:r>
           <w:t xml:space="preserve">you may need a MUTEX </w:t>
         </w:r>
       </w:ins>
-      <w:ins w:id="310" w:author="Greg Landry" w:date="2017-06-03T12:07:00Z">
+      <w:ins w:id="312" w:author="Greg Landry" w:date="2017-06-03T12:07:00Z">
         <w:r>
           <w:t xml:space="preserve">around the I2C transactions </w:t>
         </w:r>
       </w:ins>
-      <w:ins w:id="311" w:author="Greg Landry" w:date="2017-06-03T12:10:00Z">
+      <w:ins w:id="313" w:author="Greg Landry" w:date="2017-06-03T12:10:00Z">
         <w:r>
           <w:t>to</w:t>
         </w:r>
       </w:ins>
-      <w:ins w:id="312" w:author="Greg Landry" w:date="2017-06-03T12:06:00Z">
+      <w:ins w:id="314" w:author="Greg Landry" w:date="2017-06-03T12:06:00Z">
         <w:r>
           <w:t xml:space="preserve"> prevent conflicts between the PSoC </w:t>
         </w:r>
       </w:ins>
-      <w:ins w:id="313" w:author="Greg Landry" w:date="2017-06-03T12:07:00Z">
+      <w:ins w:id="315" w:author="Greg Landry" w:date="2017-06-03T12:07:00Z">
         <w:r>
           <w:t>analog coprocessor and display.</w:t>
         </w:r>
@@ -2308,15 +2326,15 @@
     <w:p>
       <w:pPr>
         <w:rPr>
-          <w:ins w:id="314" w:author="Greg Landry" w:date="2017-06-03T11:52:00Z"/>
-        </w:rPr>
-      </w:pPr>
-      <w:ins w:id="315" w:author="Greg Landry" w:date="2017-06-05T12:36:00Z">
+          <w:ins w:id="316" w:author="Greg Landry" w:date="2017-06-03T11:52:00Z"/>
+        </w:rPr>
+      </w:pPr>
+      <w:ins w:id="317" w:author="Greg Landry" w:date="2017-06-05T12:36:00Z">
         <w:r>
           <w:t xml:space="preserve">Hint: </w:t>
         </w:r>
       </w:ins>
-      <w:ins w:id="316" w:author="Greg Landry" w:date="2017-06-05T12:37:00Z">
+      <w:ins w:id="318" w:author="Greg Landry" w:date="2017-06-05T12:37:00Z">
         <w:r>
           <w:t>Allow a maximum of 12 pixels in height when writing each row of data to the OLED. This allows you to fit 5 lines of data on the screen.</w:t>
         </w:r>
@@ -2326,9 +2344,9 @@
       <w:pPr>
         <w:pStyle w:val="Heading5"/>
         <w:rPr>
-          <w:del w:id="317" w:author="Greg Landry" w:date="2017-06-03T12:02:00Z"/>
-        </w:rPr>
-        <w:pPrChange w:id="318" w:author="Greg Landry" w:date="2017-06-03T12:29:00Z">
+          <w:del w:id="319" w:author="Greg Landry" w:date="2017-06-03T12:02:00Z"/>
+        </w:rPr>
+        <w:pPrChange w:id="320" w:author="Greg Landry" w:date="2017-06-03T12:29:00Z">
           <w:pPr>
             <w:pStyle w:val="ListParagraph"/>
             <w:numPr>
@@ -2338,7 +2356,7 @@
           </w:pPr>
         </w:pPrChange>
       </w:pPr>
-      <w:ins w:id="319" w:author="Greg Landry" w:date="2017-06-03T12:29:00Z">
+      <w:ins w:id="321" w:author="Greg Landry" w:date="2017-06-03T12:29:00Z">
         <w:r>
           <w:t>Subscriptions</w:t>
         </w:r>
@@ -2348,9 +2366,9 @@
       <w:pPr>
         <w:pStyle w:val="Heading5"/>
         <w:rPr>
-          <w:ins w:id="320" w:author="Greg Landry" w:date="2017-06-03T12:18:00Z"/>
-        </w:rPr>
-        <w:pPrChange w:id="321" w:author="Greg Landry" w:date="2017-06-03T12:29:00Z">
+          <w:ins w:id="322" w:author="Greg Landry" w:date="2017-06-03T12:18:00Z"/>
+        </w:rPr>
+        <w:pPrChange w:id="323" w:author="Greg Landry" w:date="2017-06-03T12:29:00Z">
           <w:pPr/>
         </w:pPrChange>
       </w:pPr>
@@ -2358,10 +2376,10 @@
     <w:p>
       <w:pPr>
         <w:rPr>
-          <w:ins w:id="322" w:author="Greg Landry" w:date="2017-06-03T12:29:00Z"/>
-        </w:rPr>
-      </w:pPr>
-      <w:ins w:id="323" w:author="Greg Landry" w:date="2017-06-03T12:29:00Z">
+          <w:ins w:id="324" w:author="Greg Landry" w:date="2017-06-03T12:29:00Z"/>
+        </w:rPr>
+      </w:pPr>
+      <w:ins w:id="325" w:author="Greg Landry" w:date="2017-06-03T12:29:00Z">
         <w:r>
           <w:t>Use the subscriber project as a reference. Some functions are common between the publisher and subscriber so you will not need to duplicate those.</w:t>
         </w:r>
@@ -2370,20 +2388,20 @@
     <w:p>
       <w:pPr>
         <w:rPr>
-          <w:ins w:id="324" w:author="Greg Landry" w:date="2017-06-03T12:39:00Z"/>
-        </w:rPr>
-      </w:pPr>
-      <w:ins w:id="325" w:author="Greg Landry" w:date="2017-06-03T12:18:00Z">
+          <w:ins w:id="326" w:author="Greg Landry" w:date="2017-06-03T12:39:00Z"/>
+        </w:rPr>
+      </w:pPr>
+      <w:ins w:id="327" w:author="Greg Landry" w:date="2017-06-03T12:18:00Z">
         <w:r>
           <w:t xml:space="preserve">It is easiest to just maintain a list of </w:t>
         </w:r>
       </w:ins>
-      <w:ins w:id="326" w:author="Greg Landry" w:date="2017-06-03T12:19:00Z">
+      <w:ins w:id="328" w:author="Greg Landry" w:date="2017-06-03T12:19:00Z">
         <w:r>
           <w:t>all</w:t>
         </w:r>
       </w:ins>
-      <w:ins w:id="327" w:author="Greg Landry" w:date="2017-06-03T12:18:00Z">
+      <w:ins w:id="329" w:author="Greg Landry" w:date="2017-06-03T12:18:00Z">
         <w:r>
           <w:t xml:space="preserve"> the </w:t>
         </w:r>
@@ -2402,25 +2420,25 @@
       <w:pPr>
         <w:ind w:left="720"/>
         <w:rPr>
-          <w:ins w:id="328" w:author="Greg Landry" w:date="2017-06-03T12:18:00Z"/>
-        </w:rPr>
-        <w:pPrChange w:id="329" w:author="Greg Landry" w:date="2017-06-03T15:26:00Z">
+          <w:ins w:id="330" w:author="Greg Landry" w:date="2017-06-03T12:18:00Z"/>
+        </w:rPr>
+        <w:pPrChange w:id="331" w:author="Greg Landry" w:date="2017-06-03T15:26:00Z">
           <w:pPr/>
         </w:pPrChange>
       </w:pPr>
-      <w:ins w:id="330" w:author="Greg Landry" w:date="2017-06-03T12:39:00Z">
+      <w:ins w:id="332" w:author="Greg Landry" w:date="2017-06-03T12:39:00Z">
         <w:r>
           <w:t xml:space="preserve">Hint: there is </w:t>
         </w:r>
       </w:ins>
-      <w:ins w:id="331" w:author="Greg Landry" w:date="2017-06-03T12:40:00Z">
+      <w:ins w:id="333" w:author="Greg Landry" w:date="2017-06-03T12:40:00Z">
         <w:r>
           <w:t xml:space="preserve">a library of linked list functions in </w:t>
         </w:r>
         <w:r>
           <w:rPr>
             <w:i/>
-            <w:rPrChange w:id="332" w:author="Greg Landry" w:date="2017-06-03T12:40:00Z">
+            <w:rPrChange w:id="334" w:author="Greg Landry" w:date="2017-06-03T12:40:00Z">
               <w:rPr/>
             </w:rPrChange>
           </w:rPr>
@@ -2430,7 +2448,7 @@
         <w:r>
           <w:rPr>
             <w:i/>
-            <w:rPrChange w:id="333" w:author="Greg Landry" w:date="2017-06-03T12:40:00Z">
+            <w:rPrChange w:id="335" w:author="Greg Landry" w:date="2017-06-03T12:40:00Z">
               <w:rPr/>
             </w:rPrChange>
           </w:rPr>
@@ -2441,7 +2459,7 @@
           <w:t xml:space="preserve"> that you can use</w:t>
         </w:r>
       </w:ins>
-      <w:ins w:id="334" w:author="Greg Landry" w:date="2017-06-03T12:39:00Z">
+      <w:ins w:id="336" w:author="Greg Landry" w:date="2017-06-03T12:39:00Z">
         <w:r>
           <w:t xml:space="preserve"> to maintain a local database of </w:t>
         </w:r>
@@ -2455,7 +2473,7 @@
           <w:t xml:space="preserve"> data</w:t>
         </w:r>
       </w:ins>
-      <w:ins w:id="335" w:author="Greg Landry" w:date="2017-06-03T12:40:00Z">
+      <w:ins w:id="337" w:author="Greg Landry" w:date="2017-06-03T12:40:00Z">
         <w:r>
           <w:t>.</w:t>
         </w:r>
@@ -2464,9 +2482,9 @@
     <w:p>
       <w:pPr>
         <w:rPr>
-          <w:ins w:id="336" w:author="Greg Landry" w:date="2017-06-03T12:30:00Z"/>
-        </w:rPr>
-        <w:pPrChange w:id="337" w:author="Greg Landry" w:date="2017-06-03T12:20:00Z">
+          <w:ins w:id="338" w:author="Greg Landry" w:date="2017-06-03T12:30:00Z"/>
+        </w:rPr>
+        <w:pPrChange w:id="339" w:author="Greg Landry" w:date="2017-06-03T12:20:00Z">
           <w:pPr>
             <w:pStyle w:val="ListParagraph"/>
             <w:numPr>
@@ -2476,41 +2494,41 @@
           </w:pPr>
         </w:pPrChange>
       </w:pPr>
-      <w:ins w:id="338" w:author="Greg Landry" w:date="2017-06-03T12:20:00Z">
+      <w:ins w:id="340" w:author="Greg Landry" w:date="2017-06-03T12:20:00Z">
         <w:r>
           <w:t>Use CapSense buttons to display weather</w:t>
         </w:r>
       </w:ins>
-      <w:ins w:id="339" w:author="Greg Landry" w:date="2017-06-03T16:56:00Z">
+      <w:ins w:id="341" w:author="Greg Landry" w:date="2017-06-03T16:56:00Z">
         <w:r>
           <w:t xml:space="preserve"> data</w:t>
         </w:r>
       </w:ins>
-      <w:ins w:id="340" w:author="Greg Landry" w:date="2017-06-03T12:20:00Z">
+      <w:ins w:id="342" w:author="Greg Landry" w:date="2017-06-03T12:20:00Z">
         <w:r>
           <w:t xml:space="preserve"> </w:t>
         </w:r>
       </w:ins>
-      <w:ins w:id="341" w:author="Greg Landry" w:date="2017-06-03T16:55:00Z">
+      <w:ins w:id="343" w:author="Greg Landry" w:date="2017-06-03T16:55:00Z">
         <w:r>
           <w:t>for</w:t>
         </w:r>
       </w:ins>
-      <w:ins w:id="342" w:author="Greg Landry" w:date="2017-06-03T12:20:00Z">
+      <w:ins w:id="344" w:author="Greg Landry" w:date="2017-06-03T12:20:00Z">
         <w:r>
           <w:t xml:space="preserve"> the </w:t>
         </w:r>
       </w:ins>
-      <w:ins w:id="343" w:author="Greg Landry" w:date="2017-06-03T16:55:00Z">
+      <w:ins w:id="345" w:author="Greg Landry" w:date="2017-06-03T16:55:00Z">
         <w:r>
           <w:t xml:space="preserve">other </w:t>
         </w:r>
       </w:ins>
-      <w:ins w:id="344" w:author="Greg Landry" w:date="2017-06-03T12:20:00Z">
+      <w:ins w:id="346" w:author="Greg Landry" w:date="2017-06-03T12:20:00Z">
         <w:r>
           <w:rPr>
             <w:i/>
-            <w:rPrChange w:id="345" w:author="Greg Landry" w:date="2017-06-03T12:20:00Z">
+            <w:rPrChange w:id="347" w:author="Greg Landry" w:date="2017-06-03T12:20:00Z">
               <w:rPr/>
             </w:rPrChange>
           </w:rPr>
@@ -2520,41 +2538,30 @@
           <w:t xml:space="preserve"> that you are subscribed to.</w:t>
         </w:r>
       </w:ins>
-      <w:ins w:id="346" w:author="Greg Landry" w:date="2017-06-03T16:55:00Z">
+      <w:ins w:id="348" w:author="Greg Landry" w:date="2017-06-03T16:55:00Z">
         <w:r>
           <w:t xml:space="preserve"> For example, use </w:t>
         </w:r>
       </w:ins>
-      <w:ins w:id="347" w:author="Greg Landry" w:date="2017-06-03T16:56:00Z">
+      <w:ins w:id="349" w:author="Greg Landry" w:date="2017-06-03T16:56:00Z">
         <w:r>
           <w:t xml:space="preserve">CapSense </w:t>
         </w:r>
       </w:ins>
-      <w:ins w:id="348" w:author="Greg Landry" w:date="2017-06-03T16:55:00Z">
+      <w:ins w:id="350" w:author="Greg Landry" w:date="2017-06-03T16:55:00Z">
         <w:r>
           <w:t xml:space="preserve">button 0 to display the local weather station’s data and CapSense button 1 to scroll through the </w:t>
         </w:r>
       </w:ins>
-      <w:ins w:id="349" w:author="Greg Landry" w:date="2017-06-03T16:56:00Z">
+      <w:ins w:id="351" w:author="Greg Landry" w:date="2017-06-03T16:56:00Z">
         <w:r>
           <w:t xml:space="preserve">data from the </w:t>
         </w:r>
       </w:ins>
-      <w:ins w:id="350" w:author="Greg Landry" w:date="2017-06-03T16:55:00Z">
+      <w:ins w:id="352" w:author="Greg Landry" w:date="2017-06-03T16:55:00Z">
         <w:r>
           <w:t xml:space="preserve">other </w:t>
         </w:r>
-        <w:r>
-          <w:rPr>
-            <w:i/>
-            <w:rPrChange w:id="351" w:author="Greg Landry" w:date="2017-06-03T16:56:00Z">
-              <w:rPr/>
-            </w:rPrChange>
-          </w:rPr>
-          <w:t>thing</w:t>
-        </w:r>
-      </w:ins>
-      <w:ins w:id="352" w:author="Greg Landry" w:date="2017-06-03T16:56:00Z">
         <w:r>
           <w:rPr>
             <w:i/>
@@ -2562,6 +2569,17 @@
               <w:rPr/>
             </w:rPrChange>
           </w:rPr>
+          <w:t>thing</w:t>
+        </w:r>
+      </w:ins>
+      <w:ins w:id="354" w:author="Greg Landry" w:date="2017-06-03T16:56:00Z">
+        <w:r>
+          <w:rPr>
+            <w:i/>
+            <w:rPrChange w:id="355" w:author="Greg Landry" w:date="2017-06-03T16:56:00Z">
+              <w:rPr/>
+            </w:rPrChange>
+          </w:rPr>
           <w:t>s</w:t>
         </w:r>
         <w:r>
@@ -2573,9 +2591,9 @@
       <w:pPr>
         <w:ind w:left="1440"/>
         <w:rPr>
-          <w:del w:id="354" w:author="Greg Landry" w:date="2017-04-03T17:56:00Z"/>
-        </w:rPr>
-        <w:pPrChange w:id="355" w:author="Greg Landry" w:date="2017-06-03T16:58:00Z">
+          <w:del w:id="356" w:author="Greg Landry" w:date="2017-04-03T17:56:00Z"/>
+        </w:rPr>
+        <w:pPrChange w:id="357" w:author="Greg Landry" w:date="2017-06-03T16:58:00Z">
           <w:pPr>
             <w:pStyle w:val="ListParagraph"/>
             <w:numPr>
@@ -2585,27 +2603,27 @@
           </w:pPr>
         </w:pPrChange>
       </w:pPr>
-      <w:ins w:id="356" w:author="Greg Landry" w:date="2017-06-03T12:30:00Z">
+      <w:ins w:id="358" w:author="Greg Landry" w:date="2017-06-03T12:30:00Z">
         <w:r>
           <w:t>Hint: Si</w:t>
         </w:r>
       </w:ins>
-      <w:ins w:id="357" w:author="Greg Landry" w:date="2017-06-03T16:58:00Z">
+      <w:ins w:id="359" w:author="Greg Landry" w:date="2017-06-03T16:58:00Z">
         <w:r>
           <w:t>n</w:t>
         </w:r>
       </w:ins>
-      <w:ins w:id="358" w:author="Greg Landry" w:date="2017-06-03T12:30:00Z">
+      <w:ins w:id="360" w:author="Greg Landry" w:date="2017-06-03T12:30:00Z">
         <w:r>
           <w:t xml:space="preserve">ce the CapSense values are read </w:t>
         </w:r>
       </w:ins>
-      <w:ins w:id="359" w:author="Greg Landry" w:date="2017-06-03T16:58:00Z">
+      <w:ins w:id="361" w:author="Greg Landry" w:date="2017-06-03T16:58:00Z">
         <w:r>
           <w:t xml:space="preserve">from the PSoC </w:t>
         </w:r>
       </w:ins>
-      <w:ins w:id="360" w:author="Greg Landry" w:date="2017-06-03T12:30:00Z">
+      <w:ins w:id="362" w:author="Greg Landry" w:date="2017-06-03T12:30:00Z">
         <w:r>
           <w:t>using I2C, r</w:t>
         </w:r>
@@ -2613,17 +2631,17 @@
           <w:t xml:space="preserve">emember to use a MUTEX to prevent conflicts between different threads that use </w:t>
         </w:r>
       </w:ins>
-      <w:ins w:id="361" w:author="Greg Landry" w:date="2017-06-03T16:58:00Z">
+      <w:ins w:id="363" w:author="Greg Landry" w:date="2017-06-03T16:58:00Z">
         <w:r>
           <w:t xml:space="preserve">the </w:t>
         </w:r>
       </w:ins>
-      <w:ins w:id="362" w:author="Greg Landry" w:date="2017-06-03T12:30:00Z">
+      <w:ins w:id="364" w:author="Greg Landry" w:date="2017-06-03T12:30:00Z">
         <w:r>
           <w:t>I2C.</w:t>
         </w:r>
       </w:ins>
-      <w:del w:id="363" w:author="Greg Landry" w:date="2017-06-03T12:02:00Z">
+      <w:del w:id="365" w:author="Greg Landry" w:date="2017-06-03T12:02:00Z">
         <w:r>
           <w:delText xml:space="preserve">Measure local temperature and humidity. This </w:delText>
         </w:r>
@@ -2639,9 +2657,9 @@
       <w:pPr>
         <w:ind w:left="720"/>
         <w:rPr>
-          <w:ins w:id="364" w:author="Greg Landry" w:date="2017-06-03T12:02:00Z"/>
-        </w:rPr>
-        <w:pPrChange w:id="365" w:author="Greg Landry" w:date="2017-06-03T16:58:00Z">
+          <w:ins w:id="366" w:author="Greg Landry" w:date="2017-06-03T12:02:00Z"/>
+        </w:rPr>
+        <w:pPrChange w:id="367" w:author="Greg Landry" w:date="2017-06-03T16:58:00Z">
           <w:pPr>
             <w:pStyle w:val="ListParagraph"/>
             <w:numPr>
@@ -2651,7 +2669,7 @@
           </w:pPr>
         </w:pPrChange>
       </w:pPr>
-      <w:ins w:id="366" w:author="Greg Landry" w:date="2017-06-03T16:58:00Z">
+      <w:ins w:id="368" w:author="Greg Landry" w:date="2017-06-03T16:58:00Z">
         <w:r>
           <w:t xml:space="preserve"> resource.</w:t>
         </w:r>
@@ -2660,12 +2678,12 @@
     <w:p>
       <w:pPr>
         <w:rPr>
-          <w:ins w:id="367" w:author="Greg Landry" w:date="2017-06-05T11:12:00Z"/>
+          <w:ins w:id="369" w:author="Greg Landry" w:date="2017-06-05T11:12:00Z"/>
           <w:rFonts w:asciiTheme="majorHAnsi" w:eastAsiaTheme="majorEastAsia" w:hAnsiTheme="majorHAnsi" w:cstheme="majorBidi"/>
           <w:color w:val="2E74B5" w:themeColor="accent1" w:themeShade="BF"/>
         </w:rPr>
       </w:pPr>
-      <w:ins w:id="368" w:author="Greg Landry" w:date="2017-06-05T11:12:00Z">
+      <w:ins w:id="370" w:author="Greg Landry" w:date="2017-06-05T11:12:00Z">
         <w:r>
           <w:br w:type="page"/>
         </w:r>
@@ -2675,9 +2693,9 @@
       <w:pPr>
         <w:pStyle w:val="Heading5"/>
         <w:rPr>
-          <w:ins w:id="369" w:author="Greg Landry" w:date="2017-06-03T12:30:00Z"/>
-        </w:rPr>
-        <w:pPrChange w:id="370" w:author="Greg Landry" w:date="2017-06-03T12:30:00Z">
+          <w:ins w:id="371" w:author="Greg Landry" w:date="2017-06-03T12:30:00Z"/>
+        </w:rPr>
+        <w:pPrChange w:id="372" w:author="Greg Landry" w:date="2017-06-03T12:30:00Z">
           <w:pPr>
             <w:pStyle w:val="ListParagraph"/>
             <w:numPr>
@@ -2687,7 +2705,7 @@
           </w:pPr>
         </w:pPrChange>
       </w:pPr>
-      <w:ins w:id="371" w:author="Greg Landry" w:date="2017-06-03T12:30:00Z">
+      <w:ins w:id="373" w:author="Greg Landry" w:date="2017-06-03T12:30:00Z">
         <w:r>
           <w:lastRenderedPageBreak/>
           <w:t>Serial Terminal</w:t>
@@ -2702,10 +2720,10 @@
           <w:numId w:val="25"/>
         </w:numPr>
         <w:rPr>
-          <w:del w:id="372" w:author="Greg Landry" w:date="2017-06-03T12:04:00Z"/>
-        </w:rPr>
-      </w:pPr>
-      <w:del w:id="373" w:author="Greg Landry" w:date="2017-03-01T10:34:00Z">
+          <w:del w:id="374" w:author="Greg Landry" w:date="2017-06-03T12:04:00Z"/>
+        </w:rPr>
+      </w:pPr>
+      <w:del w:id="375" w:author="Greg Landry" w:date="2017-03-01T10:34:00Z">
         <w:r>
           <w:delText>You will c</w:delText>
         </w:r>
@@ -2713,7 +2731,7 @@
           <w:delText>onnect</w:delText>
         </w:r>
       </w:del>
-      <w:del w:id="374" w:author="Greg Landry" w:date="2017-06-03T12:04:00Z">
+      <w:del w:id="376" w:author="Greg Landry" w:date="2017-06-03T12:04:00Z">
         <w:r>
           <w:delText xml:space="preserve"> to a </w:delText>
         </w:r>
@@ -2729,10 +2747,10 @@
       <w:pPr>
         <w:ind w:left="1440"/>
         <w:rPr>
-          <w:del w:id="375" w:author="Greg Landry" w:date="2017-06-03T12:04:00Z"/>
-        </w:rPr>
-      </w:pPr>
-      <w:del w:id="376" w:author="Greg Landry" w:date="2017-06-03T12:04:00Z">
+          <w:del w:id="377" w:author="Greg Landry" w:date="2017-06-03T12:04:00Z"/>
+        </w:rPr>
+      </w:pPr>
+      <w:del w:id="378" w:author="Greg Landry" w:date="2017-06-03T12:04:00Z">
         <w:r>
           <w:delText>amk6m51qrxr2u.iot.us-east-1.amazonaws.com</w:delText>
         </w:r>
@@ -2746,10 +2764,10 @@
           <w:numId w:val="25"/>
         </w:numPr>
         <w:rPr>
-          <w:del w:id="377" w:author="Greg Landry" w:date="2017-06-03T12:04:00Z"/>
-        </w:rPr>
-      </w:pPr>
-      <w:del w:id="378" w:author="Greg Landry" w:date="2017-06-03T12:04:00Z">
+          <w:del w:id="379" w:author="Greg Landry" w:date="2017-06-03T12:04:00Z"/>
+        </w:rPr>
+      </w:pPr>
+      <w:del w:id="380" w:author="Greg Landry" w:date="2017-06-03T12:04:00Z">
         <w:r>
           <w:delText xml:space="preserve">Your </w:delText>
         </w:r>
@@ -2772,10 +2790,10 @@
           <w:numId w:val="25"/>
         </w:numPr>
         <w:rPr>
-          <w:del w:id="379" w:author="Greg Landry" w:date="2017-06-03T12:04:00Z"/>
-        </w:rPr>
-      </w:pPr>
-      <w:del w:id="380" w:author="Greg Landry" w:date="2017-06-03T12:04:00Z">
+          <w:del w:id="381" w:author="Greg Landry" w:date="2017-06-03T12:04:00Z"/>
+        </w:rPr>
+      </w:pPr>
+      <w:del w:id="382" w:author="Greg Landry" w:date="2017-06-03T12:04:00Z">
         <w:r>
           <w:delText xml:space="preserve">The credential and private key for your </w:delText>
         </w:r>
@@ -2801,10 +2819,10 @@
           <w:numId w:val="25"/>
         </w:numPr>
         <w:rPr>
-          <w:del w:id="381" w:author="Greg Landry" w:date="2017-06-03T12:04:00Z"/>
-        </w:rPr>
-      </w:pPr>
-      <w:del w:id="382" w:author="Greg Landry" w:date="2017-06-03T12:04:00Z">
+          <w:del w:id="383" w:author="Greg Landry" w:date="2017-06-03T12:04:00Z"/>
+        </w:rPr>
+      </w:pPr>
+      <w:del w:id="384" w:author="Greg Landry" w:date="2017-06-03T12:04:00Z">
         <w:r>
           <w:delText>Hint: After updating the key files, you should run a “Clean” on the project. Otherwise, the project will not see the new keys.</w:delText>
         </w:r>
@@ -2813,9 +2831,9 @@
     <w:p>
       <w:pPr>
         <w:rPr>
-          <w:del w:id="383" w:author="Greg Landry" w:date="2017-03-01T10:40:00Z"/>
-        </w:rPr>
-        <w:pPrChange w:id="384" w:author="Greg Landry" w:date="2017-06-03T12:21:00Z">
+          <w:del w:id="385" w:author="Greg Landry" w:date="2017-03-01T10:40:00Z"/>
+        </w:rPr>
+        <w:pPrChange w:id="386" w:author="Greg Landry" w:date="2017-06-03T12:21:00Z">
           <w:pPr>
             <w:pStyle w:val="ListParagraph"/>
             <w:numPr>
@@ -2825,17 +2843,17 @@
           </w:pPr>
         </w:pPrChange>
       </w:pPr>
-      <w:ins w:id="385" w:author="Greg Landry" w:date="2017-06-03T12:21:00Z">
+      <w:ins w:id="387" w:author="Greg Landry" w:date="2017-06-03T12:21:00Z">
         <w:r>
           <w:t xml:space="preserve">Add </w:t>
         </w:r>
       </w:ins>
-      <w:del w:id="386" w:author="Greg Landry" w:date="2017-06-03T12:04:00Z">
+      <w:del w:id="388" w:author="Greg Landry" w:date="2017-06-03T12:04:00Z">
         <w:r>
           <w:delText xml:space="preserve">Update the state of </w:delText>
         </w:r>
       </w:del>
-      <w:del w:id="387" w:author="Greg Landry" w:date="2017-03-23T16:40:00Z">
+      <w:del w:id="389" w:author="Greg Landry" w:date="2017-03-23T16:40:00Z">
         <w:r>
           <w:delText>the</w:delText>
         </w:r>
@@ -2843,38 +2861,38 @@
           <w:delText xml:space="preserve"> </w:delText>
         </w:r>
       </w:del>
-      <w:del w:id="388" w:author="Greg Landry" w:date="2017-03-01T10:37:00Z">
+      <w:del w:id="390" w:author="Greg Landry" w:date="2017-03-01T10:37:00Z">
         <w:r>
           <w:delText>“</w:delText>
         </w:r>
       </w:del>
-      <w:del w:id="389" w:author="Greg Landry" w:date="2017-06-03T12:04:00Z">
+      <w:del w:id="391" w:author="Greg Landry" w:date="2017-06-03T12:04:00Z">
         <w:r>
           <w:rPr>
             <w:i/>
-            <w:rPrChange w:id="390" w:author="Greg Landry" w:date="2017-06-03T12:21:00Z">
+            <w:rPrChange w:id="392" w:author="Greg Landry" w:date="2017-06-03T12:21:00Z">
               <w:rPr/>
             </w:rPrChange>
           </w:rPr>
           <w:delText>thing</w:delText>
         </w:r>
       </w:del>
-      <w:del w:id="391" w:author="Greg Landry" w:date="2017-03-01T10:36:00Z">
+      <w:del w:id="393" w:author="Greg Landry" w:date="2017-03-01T10:36:00Z">
         <w:r>
           <w:delText>”</w:delText>
         </w:r>
       </w:del>
-      <w:del w:id="392" w:author="Greg Landry" w:date="2017-03-23T16:24:00Z">
+      <w:del w:id="394" w:author="Greg Landry" w:date="2017-03-23T16:24:00Z">
         <w:r>
           <w:delText>.</w:delText>
         </w:r>
       </w:del>
-      <w:del w:id="393" w:author="Greg Landry" w:date="2017-03-23T16:39:00Z">
+      <w:del w:id="395" w:author="Greg Landry" w:date="2017-03-23T16:39:00Z">
         <w:r>
           <w:delText xml:space="preserve">  </w:delText>
         </w:r>
       </w:del>
-      <w:del w:id="394" w:author="Greg Landry" w:date="2017-03-23T16:37:00Z">
+      <w:del w:id="396" w:author="Greg Landry" w:date="2017-03-23T16:37:00Z">
         <w:r>
           <w:delText>The parameters are named “temperature” (float), “humidity” (float), “weatherAlert” (true or false) and “IPAddress” (ipv4 4dot syntax)</w:delText>
         </w:r>
@@ -2885,7 +2903,7 @@
     </w:p>
     <w:p>
       <w:pPr>
-        <w:pPrChange w:id="395" w:author="Greg Landry" w:date="2017-06-03T12:21:00Z">
+        <w:pPrChange w:id="397" w:author="Greg Landry" w:date="2017-06-03T12:21:00Z">
           <w:pPr>
             <w:pStyle w:val="ListParagraph"/>
             <w:numPr>
@@ -2895,17 +2913,17 @@
           </w:pPr>
         </w:pPrChange>
       </w:pPr>
-      <w:ins w:id="396" w:author="Greg Landry" w:date="2017-03-23T16:42:00Z">
+      <w:ins w:id="398" w:author="Greg Landry" w:date="2017-03-23T16:42:00Z">
         <w:r>
           <w:t xml:space="preserve">a </w:t>
         </w:r>
       </w:ins>
-      <w:del w:id="397" w:author="Greg Landry" w:date="2017-03-23T16:25:00Z">
+      <w:del w:id="399" w:author="Greg Landry" w:date="2017-03-23T16:25:00Z">
         <w:r>
           <w:delText xml:space="preserve">Implement </w:delText>
         </w:r>
       </w:del>
-      <w:del w:id="398" w:author="Greg Landry" w:date="2017-03-23T16:43:00Z">
+      <w:del w:id="400" w:author="Greg Landry" w:date="2017-03-23T16:43:00Z">
         <w:r>
           <w:delText>a</w:delText>
         </w:r>
@@ -2913,7 +2931,7 @@
       <w:r>
         <w:t xml:space="preserve"> serial terminal </w:t>
       </w:r>
-      <w:ins w:id="399" w:author="Greg Landry" w:date="2017-03-23T16:43:00Z">
+      <w:ins w:id="401" w:author="Greg Landry" w:date="2017-03-23T16:43:00Z">
         <w:r>
           <w:t xml:space="preserve">interface </w:t>
         </w:r>
@@ -2921,32 +2939,32 @@
       <w:r>
         <w:t xml:space="preserve">to </w:t>
       </w:r>
-      <w:del w:id="400" w:author="Greg Landry" w:date="2017-03-23T16:43:00Z">
+      <w:del w:id="402" w:author="Greg Landry" w:date="2017-03-23T16:43:00Z">
         <w:r>
           <w:delText xml:space="preserve">allow </w:delText>
         </w:r>
       </w:del>
-      <w:ins w:id="401" w:author="Greg Landry" w:date="2017-03-23T16:43:00Z">
+      <w:ins w:id="403" w:author="Greg Landry" w:date="2017-03-23T16:43:00Z">
         <w:r>
           <w:t xml:space="preserve">implement </w:t>
         </w:r>
       </w:ins>
-      <w:del w:id="402" w:author="Greg Landry" w:date="2017-06-03T12:22:00Z">
+      <w:del w:id="404" w:author="Greg Landry" w:date="2017-06-03T12:22:00Z">
         <w:r>
           <w:delText xml:space="preserve">the </w:delText>
         </w:r>
       </w:del>
-      <w:ins w:id="403" w:author="Greg Landry" w:date="2017-06-03T12:22:00Z">
+      <w:ins w:id="405" w:author="Greg Landry" w:date="2017-06-03T12:22:00Z">
         <w:r>
           <w:t xml:space="preserve">a more complex </w:t>
         </w:r>
       </w:ins>
-      <w:del w:id="404" w:author="Greg Landry" w:date="2017-06-03T12:22:00Z">
+      <w:del w:id="406" w:author="Greg Landry" w:date="2017-06-03T12:22:00Z">
         <w:r>
           <w:delText>following commands</w:delText>
         </w:r>
       </w:del>
-      <w:ins w:id="405" w:author="Greg Landry" w:date="2017-06-03T12:22:00Z">
+      <w:ins w:id="407" w:author="Greg Landry" w:date="2017-06-03T12:22:00Z">
         <w:r>
           <w:t>user interface</w:t>
         </w:r>
@@ -2954,12 +2972,12 @@
       <w:r>
         <w:t xml:space="preserve"> (see UART exercises in the peripherals chapter)</w:t>
       </w:r>
-      <w:ins w:id="406" w:author="Greg Landry" w:date="2017-06-03T12:22:00Z">
+      <w:ins w:id="408" w:author="Greg Landry" w:date="2017-06-03T12:22:00Z">
         <w:r>
           <w:t>. For example, you could implement the following:</w:t>
         </w:r>
       </w:ins>
-      <w:del w:id="407" w:author="Greg Landry" w:date="2017-06-03T12:22:00Z">
+      <w:del w:id="409" w:author="Greg Landry" w:date="2017-06-03T12:22:00Z">
         <w:r>
           <w:delText>:</w:delText>
         </w:r>
@@ -2973,12 +2991,12 @@
       <w:r>
         <w:t xml:space="preserve">t – </w:t>
       </w:r>
-      <w:del w:id="408" w:author="Greg Landry" w:date="2017-03-23T16:03:00Z">
+      <w:del w:id="410" w:author="Greg Landry" w:date="2017-03-23T16:03:00Z">
         <w:r>
           <w:delText xml:space="preserve">read </w:delText>
         </w:r>
       </w:del>
-      <w:ins w:id="409" w:author="Greg Landry" w:date="2017-03-23T16:03:00Z">
+      <w:ins w:id="411" w:author="Greg Landry" w:date="2017-03-23T16:03:00Z">
         <w:r>
           <w:t>Pr</w:t>
         </w:r>
@@ -2992,7 +3010,7 @@
           <w:t>p</w:t>
         </w:r>
       </w:ins>
-      <w:del w:id="410" w:author="Greg Landry" w:date="2017-03-23T16:03:00Z">
+      <w:del w:id="412" w:author="Greg Landry" w:date="2017-03-23T16:03:00Z">
         <w:r>
           <w:delText>+ p</w:delText>
         </w:r>
@@ -3000,12 +3018,12 @@
       <w:r>
         <w:t>ubli</w:t>
       </w:r>
-      <w:ins w:id="411" w:author="Greg Landry" w:date="2017-03-23T16:03:00Z">
+      <w:ins w:id="413" w:author="Greg Landry" w:date="2017-03-23T16:03:00Z">
         <w:r>
           <w:t>sh</w:t>
         </w:r>
       </w:ins>
-      <w:del w:id="412" w:author="Greg Landry" w:date="2017-03-23T16:03:00Z">
+      <w:del w:id="414" w:author="Greg Landry" w:date="2017-03-23T16:03:00Z">
         <w:r>
           <w:delText>sh temperature</w:delText>
         </w:r>
@@ -3016,19 +3034,19 @@
         <w:spacing w:after="0"/>
         <w:ind w:left="720"/>
         <w:rPr>
-          <w:ins w:id="413" w:author="Greg Landry" w:date="2017-06-03T12:21:00Z"/>
+          <w:ins w:id="415" w:author="Greg Landry" w:date="2017-06-03T12:21:00Z"/>
         </w:rPr>
       </w:pPr>
       <w:r>
         <w:tab/>
         <w:t xml:space="preserve">h – </w:t>
       </w:r>
-      <w:del w:id="414" w:author="Greg Landry" w:date="2017-03-23T16:06:00Z">
+      <w:del w:id="416" w:author="Greg Landry" w:date="2017-03-23T16:06:00Z">
         <w:r>
           <w:delText xml:space="preserve">read </w:delText>
         </w:r>
       </w:del>
-      <w:ins w:id="415" w:author="Greg Landry" w:date="2017-03-23T16:06:00Z">
+      <w:ins w:id="417" w:author="Greg Landry" w:date="2017-03-23T16:06:00Z">
         <w:r>
           <w:t>P</w:t>
         </w:r>
@@ -3045,7 +3063,7 @@
           <w:t>ublish</w:t>
         </w:r>
       </w:ins>
-      <w:del w:id="416" w:author="Greg Landry" w:date="2017-03-23T16:07:00Z">
+      <w:del w:id="418" w:author="Greg Landry" w:date="2017-03-23T16:07:00Z">
         <w:r>
           <w:delText>+ publish humidity</w:delText>
         </w:r>
@@ -3056,7 +3074,7 @@
         <w:spacing w:after="0"/>
         <w:ind w:left="720"/>
       </w:pPr>
-      <w:ins w:id="417" w:author="Greg Landry" w:date="2017-06-03T12:21:00Z">
+      <w:ins w:id="419" w:author="Greg Landry" w:date="2017-06-03T12:21:00Z">
         <w:r>
           <w:tab/>
           <w:t>l -   Print ambient light value and publish</w:t>
@@ -3072,12 +3090,12 @@
         <w:tab/>
         <w:t xml:space="preserve">A – </w:t>
       </w:r>
-      <w:ins w:id="418" w:author="Greg Landry" w:date="2017-03-23T16:07:00Z">
+      <w:ins w:id="420" w:author="Greg Landry" w:date="2017-03-23T16:07:00Z">
         <w:r>
           <w:t>P</w:t>
         </w:r>
       </w:ins>
-      <w:del w:id="419" w:author="Greg Landry" w:date="2017-03-23T16:07:00Z">
+      <w:del w:id="421" w:author="Greg Landry" w:date="2017-03-23T16:07:00Z">
         <w:r>
           <w:delText>p</w:delText>
         </w:r>
@@ -3085,12 +3103,12 @@
       <w:r>
         <w:t xml:space="preserve">ublish weather alert </w:t>
       </w:r>
-      <w:del w:id="420" w:author="Greg Landry" w:date="2017-03-23T15:40:00Z">
+      <w:del w:id="422" w:author="Greg Landry" w:date="2017-03-23T15:40:00Z">
         <w:r>
           <w:delText>on</w:delText>
         </w:r>
       </w:del>
-      <w:ins w:id="421" w:author="Greg Landry" w:date="2017-03-23T15:40:00Z">
+      <w:ins w:id="423" w:author="Greg Landry" w:date="2017-03-23T15:40:00Z">
         <w:r>
           <w:t>ON</w:t>
         </w:r>
@@ -3105,12 +3123,12 @@
         <w:tab/>
         <w:t xml:space="preserve">a – </w:t>
       </w:r>
-      <w:ins w:id="422" w:author="Greg Landry" w:date="2017-03-23T16:07:00Z">
+      <w:ins w:id="424" w:author="Greg Landry" w:date="2017-03-23T16:07:00Z">
         <w:r>
           <w:t>P</w:t>
         </w:r>
       </w:ins>
-      <w:del w:id="423" w:author="Greg Landry" w:date="2017-03-23T16:07:00Z">
+      <w:del w:id="425" w:author="Greg Landry" w:date="2017-03-23T16:07:00Z">
         <w:r>
           <w:delText>p</w:delText>
         </w:r>
@@ -3118,12 +3136,12 @@
       <w:r>
         <w:t xml:space="preserve">ublish weather alert </w:t>
       </w:r>
-      <w:ins w:id="424" w:author="Greg Landry" w:date="2017-03-23T15:40:00Z">
+      <w:ins w:id="426" w:author="Greg Landry" w:date="2017-03-23T15:40:00Z">
         <w:r>
           <w:t>OFF</w:t>
         </w:r>
       </w:ins>
-      <w:del w:id="425" w:author="Greg Landry" w:date="2017-03-23T15:40:00Z">
+      <w:del w:id="427" w:author="Greg Landry" w:date="2017-03-23T15:40:00Z">
         <w:r>
           <w:delText>off</w:delText>
         </w:r>
@@ -3138,12 +3156,12 @@
         <w:tab/>
         <w:t xml:space="preserve">S – </w:t>
       </w:r>
-      <w:ins w:id="426" w:author="Greg Landry" w:date="2017-03-23T16:43:00Z">
+      <w:ins w:id="428" w:author="Greg Landry" w:date="2017-03-23T16:43:00Z">
         <w:r>
           <w:t>T</w:t>
         </w:r>
       </w:ins>
-      <w:del w:id="427" w:author="Greg Landry" w:date="2017-03-23T16:43:00Z">
+      <w:del w:id="429" w:author="Greg Landry" w:date="2017-03-23T16:43:00Z">
         <w:r>
           <w:delText>t</w:delText>
         </w:r>
@@ -3151,17 +3169,17 @@
       <w:r>
         <w:t xml:space="preserve">urn </w:t>
       </w:r>
-      <w:del w:id="428" w:author="Greg Landry" w:date="2017-03-23T15:40:00Z">
+      <w:del w:id="430" w:author="Greg Landry" w:date="2017-03-23T15:40:00Z">
         <w:r>
           <w:delText xml:space="preserve">on </w:delText>
         </w:r>
       </w:del>
-      <w:ins w:id="429" w:author="Greg Landry" w:date="2017-03-23T16:43:00Z">
+      <w:ins w:id="431" w:author="Greg Landry" w:date="2017-03-23T16:43:00Z">
         <w:r>
           <w:t>s</w:t>
         </w:r>
       </w:ins>
-      <w:del w:id="430" w:author="Greg Landry" w:date="2017-03-23T16:43:00Z">
+      <w:del w:id="432" w:author="Greg Landry" w:date="2017-03-23T16:43:00Z">
         <w:r>
           <w:delText>s</w:delText>
         </w:r>
@@ -3169,17 +3187,17 @@
       <w:r>
         <w:t>ubscriptions</w:t>
       </w:r>
-      <w:ins w:id="431" w:author="Greg Landry" w:date="2017-03-23T15:40:00Z">
+      <w:ins w:id="433" w:author="Greg Landry" w:date="2017-03-23T15:40:00Z">
         <w:r>
           <w:t xml:space="preserve"> </w:t>
         </w:r>
       </w:ins>
-      <w:ins w:id="432" w:author="Greg Landry" w:date="2017-03-23T16:43:00Z">
+      <w:ins w:id="434" w:author="Greg Landry" w:date="2017-03-23T16:43:00Z">
         <w:r>
           <w:t xml:space="preserve">for other things </w:t>
         </w:r>
       </w:ins>
-      <w:ins w:id="433" w:author="Greg Landry" w:date="2017-03-23T15:40:00Z">
+      <w:ins w:id="435" w:author="Greg Landry" w:date="2017-03-23T15:40:00Z">
         <w:r>
           <w:t>ON</w:t>
         </w:r>
@@ -3194,12 +3212,12 @@
         <w:tab/>
         <w:t xml:space="preserve">s – </w:t>
       </w:r>
-      <w:ins w:id="434" w:author="Greg Landry" w:date="2017-03-23T16:43:00Z">
+      <w:ins w:id="436" w:author="Greg Landry" w:date="2017-03-23T16:43:00Z">
         <w:r>
           <w:t>T</w:t>
         </w:r>
       </w:ins>
-      <w:del w:id="435" w:author="Greg Landry" w:date="2017-03-23T16:43:00Z">
+      <w:del w:id="437" w:author="Greg Landry" w:date="2017-03-23T16:43:00Z">
         <w:r>
           <w:delText>t</w:delText>
         </w:r>
@@ -3207,17 +3225,17 @@
       <w:r>
         <w:t xml:space="preserve">urn </w:t>
       </w:r>
-      <w:del w:id="436" w:author="Greg Landry" w:date="2017-03-23T15:40:00Z">
+      <w:del w:id="438" w:author="Greg Landry" w:date="2017-03-23T15:40:00Z">
         <w:r>
           <w:delText xml:space="preserve">off </w:delText>
         </w:r>
       </w:del>
-      <w:ins w:id="437" w:author="Greg Landry" w:date="2017-03-23T16:43:00Z">
+      <w:ins w:id="439" w:author="Greg Landry" w:date="2017-03-23T16:43:00Z">
         <w:r>
           <w:t>s</w:t>
         </w:r>
       </w:ins>
-      <w:del w:id="438" w:author="Greg Landry" w:date="2017-03-23T16:43:00Z">
+      <w:del w:id="440" w:author="Greg Landry" w:date="2017-03-23T16:43:00Z">
         <w:r>
           <w:delText>s</w:delText>
         </w:r>
@@ -3225,17 +3243,17 @@
       <w:r>
         <w:t>ubscriptions</w:t>
       </w:r>
-      <w:ins w:id="439" w:author="Greg Landry" w:date="2017-03-23T15:40:00Z">
+      <w:ins w:id="441" w:author="Greg Landry" w:date="2017-03-23T15:40:00Z">
         <w:r>
           <w:t xml:space="preserve"> </w:t>
         </w:r>
       </w:ins>
-      <w:ins w:id="440" w:author="Greg Landry" w:date="2017-03-23T16:43:00Z">
+      <w:ins w:id="442" w:author="Greg Landry" w:date="2017-03-23T16:43:00Z">
         <w:r>
           <w:t xml:space="preserve">for other things </w:t>
         </w:r>
       </w:ins>
-      <w:ins w:id="441" w:author="Greg Landry" w:date="2017-03-23T15:40:00Z">
+      <w:ins w:id="443" w:author="Greg Landry" w:date="2017-03-23T15:40:00Z">
         <w:r>
           <w:t>OFF</w:t>
         </w:r>
@@ -3246,41 +3264,41 @@
         <w:spacing w:after="0"/>
         <w:ind w:left="720"/>
         <w:rPr>
-          <w:del w:id="442" w:author="Greg Landry" w:date="2017-06-03T12:22:00Z"/>
-        </w:rPr>
-      </w:pPr>
-      <w:del w:id="443" w:author="Greg Landry" w:date="2017-06-03T12:22:00Z">
+          <w:del w:id="444" w:author="Greg Landry" w:date="2017-06-03T12:22:00Z"/>
+        </w:rPr>
+      </w:pPr>
+      <w:del w:id="445" w:author="Greg Landry" w:date="2017-06-03T12:22:00Z">
         <w:r>
           <w:tab/>
           <w:delText xml:space="preserve">P – </w:delText>
         </w:r>
       </w:del>
-      <w:del w:id="444" w:author="Greg Landry" w:date="2017-03-23T16:43:00Z">
+      <w:del w:id="446" w:author="Greg Landry" w:date="2017-03-23T16:43:00Z">
         <w:r>
           <w:delText>t</w:delText>
         </w:r>
       </w:del>
-      <w:del w:id="445" w:author="Greg Landry" w:date="2017-06-03T12:22:00Z">
+      <w:del w:id="447" w:author="Greg Landry" w:date="2017-06-03T12:22:00Z">
         <w:r>
           <w:delText xml:space="preserve">urn </w:delText>
         </w:r>
       </w:del>
-      <w:del w:id="446" w:author="Greg Landry" w:date="2017-03-23T15:40:00Z">
+      <w:del w:id="448" w:author="Greg Landry" w:date="2017-03-23T15:40:00Z">
         <w:r>
           <w:delText xml:space="preserve">on </w:delText>
         </w:r>
       </w:del>
-      <w:del w:id="447" w:author="Greg Landry" w:date="2017-03-23T16:43:00Z">
+      <w:del w:id="449" w:author="Greg Landry" w:date="2017-03-23T16:43:00Z">
         <w:r>
           <w:delText>p</w:delText>
         </w:r>
       </w:del>
-      <w:del w:id="448" w:author="Greg Landry" w:date="2017-06-03T12:22:00Z">
+      <w:del w:id="450" w:author="Greg Landry" w:date="2017-06-03T12:22:00Z">
         <w:r>
           <w:delText>rinting of</w:delText>
         </w:r>
       </w:del>
-      <w:del w:id="449" w:author="Greg Landry" w:date="2017-03-23T16:13:00Z">
+      <w:del w:id="451" w:author="Greg Landry" w:date="2017-03-23T16:13:00Z">
         <w:r>
           <w:delText xml:space="preserve"> updates</w:delText>
         </w:r>
@@ -3291,52 +3309,52 @@
         <w:spacing w:after="0"/>
         <w:ind w:left="720"/>
         <w:rPr>
-          <w:del w:id="450" w:author="Greg Landry" w:date="2017-06-03T12:22:00Z"/>
-        </w:rPr>
-      </w:pPr>
-      <w:del w:id="451" w:author="Greg Landry" w:date="2017-06-03T12:22:00Z">
+          <w:del w:id="452" w:author="Greg Landry" w:date="2017-06-03T12:22:00Z"/>
+        </w:rPr>
+      </w:pPr>
+      <w:del w:id="453" w:author="Greg Landry" w:date="2017-06-03T12:22:00Z">
         <w:r>
           <w:tab/>
           <w:delText xml:space="preserve">p – </w:delText>
         </w:r>
       </w:del>
-      <w:del w:id="452" w:author="Greg Landry" w:date="2017-03-23T16:52:00Z">
+      <w:del w:id="454" w:author="Greg Landry" w:date="2017-03-23T16:52:00Z">
         <w:r>
           <w:delText>t</w:delText>
         </w:r>
       </w:del>
-      <w:del w:id="453" w:author="Greg Landry" w:date="2017-06-03T12:22:00Z">
+      <w:del w:id="455" w:author="Greg Landry" w:date="2017-06-03T12:22:00Z">
         <w:r>
           <w:delText xml:space="preserve">urn </w:delText>
         </w:r>
       </w:del>
-      <w:del w:id="454" w:author="Greg Landry" w:date="2017-03-23T15:40:00Z">
+      <w:del w:id="456" w:author="Greg Landry" w:date="2017-03-23T15:40:00Z">
         <w:r>
           <w:delText xml:space="preserve">off </w:delText>
         </w:r>
       </w:del>
-      <w:del w:id="455" w:author="Greg Landry" w:date="2017-06-03T12:22:00Z">
+      <w:del w:id="457" w:author="Greg Landry" w:date="2017-06-03T12:22:00Z">
         <w:r>
           <w:delText xml:space="preserve">printing of </w:delText>
         </w:r>
       </w:del>
-      <w:del w:id="456" w:author="Greg Landry" w:date="2017-03-23T16:13:00Z">
+      <w:del w:id="458" w:author="Greg Landry" w:date="2017-03-23T16:13:00Z">
         <w:r>
           <w:rPr>
             <w:i/>
-            <w:rPrChange w:id="457" w:author="Greg Landry" w:date="2017-03-23T16:51:00Z">
+            <w:rPrChange w:id="459" w:author="Greg Landry" w:date="2017-03-23T16:51:00Z">
               <w:rPr/>
             </w:rPrChange>
           </w:rPr>
           <w:delText>update</w:delText>
         </w:r>
       </w:del>
-      <w:del w:id="458" w:author="Greg Landry" w:date="2017-06-03T12:22:00Z">
+      <w:del w:id="460" w:author="Greg Landry" w:date="2017-06-03T12:22:00Z">
         <w:r>
           <w:delText xml:space="preserve">  </w:delText>
         </w:r>
       </w:del>
-      <w:del w:id="459" w:author="Greg Landry" w:date="2017-03-23T15:40:00Z">
+      <w:del w:id="461" w:author="Greg Landry" w:date="2017-03-23T15:40:00Z">
         <w:r>
           <w:delText xml:space="preserve"> </w:delText>
         </w:r>
@@ -3347,21 +3365,21 @@
         <w:spacing w:after="0"/>
         <w:ind w:left="1440"/>
         <w:rPr>
-          <w:del w:id="460" w:author="Greg Landry" w:date="2017-03-23T16:44:00Z"/>
-        </w:rPr>
-        <w:pPrChange w:id="461" w:author="Greg Landry" w:date="2017-03-23T16:28:00Z">
+          <w:del w:id="462" w:author="Greg Landry" w:date="2017-03-23T16:44:00Z"/>
+        </w:rPr>
+        <w:pPrChange w:id="463" w:author="Greg Landry" w:date="2017-03-23T16:28:00Z">
           <w:pPr>
             <w:spacing w:after="0"/>
             <w:ind w:left="720"/>
           </w:pPr>
         </w:pPrChange>
       </w:pPr>
-      <w:del w:id="462" w:author="Greg Landry" w:date="2017-03-23T16:14:00Z">
+      <w:del w:id="464" w:author="Greg Landry" w:date="2017-03-23T16:14:00Z">
         <w:r>
           <w:tab/>
         </w:r>
       </w:del>
-      <w:del w:id="463" w:author="Greg Landry" w:date="2017-03-23T16:44:00Z">
+      <w:del w:id="465" w:author="Greg Landry" w:date="2017-03-23T16:44:00Z">
         <w:r>
           <w:delText>x – print the current known state of data</w:delText>
         </w:r>
@@ -3372,7 +3390,7 @@
         <w:spacing w:after="0"/>
         <w:ind w:left="720"/>
         <w:rPr>
-          <w:ins w:id="464" w:author="Greg Landry" w:date="2017-03-23T16:44:00Z"/>
+          <w:ins w:id="466" w:author="Greg Landry" w:date="2017-03-23T16:44:00Z"/>
           <w:i/>
         </w:rPr>
       </w:pPr>
@@ -3380,14 +3398,14 @@
         <w:tab/>
         <w:t xml:space="preserve">l – </w:t>
       </w:r>
-      <w:ins w:id="465" w:author="Greg Landry" w:date="2017-03-31T05:07:00Z">
+      <w:ins w:id="467" w:author="Greg Landry" w:date="2017-03-31T05:07:00Z">
         <w:r>
           <w:t xml:space="preserve">Scan for all </w:t>
         </w:r>
         <w:r>
           <w:rPr>
             <w:i/>
-            <w:rPrChange w:id="466" w:author="Greg Landry" w:date="2017-03-31T05:07:00Z">
+            <w:rPrChange w:id="468" w:author="Greg Landry" w:date="2017-03-31T05:07:00Z">
               <w:rPr/>
             </w:rPrChange>
           </w:rPr>
@@ -3397,29 +3415,29 @@
           <w:t xml:space="preserve"> with valid weather data </w:t>
         </w:r>
       </w:ins>
-      <w:ins w:id="467" w:author="Greg Landry" w:date="2017-06-03T12:22:00Z">
+      <w:ins w:id="469" w:author="Greg Landry" w:date="2017-06-03T12:22:00Z">
         <w:r>
           <w:t xml:space="preserve">(i.e. non-zero values) </w:t>
         </w:r>
       </w:ins>
-      <w:ins w:id="468" w:author="Greg Landry" w:date="2017-03-31T05:07:00Z">
+      <w:ins w:id="470" w:author="Greg Landry" w:date="2017-03-31T05:07:00Z">
         <w:r>
           <w:t>and print the list</w:t>
         </w:r>
       </w:ins>
-      <w:del w:id="469" w:author="Greg Landry" w:date="2017-03-23T16:52:00Z">
+      <w:del w:id="471" w:author="Greg Landry" w:date="2017-03-23T16:52:00Z">
         <w:r>
           <w:delText>p</w:delText>
         </w:r>
       </w:del>
-      <w:del w:id="470" w:author="Greg Landry" w:date="2017-03-31T05:07:00Z">
+      <w:del w:id="472" w:author="Greg Landry" w:date="2017-03-31T05:07:00Z">
         <w:r>
           <w:delText xml:space="preserve">rint the list of known </w:delText>
         </w:r>
         <w:r>
           <w:rPr>
             <w:i/>
-            <w:rPrChange w:id="471" w:author="Greg Landry" w:date="2017-03-23T15:42:00Z">
+            <w:rPrChange w:id="473" w:author="Greg Landry" w:date="2017-03-23T15:42:00Z">
               <w:rPr/>
             </w:rPrChange>
           </w:rPr>
@@ -3431,24 +3449,24 @@
       <w:pPr>
         <w:spacing w:after="0"/>
         <w:ind w:left="1440"/>
-        <w:pPrChange w:id="472" w:author="Greg Landry" w:date="2017-03-23T16:44:00Z">
+        <w:pPrChange w:id="474" w:author="Greg Landry" w:date="2017-03-23T16:44:00Z">
           <w:pPr>
             <w:spacing w:after="0"/>
             <w:ind w:left="720"/>
           </w:pPr>
         </w:pPrChange>
       </w:pPr>
-      <w:ins w:id="473" w:author="Greg Landry" w:date="2017-03-23T16:44:00Z">
+      <w:ins w:id="475" w:author="Greg Landry" w:date="2017-03-23T16:44:00Z">
         <w:r>
           <w:t xml:space="preserve">x – </w:t>
         </w:r>
       </w:ins>
-      <w:ins w:id="474" w:author="Greg Landry" w:date="2017-03-23T16:52:00Z">
+      <w:ins w:id="476" w:author="Greg Landry" w:date="2017-03-23T16:52:00Z">
         <w:r>
           <w:t>P</w:t>
         </w:r>
       </w:ins>
-      <w:ins w:id="475" w:author="Greg Landry" w:date="2017-03-23T16:44:00Z">
+      <w:ins w:id="477" w:author="Greg Landry" w:date="2017-03-23T16:44:00Z">
         <w:r>
           <w:t xml:space="preserve">rint the current known state of the data from all </w:t>
         </w:r>
@@ -3469,12 +3487,12 @@
         <w:tab/>
         <w:t xml:space="preserve">c – </w:t>
       </w:r>
-      <w:ins w:id="476" w:author="Greg Landry" w:date="2017-03-23T16:52:00Z">
+      <w:ins w:id="478" w:author="Greg Landry" w:date="2017-03-23T16:52:00Z">
         <w:r>
           <w:t>C</w:t>
         </w:r>
       </w:ins>
-      <w:del w:id="477" w:author="Greg Landry" w:date="2017-03-23T16:52:00Z">
+      <w:del w:id="479" w:author="Greg Landry" w:date="2017-03-23T16:52:00Z">
         <w:r>
           <w:delText>c</w:delText>
         </w:r>
@@ -3482,27 +3500,27 @@
       <w:r>
         <w:t xml:space="preserve">lear the </w:t>
       </w:r>
-      <w:del w:id="478" w:author="Greg Landry" w:date="2017-03-23T15:39:00Z">
+      <w:del w:id="480" w:author="Greg Landry" w:date="2017-03-23T15:39:00Z">
         <w:r>
           <w:delText>screen</w:delText>
         </w:r>
       </w:del>
-      <w:ins w:id="479" w:author="Greg Landry" w:date="2017-03-23T15:39:00Z">
+      <w:ins w:id="481" w:author="Greg Landry" w:date="2017-03-23T15:39:00Z">
         <w:r>
           <w:t>terminal</w:t>
         </w:r>
       </w:ins>
-      <w:ins w:id="480" w:author="Greg Landry" w:date="2017-03-23T15:42:00Z">
+      <w:ins w:id="482" w:author="Greg Landry" w:date="2017-03-23T15:42:00Z">
         <w:r>
           <w:t xml:space="preserve"> and </w:t>
         </w:r>
       </w:ins>
-      <w:ins w:id="481" w:author="Greg Landry" w:date="2017-06-03T15:27:00Z">
+      <w:ins w:id="483" w:author="Greg Landry" w:date="2017-06-03T15:27:00Z">
         <w:r>
           <w:t>move</w:t>
         </w:r>
       </w:ins>
-      <w:ins w:id="482" w:author="Greg Landry" w:date="2017-03-23T15:42:00Z">
+      <w:ins w:id="484" w:author="Greg Landry" w:date="2017-03-23T15:42:00Z">
         <w:r>
           <w:t xml:space="preserve"> the cursor to the upper left corner</w:t>
         </w:r>
@@ -3513,19 +3531,19 @@
         <w:spacing w:after="0"/>
         <w:ind w:left="720"/>
         <w:rPr>
-          <w:ins w:id="483" w:author="Greg Landry" w:date="2017-03-23T15:42:00Z"/>
+          <w:ins w:id="485" w:author="Greg Landry" w:date="2017-03-23T15:42:00Z"/>
         </w:rPr>
       </w:pPr>
       <w:r>
         <w:tab/>
         <w:t xml:space="preserve">? – </w:t>
       </w:r>
-      <w:ins w:id="484" w:author="Greg Landry" w:date="2017-03-23T16:52:00Z">
+      <w:ins w:id="486" w:author="Greg Landry" w:date="2017-03-23T16:52:00Z">
         <w:r>
           <w:t>P</w:t>
         </w:r>
       </w:ins>
-      <w:del w:id="485" w:author="Greg Landry" w:date="2017-03-23T16:52:00Z">
+      <w:del w:id="487" w:author="Greg Landry" w:date="2017-03-23T16:52:00Z">
         <w:r>
           <w:delText>p</w:delText>
         </w:r>
@@ -3533,12 +3551,12 @@
       <w:r>
         <w:t xml:space="preserve">rint </w:t>
       </w:r>
-      <w:del w:id="486" w:author="Greg Landry" w:date="2017-03-23T16:53:00Z">
+      <w:del w:id="488" w:author="Greg Landry" w:date="2017-03-23T16:53:00Z">
         <w:r>
           <w:delText xml:space="preserve">out </w:delText>
         </w:r>
       </w:del>
-      <w:ins w:id="487" w:author="Greg Landry" w:date="2017-03-23T15:39:00Z">
+      <w:ins w:id="489" w:author="Greg Landry" w:date="2017-03-23T15:39:00Z">
         <w:r>
           <w:t>the</w:t>
         </w:r>
@@ -3551,9 +3569,9 @@
       <w:pPr>
         <w:pStyle w:val="ListParagraph"/>
         <w:rPr>
-          <w:ins w:id="488" w:author="Greg Landry" w:date="2017-06-03T12:32:00Z"/>
-        </w:rPr>
-        <w:pPrChange w:id="489" w:author="Greg Landry" w:date="2017-06-03T12:32:00Z">
+          <w:ins w:id="490" w:author="Greg Landry" w:date="2017-06-03T12:32:00Z"/>
+        </w:rPr>
+        <w:pPrChange w:id="491" w:author="Greg Landry" w:date="2017-06-03T12:32:00Z">
           <w:pPr>
             <w:pStyle w:val="ListParagraph"/>
             <w:numPr>
@@ -3569,9 +3587,9 @@
         <w:pStyle w:val="ListParagraph"/>
         <w:ind w:left="0"/>
         <w:rPr>
-          <w:ins w:id="490" w:author="Greg Landry" w:date="2017-06-03T12:32:00Z"/>
-        </w:rPr>
-        <w:pPrChange w:id="491" w:author="Greg Landry" w:date="2017-06-03T12:32:00Z">
+          <w:ins w:id="492" w:author="Greg Landry" w:date="2017-06-03T12:32:00Z"/>
+        </w:rPr>
+        <w:pPrChange w:id="493" w:author="Greg Landry" w:date="2017-06-03T12:32:00Z">
           <w:pPr>
             <w:pStyle w:val="ListParagraph"/>
             <w:numPr>
@@ -3582,7 +3600,7 @@
           </w:pPr>
         </w:pPrChange>
       </w:pPr>
-      <w:ins w:id="492" w:author="Greg Landry" w:date="2017-06-03T12:32:00Z">
+      <w:ins w:id="494" w:author="Greg Landry" w:date="2017-06-03T12:32:00Z">
         <w:r>
           <w:t>Hint: Use VT100 escape codes to make a pretty screen:</w:t>
         </w:r>
@@ -3591,14 +3609,14 @@
     <w:p>
       <w:pPr>
         <w:pStyle w:val="ListParagraph"/>
-        <w:pPrChange w:id="493" w:author="Greg Landry" w:date="2017-06-03T12:43:00Z">
+        <w:pPrChange w:id="495" w:author="Greg Landry" w:date="2017-06-03T12:43:00Z">
           <w:pPr>
             <w:spacing w:after="0"/>
             <w:ind w:left="720"/>
           </w:pPr>
         </w:pPrChange>
       </w:pPr>
-      <w:ins w:id="494" w:author="Greg Landry" w:date="2017-06-03T12:32:00Z">
+      <w:ins w:id="496" w:author="Greg Landry" w:date="2017-06-03T12:32:00Z">
         <w:r>
           <w:fldChar w:fldCharType="begin"/>
         </w:r>
@@ -3639,7 +3657,7 @@
           <w:t xml:space="preserve"> </w:t>
         </w:r>
       </w:ins>
-      <w:del w:id="495" w:author="Greg Landry" w:date="2017-03-23T15:39:00Z">
+      <w:del w:id="497" w:author="Greg Landry" w:date="2017-03-23T15:39:00Z">
         <w:r>
           <w:delText>a help screen</w:delText>
         </w:r>
@@ -3649,9 +3667,9 @@
       <w:pPr>
         <w:pStyle w:val="Heading5"/>
         <w:rPr>
-          <w:ins w:id="496" w:author="Greg Landry" w:date="2017-06-03T12:43:00Z"/>
-        </w:rPr>
-        <w:pPrChange w:id="497" w:author="Greg Landry" w:date="2017-06-03T12:43:00Z">
+          <w:ins w:id="498" w:author="Greg Landry" w:date="2017-06-03T12:43:00Z"/>
+        </w:rPr>
+        <w:pPrChange w:id="499" w:author="Greg Landry" w:date="2017-06-03T12:43:00Z">
           <w:pPr>
             <w:pStyle w:val="ListParagraph"/>
             <w:numPr>
@@ -3661,7 +3679,7 @@
           </w:pPr>
         </w:pPrChange>
       </w:pPr>
-      <w:ins w:id="498" w:author="Greg Landry" w:date="2017-06-03T12:43:00Z">
+      <w:ins w:id="500" w:author="Greg Landry" w:date="2017-06-03T12:43:00Z">
         <w:r>
           <w:t>Introducer</w:t>
         </w:r>
@@ -3670,9 +3688,9 @@
     <w:p>
       <w:pPr>
         <w:rPr>
-          <w:ins w:id="499" w:author="Greg Landry" w:date="2017-06-03T12:43:00Z"/>
-        </w:rPr>
-        <w:pPrChange w:id="500" w:author="Greg Landry" w:date="2017-06-03T12:43:00Z">
+          <w:ins w:id="501" w:author="Greg Landry" w:date="2017-06-03T12:43:00Z"/>
+        </w:rPr>
+        <w:pPrChange w:id="502" w:author="Greg Landry" w:date="2017-06-03T12:43:00Z">
           <w:pPr>
             <w:pStyle w:val="ListParagraph"/>
             <w:numPr>
@@ -3682,47 +3700,47 @@
           </w:pPr>
         </w:pPrChange>
       </w:pPr>
-      <w:ins w:id="501" w:author="Greg Landry" w:date="2017-06-03T12:43:00Z">
+      <w:ins w:id="503" w:author="Greg Landry" w:date="2017-06-03T12:43:00Z">
         <w:r>
           <w:t xml:space="preserve">The shadow example exercise in chapter 7b shows an example of how to </w:t>
         </w:r>
       </w:ins>
-      <w:ins w:id="502" w:author="Greg Landry" w:date="2017-06-03T12:44:00Z">
+      <w:ins w:id="504" w:author="Greg Landry" w:date="2017-06-03T12:44:00Z">
         <w:r>
           <w:t xml:space="preserve">use a soft AP to </w:t>
         </w:r>
       </w:ins>
-      <w:ins w:id="503" w:author="Greg Landry" w:date="2017-06-03T12:43:00Z">
+      <w:ins w:id="505" w:author="Greg Landry" w:date="2017-06-03T12:43:00Z">
         <w:r>
           <w:t>serve a web page from the WICED device</w:t>
         </w:r>
       </w:ins>
-      <w:ins w:id="504" w:author="Greg Landry" w:date="2017-06-03T12:44:00Z">
+      <w:ins w:id="506" w:author="Greg Landry" w:date="2017-06-03T12:44:00Z">
         <w:r>
           <w:t xml:space="preserve"> </w:t>
         </w:r>
       </w:ins>
-      <w:ins w:id="505" w:author="Greg Landry" w:date="2017-06-03T12:43:00Z">
+      <w:ins w:id="507" w:author="Greg Landry" w:date="2017-06-03T12:43:00Z">
         <w:r>
           <w:t xml:space="preserve">to use </w:t>
         </w:r>
       </w:ins>
-      <w:ins w:id="506" w:author="Greg Landry" w:date="2017-06-03T12:44:00Z">
+      <w:ins w:id="508" w:author="Greg Landry" w:date="2017-06-03T12:44:00Z">
         <w:r>
           <w:t>for device</w:t>
         </w:r>
       </w:ins>
-      <w:ins w:id="507" w:author="Greg Landry" w:date="2017-06-03T12:43:00Z">
+      <w:ins w:id="509" w:author="Greg Landry" w:date="2017-06-03T12:43:00Z">
         <w:r>
           <w:t xml:space="preserve"> a configuration</w:t>
         </w:r>
       </w:ins>
-      <w:ins w:id="508" w:author="Greg Landry" w:date="2017-06-03T12:44:00Z">
+      <w:ins w:id="510" w:author="Greg Landry" w:date="2017-06-03T12:44:00Z">
         <w:r>
           <w:t>. Once configured, the device resets and connects to the specified device as a STA.</w:t>
         </w:r>
       </w:ins>
-      <w:ins w:id="509" w:author="Greg Landry" w:date="2017-06-03T12:45:00Z">
+      <w:ins w:id="511" w:author="Greg Landry" w:date="2017-06-03T12:45:00Z">
         <w:r>
           <w:t xml:space="preserve"> The configuration data is written to the DCT so that on subsequent power cycles it remembers which AP to connect to.</w:t>
         </w:r>
@@ -3731,10 +3749,10 @@
     <w:p>
       <w:pPr>
         <w:rPr>
-          <w:ins w:id="510" w:author="Greg Landry" w:date="2017-06-05T11:11:00Z"/>
-        </w:rPr>
-      </w:pPr>
-      <w:ins w:id="511" w:author="Greg Landry" w:date="2017-06-05T11:11:00Z">
+          <w:ins w:id="512" w:author="Greg Landry" w:date="2017-06-05T11:11:00Z"/>
+        </w:rPr>
+      </w:pPr>
+      <w:ins w:id="513" w:author="Greg Landry" w:date="2017-06-05T11:11:00Z">
         <w:r>
           <w:br w:type="page"/>
         </w:r>
@@ -3743,37 +3761,37 @@
     <w:p>
       <w:pPr>
         <w:rPr>
-          <w:del w:id="512" w:author="Greg Landry" w:date="2017-03-23T15:42:00Z"/>
-        </w:rPr>
-        <w:pPrChange w:id="513" w:author="Greg Landry" w:date="2017-06-03T12:43:00Z">
+          <w:del w:id="514" w:author="Greg Landry" w:date="2017-03-23T15:42:00Z"/>
+        </w:rPr>
+        <w:pPrChange w:id="515" w:author="Greg Landry" w:date="2017-06-03T12:43:00Z">
           <w:pPr>
             <w:spacing w:after="0"/>
             <w:ind w:left="720"/>
           </w:pPr>
         </w:pPrChange>
       </w:pPr>
-      <w:del w:id="514" w:author="Greg Landry" w:date="2017-03-23T15:42:00Z">
+      <w:del w:id="516" w:author="Greg Landry" w:date="2017-03-23T15:42:00Z">
         <w:r>
           <w:lastRenderedPageBreak/>
           <w:tab/>
         </w:r>
       </w:del>
-      <w:del w:id="515" w:author="Greg Landry" w:date="2017-03-23T15:40:00Z">
+      <w:del w:id="517" w:author="Greg Landry" w:date="2017-03-23T15:40:00Z">
         <w:r>
           <w:delText>u</w:delText>
         </w:r>
       </w:del>
-      <w:del w:id="516" w:author="Greg Landry" w:date="2017-03-23T15:42:00Z">
+      <w:del w:id="518" w:author="Greg Landry" w:date="2017-03-23T15:42:00Z">
         <w:r>
           <w:delText xml:space="preserve"> – turn </w:delText>
         </w:r>
       </w:del>
-      <w:del w:id="517" w:author="Greg Landry" w:date="2017-03-23T15:40:00Z">
+      <w:del w:id="519" w:author="Greg Landry" w:date="2017-03-23T15:40:00Z">
         <w:r>
           <w:delText xml:space="preserve">off </w:delText>
         </w:r>
       </w:del>
-      <w:del w:id="518" w:author="Greg Landry" w:date="2017-03-23T15:42:00Z">
+      <w:del w:id="520" w:author="Greg Landry" w:date="2017-03-23T15:42:00Z">
         <w:r>
           <w:delText>auto updating</w:delText>
         </w:r>
@@ -3782,40 +3800,40 @@
     <w:p>
       <w:pPr>
         <w:rPr>
-          <w:del w:id="519" w:author="Greg Landry" w:date="2017-03-23T15:42:00Z"/>
-        </w:rPr>
-        <w:pPrChange w:id="520" w:author="Greg Landry" w:date="2017-06-03T12:43:00Z">
+          <w:del w:id="521" w:author="Greg Landry" w:date="2017-03-23T15:42:00Z"/>
+        </w:rPr>
+        <w:pPrChange w:id="522" w:author="Greg Landry" w:date="2017-06-03T12:43:00Z">
           <w:pPr>
             <w:ind w:left="720"/>
           </w:pPr>
         </w:pPrChange>
       </w:pPr>
-      <w:del w:id="521" w:author="Greg Landry" w:date="2017-03-23T15:42:00Z">
+      <w:del w:id="523" w:author="Greg Landry" w:date="2017-03-23T15:42:00Z">
         <w:r>
           <w:tab/>
         </w:r>
       </w:del>
-      <w:del w:id="522" w:author="Greg Landry" w:date="2017-03-23T15:40:00Z">
+      <w:del w:id="524" w:author="Greg Landry" w:date="2017-03-23T15:40:00Z">
         <w:r>
           <w:delText>U</w:delText>
         </w:r>
       </w:del>
-      <w:del w:id="523" w:author="Greg Landry" w:date="2017-03-23T15:42:00Z">
+      <w:del w:id="525" w:author="Greg Landry" w:date="2017-03-23T15:42:00Z">
         <w:r>
           <w:delText xml:space="preserve"> – turn </w:delText>
         </w:r>
       </w:del>
-      <w:del w:id="524" w:author="Greg Landry" w:date="2017-03-23T15:40:00Z">
+      <w:del w:id="526" w:author="Greg Landry" w:date="2017-03-23T15:40:00Z">
         <w:r>
           <w:delText xml:space="preserve">on </w:delText>
         </w:r>
       </w:del>
-      <w:del w:id="525" w:author="Greg Landry" w:date="2017-03-23T15:42:00Z">
+      <w:del w:id="527" w:author="Greg Landry" w:date="2017-03-23T15:42:00Z">
         <w:r>
           <w:delText>auto updating</w:delText>
         </w:r>
       </w:del>
-      <w:del w:id="526" w:author="Greg Landry" w:date="2017-03-23T15:40:00Z">
+      <w:del w:id="528" w:author="Greg Landry" w:date="2017-03-23T15:40:00Z">
         <w:r>
           <w:tab/>
         </w:r>
@@ -3824,15 +3842,15 @@
     <w:p>
       <w:pPr>
         <w:rPr>
-          <w:del w:id="527" w:author="Greg Landry" w:date="2017-03-01T10:33:00Z"/>
-        </w:rPr>
-        <w:pPrChange w:id="528" w:author="Greg Landry" w:date="2017-06-03T12:43:00Z">
+          <w:del w:id="529" w:author="Greg Landry" w:date="2017-03-01T10:33:00Z"/>
+        </w:rPr>
+        <w:pPrChange w:id="530" w:author="Greg Landry" w:date="2017-06-03T12:43:00Z">
           <w:pPr>
             <w:ind w:left="720"/>
           </w:pPr>
         </w:pPrChange>
       </w:pPr>
-      <w:del w:id="529" w:author="Greg Landry" w:date="2017-03-01T10:33:00Z">
+      <w:del w:id="531" w:author="Greg Landry" w:date="2017-03-01T10:33:00Z">
         <w:r>
           <w:delText>For subscriptions, t</w:delText>
         </w:r>
@@ -3847,10 +3865,10 @@
     <w:p>
       <w:pPr>
         <w:rPr>
-          <w:del w:id="530" w:author="Greg Landry" w:date="2017-06-03T12:31:00Z"/>
-        </w:rPr>
-      </w:pPr>
-      <w:del w:id="531" w:author="Greg Landry" w:date="2017-06-03T12:31:00Z">
+          <w:del w:id="532" w:author="Greg Landry" w:date="2017-06-03T12:31:00Z"/>
+        </w:rPr>
+      </w:pPr>
+      <w:del w:id="533" w:author="Greg Landry" w:date="2017-06-03T12:31:00Z">
         <w:r>
           <w:delText>It would be cool if you:</w:delText>
         </w:r>
@@ -3859,10 +3877,10 @@
     <w:p>
       <w:pPr>
         <w:rPr>
-          <w:del w:id="532" w:author="Greg Landry" w:date="2017-06-03T12:38:00Z"/>
-          <w:moveTo w:id="533" w:author="Greg Landry" w:date="2017-03-23T16:46:00Z"/>
-        </w:rPr>
-        <w:pPrChange w:id="534" w:author="Greg Landry" w:date="2017-06-03T12:43:00Z">
+          <w:del w:id="534" w:author="Greg Landry" w:date="2017-06-03T12:38:00Z"/>
+          <w:moveTo w:id="535" w:author="Greg Landry" w:date="2017-03-23T16:46:00Z"/>
+        </w:rPr>
+        <w:pPrChange w:id="536" w:author="Greg Landry" w:date="2017-06-03T12:43:00Z">
           <w:pPr>
             <w:pStyle w:val="ListParagraph"/>
             <w:numPr>
@@ -3872,22 +3890,22 @@
           </w:pPr>
         </w:pPrChange>
       </w:pPr>
-      <w:moveToRangeStart w:id="535" w:author="Greg Landry" w:date="2017-03-23T16:46:00Z" w:name="move478050899"/>
-      <w:moveTo w:id="536" w:author="Greg Landry" w:date="2017-03-23T16:46:00Z">
-        <w:del w:id="537" w:author="Greg Landry" w:date="2017-06-03T12:42:00Z">
+      <w:moveToRangeStart w:id="537" w:author="Greg Landry" w:date="2017-03-23T16:46:00Z" w:name="move478050899"/>
+      <w:moveTo w:id="538" w:author="Greg Landry" w:date="2017-03-23T16:46:00Z">
+        <w:del w:id="539" w:author="Greg Landry" w:date="2017-06-03T12:42:00Z">
           <w:r>
             <w:delText>Used threads</w:delText>
           </w:r>
         </w:del>
       </w:moveTo>
     </w:p>
-    <w:moveToRangeEnd w:id="535"/>
-    <w:p>
-      <w:pPr>
-        <w:rPr>
-          <w:del w:id="538" w:author="Greg Landry" w:date="2017-06-03T12:42:00Z"/>
-        </w:rPr>
-        <w:pPrChange w:id="539" w:author="Greg Landry" w:date="2017-06-03T12:43:00Z">
+    <w:moveToRangeEnd w:id="537"/>
+    <w:p>
+      <w:pPr>
+        <w:rPr>
+          <w:del w:id="540" w:author="Greg Landry" w:date="2017-06-03T12:42:00Z"/>
+        </w:rPr>
+        <w:pPrChange w:id="541" w:author="Greg Landry" w:date="2017-06-03T12:43:00Z">
           <w:pPr>
             <w:pStyle w:val="ListParagraph"/>
             <w:numPr>
@@ -3897,7 +3915,7 @@
           </w:pPr>
         </w:pPrChange>
       </w:pPr>
-      <w:del w:id="540" w:author="Greg Landry" w:date="2017-06-03T12:42:00Z">
+      <w:del w:id="542" w:author="Greg Landry" w:date="2017-06-03T12:42:00Z">
         <w:r>
           <w:delText>Used the linked_list library to maintain a local database</w:delText>
         </w:r>
@@ -3906,9 +3924,9 @@
     <w:p>
       <w:pPr>
         <w:rPr>
-          <w:moveFrom w:id="541" w:author="Greg Landry" w:date="2017-03-23T16:46:00Z"/>
-        </w:rPr>
-        <w:pPrChange w:id="542" w:author="Greg Landry" w:date="2017-06-03T12:43:00Z">
+          <w:moveFrom w:id="543" w:author="Greg Landry" w:date="2017-03-23T16:46:00Z"/>
+        </w:rPr>
+        <w:pPrChange w:id="544" w:author="Greg Landry" w:date="2017-06-03T12:43:00Z">
           <w:pPr>
             <w:pStyle w:val="ListParagraph"/>
             <w:numPr>
@@ -3918,20 +3936,20 @@
           </w:pPr>
         </w:pPrChange>
       </w:pPr>
-      <w:moveFromRangeStart w:id="543" w:author="Greg Landry" w:date="2017-03-23T16:46:00Z" w:name="move478050899"/>
-      <w:moveFrom w:id="544" w:author="Greg Landry" w:date="2017-03-23T16:46:00Z">
+      <w:moveFromRangeStart w:id="545" w:author="Greg Landry" w:date="2017-03-23T16:46:00Z" w:name="move478050899"/>
+      <w:moveFrom w:id="546" w:author="Greg Landry" w:date="2017-03-23T16:46:00Z">
         <w:r>
           <w:t>Used threads</w:t>
         </w:r>
       </w:moveFrom>
     </w:p>
-    <w:moveFromRangeEnd w:id="543"/>
-    <w:p>
-      <w:pPr>
-        <w:rPr>
-          <w:del w:id="545" w:author="Greg Landry" w:date="2017-03-23T16:46:00Z"/>
-        </w:rPr>
-        <w:pPrChange w:id="546" w:author="Greg Landry" w:date="2017-06-03T12:43:00Z">
+    <w:moveFromRangeEnd w:id="545"/>
+    <w:p>
+      <w:pPr>
+        <w:rPr>
+          <w:del w:id="547" w:author="Greg Landry" w:date="2017-03-23T16:46:00Z"/>
+        </w:rPr>
+        <w:pPrChange w:id="548" w:author="Greg Landry" w:date="2017-06-03T12:43:00Z">
           <w:pPr>
             <w:pStyle w:val="ListParagraph"/>
             <w:numPr>
@@ -3941,7 +3959,7 @@
           </w:pPr>
         </w:pPrChange>
       </w:pPr>
-      <w:del w:id="547" w:author="Greg Landry" w:date="2017-03-23T16:46:00Z">
+      <w:del w:id="549" w:author="Greg Landry" w:date="2017-03-23T16:46:00Z">
         <w:r>
           <w:delText>Used the console library functions to build the interface</w:delText>
         </w:r>
@@ -3950,9 +3968,9 @@
     <w:p>
       <w:pPr>
         <w:rPr>
-          <w:del w:id="548" w:author="Greg Landry" w:date="2017-06-03T12:32:00Z"/>
-        </w:rPr>
-        <w:pPrChange w:id="549" w:author="Greg Landry" w:date="2017-06-03T12:43:00Z">
+          <w:del w:id="550" w:author="Greg Landry" w:date="2017-06-03T12:32:00Z"/>
+        </w:rPr>
+        <w:pPrChange w:id="551" w:author="Greg Landry" w:date="2017-06-03T12:43:00Z">
           <w:pPr>
             <w:pStyle w:val="ListParagraph"/>
             <w:numPr>
@@ -3962,7 +3980,7 @@
           </w:pPr>
         </w:pPrChange>
       </w:pPr>
-      <w:del w:id="550" w:author="Greg Landry" w:date="2017-06-03T12:32:00Z">
+      <w:del w:id="552" w:author="Greg Landry" w:date="2017-06-03T12:32:00Z">
         <w:r>
           <w:delText>Used VT100 escape codes to make a pretty</w:delText>
         </w:r>
@@ -3970,12 +3988,12 @@
           <w:delText xml:space="preserve"> screen</w:delText>
         </w:r>
       </w:del>
-      <w:del w:id="551" w:author="Greg Landry" w:date="2017-03-23T15:54:00Z">
+      <w:del w:id="553" w:author="Greg Landry" w:date="2017-03-23T15:54:00Z">
         <w:r>
           <w:delText xml:space="preserve"> (</w:delText>
         </w:r>
       </w:del>
-      <w:del w:id="552" w:author="Greg Landry" w:date="2017-03-23T15:53:00Z">
+      <w:del w:id="554" w:author="Greg Landry" w:date="2017-03-23T15:53:00Z">
         <w:r>
           <w:fldChar w:fldCharType="begin"/>
         </w:r>
@@ -4002,9 +4020,9 @@
     <w:p>
       <w:pPr>
         <w:rPr>
-          <w:del w:id="553" w:author="Greg Landry" w:date="2017-06-03T12:45:00Z"/>
-        </w:rPr>
-        <w:pPrChange w:id="554" w:author="Greg Landry" w:date="2017-06-03T12:43:00Z">
+          <w:del w:id="555" w:author="Greg Landry" w:date="2017-06-03T12:45:00Z"/>
+        </w:rPr>
+        <w:pPrChange w:id="556" w:author="Greg Landry" w:date="2017-06-03T12:43:00Z">
           <w:pPr>
             <w:pStyle w:val="ListParagraph"/>
             <w:numPr>
@@ -4014,7 +4032,7 @@
           </w:pPr>
         </w:pPrChange>
       </w:pPr>
-      <w:del w:id="555" w:author="Greg Landry" w:date="2017-06-03T12:45:00Z">
+      <w:del w:id="557" w:author="Greg Landry" w:date="2017-06-03T12:45:00Z">
         <w:r>
           <w:delText>Used the DCT to write the configuration</w:delText>
         </w:r>
@@ -4022,7 +4040,7 @@
     </w:p>
     <w:p>
       <w:pPr>
-        <w:pPrChange w:id="556" w:author="Greg Landry" w:date="2017-06-03T12:45:00Z">
+        <w:pPrChange w:id="558" w:author="Greg Landry" w:date="2017-06-03T12:45:00Z">
           <w:pPr>
             <w:pStyle w:val="ListParagraph"/>
             <w:numPr>
@@ -4032,7 +4050,7 @@
           </w:pPr>
         </w:pPrChange>
       </w:pPr>
-      <w:del w:id="557" w:author="Greg Landry" w:date="2017-06-03T12:45:00Z">
+      <w:del w:id="559" w:author="Greg Landry" w:date="2017-06-03T12:45:00Z">
         <w:r>
           <w:delText>Created an HTTP server to display all of the information</w:delText>
         </w:r>
@@ -6957,6 +6975,7 @@
     <w:lsdException w:name="HTML Sample" w:semiHidden="1" w:unhideWhenUsed="1"/>
     <w:lsdException w:name="HTML Typewriter" w:semiHidden="1" w:unhideWhenUsed="1"/>
     <w:lsdException w:name="HTML Variable" w:semiHidden="1" w:unhideWhenUsed="1"/>
+    <w:lsdException w:name="Normal Table" w:semiHidden="1" w:unhideWhenUsed="1"/>
     <w:lsdException w:name="annotation subject" w:semiHidden="1" w:unhideWhenUsed="1"/>
     <w:lsdException w:name="No List" w:semiHidden="1" w:unhideWhenUsed="1"/>
     <w:lsdException w:name="Outline List 1" w:semiHidden="1" w:unhideWhenUsed="1"/>
@@ -7003,8 +7022,10 @@
     <w:lsdException w:name="Table Subtle 2" w:semiHidden="1" w:unhideWhenUsed="1"/>
     <w:lsdException w:name="Table Web 1" w:semiHidden="1" w:unhideWhenUsed="1"/>
     <w:lsdException w:name="Table Web 2" w:semiHidden="1" w:unhideWhenUsed="1"/>
+    <w:lsdException w:name="Table Web 3" w:semiHidden="1" w:unhideWhenUsed="1"/>
     <w:lsdException w:name="Balloon Text" w:semiHidden="1" w:unhideWhenUsed="1"/>
     <w:lsdException w:name="Table Grid" w:uiPriority="59"/>
+    <w:lsdException w:name="Table Theme" w:semiHidden="1" w:unhideWhenUsed="1"/>
     <w:lsdException w:name="Placeholder Text" w:semiHidden="1"/>
     <w:lsdException w:name="No Spacing" w:uiPriority="1" w:qFormat="1"/>
     <w:lsdException w:name="Light Shading" w:uiPriority="60"/>
@@ -7228,7 +7249,7 @@
   <w:style w:type="paragraph" w:default="1" w:styleId="Normal">
     <w:name w:val="Normal"/>
     <w:qFormat/>
-    <w:rsid w:val="004A2F15"/>
+    <w:rsid w:val="00901C18"/>
   </w:style>
   <w:style w:type="paragraph" w:styleId="Heading1">
     <w:name w:val="heading 1"/>
@@ -7348,7 +7369,7 @@
     <w:uiPriority w:val="1"/>
     <w:semiHidden/>
     <w:unhideWhenUsed/>
-    <w:rsid w:val="004A2F15"/>
+    <w:rsid w:val="00901C18"/>
   </w:style>
   <w:style w:type="table" w:default="1" w:styleId="TableNormal">
     <w:name w:val="Normal Table"/>
@@ -7370,7 +7391,7 @@
     <w:uiPriority w:val="99"/>
     <w:semiHidden/>
     <w:unhideWhenUsed/>
-    <w:rsid w:val="004A2F15"/>
+    <w:rsid w:val="00901C18"/>
   </w:style>
   <w:style w:type="paragraph" w:styleId="ListParagraph">
     <w:name w:val="List Paragraph"/>
@@ -8147,7 +8168,7 @@
 </file>
 
 <file path=customXml/itemProps1.xml><?xml version="1.0" encoding="utf-8"?>
-<ds:datastoreItem xmlns:ds="http://schemas.openxmlformats.org/officeDocument/2006/customXml" ds:itemID="{C4485D20-6B1E-4D98-BA7D-317356A1184B}">
+<ds:datastoreItem xmlns:ds="http://schemas.openxmlformats.org/officeDocument/2006/customXml" ds:itemID="{5B97AE95-EAD9-455C-B84C-244D949FB543}">
   <ds:schemaRefs>
     <ds:schemaRef ds:uri="http://schemas.openxmlformats.org/officeDocument/2006/bibliography"/>
   </ds:schemaRefs>

</xml_diff>

<commit_message>
Complete class project and update instructions.
</commit_message>
<xml_diff>
--- a/labmanual/English/WW101-08-Project.docx
+++ b/labmanual/English/WW101-08-Project.docx
@@ -3413,10 +3413,17 @@
       </w:ins>
       <w:ins w:id="464" w:author="Greg Landry" w:date="2017-06-03T12:30:00Z">
         <w:r>
-          <w:t>I2C.</w:t>
-        </w:r>
-      </w:ins>
-      <w:del w:id="465" w:author="Greg Landry" w:date="2017-06-03T12:02:00Z">
+          <w:t>I2C</w:t>
+        </w:r>
+        <w:bookmarkStart w:id="465" w:name="_GoBack"/>
+        <w:bookmarkEnd w:id="465"/>
+        <w:del w:id="466" w:author="Greg" w:date="2017-06-21T10:26:00Z">
+          <w:r>
+            <w:delText>.</w:delText>
+          </w:r>
+        </w:del>
+      </w:ins>
+      <w:del w:id="467" w:author="Greg Landry" w:date="2017-06-03T12:02:00Z">
         <w:r>
           <w:delText xml:space="preserve">Measure local temperature and humidity. This </w:delText>
         </w:r>
@@ -3432,9 +3439,9 @@
       <w:pPr>
         <w:ind w:left="720"/>
         <w:rPr>
-          <w:ins w:id="466" w:author="Greg Landry" w:date="2017-06-03T12:02:00Z"/>
-        </w:rPr>
-        <w:pPrChange w:id="467" w:author="Greg Landry" w:date="2017-06-03T16:58:00Z">
+          <w:ins w:id="468" w:author="Greg Landry" w:date="2017-06-03T12:02:00Z"/>
+        </w:rPr>
+        <w:pPrChange w:id="469" w:author="Greg Landry" w:date="2017-06-03T16:58:00Z">
           <w:pPr>
             <w:pStyle w:val="ListParagraph"/>
             <w:numPr>
@@ -3444,7 +3451,7 @@
           </w:pPr>
         </w:pPrChange>
       </w:pPr>
-      <w:ins w:id="468" w:author="Greg Landry" w:date="2017-06-03T16:58:00Z">
+      <w:ins w:id="470" w:author="Greg Landry" w:date="2017-06-03T16:58:00Z">
         <w:r>
           <w:t xml:space="preserve"> resource.</w:t>
         </w:r>
@@ -3458,9 +3465,9 @@
           <w:numId w:val="29"/>
         </w:numPr>
         <w:rPr>
-          <w:ins w:id="469" w:author="Greg Landry" w:date="2017-06-03T12:30:00Z"/>
-        </w:rPr>
-        <w:pPrChange w:id="470" w:author="Greg Landry" w:date="2017-06-20T15:00:00Z">
+          <w:ins w:id="471" w:author="Greg Landry" w:date="2017-06-03T12:30:00Z"/>
+        </w:rPr>
+        <w:pPrChange w:id="472" w:author="Greg Landry" w:date="2017-06-20T15:00:00Z">
           <w:pPr>
             <w:pStyle w:val="ListParagraph"/>
             <w:numPr>
@@ -3470,7 +3477,7 @@
           </w:pPr>
         </w:pPrChange>
       </w:pPr>
-      <w:ins w:id="471" w:author="Greg Landry" w:date="2017-06-03T12:30:00Z">
+      <w:ins w:id="473" w:author="Greg Landry" w:date="2017-06-03T12:30:00Z">
         <w:r>
           <w:t>Serial Terminal</w:t>
         </w:r>
@@ -3484,10 +3491,10 @@
           <w:numId w:val="25"/>
         </w:numPr>
         <w:rPr>
-          <w:del w:id="472" w:author="Greg Landry" w:date="2017-06-03T12:04:00Z"/>
-        </w:rPr>
-      </w:pPr>
-      <w:del w:id="473" w:author="Greg Landry" w:date="2017-03-01T10:34:00Z">
+          <w:del w:id="474" w:author="Greg Landry" w:date="2017-06-03T12:04:00Z"/>
+        </w:rPr>
+      </w:pPr>
+      <w:del w:id="475" w:author="Greg Landry" w:date="2017-03-01T10:34:00Z">
         <w:r>
           <w:delText>You will c</w:delText>
         </w:r>
@@ -3495,7 +3502,7 @@
           <w:delText>onnect</w:delText>
         </w:r>
       </w:del>
-      <w:del w:id="474" w:author="Greg Landry" w:date="2017-06-03T12:04:00Z">
+      <w:del w:id="476" w:author="Greg Landry" w:date="2017-06-03T12:04:00Z">
         <w:r>
           <w:delText xml:space="preserve"> to a </w:delText>
         </w:r>
@@ -3511,10 +3518,10 @@
       <w:pPr>
         <w:ind w:left="1440"/>
         <w:rPr>
-          <w:del w:id="475" w:author="Greg Landry" w:date="2017-06-03T12:04:00Z"/>
-        </w:rPr>
-      </w:pPr>
-      <w:del w:id="476" w:author="Greg Landry" w:date="2017-06-03T12:04:00Z">
+          <w:del w:id="477" w:author="Greg Landry" w:date="2017-06-03T12:04:00Z"/>
+        </w:rPr>
+      </w:pPr>
+      <w:del w:id="478" w:author="Greg Landry" w:date="2017-06-03T12:04:00Z">
         <w:r>
           <w:delText>amk6m51qrxr2u.iot.us-east-1.amazonaws.com</w:delText>
         </w:r>
@@ -3528,10 +3535,10 @@
           <w:numId w:val="25"/>
         </w:numPr>
         <w:rPr>
-          <w:del w:id="477" w:author="Greg Landry" w:date="2017-06-03T12:04:00Z"/>
-        </w:rPr>
-      </w:pPr>
-      <w:del w:id="478" w:author="Greg Landry" w:date="2017-06-03T12:04:00Z">
+          <w:del w:id="479" w:author="Greg Landry" w:date="2017-06-03T12:04:00Z"/>
+        </w:rPr>
+      </w:pPr>
+      <w:del w:id="480" w:author="Greg Landry" w:date="2017-06-03T12:04:00Z">
         <w:r>
           <w:delText xml:space="preserve">Your </w:delText>
         </w:r>
@@ -3554,10 +3561,10 @@
           <w:numId w:val="25"/>
         </w:numPr>
         <w:rPr>
-          <w:del w:id="479" w:author="Greg Landry" w:date="2017-06-03T12:04:00Z"/>
-        </w:rPr>
-      </w:pPr>
-      <w:del w:id="480" w:author="Greg Landry" w:date="2017-06-03T12:04:00Z">
+          <w:del w:id="481" w:author="Greg Landry" w:date="2017-06-03T12:04:00Z"/>
+        </w:rPr>
+      </w:pPr>
+      <w:del w:id="482" w:author="Greg Landry" w:date="2017-06-03T12:04:00Z">
         <w:r>
           <w:delText xml:space="preserve">The credential and private key for your </w:delText>
         </w:r>
@@ -3583,10 +3590,10 @@
           <w:numId w:val="25"/>
         </w:numPr>
         <w:rPr>
-          <w:del w:id="481" w:author="Greg Landry" w:date="2017-06-03T12:04:00Z"/>
-        </w:rPr>
-      </w:pPr>
-      <w:del w:id="482" w:author="Greg Landry" w:date="2017-06-03T12:04:00Z">
+          <w:del w:id="483" w:author="Greg Landry" w:date="2017-06-03T12:04:00Z"/>
+        </w:rPr>
+      </w:pPr>
+      <w:del w:id="484" w:author="Greg Landry" w:date="2017-06-03T12:04:00Z">
         <w:r>
           <w:delText>Hint: After updating the key files, you should run a “Clean” on the project. Otherwise, the project will not see the new keys.</w:delText>
         </w:r>
@@ -3595,9 +3602,9 @@
     <w:p>
       <w:pPr>
         <w:rPr>
-          <w:del w:id="483" w:author="Greg Landry" w:date="2017-03-01T10:40:00Z"/>
-        </w:rPr>
-        <w:pPrChange w:id="484" w:author="Greg Landry" w:date="2017-06-03T12:21:00Z">
+          <w:del w:id="485" w:author="Greg Landry" w:date="2017-03-01T10:40:00Z"/>
+        </w:rPr>
+        <w:pPrChange w:id="486" w:author="Greg Landry" w:date="2017-06-03T12:21:00Z">
           <w:pPr>
             <w:pStyle w:val="ListParagraph"/>
             <w:numPr>
@@ -3607,17 +3614,17 @@
           </w:pPr>
         </w:pPrChange>
       </w:pPr>
-      <w:ins w:id="485" w:author="Greg Landry" w:date="2017-06-03T12:21:00Z">
+      <w:ins w:id="487" w:author="Greg Landry" w:date="2017-06-03T12:21:00Z">
         <w:r>
           <w:t xml:space="preserve">Add </w:t>
         </w:r>
       </w:ins>
-      <w:del w:id="486" w:author="Greg Landry" w:date="2017-06-03T12:04:00Z">
+      <w:del w:id="488" w:author="Greg Landry" w:date="2017-06-03T12:04:00Z">
         <w:r>
           <w:delText xml:space="preserve">Update the state of </w:delText>
         </w:r>
       </w:del>
-      <w:del w:id="487" w:author="Greg Landry" w:date="2017-03-23T16:40:00Z">
+      <w:del w:id="489" w:author="Greg Landry" w:date="2017-03-23T16:40:00Z">
         <w:r>
           <w:delText>the</w:delText>
         </w:r>
@@ -3625,38 +3632,38 @@
           <w:delText xml:space="preserve"> </w:delText>
         </w:r>
       </w:del>
-      <w:del w:id="488" w:author="Greg Landry" w:date="2017-03-01T10:37:00Z">
+      <w:del w:id="490" w:author="Greg Landry" w:date="2017-03-01T10:37:00Z">
         <w:r>
           <w:delText>“</w:delText>
         </w:r>
       </w:del>
-      <w:del w:id="489" w:author="Greg Landry" w:date="2017-06-03T12:04:00Z">
+      <w:del w:id="491" w:author="Greg Landry" w:date="2017-06-03T12:04:00Z">
         <w:r>
           <w:rPr>
             <w:i/>
-            <w:rPrChange w:id="490" w:author="Greg Landry" w:date="2017-06-03T12:21:00Z">
+            <w:rPrChange w:id="492" w:author="Greg Landry" w:date="2017-06-03T12:21:00Z">
               <w:rPr/>
             </w:rPrChange>
           </w:rPr>
           <w:delText>thing</w:delText>
         </w:r>
       </w:del>
-      <w:del w:id="491" w:author="Greg Landry" w:date="2017-03-01T10:36:00Z">
+      <w:del w:id="493" w:author="Greg Landry" w:date="2017-03-01T10:36:00Z">
         <w:r>
           <w:delText>”</w:delText>
         </w:r>
       </w:del>
-      <w:del w:id="492" w:author="Greg Landry" w:date="2017-03-23T16:24:00Z">
+      <w:del w:id="494" w:author="Greg Landry" w:date="2017-03-23T16:24:00Z">
         <w:r>
           <w:delText>.</w:delText>
         </w:r>
       </w:del>
-      <w:del w:id="493" w:author="Greg Landry" w:date="2017-03-23T16:39:00Z">
+      <w:del w:id="495" w:author="Greg Landry" w:date="2017-03-23T16:39:00Z">
         <w:r>
           <w:delText xml:space="preserve">  </w:delText>
         </w:r>
       </w:del>
-      <w:del w:id="494" w:author="Greg Landry" w:date="2017-03-23T16:37:00Z">
+      <w:del w:id="496" w:author="Greg Landry" w:date="2017-03-23T16:37:00Z">
         <w:r>
           <w:delText>The parameters are named “temperature” (float), “humidity” (float), “weatherAlert” (true or false) and “IPAddress” (ipv4 4dot syntax)</w:delText>
         </w:r>
@@ -3667,7 +3674,7 @@
     </w:p>
     <w:p>
       <w:pPr>
-        <w:pPrChange w:id="495" w:author="Greg Landry" w:date="2017-06-03T12:21:00Z">
+        <w:pPrChange w:id="497" w:author="Greg Landry" w:date="2017-06-03T12:21:00Z">
           <w:pPr>
             <w:pStyle w:val="ListParagraph"/>
             <w:numPr>
@@ -3677,22 +3684,22 @@
           </w:pPr>
         </w:pPrChange>
       </w:pPr>
-      <w:ins w:id="496" w:author="Greg Landry" w:date="2017-03-23T16:42:00Z">
+      <w:ins w:id="498" w:author="Greg Landry" w:date="2017-03-23T16:42:00Z">
         <w:r>
           <w:t xml:space="preserve">a </w:t>
         </w:r>
       </w:ins>
-      <w:del w:id="497" w:author="Greg Landry" w:date="2017-03-23T16:25:00Z">
+      <w:del w:id="499" w:author="Greg Landry" w:date="2017-03-23T16:25:00Z">
         <w:r>
           <w:delText xml:space="preserve">Implement </w:delText>
         </w:r>
       </w:del>
-      <w:del w:id="498" w:author="Greg Landry" w:date="2017-03-23T16:43:00Z">
+      <w:del w:id="500" w:author="Greg Landry" w:date="2017-03-23T16:43:00Z">
         <w:r>
           <w:delText>a</w:delText>
         </w:r>
       </w:del>
-      <w:del w:id="499" w:author="Greg Landry" w:date="2017-06-20T14:58:00Z">
+      <w:del w:id="501" w:author="Greg Landry" w:date="2017-06-20T14:58:00Z">
         <w:r>
           <w:delText xml:space="preserve"> </w:delText>
         </w:r>
@@ -3700,32 +3707,32 @@
       <w:r>
         <w:t xml:space="preserve">serial terminal to </w:t>
       </w:r>
-      <w:del w:id="500" w:author="Greg Landry" w:date="2017-03-23T16:43:00Z">
+      <w:del w:id="502" w:author="Greg Landry" w:date="2017-03-23T16:43:00Z">
         <w:r>
           <w:delText xml:space="preserve">allow </w:delText>
         </w:r>
       </w:del>
-      <w:ins w:id="501" w:author="Greg Landry" w:date="2017-03-23T16:43:00Z">
+      <w:ins w:id="503" w:author="Greg Landry" w:date="2017-03-23T16:43:00Z">
         <w:r>
           <w:t xml:space="preserve">implement </w:t>
         </w:r>
       </w:ins>
-      <w:del w:id="502" w:author="Greg Landry" w:date="2017-06-03T12:22:00Z">
+      <w:del w:id="504" w:author="Greg Landry" w:date="2017-06-03T12:22:00Z">
         <w:r>
           <w:delText xml:space="preserve">the </w:delText>
         </w:r>
       </w:del>
-      <w:ins w:id="503" w:author="Greg Landry" w:date="2017-06-03T12:22:00Z">
+      <w:ins w:id="505" w:author="Greg Landry" w:date="2017-06-03T12:22:00Z">
         <w:r>
           <w:t xml:space="preserve">a more complex </w:t>
         </w:r>
       </w:ins>
-      <w:del w:id="504" w:author="Greg Landry" w:date="2017-06-03T12:22:00Z">
+      <w:del w:id="506" w:author="Greg Landry" w:date="2017-06-03T12:22:00Z">
         <w:r>
           <w:delText>following commands</w:delText>
         </w:r>
       </w:del>
-      <w:ins w:id="505" w:author="Greg Landry" w:date="2017-06-03T12:22:00Z">
+      <w:ins w:id="507" w:author="Greg Landry" w:date="2017-06-03T12:22:00Z">
         <w:r>
           <w:t>user interface</w:t>
         </w:r>
@@ -3733,12 +3740,12 @@
       <w:r>
         <w:t xml:space="preserve"> (see UART exercises in the peripherals chapter)</w:t>
       </w:r>
-      <w:ins w:id="506" w:author="Greg Landry" w:date="2017-06-03T12:22:00Z">
+      <w:ins w:id="508" w:author="Greg Landry" w:date="2017-06-03T12:22:00Z">
         <w:r>
           <w:t>. For example, you could implement the following:</w:t>
         </w:r>
       </w:ins>
-      <w:del w:id="507" w:author="Greg Landry" w:date="2017-06-03T12:22:00Z">
+      <w:del w:id="509" w:author="Greg Landry" w:date="2017-06-03T12:22:00Z">
         <w:r>
           <w:delText>:</w:delText>
         </w:r>
@@ -3752,12 +3759,12 @@
       <w:r>
         <w:t xml:space="preserve">t – </w:t>
       </w:r>
-      <w:del w:id="508" w:author="Greg Landry" w:date="2017-03-23T16:03:00Z">
+      <w:del w:id="510" w:author="Greg Landry" w:date="2017-03-23T16:03:00Z">
         <w:r>
           <w:delText xml:space="preserve">read </w:delText>
         </w:r>
       </w:del>
-      <w:ins w:id="509" w:author="Greg Landry" w:date="2017-03-23T16:03:00Z">
+      <w:ins w:id="511" w:author="Greg Landry" w:date="2017-03-23T16:03:00Z">
         <w:r>
           <w:t>Pr</w:t>
         </w:r>
@@ -3768,12 +3775,12 @@
           <w:t>emperature</w:t>
         </w:r>
       </w:ins>
-      <w:ins w:id="510" w:author="Greg Landry" w:date="2017-06-20T14:58:00Z">
+      <w:ins w:id="512" w:author="Greg Landry" w:date="2017-06-20T14:58:00Z">
         <w:r>
           <w:t xml:space="preserve"> </w:t>
         </w:r>
       </w:ins>
-      <w:ins w:id="511" w:author="Greg Landry" w:date="2017-03-23T16:03:00Z">
+      <w:ins w:id="513" w:author="Greg Landry" w:date="2017-03-23T16:03:00Z">
         <w:r>
           <w:t xml:space="preserve">and </w:t>
         </w:r>
@@ -3781,7 +3788,7 @@
           <w:t>p</w:t>
         </w:r>
       </w:ins>
-      <w:del w:id="512" w:author="Greg Landry" w:date="2017-03-23T16:03:00Z">
+      <w:del w:id="514" w:author="Greg Landry" w:date="2017-03-23T16:03:00Z">
         <w:r>
           <w:delText>+ p</w:delText>
         </w:r>
@@ -3789,12 +3796,12 @@
       <w:r>
         <w:t>ubli</w:t>
       </w:r>
-      <w:ins w:id="513" w:author="Greg Landry" w:date="2017-03-23T16:03:00Z">
+      <w:ins w:id="515" w:author="Greg Landry" w:date="2017-03-23T16:03:00Z">
         <w:r>
           <w:t>sh</w:t>
         </w:r>
       </w:ins>
-      <w:del w:id="514" w:author="Greg Landry" w:date="2017-03-23T16:03:00Z">
+      <w:del w:id="516" w:author="Greg Landry" w:date="2017-03-23T16:03:00Z">
         <w:r>
           <w:delText>sh temperature</w:delText>
         </w:r>
@@ -3805,19 +3812,19 @@
         <w:spacing w:after="0"/>
         <w:ind w:left="720"/>
         <w:rPr>
-          <w:ins w:id="515" w:author="Greg Landry" w:date="2017-06-03T12:21:00Z"/>
+          <w:ins w:id="517" w:author="Greg Landry" w:date="2017-06-03T12:21:00Z"/>
         </w:rPr>
       </w:pPr>
       <w:r>
         <w:tab/>
         <w:t xml:space="preserve">h – </w:t>
       </w:r>
-      <w:del w:id="516" w:author="Greg Landry" w:date="2017-03-23T16:06:00Z">
+      <w:del w:id="518" w:author="Greg Landry" w:date="2017-03-23T16:06:00Z">
         <w:r>
           <w:delText xml:space="preserve">read </w:delText>
         </w:r>
       </w:del>
-      <w:ins w:id="517" w:author="Greg Landry" w:date="2017-03-23T16:06:00Z">
+      <w:ins w:id="519" w:author="Greg Landry" w:date="2017-03-23T16:06:00Z">
         <w:r>
           <w:t>P</w:t>
         </w:r>
@@ -3834,7 +3841,7 @@
           <w:t>ublish</w:t>
         </w:r>
       </w:ins>
-      <w:del w:id="518" w:author="Greg Landry" w:date="2017-03-23T16:07:00Z">
+      <w:del w:id="520" w:author="Greg Landry" w:date="2017-03-23T16:07:00Z">
         <w:r>
           <w:delText>+ publish humidity</w:delText>
         </w:r>
@@ -3845,7 +3852,7 @@
         <w:spacing w:after="0"/>
         <w:ind w:left="720"/>
       </w:pPr>
-      <w:ins w:id="519" w:author="Greg Landry" w:date="2017-06-03T12:21:00Z">
+      <w:ins w:id="521" w:author="Greg Landry" w:date="2017-06-03T12:21:00Z">
         <w:r>
           <w:tab/>
           <w:t>l -   Print ambient light value and publish</w:t>
@@ -3861,42 +3868,42 @@
         <w:tab/>
         <w:t xml:space="preserve">A – </w:t>
       </w:r>
-      <w:ins w:id="520" w:author="Greg Landry" w:date="2017-06-20T14:58:00Z">
+      <w:ins w:id="522" w:author="Greg Landry" w:date="2017-06-20T14:58:00Z">
         <w:r>
           <w:t xml:space="preserve">Turn </w:t>
         </w:r>
       </w:ins>
-      <w:ins w:id="521" w:author="Greg Landry" w:date="2017-06-20T14:59:00Z">
+      <w:ins w:id="523" w:author="Greg Landry" w:date="2017-06-20T14:59:00Z">
         <w:r>
           <w:t xml:space="preserve">ON </w:t>
         </w:r>
       </w:ins>
-      <w:ins w:id="522" w:author="Greg Landry" w:date="2017-06-20T14:58:00Z">
+      <w:ins w:id="524" w:author="Greg Landry" w:date="2017-06-20T14:58:00Z">
         <w:r>
           <w:t xml:space="preserve">Weather Alert </w:t>
         </w:r>
       </w:ins>
-      <w:del w:id="523" w:author="Greg Landry" w:date="2017-03-23T16:07:00Z">
+      <w:del w:id="525" w:author="Greg Landry" w:date="2017-03-23T16:07:00Z">
         <w:r>
           <w:delText>p</w:delText>
         </w:r>
       </w:del>
-      <w:del w:id="524" w:author="Greg Landry" w:date="2017-06-20T14:58:00Z">
+      <w:del w:id="526" w:author="Greg Landry" w:date="2017-06-20T14:58:00Z">
         <w:r>
           <w:delText>ublish weather alert</w:delText>
         </w:r>
       </w:del>
-      <w:del w:id="525" w:author="Greg Landry" w:date="2017-06-20T14:59:00Z">
+      <w:del w:id="527" w:author="Greg Landry" w:date="2017-06-20T14:59:00Z">
         <w:r>
           <w:delText xml:space="preserve"> </w:delText>
         </w:r>
       </w:del>
-      <w:del w:id="526" w:author="Greg Landry" w:date="2017-03-23T15:40:00Z">
+      <w:del w:id="528" w:author="Greg Landry" w:date="2017-03-23T15:40:00Z">
         <w:r>
           <w:delText>on</w:delText>
         </w:r>
       </w:del>
-      <w:ins w:id="527" w:author="Greg Landry" w:date="2017-06-20T14:59:00Z">
+      <w:ins w:id="529" w:author="Greg Landry" w:date="2017-06-20T14:59:00Z">
         <w:r>
           <w:t>and publish</w:t>
         </w:r>
@@ -3907,33 +3914,27 @@
         <w:spacing w:after="0"/>
         <w:ind w:left="720"/>
         <w:rPr>
-          <w:ins w:id="528" w:author="Greg Landry" w:date="2017-06-19T17:21:00Z"/>
+          <w:ins w:id="530" w:author="Greg Landry" w:date="2017-06-19T17:21:00Z"/>
         </w:rPr>
       </w:pPr>
       <w:r>
         <w:tab/>
         <w:t xml:space="preserve">a – </w:t>
       </w:r>
-      <w:ins w:id="529" w:author="Greg Landry" w:date="2017-06-20T14:59:00Z">
-        <w:r>
-          <w:t xml:space="preserve">Turn </w:t>
-        </w:r>
-        <w:r>
-          <w:t xml:space="preserve">OFF </w:t>
-        </w:r>
-        <w:r>
-          <w:t>Weather Alert and publish</w:t>
+      <w:ins w:id="531" w:author="Greg Landry" w:date="2017-06-20T14:59:00Z">
+        <w:r>
+          <w:t>Turn OFF Weather Alert and publish</w:t>
         </w:r>
         <w:r>
           <w:t xml:space="preserve"> </w:t>
         </w:r>
       </w:ins>
-      <w:del w:id="530" w:author="Greg Landry" w:date="2017-03-23T16:07:00Z">
+      <w:del w:id="532" w:author="Greg Landry" w:date="2017-03-23T16:07:00Z">
         <w:r>
           <w:delText>p</w:delText>
         </w:r>
       </w:del>
-      <w:del w:id="531" w:author="Greg Landry" w:date="2017-06-20T14:59:00Z">
+      <w:del w:id="533" w:author="Greg Landry" w:date="2017-06-20T14:59:00Z">
         <w:r>
           <w:delText xml:space="preserve">ublish weather alert </w:delText>
         </w:r>
@@ -3944,41 +3945,41 @@
         <w:spacing w:after="0"/>
         <w:ind w:left="1440"/>
         <w:rPr>
-          <w:ins w:id="532" w:author="Greg Landry" w:date="2017-06-19T17:22:00Z"/>
-        </w:rPr>
-        <w:pPrChange w:id="533" w:author="Greg Landry" w:date="2017-06-19T17:21:00Z">
+          <w:ins w:id="534" w:author="Greg Landry" w:date="2017-06-19T17:22:00Z"/>
+        </w:rPr>
+        <w:pPrChange w:id="535" w:author="Greg Landry" w:date="2017-06-19T17:21:00Z">
           <w:pPr>
             <w:spacing w:after="0"/>
             <w:ind w:left="720"/>
           </w:pPr>
         </w:pPrChange>
       </w:pPr>
-      <w:ins w:id="534" w:author="Greg Landry" w:date="2017-06-19T17:21:00Z">
+      <w:ins w:id="536" w:author="Greg Landry" w:date="2017-06-19T17:21:00Z">
         <w:r>
           <w:t xml:space="preserve">P – Turn </w:t>
         </w:r>
       </w:ins>
-      <w:ins w:id="535" w:author="Greg Landry" w:date="2017-06-20T14:59:00Z">
+      <w:ins w:id="537" w:author="Greg Landry" w:date="2017-06-20T14:59:00Z">
         <w:r>
           <w:t xml:space="preserve">ON </w:t>
         </w:r>
       </w:ins>
-      <w:ins w:id="536" w:author="Greg Landry" w:date="2017-06-19T17:21:00Z">
+      <w:ins w:id="538" w:author="Greg Landry" w:date="2017-06-19T17:21:00Z">
         <w:r>
           <w:t xml:space="preserve">printing of </w:t>
         </w:r>
       </w:ins>
-      <w:ins w:id="537" w:author="Greg Landry" w:date="2017-06-20T14:59:00Z">
+      <w:ins w:id="539" w:author="Greg Landry" w:date="2017-06-20T14:59:00Z">
         <w:r>
           <w:t xml:space="preserve">update </w:t>
         </w:r>
       </w:ins>
-      <w:ins w:id="538" w:author="Greg Landry" w:date="2017-06-19T17:21:00Z">
+      <w:ins w:id="540" w:author="Greg Landry" w:date="2017-06-19T17:21:00Z">
         <w:r>
           <w:t>messages from a</w:t>
         </w:r>
       </w:ins>
-      <w:ins w:id="539" w:author="Greg Landry" w:date="2017-06-19T17:22:00Z">
+      <w:ins w:id="541" w:author="Greg Landry" w:date="2017-06-19T17:22:00Z">
         <w:r>
           <w:t xml:space="preserve">ll </w:t>
         </w:r>
@@ -3991,39 +3992,39 @@
       <w:pPr>
         <w:spacing w:after="0"/>
         <w:ind w:left="1440"/>
-        <w:pPrChange w:id="540" w:author="Greg Landry" w:date="2017-06-19T17:21:00Z">
+        <w:pPrChange w:id="542" w:author="Greg Landry" w:date="2017-06-19T17:21:00Z">
           <w:pPr>
             <w:spacing w:after="0"/>
             <w:ind w:left="720"/>
           </w:pPr>
         </w:pPrChange>
       </w:pPr>
-      <w:ins w:id="541" w:author="Greg Landry" w:date="2017-06-19T17:22:00Z">
+      <w:ins w:id="543" w:author="Greg Landry" w:date="2017-06-19T17:22:00Z">
         <w:r>
           <w:t xml:space="preserve">p – Turn </w:t>
         </w:r>
       </w:ins>
-      <w:ins w:id="542" w:author="Greg Landry" w:date="2017-06-20T14:59:00Z">
+      <w:ins w:id="544" w:author="Greg Landry" w:date="2017-06-20T14:59:00Z">
         <w:r>
           <w:t xml:space="preserve">OFF </w:t>
         </w:r>
       </w:ins>
-      <w:ins w:id="543" w:author="Greg Landry" w:date="2017-06-19T17:22:00Z">
+      <w:ins w:id="545" w:author="Greg Landry" w:date="2017-06-19T17:22:00Z">
         <w:r>
           <w:t xml:space="preserve">printing of </w:t>
         </w:r>
       </w:ins>
-      <w:ins w:id="544" w:author="Greg Landry" w:date="2017-06-20T14:59:00Z">
+      <w:ins w:id="546" w:author="Greg Landry" w:date="2017-06-20T14:59:00Z">
         <w:r>
           <w:t xml:space="preserve">update </w:t>
         </w:r>
       </w:ins>
-      <w:ins w:id="545" w:author="Greg Landry" w:date="2017-06-19T17:22:00Z">
+      <w:ins w:id="547" w:author="Greg Landry" w:date="2017-06-19T17:22:00Z">
         <w:r>
           <w:t>messages from all things</w:t>
         </w:r>
       </w:ins>
-      <w:del w:id="546" w:author="Greg Landry" w:date="2017-03-23T15:40:00Z">
+      <w:del w:id="548" w:author="Greg Landry" w:date="2017-03-23T15:40:00Z">
         <w:r>
           <w:delText>off</w:delText>
         </w:r>
@@ -4034,36 +4035,36 @@
         <w:spacing w:after="0"/>
         <w:ind w:left="720"/>
         <w:rPr>
-          <w:del w:id="547" w:author="Greg Landry" w:date="2017-06-19T17:21:00Z"/>
-        </w:rPr>
-      </w:pPr>
-      <w:del w:id="548" w:author="Greg Landry" w:date="2017-06-19T17:21:00Z">
+          <w:del w:id="549" w:author="Greg Landry" w:date="2017-06-19T17:21:00Z"/>
+        </w:rPr>
+      </w:pPr>
+      <w:del w:id="550" w:author="Greg Landry" w:date="2017-06-19T17:21:00Z">
         <w:r>
           <w:tab/>
           <w:delText xml:space="preserve">S – </w:delText>
         </w:r>
       </w:del>
-      <w:del w:id="549" w:author="Greg Landry" w:date="2017-03-23T16:43:00Z">
+      <w:del w:id="551" w:author="Greg Landry" w:date="2017-03-23T16:43:00Z">
         <w:r>
           <w:delText>t</w:delText>
         </w:r>
       </w:del>
-      <w:del w:id="550" w:author="Greg Landry" w:date="2017-06-19T17:21:00Z">
+      <w:del w:id="552" w:author="Greg Landry" w:date="2017-06-19T17:21:00Z">
         <w:r>
           <w:delText xml:space="preserve">urn </w:delText>
         </w:r>
       </w:del>
-      <w:del w:id="551" w:author="Greg Landry" w:date="2017-03-23T15:40:00Z">
+      <w:del w:id="553" w:author="Greg Landry" w:date="2017-03-23T15:40:00Z">
         <w:r>
           <w:delText xml:space="preserve">on </w:delText>
         </w:r>
       </w:del>
-      <w:del w:id="552" w:author="Greg Landry" w:date="2017-03-23T16:43:00Z">
+      <w:del w:id="554" w:author="Greg Landry" w:date="2017-03-23T16:43:00Z">
         <w:r>
           <w:delText>s</w:delText>
         </w:r>
       </w:del>
-      <w:del w:id="553" w:author="Greg Landry" w:date="2017-06-19T17:21:00Z">
+      <w:del w:id="555" w:author="Greg Landry" w:date="2017-06-19T17:21:00Z">
         <w:r>
           <w:delText>ubscriptions</w:delText>
         </w:r>
@@ -4074,36 +4075,36 @@
         <w:spacing w:after="0"/>
         <w:ind w:left="720"/>
         <w:rPr>
-          <w:del w:id="554" w:author="Greg Landry" w:date="2017-06-19T17:21:00Z"/>
-        </w:rPr>
-      </w:pPr>
-      <w:del w:id="555" w:author="Greg Landry" w:date="2017-06-19T17:21:00Z">
+          <w:del w:id="556" w:author="Greg Landry" w:date="2017-06-19T17:21:00Z"/>
+        </w:rPr>
+      </w:pPr>
+      <w:del w:id="557" w:author="Greg Landry" w:date="2017-06-19T17:21:00Z">
         <w:r>
           <w:tab/>
           <w:delText xml:space="preserve">s – </w:delText>
         </w:r>
       </w:del>
-      <w:del w:id="556" w:author="Greg Landry" w:date="2017-03-23T16:43:00Z">
+      <w:del w:id="558" w:author="Greg Landry" w:date="2017-03-23T16:43:00Z">
         <w:r>
           <w:delText>t</w:delText>
         </w:r>
       </w:del>
-      <w:del w:id="557" w:author="Greg Landry" w:date="2017-06-19T17:21:00Z">
+      <w:del w:id="559" w:author="Greg Landry" w:date="2017-06-19T17:21:00Z">
         <w:r>
           <w:delText xml:space="preserve">urn </w:delText>
         </w:r>
       </w:del>
-      <w:del w:id="558" w:author="Greg Landry" w:date="2017-03-23T15:40:00Z">
+      <w:del w:id="560" w:author="Greg Landry" w:date="2017-03-23T15:40:00Z">
         <w:r>
           <w:delText xml:space="preserve">off </w:delText>
         </w:r>
       </w:del>
-      <w:del w:id="559" w:author="Greg Landry" w:date="2017-03-23T16:43:00Z">
+      <w:del w:id="561" w:author="Greg Landry" w:date="2017-03-23T16:43:00Z">
         <w:r>
           <w:delText>s</w:delText>
         </w:r>
       </w:del>
-      <w:del w:id="560" w:author="Greg Landry" w:date="2017-06-19T17:21:00Z">
+      <w:del w:id="562" w:author="Greg Landry" w:date="2017-06-19T17:21:00Z">
         <w:r>
           <w:delText>ubscriptions</w:delText>
         </w:r>
@@ -4114,41 +4115,41 @@
         <w:spacing w:after="0"/>
         <w:ind w:left="720"/>
         <w:rPr>
-          <w:del w:id="561" w:author="Greg Landry" w:date="2017-06-03T12:22:00Z"/>
-        </w:rPr>
-      </w:pPr>
-      <w:del w:id="562" w:author="Greg Landry" w:date="2017-06-03T12:22:00Z">
+          <w:del w:id="563" w:author="Greg Landry" w:date="2017-06-03T12:22:00Z"/>
+        </w:rPr>
+      </w:pPr>
+      <w:del w:id="564" w:author="Greg Landry" w:date="2017-06-03T12:22:00Z">
         <w:r>
           <w:tab/>
           <w:delText xml:space="preserve">P – </w:delText>
         </w:r>
       </w:del>
-      <w:del w:id="563" w:author="Greg Landry" w:date="2017-03-23T16:43:00Z">
+      <w:del w:id="565" w:author="Greg Landry" w:date="2017-03-23T16:43:00Z">
         <w:r>
           <w:delText>t</w:delText>
         </w:r>
       </w:del>
-      <w:del w:id="564" w:author="Greg Landry" w:date="2017-06-03T12:22:00Z">
+      <w:del w:id="566" w:author="Greg Landry" w:date="2017-06-03T12:22:00Z">
         <w:r>
           <w:delText xml:space="preserve">urn </w:delText>
         </w:r>
       </w:del>
-      <w:del w:id="565" w:author="Greg Landry" w:date="2017-03-23T15:40:00Z">
+      <w:del w:id="567" w:author="Greg Landry" w:date="2017-03-23T15:40:00Z">
         <w:r>
           <w:delText xml:space="preserve">on </w:delText>
         </w:r>
       </w:del>
-      <w:del w:id="566" w:author="Greg Landry" w:date="2017-03-23T16:43:00Z">
+      <w:del w:id="568" w:author="Greg Landry" w:date="2017-03-23T16:43:00Z">
         <w:r>
           <w:delText>p</w:delText>
         </w:r>
       </w:del>
-      <w:del w:id="567" w:author="Greg Landry" w:date="2017-06-03T12:22:00Z">
+      <w:del w:id="569" w:author="Greg Landry" w:date="2017-06-03T12:22:00Z">
         <w:r>
           <w:delText>rinting of</w:delText>
         </w:r>
       </w:del>
-      <w:del w:id="568" w:author="Greg Landry" w:date="2017-03-23T16:13:00Z">
+      <w:del w:id="570" w:author="Greg Landry" w:date="2017-03-23T16:13:00Z">
         <w:r>
           <w:delText xml:space="preserve"> updates</w:delText>
         </w:r>
@@ -4159,52 +4160,52 @@
         <w:spacing w:after="0"/>
         <w:ind w:left="720"/>
         <w:rPr>
-          <w:del w:id="569" w:author="Greg Landry" w:date="2017-06-03T12:22:00Z"/>
-        </w:rPr>
-      </w:pPr>
-      <w:del w:id="570" w:author="Greg Landry" w:date="2017-06-03T12:22:00Z">
+          <w:del w:id="571" w:author="Greg Landry" w:date="2017-06-03T12:22:00Z"/>
+        </w:rPr>
+      </w:pPr>
+      <w:del w:id="572" w:author="Greg Landry" w:date="2017-06-03T12:22:00Z">
         <w:r>
           <w:tab/>
           <w:delText xml:space="preserve">p – </w:delText>
         </w:r>
       </w:del>
-      <w:del w:id="571" w:author="Greg Landry" w:date="2017-03-23T16:52:00Z">
+      <w:del w:id="573" w:author="Greg Landry" w:date="2017-03-23T16:52:00Z">
         <w:r>
           <w:delText>t</w:delText>
         </w:r>
       </w:del>
-      <w:del w:id="572" w:author="Greg Landry" w:date="2017-06-03T12:22:00Z">
+      <w:del w:id="574" w:author="Greg Landry" w:date="2017-06-03T12:22:00Z">
         <w:r>
           <w:delText xml:space="preserve">urn </w:delText>
         </w:r>
       </w:del>
-      <w:del w:id="573" w:author="Greg Landry" w:date="2017-03-23T15:40:00Z">
+      <w:del w:id="575" w:author="Greg Landry" w:date="2017-03-23T15:40:00Z">
         <w:r>
           <w:delText xml:space="preserve">off </w:delText>
         </w:r>
       </w:del>
-      <w:del w:id="574" w:author="Greg Landry" w:date="2017-06-03T12:22:00Z">
+      <w:del w:id="576" w:author="Greg Landry" w:date="2017-06-03T12:22:00Z">
         <w:r>
           <w:delText xml:space="preserve">printing of </w:delText>
         </w:r>
       </w:del>
-      <w:del w:id="575" w:author="Greg Landry" w:date="2017-03-23T16:13:00Z">
+      <w:del w:id="577" w:author="Greg Landry" w:date="2017-03-23T16:13:00Z">
         <w:r>
           <w:rPr>
             <w:i/>
-            <w:rPrChange w:id="576" w:author="Greg Landry" w:date="2017-03-23T16:51:00Z">
+            <w:rPrChange w:id="578" w:author="Greg Landry" w:date="2017-03-23T16:51:00Z">
               <w:rPr/>
             </w:rPrChange>
           </w:rPr>
           <w:delText>update</w:delText>
         </w:r>
       </w:del>
-      <w:del w:id="577" w:author="Greg Landry" w:date="2017-06-03T12:22:00Z">
+      <w:del w:id="579" w:author="Greg Landry" w:date="2017-06-03T12:22:00Z">
         <w:r>
           <w:delText xml:space="preserve">  </w:delText>
         </w:r>
       </w:del>
-      <w:del w:id="578" w:author="Greg Landry" w:date="2017-03-23T15:40:00Z">
+      <w:del w:id="580" w:author="Greg Landry" w:date="2017-03-23T15:40:00Z">
         <w:r>
           <w:delText xml:space="preserve"> </w:delText>
         </w:r>
@@ -4215,21 +4216,21 @@
         <w:spacing w:after="0"/>
         <w:ind w:left="1440"/>
         <w:rPr>
-          <w:del w:id="579" w:author="Greg Landry" w:date="2017-03-23T16:44:00Z"/>
-        </w:rPr>
-        <w:pPrChange w:id="580" w:author="Greg Landry" w:date="2017-03-23T16:28:00Z">
+          <w:del w:id="581" w:author="Greg Landry" w:date="2017-03-23T16:44:00Z"/>
+        </w:rPr>
+        <w:pPrChange w:id="582" w:author="Greg Landry" w:date="2017-03-23T16:28:00Z">
           <w:pPr>
             <w:spacing w:after="0"/>
             <w:ind w:left="720"/>
           </w:pPr>
         </w:pPrChange>
       </w:pPr>
-      <w:del w:id="581" w:author="Greg Landry" w:date="2017-03-23T16:14:00Z">
+      <w:del w:id="583" w:author="Greg Landry" w:date="2017-03-23T16:14:00Z">
         <w:r>
           <w:tab/>
         </w:r>
       </w:del>
-      <w:del w:id="582" w:author="Greg Landry" w:date="2017-03-23T16:44:00Z">
+      <w:del w:id="584" w:author="Greg Landry" w:date="2017-03-23T16:44:00Z">
         <w:r>
           <w:delText>x – print the current known state of data</w:delText>
         </w:r>
@@ -4239,49 +4240,49 @@
       <w:pPr>
         <w:spacing w:after="0"/>
         <w:ind w:left="1440"/>
-        <w:pPrChange w:id="583" w:author="Greg Landry" w:date="2017-03-23T16:44:00Z">
+        <w:pPrChange w:id="585" w:author="Greg Landry" w:date="2017-03-23T16:44:00Z">
           <w:pPr>
             <w:spacing w:after="0"/>
             <w:ind w:left="720"/>
           </w:pPr>
         </w:pPrChange>
       </w:pPr>
-      <w:del w:id="584" w:author="Greg Landry" w:date="2017-06-19T17:21:00Z">
+      <w:del w:id="586" w:author="Greg Landry" w:date="2017-06-19T17:21:00Z">
         <w:r>
           <w:tab/>
           <w:delText xml:space="preserve">l – </w:delText>
         </w:r>
       </w:del>
-      <w:del w:id="585" w:author="Greg Landry" w:date="2017-03-23T16:52:00Z">
+      <w:del w:id="587" w:author="Greg Landry" w:date="2017-03-23T16:52:00Z">
         <w:r>
           <w:delText>p</w:delText>
         </w:r>
       </w:del>
-      <w:del w:id="586" w:author="Greg Landry" w:date="2017-03-31T05:07:00Z">
+      <w:del w:id="588" w:author="Greg Landry" w:date="2017-03-31T05:07:00Z">
         <w:r>
           <w:delText xml:space="preserve">rint the list of known </w:delText>
         </w:r>
         <w:r>
           <w:rPr>
             <w:i/>
-            <w:rPrChange w:id="587" w:author="Greg Landry" w:date="2017-03-23T15:42:00Z">
+            <w:rPrChange w:id="589" w:author="Greg Landry" w:date="2017-03-23T15:42:00Z">
               <w:rPr/>
             </w:rPrChange>
           </w:rPr>
           <w:delText>things</w:delText>
         </w:r>
       </w:del>
-      <w:ins w:id="588" w:author="Greg Landry" w:date="2017-03-23T16:44:00Z">
+      <w:ins w:id="590" w:author="Greg Landry" w:date="2017-03-23T16:44:00Z">
         <w:r>
           <w:t xml:space="preserve">x – </w:t>
         </w:r>
       </w:ins>
-      <w:ins w:id="589" w:author="Greg Landry" w:date="2017-03-23T16:52:00Z">
+      <w:ins w:id="591" w:author="Greg Landry" w:date="2017-03-23T16:52:00Z">
         <w:r>
           <w:t>P</w:t>
         </w:r>
       </w:ins>
-      <w:ins w:id="590" w:author="Greg Landry" w:date="2017-03-23T16:44:00Z">
+      <w:ins w:id="592" w:author="Greg Landry" w:date="2017-03-23T16:44:00Z">
         <w:r>
           <w:t xml:space="preserve">rint the current known state of the data from all </w:t>
         </w:r>
@@ -4302,12 +4303,12 @@
         <w:tab/>
         <w:t xml:space="preserve">c – </w:t>
       </w:r>
-      <w:ins w:id="591" w:author="Greg Landry" w:date="2017-03-23T16:52:00Z">
+      <w:ins w:id="593" w:author="Greg Landry" w:date="2017-03-23T16:52:00Z">
         <w:r>
           <w:t>C</w:t>
         </w:r>
       </w:ins>
-      <w:del w:id="592" w:author="Greg Landry" w:date="2017-03-23T16:52:00Z">
+      <w:del w:id="594" w:author="Greg Landry" w:date="2017-03-23T16:52:00Z">
         <w:r>
           <w:delText>c</w:delText>
         </w:r>
@@ -4315,27 +4316,27 @@
       <w:r>
         <w:t xml:space="preserve">lear the </w:t>
       </w:r>
-      <w:del w:id="593" w:author="Greg Landry" w:date="2017-03-23T15:39:00Z">
+      <w:del w:id="595" w:author="Greg Landry" w:date="2017-03-23T15:39:00Z">
         <w:r>
           <w:delText>screen</w:delText>
         </w:r>
       </w:del>
-      <w:ins w:id="594" w:author="Greg Landry" w:date="2017-03-23T15:39:00Z">
+      <w:ins w:id="596" w:author="Greg Landry" w:date="2017-03-23T15:39:00Z">
         <w:r>
           <w:t>terminal</w:t>
         </w:r>
       </w:ins>
-      <w:ins w:id="595" w:author="Greg Landry" w:date="2017-03-23T15:42:00Z">
+      <w:ins w:id="597" w:author="Greg Landry" w:date="2017-03-23T15:42:00Z">
         <w:r>
           <w:t xml:space="preserve"> and </w:t>
         </w:r>
       </w:ins>
-      <w:ins w:id="596" w:author="Greg Landry" w:date="2017-06-03T15:27:00Z">
+      <w:ins w:id="598" w:author="Greg Landry" w:date="2017-06-03T15:27:00Z">
         <w:r>
           <w:t>move</w:t>
         </w:r>
       </w:ins>
-      <w:ins w:id="597" w:author="Greg Landry" w:date="2017-03-23T15:42:00Z">
+      <w:ins w:id="599" w:author="Greg Landry" w:date="2017-03-23T15:42:00Z">
         <w:r>
           <w:t xml:space="preserve"> the cursor to the upper left corner</w:t>
         </w:r>
@@ -4346,19 +4347,19 @@
         <w:spacing w:after="0"/>
         <w:ind w:left="720"/>
         <w:rPr>
-          <w:ins w:id="598" w:author="Greg Landry" w:date="2017-03-23T15:42:00Z"/>
+          <w:ins w:id="600" w:author="Greg Landry" w:date="2017-03-23T15:42:00Z"/>
         </w:rPr>
       </w:pPr>
       <w:r>
         <w:tab/>
         <w:t xml:space="preserve">? – </w:t>
       </w:r>
-      <w:ins w:id="599" w:author="Greg Landry" w:date="2017-03-23T16:52:00Z">
+      <w:ins w:id="601" w:author="Greg Landry" w:date="2017-03-23T16:52:00Z">
         <w:r>
           <w:t>P</w:t>
         </w:r>
       </w:ins>
-      <w:del w:id="600" w:author="Greg Landry" w:date="2017-03-23T16:52:00Z">
+      <w:del w:id="602" w:author="Greg Landry" w:date="2017-03-23T16:52:00Z">
         <w:r>
           <w:delText>p</w:delText>
         </w:r>
@@ -4366,12 +4367,12 @@
       <w:r>
         <w:t xml:space="preserve">rint </w:t>
       </w:r>
-      <w:del w:id="601" w:author="Greg Landry" w:date="2017-03-23T16:53:00Z">
+      <w:del w:id="603" w:author="Greg Landry" w:date="2017-03-23T16:53:00Z">
         <w:r>
           <w:delText xml:space="preserve">out </w:delText>
         </w:r>
       </w:del>
-      <w:ins w:id="602" w:author="Greg Landry" w:date="2017-03-23T15:39:00Z">
+      <w:ins w:id="604" w:author="Greg Landry" w:date="2017-03-23T15:39:00Z">
         <w:r>
           <w:t>the</w:t>
         </w:r>
@@ -4384,9 +4385,9 @@
       <w:pPr>
         <w:pStyle w:val="ListParagraph"/>
         <w:rPr>
-          <w:ins w:id="603" w:author="Greg Landry" w:date="2017-06-03T12:32:00Z"/>
-        </w:rPr>
-        <w:pPrChange w:id="604" w:author="Greg Landry" w:date="2017-06-03T12:32:00Z">
+          <w:ins w:id="605" w:author="Greg Landry" w:date="2017-06-03T12:32:00Z"/>
+        </w:rPr>
+        <w:pPrChange w:id="606" w:author="Greg Landry" w:date="2017-06-03T12:32:00Z">
           <w:pPr>
             <w:pStyle w:val="ListParagraph"/>
             <w:numPr>
@@ -4402,9 +4403,9 @@
         <w:pStyle w:val="ListParagraph"/>
         <w:ind w:left="0"/>
         <w:rPr>
-          <w:ins w:id="605" w:author="Greg Landry" w:date="2017-06-03T12:32:00Z"/>
-        </w:rPr>
-        <w:pPrChange w:id="606" w:author="Greg Landry" w:date="2017-06-03T12:32:00Z">
+          <w:ins w:id="607" w:author="Greg Landry" w:date="2017-06-03T12:32:00Z"/>
+        </w:rPr>
+        <w:pPrChange w:id="608" w:author="Greg Landry" w:date="2017-06-03T12:32:00Z">
           <w:pPr>
             <w:pStyle w:val="ListParagraph"/>
             <w:numPr>
@@ -4415,7 +4416,7 @@
           </w:pPr>
         </w:pPrChange>
       </w:pPr>
-      <w:ins w:id="607" w:author="Greg Landry" w:date="2017-06-03T12:32:00Z">
+      <w:ins w:id="609" w:author="Greg Landry" w:date="2017-06-03T12:32:00Z">
         <w:r>
           <w:t>Hint: Use VT100 escape codes to make a pretty screen:</w:t>
         </w:r>
@@ -4424,14 +4425,14 @@
     <w:p>
       <w:pPr>
         <w:pStyle w:val="ListParagraph"/>
-        <w:pPrChange w:id="608" w:author="Greg Landry" w:date="2017-06-03T12:43:00Z">
+        <w:pPrChange w:id="610" w:author="Greg Landry" w:date="2017-06-03T12:43:00Z">
           <w:pPr>
             <w:spacing w:after="0"/>
             <w:ind w:left="720"/>
           </w:pPr>
         </w:pPrChange>
       </w:pPr>
-      <w:ins w:id="609" w:author="Greg Landry" w:date="2017-06-03T12:32:00Z">
+      <w:ins w:id="611" w:author="Greg Landry" w:date="2017-06-03T12:32:00Z">
         <w:r>
           <w:fldChar w:fldCharType="begin"/>
         </w:r>
@@ -4472,7 +4473,7 @@
           <w:t xml:space="preserve"> </w:t>
         </w:r>
       </w:ins>
-      <w:del w:id="610" w:author="Greg Landry" w:date="2017-03-23T15:39:00Z">
+      <w:del w:id="612" w:author="Greg Landry" w:date="2017-03-23T15:39:00Z">
         <w:r>
           <w:delText>a help screen</w:delText>
         </w:r>
@@ -4486,9 +4487,9 @@
           <w:numId w:val="29"/>
         </w:numPr>
         <w:rPr>
-          <w:ins w:id="611" w:author="Greg Landry" w:date="2017-06-03T12:43:00Z"/>
-        </w:rPr>
-        <w:pPrChange w:id="612" w:author="Greg Landry" w:date="2017-06-20T15:00:00Z">
+          <w:ins w:id="613" w:author="Greg Landry" w:date="2017-06-03T12:43:00Z"/>
+        </w:rPr>
+        <w:pPrChange w:id="614" w:author="Greg Landry" w:date="2017-06-20T15:00:00Z">
           <w:pPr>
             <w:pStyle w:val="ListParagraph"/>
             <w:numPr>
@@ -4498,7 +4499,7 @@
           </w:pPr>
         </w:pPrChange>
       </w:pPr>
-      <w:ins w:id="613" w:author="Greg Landry" w:date="2017-06-03T12:43:00Z">
+      <w:ins w:id="615" w:author="Greg Landry" w:date="2017-06-03T12:43:00Z">
         <w:r>
           <w:t>Introducer</w:t>
         </w:r>
@@ -4507,9 +4508,9 @@
     <w:p>
       <w:pPr>
         <w:rPr>
-          <w:ins w:id="614" w:author="Greg Landry" w:date="2017-06-03T12:43:00Z"/>
-        </w:rPr>
-        <w:pPrChange w:id="615" w:author="Greg Landry" w:date="2017-06-03T12:43:00Z">
+          <w:ins w:id="616" w:author="Greg Landry" w:date="2017-06-03T12:43:00Z"/>
+        </w:rPr>
+        <w:pPrChange w:id="617" w:author="Greg Landry" w:date="2017-06-03T12:43:00Z">
           <w:pPr>
             <w:pStyle w:val="ListParagraph"/>
             <w:numPr>
@@ -4519,62 +4520,57 @@
           </w:pPr>
         </w:pPrChange>
       </w:pPr>
-      <w:ins w:id="616" w:author="Greg Landry" w:date="2017-06-03T12:43:00Z">
+      <w:ins w:id="618" w:author="Greg Landry" w:date="2017-06-03T12:43:00Z">
         <w:r>
           <w:t xml:space="preserve">The shadow example exercise in chapter 7b shows an example of how to </w:t>
         </w:r>
       </w:ins>
-      <w:ins w:id="617" w:author="Greg Landry" w:date="2017-06-03T12:44:00Z">
+      <w:ins w:id="619" w:author="Greg Landry" w:date="2017-06-03T12:44:00Z">
         <w:r>
           <w:t xml:space="preserve">use a soft AP to </w:t>
         </w:r>
       </w:ins>
-      <w:ins w:id="618" w:author="Greg Landry" w:date="2017-06-03T12:43:00Z">
+      <w:ins w:id="620" w:author="Greg Landry" w:date="2017-06-03T12:43:00Z">
         <w:r>
           <w:t>serve a web page from the WICED device</w:t>
         </w:r>
       </w:ins>
-      <w:ins w:id="619" w:author="Greg Landry" w:date="2017-06-03T12:44:00Z">
+      <w:ins w:id="621" w:author="Greg Landry" w:date="2017-06-03T12:44:00Z">
         <w:r>
           <w:t xml:space="preserve"> </w:t>
         </w:r>
       </w:ins>
-      <w:ins w:id="620" w:author="Greg Landry" w:date="2017-06-03T12:43:00Z">
+      <w:ins w:id="622" w:author="Greg Landry" w:date="2017-06-03T12:43:00Z">
         <w:r>
           <w:t xml:space="preserve">to use </w:t>
         </w:r>
       </w:ins>
-      <w:ins w:id="621" w:author="Greg Landry" w:date="2017-06-03T12:44:00Z">
-        <w:r>
-          <w:t>for</w:t>
-        </w:r>
-        <w:bookmarkStart w:id="622" w:name="_GoBack"/>
-        <w:bookmarkEnd w:id="622"/>
-        <w:r>
-          <w:t xml:space="preserve"> device</w:t>
-        </w:r>
-      </w:ins>
-      <w:ins w:id="623" w:author="Greg Landry" w:date="2017-06-03T12:43:00Z">
+      <w:ins w:id="623" w:author="Greg Landry" w:date="2017-06-03T12:44:00Z">
+        <w:r>
+          <w:t>for device</w:t>
+        </w:r>
+      </w:ins>
+      <w:ins w:id="624" w:author="Greg Landry" w:date="2017-06-03T12:43:00Z">
         <w:r>
           <w:t xml:space="preserve"> a configuration</w:t>
         </w:r>
       </w:ins>
-      <w:ins w:id="624" w:author="Greg Landry" w:date="2017-06-03T12:44:00Z">
+      <w:ins w:id="625" w:author="Greg Landry" w:date="2017-06-03T12:44:00Z">
         <w:r>
           <w:t>. Once configured, the device resets and connects to the specified device as a</w:t>
         </w:r>
       </w:ins>
-      <w:ins w:id="625" w:author="Greg Landry" w:date="2017-06-20T15:00:00Z">
+      <w:ins w:id="626" w:author="Greg Landry" w:date="2017-06-20T15:00:00Z">
         <w:r>
           <w:t>n</w:t>
         </w:r>
       </w:ins>
-      <w:ins w:id="626" w:author="Greg Landry" w:date="2017-06-03T12:44:00Z">
+      <w:ins w:id="627" w:author="Greg Landry" w:date="2017-06-03T12:44:00Z">
         <w:r>
           <w:t xml:space="preserve"> STA.</w:t>
         </w:r>
       </w:ins>
-      <w:ins w:id="627" w:author="Greg Landry" w:date="2017-06-03T12:45:00Z">
+      <w:ins w:id="628" w:author="Greg Landry" w:date="2017-06-03T12:45:00Z">
         <w:r>
           <w:t xml:space="preserve"> The configuration data is written to the DCT so that on subsequent power cycles it remembers which AP to connect to.</w:t>
         </w:r>
@@ -4583,10 +4579,10 @@
     <w:p>
       <w:pPr>
         <w:rPr>
-          <w:ins w:id="628" w:author="Greg Landry" w:date="2017-06-05T11:11:00Z"/>
-        </w:rPr>
-      </w:pPr>
-      <w:ins w:id="629" w:author="Greg Landry" w:date="2017-06-05T11:11:00Z">
+          <w:ins w:id="629" w:author="Greg Landry" w:date="2017-06-05T11:11:00Z"/>
+        </w:rPr>
+      </w:pPr>
+      <w:ins w:id="630" w:author="Greg Landry" w:date="2017-06-05T11:11:00Z">
         <w:r>
           <w:br w:type="page"/>
         </w:r>
@@ -4595,37 +4591,37 @@
     <w:p>
       <w:pPr>
         <w:rPr>
-          <w:del w:id="630" w:author="Greg Landry" w:date="2017-03-23T15:42:00Z"/>
-        </w:rPr>
-        <w:pPrChange w:id="631" w:author="Greg Landry" w:date="2017-06-03T12:43:00Z">
+          <w:del w:id="631" w:author="Greg Landry" w:date="2017-03-23T15:42:00Z"/>
+        </w:rPr>
+        <w:pPrChange w:id="632" w:author="Greg Landry" w:date="2017-06-03T12:43:00Z">
           <w:pPr>
             <w:spacing w:after="0"/>
             <w:ind w:left="720"/>
           </w:pPr>
         </w:pPrChange>
       </w:pPr>
-      <w:del w:id="632" w:author="Greg Landry" w:date="2017-03-23T15:42:00Z">
+      <w:del w:id="633" w:author="Greg Landry" w:date="2017-03-23T15:42:00Z">
         <w:r>
           <w:lastRenderedPageBreak/>
           <w:tab/>
         </w:r>
       </w:del>
-      <w:del w:id="633" w:author="Greg Landry" w:date="2017-03-23T15:40:00Z">
+      <w:del w:id="634" w:author="Greg Landry" w:date="2017-03-23T15:40:00Z">
         <w:r>
           <w:delText>u</w:delText>
         </w:r>
       </w:del>
-      <w:del w:id="634" w:author="Greg Landry" w:date="2017-03-23T15:42:00Z">
+      <w:del w:id="635" w:author="Greg Landry" w:date="2017-03-23T15:42:00Z">
         <w:r>
           <w:delText xml:space="preserve"> – turn </w:delText>
         </w:r>
       </w:del>
-      <w:del w:id="635" w:author="Greg Landry" w:date="2017-03-23T15:40:00Z">
+      <w:del w:id="636" w:author="Greg Landry" w:date="2017-03-23T15:40:00Z">
         <w:r>
           <w:delText xml:space="preserve">off </w:delText>
         </w:r>
       </w:del>
-      <w:del w:id="636" w:author="Greg Landry" w:date="2017-03-23T15:42:00Z">
+      <w:del w:id="637" w:author="Greg Landry" w:date="2017-03-23T15:42:00Z">
         <w:r>
           <w:delText>auto updating</w:delText>
         </w:r>
@@ -4634,40 +4630,40 @@
     <w:p>
       <w:pPr>
         <w:rPr>
-          <w:del w:id="637" w:author="Greg Landry" w:date="2017-03-23T15:42:00Z"/>
-        </w:rPr>
-        <w:pPrChange w:id="638" w:author="Greg Landry" w:date="2017-06-03T12:43:00Z">
+          <w:del w:id="638" w:author="Greg Landry" w:date="2017-03-23T15:42:00Z"/>
+        </w:rPr>
+        <w:pPrChange w:id="639" w:author="Greg Landry" w:date="2017-06-03T12:43:00Z">
           <w:pPr>
             <w:ind w:left="720"/>
           </w:pPr>
         </w:pPrChange>
       </w:pPr>
-      <w:del w:id="639" w:author="Greg Landry" w:date="2017-03-23T15:42:00Z">
+      <w:del w:id="640" w:author="Greg Landry" w:date="2017-03-23T15:42:00Z">
         <w:r>
           <w:tab/>
         </w:r>
       </w:del>
-      <w:del w:id="640" w:author="Greg Landry" w:date="2017-03-23T15:40:00Z">
+      <w:del w:id="641" w:author="Greg Landry" w:date="2017-03-23T15:40:00Z">
         <w:r>
           <w:delText>U</w:delText>
         </w:r>
       </w:del>
-      <w:del w:id="641" w:author="Greg Landry" w:date="2017-03-23T15:42:00Z">
+      <w:del w:id="642" w:author="Greg Landry" w:date="2017-03-23T15:42:00Z">
         <w:r>
           <w:delText xml:space="preserve"> – turn </w:delText>
         </w:r>
       </w:del>
-      <w:del w:id="642" w:author="Greg Landry" w:date="2017-03-23T15:40:00Z">
+      <w:del w:id="643" w:author="Greg Landry" w:date="2017-03-23T15:40:00Z">
         <w:r>
           <w:delText xml:space="preserve">on </w:delText>
         </w:r>
       </w:del>
-      <w:del w:id="643" w:author="Greg Landry" w:date="2017-03-23T15:42:00Z">
+      <w:del w:id="644" w:author="Greg Landry" w:date="2017-03-23T15:42:00Z">
         <w:r>
           <w:delText>auto updating</w:delText>
         </w:r>
       </w:del>
-      <w:del w:id="644" w:author="Greg Landry" w:date="2017-03-23T15:40:00Z">
+      <w:del w:id="645" w:author="Greg Landry" w:date="2017-03-23T15:40:00Z">
         <w:r>
           <w:tab/>
         </w:r>
@@ -4676,15 +4672,15 @@
     <w:p>
       <w:pPr>
         <w:rPr>
-          <w:del w:id="645" w:author="Greg Landry" w:date="2017-03-01T10:33:00Z"/>
-        </w:rPr>
-        <w:pPrChange w:id="646" w:author="Greg Landry" w:date="2017-06-03T12:43:00Z">
+          <w:del w:id="646" w:author="Greg Landry" w:date="2017-03-01T10:33:00Z"/>
+        </w:rPr>
+        <w:pPrChange w:id="647" w:author="Greg Landry" w:date="2017-06-03T12:43:00Z">
           <w:pPr>
             <w:ind w:left="720"/>
           </w:pPr>
         </w:pPrChange>
       </w:pPr>
-      <w:del w:id="647" w:author="Greg Landry" w:date="2017-03-01T10:33:00Z">
+      <w:del w:id="648" w:author="Greg Landry" w:date="2017-03-01T10:33:00Z">
         <w:r>
           <w:delText>For subscriptions, t</w:delText>
         </w:r>
@@ -4699,10 +4695,10 @@
     <w:p>
       <w:pPr>
         <w:rPr>
-          <w:del w:id="648" w:author="Greg Landry" w:date="2017-06-03T12:31:00Z"/>
-        </w:rPr>
-      </w:pPr>
-      <w:del w:id="649" w:author="Greg Landry" w:date="2017-06-03T12:31:00Z">
+          <w:del w:id="649" w:author="Greg Landry" w:date="2017-06-03T12:31:00Z"/>
+        </w:rPr>
+      </w:pPr>
+      <w:del w:id="650" w:author="Greg Landry" w:date="2017-06-03T12:31:00Z">
         <w:r>
           <w:delText>It would be cool if you:</w:delText>
         </w:r>
@@ -4711,10 +4707,10 @@
     <w:p>
       <w:pPr>
         <w:rPr>
-          <w:del w:id="650" w:author="Greg Landry" w:date="2017-06-03T12:38:00Z"/>
-          <w:moveTo w:id="651" w:author="Greg Landry" w:date="2017-03-23T16:46:00Z"/>
-        </w:rPr>
-        <w:pPrChange w:id="652" w:author="Greg Landry" w:date="2017-06-03T12:43:00Z">
+          <w:del w:id="651" w:author="Greg Landry" w:date="2017-06-03T12:38:00Z"/>
+          <w:moveTo w:id="652" w:author="Greg Landry" w:date="2017-03-23T16:46:00Z"/>
+        </w:rPr>
+        <w:pPrChange w:id="653" w:author="Greg Landry" w:date="2017-06-03T12:43:00Z">
           <w:pPr>
             <w:pStyle w:val="ListParagraph"/>
             <w:numPr>
@@ -4724,22 +4720,22 @@
           </w:pPr>
         </w:pPrChange>
       </w:pPr>
-      <w:moveToRangeStart w:id="653" w:author="Greg Landry" w:date="2017-03-23T16:46:00Z" w:name="move478050899"/>
-      <w:moveTo w:id="654" w:author="Greg Landry" w:date="2017-03-23T16:46:00Z">
-        <w:del w:id="655" w:author="Greg Landry" w:date="2017-06-03T12:42:00Z">
+      <w:moveToRangeStart w:id="654" w:author="Greg Landry" w:date="2017-03-23T16:46:00Z" w:name="move478050899"/>
+      <w:moveTo w:id="655" w:author="Greg Landry" w:date="2017-03-23T16:46:00Z">
+        <w:del w:id="656" w:author="Greg Landry" w:date="2017-06-03T12:42:00Z">
           <w:r>
             <w:delText>Used threads</w:delText>
           </w:r>
         </w:del>
       </w:moveTo>
     </w:p>
-    <w:moveToRangeEnd w:id="653"/>
-    <w:p>
-      <w:pPr>
-        <w:rPr>
-          <w:del w:id="656" w:author="Greg Landry" w:date="2017-06-03T12:42:00Z"/>
-        </w:rPr>
-        <w:pPrChange w:id="657" w:author="Greg Landry" w:date="2017-06-03T12:43:00Z">
+    <w:moveToRangeEnd w:id="654"/>
+    <w:p>
+      <w:pPr>
+        <w:rPr>
+          <w:del w:id="657" w:author="Greg Landry" w:date="2017-06-03T12:42:00Z"/>
+        </w:rPr>
+        <w:pPrChange w:id="658" w:author="Greg Landry" w:date="2017-06-03T12:43:00Z">
           <w:pPr>
             <w:pStyle w:val="ListParagraph"/>
             <w:numPr>
@@ -4749,7 +4745,7 @@
           </w:pPr>
         </w:pPrChange>
       </w:pPr>
-      <w:del w:id="658" w:author="Greg Landry" w:date="2017-06-03T12:42:00Z">
+      <w:del w:id="659" w:author="Greg Landry" w:date="2017-06-03T12:42:00Z">
         <w:r>
           <w:delText>Used the linked_list library to maintain a local database</w:delText>
         </w:r>
@@ -4758,9 +4754,9 @@
     <w:p>
       <w:pPr>
         <w:rPr>
-          <w:moveFrom w:id="659" w:author="Greg Landry" w:date="2017-03-23T16:46:00Z"/>
-        </w:rPr>
-        <w:pPrChange w:id="660" w:author="Greg Landry" w:date="2017-06-03T12:43:00Z">
+          <w:moveFrom w:id="660" w:author="Greg Landry" w:date="2017-03-23T16:46:00Z"/>
+        </w:rPr>
+        <w:pPrChange w:id="661" w:author="Greg Landry" w:date="2017-06-03T12:43:00Z">
           <w:pPr>
             <w:pStyle w:val="ListParagraph"/>
             <w:numPr>
@@ -4770,20 +4766,20 @@
           </w:pPr>
         </w:pPrChange>
       </w:pPr>
-      <w:moveFromRangeStart w:id="661" w:author="Greg Landry" w:date="2017-03-23T16:46:00Z" w:name="move478050899"/>
-      <w:moveFrom w:id="662" w:author="Greg Landry" w:date="2017-03-23T16:46:00Z">
+      <w:moveFromRangeStart w:id="662" w:author="Greg Landry" w:date="2017-03-23T16:46:00Z" w:name="move478050899"/>
+      <w:moveFrom w:id="663" w:author="Greg Landry" w:date="2017-03-23T16:46:00Z">
         <w:r>
           <w:t>Used threads</w:t>
         </w:r>
       </w:moveFrom>
     </w:p>
-    <w:moveFromRangeEnd w:id="661"/>
-    <w:p>
-      <w:pPr>
-        <w:rPr>
-          <w:del w:id="663" w:author="Greg Landry" w:date="2017-03-23T16:46:00Z"/>
-        </w:rPr>
-        <w:pPrChange w:id="664" w:author="Greg Landry" w:date="2017-06-03T12:43:00Z">
+    <w:moveFromRangeEnd w:id="662"/>
+    <w:p>
+      <w:pPr>
+        <w:rPr>
+          <w:del w:id="664" w:author="Greg Landry" w:date="2017-03-23T16:46:00Z"/>
+        </w:rPr>
+        <w:pPrChange w:id="665" w:author="Greg Landry" w:date="2017-06-03T12:43:00Z">
           <w:pPr>
             <w:pStyle w:val="ListParagraph"/>
             <w:numPr>
@@ -4793,7 +4789,7 @@
           </w:pPr>
         </w:pPrChange>
       </w:pPr>
-      <w:del w:id="665" w:author="Greg Landry" w:date="2017-03-23T16:46:00Z">
+      <w:del w:id="666" w:author="Greg Landry" w:date="2017-03-23T16:46:00Z">
         <w:r>
           <w:delText>Used the console library functions to build the interface</w:delText>
         </w:r>
@@ -4802,9 +4798,9 @@
     <w:p>
       <w:pPr>
         <w:rPr>
-          <w:del w:id="666" w:author="Greg Landry" w:date="2017-06-03T12:32:00Z"/>
-        </w:rPr>
-        <w:pPrChange w:id="667" w:author="Greg Landry" w:date="2017-06-03T12:43:00Z">
+          <w:del w:id="667" w:author="Greg Landry" w:date="2017-06-03T12:32:00Z"/>
+        </w:rPr>
+        <w:pPrChange w:id="668" w:author="Greg Landry" w:date="2017-06-03T12:43:00Z">
           <w:pPr>
             <w:pStyle w:val="ListParagraph"/>
             <w:numPr>
@@ -4814,7 +4810,7 @@
           </w:pPr>
         </w:pPrChange>
       </w:pPr>
-      <w:del w:id="668" w:author="Greg Landry" w:date="2017-06-03T12:32:00Z">
+      <w:del w:id="669" w:author="Greg Landry" w:date="2017-06-03T12:32:00Z">
         <w:r>
           <w:delText>Used VT100 escape codes to make a pretty</w:delText>
         </w:r>
@@ -4822,12 +4818,12 @@
           <w:delText xml:space="preserve"> screen</w:delText>
         </w:r>
       </w:del>
-      <w:del w:id="669" w:author="Greg Landry" w:date="2017-03-23T15:54:00Z">
+      <w:del w:id="670" w:author="Greg Landry" w:date="2017-03-23T15:54:00Z">
         <w:r>
           <w:delText xml:space="preserve"> (</w:delText>
         </w:r>
       </w:del>
-      <w:del w:id="670" w:author="Greg Landry" w:date="2017-03-23T15:53:00Z">
+      <w:del w:id="671" w:author="Greg Landry" w:date="2017-03-23T15:53:00Z">
         <w:r>
           <w:fldChar w:fldCharType="begin"/>
         </w:r>
@@ -4854,9 +4850,9 @@
     <w:p>
       <w:pPr>
         <w:rPr>
-          <w:del w:id="671" w:author="Greg Landry" w:date="2017-06-03T12:45:00Z"/>
-        </w:rPr>
-        <w:pPrChange w:id="672" w:author="Greg Landry" w:date="2017-06-03T12:43:00Z">
+          <w:del w:id="672" w:author="Greg Landry" w:date="2017-06-03T12:45:00Z"/>
+        </w:rPr>
+        <w:pPrChange w:id="673" w:author="Greg Landry" w:date="2017-06-03T12:43:00Z">
           <w:pPr>
             <w:pStyle w:val="ListParagraph"/>
             <w:numPr>
@@ -4866,7 +4862,7 @@
           </w:pPr>
         </w:pPrChange>
       </w:pPr>
-      <w:del w:id="673" w:author="Greg Landry" w:date="2017-06-03T12:45:00Z">
+      <w:del w:id="674" w:author="Greg Landry" w:date="2017-06-03T12:45:00Z">
         <w:r>
           <w:delText>Used the DCT to write the configuration</w:delText>
         </w:r>
@@ -4874,7 +4870,7 @@
     </w:p>
     <w:p>
       <w:pPr>
-        <w:pPrChange w:id="674" w:author="Greg Landry" w:date="2017-06-03T12:45:00Z">
+        <w:pPrChange w:id="675" w:author="Greg Landry" w:date="2017-06-03T12:45:00Z">
           <w:pPr>
             <w:pStyle w:val="ListParagraph"/>
             <w:numPr>
@@ -4884,7 +4880,7 @@
           </w:pPr>
         </w:pPrChange>
       </w:pPr>
-      <w:del w:id="675" w:author="Greg Landry" w:date="2017-06-03T12:45:00Z">
+      <w:del w:id="676" w:author="Greg Landry" w:date="2017-06-03T12:45:00Z">
         <w:r>
           <w:delText>Created an HTTP server to display all of the information</w:delText>
         </w:r>
@@ -7866,6 +7862,9 @@
 <w15:people xmlns:wpc="http://schemas.microsoft.com/office/word/2010/wordprocessingCanvas" xmlns:cx="http://schemas.microsoft.com/office/drawing/2014/chartex" xmlns:cx1="http://schemas.microsoft.com/office/drawing/2015/9/8/chartex" xmlns:cx2="http://schemas.microsoft.com/office/drawing/2015/10/21/chartex" xmlns:cx3="http://schemas.microsoft.com/office/drawing/2016/5/9/chartex" xmlns:cx4="http://schemas.microsoft.com/office/drawing/2016/5/10/chartex" xmlns:cx5="http://schemas.microsoft.com/office/drawing/2016/5/11/chartex" xmlns:cx6="http://schemas.microsoft.com/office/drawing/2016/5/12/chartex" xmlns:cx7="http://schemas.microsoft.com/office/drawing/2016/5/13/chartex" xmlns:cx8="http://schemas.microsoft.com/office/drawing/2016/5/14/chartex" xmlns:mc="http://schemas.openxmlformats.org/markup-compatibility/2006" xmlns:aink="http://schemas.microsoft.com/office/drawing/2016/ink" xmlns:am3d="http://schemas.microsoft.com/office/drawing/2017/model3d" xmlns:o="urn:schemas-microsoft-com:office:office" xmlns:r="http://schemas.openxmlformats.org/officeDocument/2006/relationships" xmlns:m="http://schemas.openxmlformats.org/officeDocument/2006/math" xmlns:v="urn:schemas-microsoft-com:vml" xmlns:wp14="http://schemas.microsoft.com/office/word/2010/wordprocessingDrawing" xmlns:wp="http://schemas.openxmlformats.org/drawingml/2006/wordprocessingDrawing" xmlns:w10="urn:schemas-microsoft-com:office:word" xmlns:w="http://schemas.openxmlformats.org/wordprocessingml/2006/main" xmlns:w14="http://schemas.microsoft.com/office/word/2010/wordml" xmlns:w15="http://schemas.microsoft.com/office/word/2012/wordml" xmlns:w16se="http://schemas.microsoft.com/office/word/2015/wordml/symex" xmlns:wpg="http://schemas.microsoft.com/office/word/2010/wordprocessingGroup" xmlns:wpi="http://schemas.microsoft.com/office/word/2010/wordprocessingInk" xmlns:wne="http://schemas.microsoft.com/office/word/2006/wordml" xmlns:wps="http://schemas.microsoft.com/office/word/2010/wordprocessingShape" mc:Ignorable="w14 w15 w16se wp14">
   <w15:person w15:author="Greg Landry">
     <w15:presenceInfo w15:providerId="None" w15:userId="Greg Landry"/>
+  </w15:person>
+  <w15:person w15:author="Greg">
+    <w15:presenceInfo w15:providerId="None" w15:userId="Greg"/>
   </w15:person>
 </w15:people>
 </file>
@@ -8267,7 +8266,7 @@
   <w:style w:type="paragraph" w:default="1" w:styleId="Normal">
     <w:name w:val="Normal"/>
     <w:qFormat/>
-    <w:rsid w:val="000F7FB3"/>
+    <w:rsid w:val="00B77B7A"/>
   </w:style>
   <w:style w:type="paragraph" w:styleId="Heading1">
     <w:name w:val="heading 1"/>
@@ -8387,7 +8386,7 @@
     <w:uiPriority w:val="1"/>
     <w:semiHidden/>
     <w:unhideWhenUsed/>
-    <w:rsid w:val="000F7FB3"/>
+    <w:rsid w:val="00B77B7A"/>
   </w:style>
   <w:style w:type="table" w:default="1" w:styleId="TableNormal">
     <w:name w:val="Normal Table"/>
@@ -8409,7 +8408,7 @@
     <w:uiPriority w:val="99"/>
     <w:semiHidden/>
     <w:unhideWhenUsed/>
-    <w:rsid w:val="000F7FB3"/>
+    <w:rsid w:val="00B77B7A"/>
   </w:style>
   <w:style w:type="paragraph" w:styleId="ListParagraph">
     <w:name w:val="List Paragraph"/>
@@ -9186,7 +9185,7 @@
 </file>
 
 <file path=customXml/itemProps1.xml><?xml version="1.0" encoding="utf-8"?>
-<ds:datastoreItem xmlns:ds="http://schemas.openxmlformats.org/officeDocument/2006/customXml" ds:itemID="{731FC218-0633-4CD6-BB83-BD8BFB71E3FB}">
+<ds:datastoreItem xmlns:ds="http://schemas.openxmlformats.org/officeDocument/2006/customXml" ds:itemID="{8DC4E0F8-9BAC-4EBB-A919-CF4A2BCE3240}">
   <ds:schemaRefs>
     <ds:schemaRef ds:uri="http://schemas.openxmlformats.org/officeDocument/2006/bibliography"/>
   </ds:schemaRefs>

</xml_diff>

<commit_message>
Updates to formatting in chap 8,9,10
</commit_message>
<xml_diff>
--- a/labmanual/English/WW101-08-Project.docx
+++ b/labmanual/English/WW101-08-Project.docx
@@ -1,6 +1,6 @@
 
 <file path=word/document.xml><?xml version="1.0" encoding="utf-8"?>
-<w:document xmlns:wpc="http://schemas.microsoft.com/office/word/2010/wordprocessingCanvas" xmlns:cx="http://schemas.microsoft.com/office/drawing/2014/chartex" xmlns:cx1="http://schemas.microsoft.com/office/drawing/2015/9/8/chartex" xmlns:cx2="http://schemas.microsoft.com/office/drawing/2015/10/21/chartex" xmlns:cx3="http://schemas.microsoft.com/office/drawing/2016/5/9/chartex" xmlns:cx4="http://schemas.microsoft.com/office/drawing/2016/5/10/chartex" xmlns:cx5="http://schemas.microsoft.com/office/drawing/2016/5/11/chartex" xmlns:cx6="http://schemas.microsoft.com/office/drawing/2016/5/12/chartex" xmlns:cx7="http://schemas.microsoft.com/office/drawing/2016/5/13/chartex" xmlns:cx8="http://schemas.microsoft.com/office/drawing/2016/5/14/chartex" xmlns:mc="http://schemas.openxmlformats.org/markup-compatibility/2006" xmlns:aink="http://schemas.microsoft.com/office/drawing/2016/ink" xmlns:am3d="http://schemas.microsoft.com/office/drawing/2017/model3d" xmlns:o="urn:schemas-microsoft-com:office:office" xmlns:r="http://schemas.openxmlformats.org/officeDocument/2006/relationships" xmlns:m="http://schemas.openxmlformats.org/officeDocument/2006/math" xmlns:v="urn:schemas-microsoft-com:vml" xmlns:wp14="http://schemas.microsoft.com/office/word/2010/wordprocessingDrawing" xmlns:wp="http://schemas.openxmlformats.org/drawingml/2006/wordprocessingDrawing" xmlns:w10="urn:schemas-microsoft-com:office:word" xmlns:w="http://schemas.openxmlformats.org/wordprocessingml/2006/main" xmlns:w14="http://schemas.microsoft.com/office/word/2010/wordml" xmlns:w15="http://schemas.microsoft.com/office/word/2012/wordml" xmlns:w16se="http://schemas.microsoft.com/office/word/2015/wordml/symex" xmlns:wpg="http://schemas.microsoft.com/office/word/2010/wordprocessingGroup" xmlns:wpi="http://schemas.microsoft.com/office/word/2010/wordprocessingInk" xmlns:wne="http://schemas.microsoft.com/office/word/2006/wordml" xmlns:wps="http://schemas.microsoft.com/office/word/2010/wordprocessingShape" mc:Ignorable="w14 w15 w16se wp14">
+<w:document xmlns:wpc="http://schemas.microsoft.com/office/word/2010/wordprocessingCanvas" xmlns:mo="http://schemas.microsoft.com/office/mac/office/2008/main" xmlns:mc="http://schemas.openxmlformats.org/markup-compatibility/2006" xmlns:mv="urn:schemas-microsoft-com:mac:vml" xmlns:o="urn:schemas-microsoft-com:office:office" xmlns:r="http://schemas.openxmlformats.org/officeDocument/2006/relationships" xmlns:m="http://schemas.openxmlformats.org/officeDocument/2006/math" xmlns:v="urn:schemas-microsoft-com:vml" xmlns:wp14="http://schemas.microsoft.com/office/word/2010/wordprocessingDrawing" xmlns:wp="http://schemas.openxmlformats.org/drawingml/2006/wordprocessingDrawing" xmlns:w10="urn:schemas-microsoft-com:office:word" xmlns:w="http://schemas.openxmlformats.org/wordprocessingml/2006/main" xmlns:w14="http://schemas.microsoft.com/office/word/2010/wordml" xmlns:w15="http://schemas.microsoft.com/office/word/2012/wordml" xmlns:wpg="http://schemas.microsoft.com/office/word/2010/wordprocessingGroup" xmlns:wpi="http://schemas.microsoft.com/office/word/2010/wordprocessingInk" xmlns:wne="http://schemas.microsoft.com/office/word/2006/wordml" xmlns:wps="http://schemas.microsoft.com/office/word/2010/wordprocessingShape" mc:Ignorable="w14 w15 wp14">
   <w:body>
     <w:p>
       <w:pPr>
@@ -85,16 +85,14 @@
     <w:p>
       <w:pPr>
         <w:pStyle w:val="TOC1"/>
-        <w:tabs>
-          <w:tab w:val="left" w:pos="720"/>
-          <w:tab w:val="right" w:leader="dot" w:pos="9350"/>
-        </w:tabs>
         <w:rPr>
           <w:rFonts w:asciiTheme="minorHAnsi" w:eastAsiaTheme="minorEastAsia" w:hAnsiTheme="minorHAnsi"/>
           <w:b w:val="0"/>
           <w:bCs w:val="0"/>
           <w:caps w:val="0"/>
           <w:noProof/>
+          <w:sz w:val="24"/>
+          <w:szCs w:val="24"/>
         </w:rPr>
       </w:pPr>
       <w:r>
@@ -106,11 +104,13 @@
       <w:r>
         <w:fldChar w:fldCharType="separate"/>
       </w:r>
-      <w:r>
-        <w:rPr>
-          <w:noProof/>
-        </w:rPr>
-        <w:t>7C.1</w:t>
+      <w:bookmarkStart w:id="0" w:name="_GoBack"/>
+      <w:bookmarkEnd w:id="0"/>
+      <w:r>
+        <w:rPr>
+          <w:noProof/>
+        </w:rPr>
+        <w:t>8.1</w:t>
       </w:r>
       <w:r>
         <w:rPr>
@@ -119,6 +119,8 @@
           <w:bCs w:val="0"/>
           <w:caps w:val="0"/>
           <w:noProof/>
+          <w:sz w:val="24"/>
+          <w:szCs w:val="24"/>
         </w:rPr>
         <w:tab/>
       </w:r>
@@ -144,7 +146,7 @@
         <w:rPr>
           <w:noProof/>
         </w:rPr>
-        <w:instrText xml:space="preserve"> PAGEREF _Toc492997262 \h </w:instrText>
+        <w:instrText xml:space="preserve"> PAGEREF _Toc493061811 \h </w:instrText>
       </w:r>
       <w:r>
         <w:rPr>
@@ -177,14 +179,15 @@
           <w:rFonts w:asciiTheme="minorHAnsi" w:eastAsiaTheme="minorEastAsia" w:hAnsiTheme="minorHAnsi"/>
           <w:smallCaps w:val="0"/>
           <w:noProof/>
-          <w:sz w:val="22"/>
-        </w:rPr>
-      </w:pPr>
-      <w:r>
-        <w:rPr>
-          <w:noProof/>
-        </w:rPr>
-        <w:t>7C.1.1 Basic</w:t>
+          <w:sz w:val="24"/>
+          <w:szCs w:val="24"/>
+        </w:rPr>
+      </w:pPr>
+      <w:r>
+        <w:rPr>
+          <w:noProof/>
+        </w:rPr>
+        <w:t>8.1.1 Basic</w:t>
       </w:r>
       <w:r>
         <w:rPr>
@@ -202,7 +205,7 @@
         <w:rPr>
           <w:noProof/>
         </w:rPr>
-        <w:instrText xml:space="preserve"> PAGEREF _Toc492997263 \h </w:instrText>
+        <w:instrText xml:space="preserve"> PAGEREF _Toc493061812 \h </w:instrText>
       </w:r>
       <w:r>
         <w:rPr>
@@ -235,14 +238,15 @@
           <w:rFonts w:asciiTheme="minorHAnsi" w:eastAsiaTheme="minorEastAsia" w:hAnsiTheme="minorHAnsi"/>
           <w:smallCaps w:val="0"/>
           <w:noProof/>
-          <w:sz w:val="22"/>
-        </w:rPr>
-      </w:pPr>
-      <w:r>
-        <w:rPr>
-          <w:noProof/>
-        </w:rPr>
-        <w:t>7C.1.2 Advanced</w:t>
+          <w:sz w:val="24"/>
+          <w:szCs w:val="24"/>
+        </w:rPr>
+      </w:pPr>
+      <w:r>
+        <w:rPr>
+          <w:noProof/>
+        </w:rPr>
+        <w:t>8.1.2 Advanced</w:t>
       </w:r>
       <w:r>
         <w:rPr>
@@ -260,7 +264,7 @@
         <w:rPr>
           <w:noProof/>
         </w:rPr>
-        <w:instrText xml:space="preserve"> PAGEREF _Toc492997264 \h </w:instrText>
+        <w:instrText xml:space="preserve"> PAGEREF _Toc493061813 \h </w:instrText>
       </w:r>
       <w:r>
         <w:rPr>
@@ -289,23 +293,21 @@
     <w:p>
       <w:pPr>
         <w:pStyle w:val="TOC1"/>
-        <w:tabs>
-          <w:tab w:val="left" w:pos="720"/>
-          <w:tab w:val="right" w:leader="dot" w:pos="9350"/>
-        </w:tabs>
         <w:rPr>
           <w:rFonts w:asciiTheme="minorHAnsi" w:eastAsiaTheme="minorEastAsia" w:hAnsiTheme="minorHAnsi"/>
           <w:b w:val="0"/>
           <w:bCs w:val="0"/>
           <w:caps w:val="0"/>
           <w:noProof/>
-        </w:rPr>
-      </w:pPr>
-      <w:r>
-        <w:rPr>
-          <w:noProof/>
-        </w:rPr>
-        <w:t>7C.2</w:t>
+          <w:sz w:val="24"/>
+          <w:szCs w:val="24"/>
+        </w:rPr>
+      </w:pPr>
+      <w:r>
+        <w:rPr>
+          <w:noProof/>
+        </w:rPr>
+        <w:t>8.2</w:t>
       </w:r>
       <w:r>
         <w:rPr>
@@ -314,6 +316,8 @@
           <w:bCs w:val="0"/>
           <w:caps w:val="0"/>
           <w:noProof/>
+          <w:sz w:val="24"/>
+          <w:szCs w:val="24"/>
         </w:rPr>
         <w:tab/>
       </w:r>
@@ -339,7 +343,7 @@
         <w:rPr>
           <w:noProof/>
         </w:rPr>
-        <w:instrText xml:space="preserve"> PAGEREF _Toc492997265 \h </w:instrText>
+        <w:instrText xml:space="preserve"> PAGEREF _Toc493061814 \h </w:instrText>
       </w:r>
       <w:r>
         <w:rPr>
@@ -372,14 +376,15 @@
           <w:rFonts w:asciiTheme="minorHAnsi" w:eastAsiaTheme="minorEastAsia" w:hAnsiTheme="minorHAnsi"/>
           <w:smallCaps w:val="0"/>
           <w:noProof/>
-          <w:sz w:val="22"/>
-        </w:rPr>
-      </w:pPr>
-      <w:r>
-        <w:rPr>
-          <w:noProof/>
-        </w:rPr>
-        <w:t>7C.2.1 Basic</w:t>
+          <w:sz w:val="24"/>
+          <w:szCs w:val="24"/>
+        </w:rPr>
+      </w:pPr>
+      <w:r>
+        <w:rPr>
+          <w:noProof/>
+        </w:rPr>
+        <w:t>8.2.1 Basic</w:t>
       </w:r>
       <w:r>
         <w:rPr>
@@ -397,7 +402,7 @@
         <w:rPr>
           <w:noProof/>
         </w:rPr>
-        <w:instrText xml:space="preserve"> PAGEREF _Toc492997266 \h </w:instrText>
+        <w:instrText xml:space="preserve"> PAGEREF _Toc493061815 \h </w:instrText>
       </w:r>
       <w:r>
         <w:rPr>
@@ -430,14 +435,15 @@
           <w:rFonts w:asciiTheme="minorHAnsi" w:eastAsiaTheme="minorEastAsia" w:hAnsiTheme="minorHAnsi"/>
           <w:smallCaps w:val="0"/>
           <w:noProof/>
-          <w:sz w:val="22"/>
-        </w:rPr>
-      </w:pPr>
-      <w:r>
-        <w:rPr>
-          <w:noProof/>
-        </w:rPr>
-        <w:t>7C.2.2 Advanced</w:t>
+          <w:sz w:val="24"/>
+          <w:szCs w:val="24"/>
+        </w:rPr>
+      </w:pPr>
+      <w:r>
+        <w:rPr>
+          <w:noProof/>
+        </w:rPr>
+        <w:t>8.2.2 Advanced</w:t>
       </w:r>
       <w:r>
         <w:rPr>
@@ -455,7 +461,7 @@
         <w:rPr>
           <w:noProof/>
         </w:rPr>
-        <w:instrText xml:space="preserve"> PAGEREF _Toc492997267 \h </w:instrText>
+        <w:instrText xml:space="preserve"> PAGEREF _Toc493061816 \h </w:instrText>
       </w:r>
       <w:r>
         <w:rPr>
@@ -488,13 +494,11 @@
       <w:r>
         <w:fldChar w:fldCharType="end"/>
       </w:r>
-      <w:bookmarkStart w:id="0" w:name="_Toc492997176"/>
-      <w:bookmarkStart w:id="1" w:name="_Toc492997262"/>
+      <w:bookmarkStart w:id="1" w:name="_Toc492997176"/>
+      <w:bookmarkStart w:id="2" w:name="_Toc493061811"/>
       <w:r>
         <w:t>Introduction</w:t>
       </w:r>
-      <w:bookmarkStart w:id="2" w:name="_GoBack"/>
-      <w:bookmarkEnd w:id="0"/>
       <w:bookmarkEnd w:id="1"/>
       <w:bookmarkEnd w:id="2"/>
     </w:p>
@@ -503,7 +507,7 @@
         <w:pStyle w:val="Heading2"/>
       </w:pPr>
       <w:bookmarkStart w:id="3" w:name="_Toc492997177"/>
-      <w:bookmarkStart w:id="4" w:name="_Toc492997263"/>
+      <w:bookmarkStart w:id="4" w:name="_Toc493061812"/>
       <w:r>
         <w:t>Basic</w:t>
       </w:r>
@@ -538,7 +542,7 @@
         <w:pStyle w:val="Heading2"/>
       </w:pPr>
       <w:bookmarkStart w:id="5" w:name="_Toc492997178"/>
-      <w:bookmarkStart w:id="6" w:name="_Toc492997264"/>
+      <w:bookmarkStart w:id="6" w:name="_Toc493061813"/>
       <w:r>
         <w:t>Advanced</w:t>
       </w:r>
@@ -647,7 +651,7 @@
         <w:pStyle w:val="Heading1"/>
       </w:pPr>
       <w:bookmarkStart w:id="7" w:name="_Toc492997179"/>
-      <w:bookmarkStart w:id="8" w:name="_Toc492997265"/>
+      <w:bookmarkStart w:id="8" w:name="_Toc493061814"/>
       <w:r>
         <w:lastRenderedPageBreak/>
         <w:t>Details and Hints</w:t>
@@ -660,7 +664,7 @@
         <w:pStyle w:val="Heading2"/>
       </w:pPr>
       <w:bookmarkStart w:id="9" w:name="_Toc492997180"/>
-      <w:bookmarkStart w:id="10" w:name="_Toc492997266"/>
+      <w:bookmarkStart w:id="10" w:name="_Toc493061815"/>
       <w:r>
         <w:t>Basic</w:t>
       </w:r>
@@ -935,7 +939,7 @@
           <w:noProof/>
         </w:rPr>
         <w:drawing>
-          <wp:inline distT="0" distB="0" distL="0" distR="0" wp14:anchorId="01A2629D" wp14:editId="4DADD556">
+          <wp:inline distT="0" distB="0" distL="0" distR="0" wp14:anchorId="4B1C1754" wp14:editId="0FB7CF1B">
             <wp:extent cx="2190476" cy="1457143"/>
             <wp:effectExtent l="0" t="0" r="635" b="0"/>
             <wp:docPr id="1" name="Picture 1"/>
@@ -1062,7 +1066,7 @@
         <w:autoSpaceDE w:val="0"/>
         <w:autoSpaceDN w:val="0"/>
         <w:adjustRightInd w:val="0"/>
-        <w:spacing w:after="0" w:line="240" w:lineRule="auto"/>
+        <w:spacing w:after="0"/>
         <w:ind w:left="720"/>
         <w:rPr>
           <w:rFonts w:ascii="Consolas" w:hAnsi="Consolas" w:cs="Consolas"/>
@@ -1408,7 +1412,7 @@
         <w:pStyle w:val="Heading2"/>
       </w:pPr>
       <w:bookmarkStart w:id="11" w:name="_Toc492997181"/>
-      <w:bookmarkStart w:id="12" w:name="_Toc492997267"/>
+      <w:bookmarkStart w:id="12" w:name="_Toc493061816"/>
       <w:r>
         <w:t>Advanced</w:t>
       </w:r>
@@ -1472,7 +1476,7 @@
         <w:autoSpaceDE w:val="0"/>
         <w:autoSpaceDN w:val="0"/>
         <w:adjustRightInd w:val="0"/>
-        <w:spacing w:after="0" w:line="240" w:lineRule="auto"/>
+        <w:spacing w:after="0"/>
         <w:ind w:left="720"/>
         <w:rPr>
           <w:rFonts w:ascii="Consolas" w:hAnsi="Consolas" w:cs="Consolas"/>
@@ -1589,7 +1593,7 @@
         <w:autoSpaceDE w:val="0"/>
         <w:autoSpaceDN w:val="0"/>
         <w:adjustRightInd w:val="0"/>
-        <w:spacing w:after="0" w:line="240" w:lineRule="auto"/>
+        <w:spacing w:after="0"/>
         <w:ind w:left="720"/>
         <w:rPr>
           <w:rFonts w:ascii="Consolas" w:hAnsi="Consolas" w:cs="Consolas"/>
@@ -1706,7 +1710,7 @@
         <w:autoSpaceDE w:val="0"/>
         <w:autoSpaceDN w:val="0"/>
         <w:adjustRightInd w:val="0"/>
-        <w:spacing w:after="0" w:line="240" w:lineRule="auto"/>
+        <w:spacing w:after="0"/>
         <w:ind w:left="720"/>
         <w:rPr>
           <w:rFonts w:ascii="Consolas" w:hAnsi="Consolas" w:cs="Consolas"/>
@@ -1919,6 +1923,7 @@
         </w:numPr>
       </w:pPr>
       <w:r>
+        <w:lastRenderedPageBreak/>
         <w:t>Subscriptions</w:t>
       </w:r>
     </w:p>
@@ -1929,7 +1934,6 @@
     </w:p>
     <w:p>
       <w:r>
-        <w:lastRenderedPageBreak/>
         <w:t xml:space="preserve">It is easiest to just maintain a list of all the </w:t>
       </w:r>
       <w:r>
@@ -2226,7 +2230,7 @@
 </file>
 
 <file path=word/endnotes.xml><?xml version="1.0" encoding="utf-8"?>
-<w:endnotes xmlns:wpc="http://schemas.microsoft.com/office/word/2010/wordprocessingCanvas" xmlns:cx="http://schemas.microsoft.com/office/drawing/2014/chartex" xmlns:cx1="http://schemas.microsoft.com/office/drawing/2015/9/8/chartex" xmlns:cx2="http://schemas.microsoft.com/office/drawing/2015/10/21/chartex" xmlns:cx3="http://schemas.microsoft.com/office/drawing/2016/5/9/chartex" xmlns:cx4="http://schemas.microsoft.com/office/drawing/2016/5/10/chartex" xmlns:cx5="http://schemas.microsoft.com/office/drawing/2016/5/11/chartex" xmlns:cx6="http://schemas.microsoft.com/office/drawing/2016/5/12/chartex" xmlns:cx7="http://schemas.microsoft.com/office/drawing/2016/5/13/chartex" xmlns:cx8="http://schemas.microsoft.com/office/drawing/2016/5/14/chartex" xmlns:mc="http://schemas.openxmlformats.org/markup-compatibility/2006" xmlns:aink="http://schemas.microsoft.com/office/drawing/2016/ink" xmlns:am3d="http://schemas.microsoft.com/office/drawing/2017/model3d" xmlns:o="urn:schemas-microsoft-com:office:office" xmlns:r="http://schemas.openxmlformats.org/officeDocument/2006/relationships" xmlns:m="http://schemas.openxmlformats.org/officeDocument/2006/math" xmlns:v="urn:schemas-microsoft-com:vml" xmlns:wp14="http://schemas.microsoft.com/office/word/2010/wordprocessingDrawing" xmlns:wp="http://schemas.openxmlformats.org/drawingml/2006/wordprocessingDrawing" xmlns:w10="urn:schemas-microsoft-com:office:word" xmlns:w="http://schemas.openxmlformats.org/wordprocessingml/2006/main" xmlns:w14="http://schemas.microsoft.com/office/word/2010/wordml" xmlns:w15="http://schemas.microsoft.com/office/word/2012/wordml" xmlns:w16se="http://schemas.microsoft.com/office/word/2015/wordml/symex" xmlns:wpg="http://schemas.microsoft.com/office/word/2010/wordprocessingGroup" xmlns:wpi="http://schemas.microsoft.com/office/word/2010/wordprocessingInk" xmlns:wne="http://schemas.microsoft.com/office/word/2006/wordml" xmlns:wps="http://schemas.microsoft.com/office/word/2010/wordprocessingShape" mc:Ignorable="w14 w15 w16se wp14">
+<w:endnotes xmlns:wpc="http://schemas.microsoft.com/office/word/2010/wordprocessingCanvas" xmlns:mo="http://schemas.microsoft.com/office/mac/office/2008/main" xmlns:mc="http://schemas.openxmlformats.org/markup-compatibility/2006" xmlns:mv="urn:schemas-microsoft-com:mac:vml" xmlns:o="urn:schemas-microsoft-com:office:office" xmlns:r="http://schemas.openxmlformats.org/officeDocument/2006/relationships" xmlns:m="http://schemas.openxmlformats.org/officeDocument/2006/math" xmlns:v="urn:schemas-microsoft-com:vml" xmlns:wp14="http://schemas.microsoft.com/office/word/2010/wordprocessingDrawing" xmlns:wp="http://schemas.openxmlformats.org/drawingml/2006/wordprocessingDrawing" xmlns:w10="urn:schemas-microsoft-com:office:word" xmlns:w="http://schemas.openxmlformats.org/wordprocessingml/2006/main" xmlns:w14="http://schemas.microsoft.com/office/word/2010/wordml" xmlns:w15="http://schemas.microsoft.com/office/word/2012/wordml" xmlns:wpg="http://schemas.microsoft.com/office/word/2010/wordprocessingGroup" xmlns:wpi="http://schemas.microsoft.com/office/word/2010/wordprocessingInk" xmlns:wne="http://schemas.microsoft.com/office/word/2006/wordml" xmlns:wps="http://schemas.microsoft.com/office/word/2010/wordprocessingShape" mc:Ignorable="w14 w15 wp14">
   <w:endnote w:type="separator" w:id="-1">
     <w:p>
       <w:r>
@@ -2245,7 +2249,7 @@
 </file>
 
 <file path=word/footer1.xml><?xml version="1.0" encoding="utf-8"?>
-<w:ftr xmlns:wpc="http://schemas.microsoft.com/office/word/2010/wordprocessingCanvas" xmlns:cx="http://schemas.microsoft.com/office/drawing/2014/chartex" xmlns:cx1="http://schemas.microsoft.com/office/drawing/2015/9/8/chartex" xmlns:cx2="http://schemas.microsoft.com/office/drawing/2015/10/21/chartex" xmlns:cx3="http://schemas.microsoft.com/office/drawing/2016/5/9/chartex" xmlns:cx4="http://schemas.microsoft.com/office/drawing/2016/5/10/chartex" xmlns:cx5="http://schemas.microsoft.com/office/drawing/2016/5/11/chartex" xmlns:cx6="http://schemas.microsoft.com/office/drawing/2016/5/12/chartex" xmlns:cx7="http://schemas.microsoft.com/office/drawing/2016/5/13/chartex" xmlns:cx8="http://schemas.microsoft.com/office/drawing/2016/5/14/chartex" xmlns:mc="http://schemas.openxmlformats.org/markup-compatibility/2006" xmlns:aink="http://schemas.microsoft.com/office/drawing/2016/ink" xmlns:am3d="http://schemas.microsoft.com/office/drawing/2017/model3d" xmlns:o="urn:schemas-microsoft-com:office:office" xmlns:r="http://schemas.openxmlformats.org/officeDocument/2006/relationships" xmlns:m="http://schemas.openxmlformats.org/officeDocument/2006/math" xmlns:v="urn:schemas-microsoft-com:vml" xmlns:wp14="http://schemas.microsoft.com/office/word/2010/wordprocessingDrawing" xmlns:wp="http://schemas.openxmlformats.org/drawingml/2006/wordprocessingDrawing" xmlns:w10="urn:schemas-microsoft-com:office:word" xmlns:w="http://schemas.openxmlformats.org/wordprocessingml/2006/main" xmlns:w14="http://schemas.microsoft.com/office/word/2010/wordml" xmlns:w15="http://schemas.microsoft.com/office/word/2012/wordml" xmlns:w16se="http://schemas.microsoft.com/office/word/2015/wordml/symex" xmlns:wpg="http://schemas.microsoft.com/office/word/2010/wordprocessingGroup" xmlns:wpi="http://schemas.microsoft.com/office/word/2010/wordprocessingInk" xmlns:wne="http://schemas.microsoft.com/office/word/2006/wordml" xmlns:wps="http://schemas.microsoft.com/office/word/2010/wordprocessingShape" mc:Ignorable="w14 w15 w16se wp14">
+<w:ftr xmlns:wpc="http://schemas.microsoft.com/office/word/2010/wordprocessingCanvas" xmlns:mo="http://schemas.microsoft.com/office/mac/office/2008/main" xmlns:mc="http://schemas.openxmlformats.org/markup-compatibility/2006" xmlns:mv="urn:schemas-microsoft-com:mac:vml" xmlns:o="urn:schemas-microsoft-com:office:office" xmlns:r="http://schemas.openxmlformats.org/officeDocument/2006/relationships" xmlns:m="http://schemas.openxmlformats.org/officeDocument/2006/math" xmlns:v="urn:schemas-microsoft-com:vml" xmlns:wp14="http://schemas.microsoft.com/office/word/2010/wordprocessingDrawing" xmlns:wp="http://schemas.openxmlformats.org/drawingml/2006/wordprocessingDrawing" xmlns:w10="urn:schemas-microsoft-com:office:word" xmlns:w="http://schemas.openxmlformats.org/wordprocessingml/2006/main" xmlns:w14="http://schemas.microsoft.com/office/word/2010/wordml" xmlns:w15="http://schemas.microsoft.com/office/word/2012/wordml" xmlns:wpg="http://schemas.microsoft.com/office/word/2010/wordprocessingGroup" xmlns:wpi="http://schemas.microsoft.com/office/word/2010/wordprocessingInk" xmlns:wne="http://schemas.microsoft.com/office/word/2006/wordml" xmlns:wps="http://schemas.microsoft.com/office/word/2010/wordprocessingShape" mc:Ignorable="w14 w15 wp14">
   <w:sdt>
     <w:sdtPr>
       <w:id w:val="-2068479625"/>
@@ -2303,7 +2307,7 @@
               <w:rPr>
                 <w:noProof/>
               </w:rPr>
-              <w:t>6</w:t>
+              <w:t>3</w:t>
             </w:r>
             <w:r>
               <w:fldChar w:fldCharType="end"/>
@@ -2311,27 +2315,14 @@
             <w:r>
               <w:t xml:space="preserve"> of </w:t>
             </w:r>
-            <w:r>
-              <w:fldChar w:fldCharType="begin"/>
-            </w:r>
-            <w:r>
-              <w:instrText xml:space="preserve"> NUMPAGES  </w:instrText>
-            </w:r>
-            <w:r>
-              <w:fldChar w:fldCharType="separate"/>
-            </w:r>
-            <w:r>
-              <w:rPr>
-                <w:noProof/>
-              </w:rPr>
-              <w:t>6</w:t>
-            </w:r>
-            <w:r>
-              <w:rPr>
-                <w:noProof/>
-              </w:rPr>
-              <w:fldChar w:fldCharType="end"/>
-            </w:r>
+            <w:fldSimple w:instr=" NUMPAGES  ">
+              <w:r>
+                <w:rPr>
+                  <w:noProof/>
+                </w:rPr>
+                <w:t>6</w:t>
+              </w:r>
+            </w:fldSimple>
           </w:p>
         </w:sdtContent>
       </w:sdt>
@@ -2346,7 +2337,7 @@
 </file>
 
 <file path=word/footnotes.xml><?xml version="1.0" encoding="utf-8"?>
-<w:footnotes xmlns:wpc="http://schemas.microsoft.com/office/word/2010/wordprocessingCanvas" xmlns:cx="http://schemas.microsoft.com/office/drawing/2014/chartex" xmlns:cx1="http://schemas.microsoft.com/office/drawing/2015/9/8/chartex" xmlns:cx2="http://schemas.microsoft.com/office/drawing/2015/10/21/chartex" xmlns:cx3="http://schemas.microsoft.com/office/drawing/2016/5/9/chartex" xmlns:cx4="http://schemas.microsoft.com/office/drawing/2016/5/10/chartex" xmlns:cx5="http://schemas.microsoft.com/office/drawing/2016/5/11/chartex" xmlns:cx6="http://schemas.microsoft.com/office/drawing/2016/5/12/chartex" xmlns:cx7="http://schemas.microsoft.com/office/drawing/2016/5/13/chartex" xmlns:cx8="http://schemas.microsoft.com/office/drawing/2016/5/14/chartex" xmlns:mc="http://schemas.openxmlformats.org/markup-compatibility/2006" xmlns:aink="http://schemas.microsoft.com/office/drawing/2016/ink" xmlns:am3d="http://schemas.microsoft.com/office/drawing/2017/model3d" xmlns:o="urn:schemas-microsoft-com:office:office" xmlns:r="http://schemas.openxmlformats.org/officeDocument/2006/relationships" xmlns:m="http://schemas.openxmlformats.org/officeDocument/2006/math" xmlns:v="urn:schemas-microsoft-com:vml" xmlns:wp14="http://schemas.microsoft.com/office/word/2010/wordprocessingDrawing" xmlns:wp="http://schemas.openxmlformats.org/drawingml/2006/wordprocessingDrawing" xmlns:w10="urn:schemas-microsoft-com:office:word" xmlns:w="http://schemas.openxmlformats.org/wordprocessingml/2006/main" xmlns:w14="http://schemas.microsoft.com/office/word/2010/wordml" xmlns:w15="http://schemas.microsoft.com/office/word/2012/wordml" xmlns:w16se="http://schemas.microsoft.com/office/word/2015/wordml/symex" xmlns:wpg="http://schemas.microsoft.com/office/word/2010/wordprocessingGroup" xmlns:wpi="http://schemas.microsoft.com/office/word/2010/wordprocessingInk" xmlns:wne="http://schemas.microsoft.com/office/word/2006/wordml" xmlns:wps="http://schemas.microsoft.com/office/word/2010/wordprocessingShape" mc:Ignorable="w14 w15 w16se wp14">
+<w:footnotes xmlns:wpc="http://schemas.microsoft.com/office/word/2010/wordprocessingCanvas" xmlns:mo="http://schemas.microsoft.com/office/mac/office/2008/main" xmlns:mc="http://schemas.openxmlformats.org/markup-compatibility/2006" xmlns:mv="urn:schemas-microsoft-com:mac:vml" xmlns:o="urn:schemas-microsoft-com:office:office" xmlns:r="http://schemas.openxmlformats.org/officeDocument/2006/relationships" xmlns:m="http://schemas.openxmlformats.org/officeDocument/2006/math" xmlns:v="urn:schemas-microsoft-com:vml" xmlns:wp14="http://schemas.microsoft.com/office/word/2010/wordprocessingDrawing" xmlns:wp="http://schemas.openxmlformats.org/drawingml/2006/wordprocessingDrawing" xmlns:w10="urn:schemas-microsoft-com:office:word" xmlns:w="http://schemas.openxmlformats.org/wordprocessingml/2006/main" xmlns:w14="http://schemas.microsoft.com/office/word/2010/wordml" xmlns:w15="http://schemas.microsoft.com/office/word/2012/wordml" xmlns:wpg="http://schemas.microsoft.com/office/word/2010/wordprocessingGroup" xmlns:wpi="http://schemas.microsoft.com/office/word/2010/wordprocessingInk" xmlns:wne="http://schemas.microsoft.com/office/word/2006/wordml" xmlns:wps="http://schemas.microsoft.com/office/word/2010/wordprocessingShape" mc:Ignorable="w14 w15 wp14">
   <w:footnote w:type="separator" w:id="-1">
     <w:p>
       <w:r>
@@ -2365,7 +2356,7 @@
 </file>
 
 <file path=word/header1.xml><?xml version="1.0" encoding="utf-8"?>
-<w:hdr xmlns:wpc="http://schemas.microsoft.com/office/word/2010/wordprocessingCanvas" xmlns:cx="http://schemas.microsoft.com/office/drawing/2014/chartex" xmlns:cx1="http://schemas.microsoft.com/office/drawing/2015/9/8/chartex" xmlns:cx2="http://schemas.microsoft.com/office/drawing/2015/10/21/chartex" xmlns:cx3="http://schemas.microsoft.com/office/drawing/2016/5/9/chartex" xmlns:cx4="http://schemas.microsoft.com/office/drawing/2016/5/10/chartex" xmlns:cx5="http://schemas.microsoft.com/office/drawing/2016/5/11/chartex" xmlns:cx6="http://schemas.microsoft.com/office/drawing/2016/5/12/chartex" xmlns:cx7="http://schemas.microsoft.com/office/drawing/2016/5/13/chartex" xmlns:cx8="http://schemas.microsoft.com/office/drawing/2016/5/14/chartex" xmlns:mc="http://schemas.openxmlformats.org/markup-compatibility/2006" xmlns:aink="http://schemas.microsoft.com/office/drawing/2016/ink" xmlns:am3d="http://schemas.microsoft.com/office/drawing/2017/model3d" xmlns:o="urn:schemas-microsoft-com:office:office" xmlns:r="http://schemas.openxmlformats.org/officeDocument/2006/relationships" xmlns:m="http://schemas.openxmlformats.org/officeDocument/2006/math" xmlns:v="urn:schemas-microsoft-com:vml" xmlns:wp14="http://schemas.microsoft.com/office/word/2010/wordprocessingDrawing" xmlns:wp="http://schemas.openxmlformats.org/drawingml/2006/wordprocessingDrawing" xmlns:w10="urn:schemas-microsoft-com:office:word" xmlns:w="http://schemas.openxmlformats.org/wordprocessingml/2006/main" xmlns:w14="http://schemas.microsoft.com/office/word/2010/wordml" xmlns:w15="http://schemas.microsoft.com/office/word/2012/wordml" xmlns:w16se="http://schemas.microsoft.com/office/word/2015/wordml/symex" xmlns:wpg="http://schemas.microsoft.com/office/word/2010/wordprocessingGroup" xmlns:wpi="http://schemas.microsoft.com/office/word/2010/wordprocessingInk" xmlns:wne="http://schemas.microsoft.com/office/word/2006/wordml" xmlns:wps="http://schemas.microsoft.com/office/word/2010/wordprocessingShape" mc:Ignorable="w14 w15 w16se wp14">
+<w:hdr xmlns:wpc="http://schemas.microsoft.com/office/word/2010/wordprocessingCanvas" xmlns:mo="http://schemas.microsoft.com/office/mac/office/2008/main" xmlns:mc="http://schemas.openxmlformats.org/markup-compatibility/2006" xmlns:mv="urn:schemas-microsoft-com:mac:vml" xmlns:o="urn:schemas-microsoft-com:office:office" xmlns:r="http://schemas.openxmlformats.org/officeDocument/2006/relationships" xmlns:m="http://schemas.openxmlformats.org/officeDocument/2006/math" xmlns:v="urn:schemas-microsoft-com:vml" xmlns:wp14="http://schemas.microsoft.com/office/word/2010/wordprocessingDrawing" xmlns:wp="http://schemas.openxmlformats.org/drawingml/2006/wordprocessingDrawing" xmlns:w10="urn:schemas-microsoft-com:office:word" xmlns:w="http://schemas.openxmlformats.org/wordprocessingml/2006/main" xmlns:w14="http://schemas.microsoft.com/office/word/2010/wordml" xmlns:w15="http://schemas.microsoft.com/office/word/2012/wordml" xmlns:wpg="http://schemas.microsoft.com/office/word/2010/wordprocessingGroup" xmlns:wpi="http://schemas.microsoft.com/office/word/2010/wordprocessingInk" xmlns:wne="http://schemas.microsoft.com/office/word/2006/wordml" xmlns:wps="http://schemas.microsoft.com/office/word/2010/wordprocessingShape" mc:Ignorable="w14 w15 wp14">
   <w:p>
     <w:pPr>
       <w:pStyle w:val="Header"/>
@@ -2375,7 +2366,7 @@
         <w:noProof/>
       </w:rPr>
       <w:drawing>
-        <wp:inline distT="0" distB="0" distL="0" distR="0" wp14:anchorId="4E88F202" wp14:editId="212D1A65">
+        <wp:inline distT="0" distB="0" distL="0" distR="0" wp14:anchorId="0489AE9F" wp14:editId="30FCC7F4">
           <wp:extent cx="1473776" cy="457200"/>
           <wp:effectExtent l="0" t="0" r="0" b="0"/>
           <wp:docPr id="13" name="Picture 13"/>
@@ -2427,8 +2418,8 @@
 </file>
 
 <file path=word/numbering.xml><?xml version="1.0" encoding="utf-8"?>
-<w:numbering xmlns:wpc="http://schemas.microsoft.com/office/word/2010/wordprocessingCanvas" xmlns:cx="http://schemas.microsoft.com/office/drawing/2014/chartex" xmlns:cx1="http://schemas.microsoft.com/office/drawing/2015/9/8/chartex" xmlns:cx2="http://schemas.microsoft.com/office/drawing/2015/10/21/chartex" xmlns:cx3="http://schemas.microsoft.com/office/drawing/2016/5/9/chartex" xmlns:cx4="http://schemas.microsoft.com/office/drawing/2016/5/10/chartex" xmlns:cx5="http://schemas.microsoft.com/office/drawing/2016/5/11/chartex" xmlns:cx6="http://schemas.microsoft.com/office/drawing/2016/5/12/chartex" xmlns:cx7="http://schemas.microsoft.com/office/drawing/2016/5/13/chartex" xmlns:cx8="http://schemas.microsoft.com/office/drawing/2016/5/14/chartex" xmlns:mc="http://schemas.openxmlformats.org/markup-compatibility/2006" xmlns:aink="http://schemas.microsoft.com/office/drawing/2016/ink" xmlns:am3d="http://schemas.microsoft.com/office/drawing/2017/model3d" xmlns:o="urn:schemas-microsoft-com:office:office" xmlns:r="http://schemas.openxmlformats.org/officeDocument/2006/relationships" xmlns:m="http://schemas.openxmlformats.org/officeDocument/2006/math" xmlns:v="urn:schemas-microsoft-com:vml" xmlns:wp14="http://schemas.microsoft.com/office/word/2010/wordprocessingDrawing" xmlns:wp="http://schemas.openxmlformats.org/drawingml/2006/wordprocessingDrawing" xmlns:w10="urn:schemas-microsoft-com:office:word" xmlns:w="http://schemas.openxmlformats.org/wordprocessingml/2006/main" xmlns:w14="http://schemas.microsoft.com/office/word/2010/wordml" xmlns:w15="http://schemas.microsoft.com/office/word/2012/wordml" xmlns:w16se="http://schemas.microsoft.com/office/word/2015/wordml/symex" xmlns:wpg="http://schemas.microsoft.com/office/word/2010/wordprocessingGroup" xmlns:wpi="http://schemas.microsoft.com/office/word/2010/wordprocessingInk" xmlns:wne="http://schemas.microsoft.com/office/word/2006/wordml" xmlns:wps="http://schemas.microsoft.com/office/word/2010/wordprocessingShape" mc:Ignorable="w14 w15 w16se wp14">
-  <w:abstractNum w:abstractNumId="0" w15:restartNumberingAfterBreak="0">
+<w:numbering xmlns:wpc="http://schemas.microsoft.com/office/word/2010/wordprocessingCanvas" xmlns:mo="http://schemas.microsoft.com/office/mac/office/2008/main" xmlns:mc="http://schemas.openxmlformats.org/markup-compatibility/2006" xmlns:mv="urn:schemas-microsoft-com:mac:vml" xmlns:o="urn:schemas-microsoft-com:office:office" xmlns:r="http://schemas.openxmlformats.org/officeDocument/2006/relationships" xmlns:m="http://schemas.openxmlformats.org/officeDocument/2006/math" xmlns:v="urn:schemas-microsoft-com:vml" xmlns:wp14="http://schemas.microsoft.com/office/word/2010/wordprocessingDrawing" xmlns:wp="http://schemas.openxmlformats.org/drawingml/2006/wordprocessingDrawing" xmlns:w10="urn:schemas-microsoft-com:office:word" xmlns:w="http://schemas.openxmlformats.org/wordprocessingml/2006/main" xmlns:w14="http://schemas.microsoft.com/office/word/2010/wordml" xmlns:w15="http://schemas.microsoft.com/office/word/2012/wordml" xmlns:wpg="http://schemas.microsoft.com/office/word/2010/wordprocessingGroup" xmlns:wpi="http://schemas.microsoft.com/office/word/2010/wordprocessingInk" xmlns:wne="http://schemas.microsoft.com/office/word/2006/wordml" xmlns:wps="http://schemas.microsoft.com/office/word/2010/wordprocessingShape" mc:Ignorable="w14 w15 wp14">
+  <w:abstractNum w:abstractNumId="0">
     <w:nsid w:val="0CDA2E96"/>
     <w:multiLevelType w:val="hybridMultilevel"/>
     <w:tmpl w:val="5BD69E2E"/>
@@ -2517,7 +2508,7 @@
       </w:pPr>
     </w:lvl>
   </w:abstractNum>
-  <w:abstractNum w:abstractNumId="1" w15:restartNumberingAfterBreak="0">
+  <w:abstractNum w:abstractNumId="1">
     <w:nsid w:val="119700CD"/>
     <w:multiLevelType w:val="multilevel"/>
     <w:tmpl w:val="813C4270"/>
@@ -2632,7 +2623,7 @@
       </w:rPr>
     </w:lvl>
   </w:abstractNum>
-  <w:abstractNum w:abstractNumId="2" w15:restartNumberingAfterBreak="0">
+  <w:abstractNum w:abstractNumId="2">
     <w:nsid w:val="16654FBD"/>
     <w:multiLevelType w:val="hybridMultilevel"/>
     <w:tmpl w:val="BD9CA55A"/>
@@ -2718,7 +2709,7 @@
       </w:pPr>
     </w:lvl>
   </w:abstractNum>
-  <w:abstractNum w:abstractNumId="3" w15:restartNumberingAfterBreak="0">
+  <w:abstractNum w:abstractNumId="3">
     <w:nsid w:val="2F7F48BF"/>
     <w:multiLevelType w:val="hybridMultilevel"/>
     <w:tmpl w:val="B186150E"/>
@@ -2832,7 +2823,7 @@
       </w:rPr>
     </w:lvl>
   </w:abstractNum>
-  <w:abstractNum w:abstractNumId="4" w15:restartNumberingAfterBreak="0">
+  <w:abstractNum w:abstractNumId="4">
     <w:nsid w:val="483A2C2C"/>
     <w:multiLevelType w:val="hybridMultilevel"/>
     <w:tmpl w:val="A7642C92"/>
@@ -2945,7 +2936,7 @@
       </w:rPr>
     </w:lvl>
   </w:abstractNum>
-  <w:abstractNum w:abstractNumId="5" w15:restartNumberingAfterBreak="0">
+  <w:abstractNum w:abstractNumId="5">
     <w:nsid w:val="4F15125F"/>
     <w:multiLevelType w:val="hybridMultilevel"/>
     <w:tmpl w:val="7D1C0CEA"/>
@@ -3034,14 +3025,13 @@
       </w:pPr>
     </w:lvl>
   </w:abstractNum>
-  <w:abstractNum w:abstractNumId="6" w15:restartNumberingAfterBreak="0">
-    <w:nsid w:val="5F62103F"/>
+  <w:abstractNum w:abstractNumId="6">
+    <w:nsid w:val="57174EC1"/>
     <w:multiLevelType w:val="multilevel"/>
     <w:tmpl w:val="43A45846"/>
     <w:lvl w:ilvl="0">
       <w:start w:val="1"/>
       <w:numFmt w:val="decimal"/>
-      <w:pStyle w:val="Heading1"/>
       <w:lvlText w:val="7C.%1 "/>
       <w:lvlJc w:val="left"/>
       <w:pPr>
@@ -3054,7 +3044,6 @@
     <w:lvl w:ilvl="1">
       <w:start w:val="1"/>
       <w:numFmt w:val="decimal"/>
-      <w:pStyle w:val="Heading2"/>
       <w:suff w:val="space"/>
       <w:lvlText w:val="7C.%1.%2 "/>
       <w:lvlJc w:val="left"/>
@@ -3150,7 +3139,123 @@
       </w:rPr>
     </w:lvl>
   </w:abstractNum>
-  <w:abstractNum w:abstractNumId="7" w15:restartNumberingAfterBreak="0">
+  <w:abstractNum w:abstractNumId="7">
+    <w:nsid w:val="5F62103F"/>
+    <w:multiLevelType w:val="multilevel"/>
+    <w:tmpl w:val="02E8DB70"/>
+    <w:lvl w:ilvl="0">
+      <w:start w:val="1"/>
+      <w:numFmt w:val="decimal"/>
+      <w:pStyle w:val="Heading1"/>
+      <w:lvlText w:val="8.%1 "/>
+      <w:lvlJc w:val="left"/>
+      <w:pPr>
+        <w:ind w:left="-360" w:firstLine="360"/>
+      </w:pPr>
+      <w:rPr>
+        <w:rFonts w:hint="default"/>
+      </w:rPr>
+    </w:lvl>
+    <w:lvl w:ilvl="1">
+      <w:start w:val="1"/>
+      <w:numFmt w:val="decimal"/>
+      <w:pStyle w:val="Heading2"/>
+      <w:suff w:val="space"/>
+      <w:lvlText w:val="8.%1.%2 "/>
+      <w:lvlJc w:val="left"/>
+      <w:pPr>
+        <w:ind w:left="-360" w:firstLine="0"/>
+      </w:pPr>
+      <w:rPr>
+        <w:rFonts w:hint="default"/>
+      </w:rPr>
+    </w:lvl>
+    <w:lvl w:ilvl="2">
+      <w:start w:val="1"/>
+      <w:numFmt w:val="decimal"/>
+      <w:lvlText w:val="%1.%2.%3."/>
+      <w:lvlJc w:val="left"/>
+      <w:pPr>
+        <w:ind w:left="1224" w:hanging="504"/>
+      </w:pPr>
+      <w:rPr>
+        <w:rFonts w:hint="default"/>
+      </w:rPr>
+    </w:lvl>
+    <w:lvl w:ilvl="3">
+      <w:start w:val="1"/>
+      <w:numFmt w:val="decimal"/>
+      <w:lvlText w:val="%1.%2.%3.%4."/>
+      <w:lvlJc w:val="left"/>
+      <w:pPr>
+        <w:ind w:left="1728" w:hanging="648"/>
+      </w:pPr>
+      <w:rPr>
+        <w:rFonts w:hint="default"/>
+      </w:rPr>
+    </w:lvl>
+    <w:lvl w:ilvl="4">
+      <w:start w:val="1"/>
+      <w:numFmt w:val="decimal"/>
+      <w:lvlText w:val="%1.%2.%3.%4.%5."/>
+      <w:lvlJc w:val="left"/>
+      <w:pPr>
+        <w:ind w:left="2232" w:hanging="792"/>
+      </w:pPr>
+      <w:rPr>
+        <w:rFonts w:hint="default"/>
+      </w:rPr>
+    </w:lvl>
+    <w:lvl w:ilvl="5">
+      <w:start w:val="1"/>
+      <w:numFmt w:val="decimal"/>
+      <w:lvlText w:val="%1.%2.%3.%4.%5.%6."/>
+      <w:lvlJc w:val="left"/>
+      <w:pPr>
+        <w:ind w:left="2736" w:hanging="936"/>
+      </w:pPr>
+      <w:rPr>
+        <w:rFonts w:hint="default"/>
+      </w:rPr>
+    </w:lvl>
+    <w:lvl w:ilvl="6">
+      <w:start w:val="1"/>
+      <w:numFmt w:val="decimal"/>
+      <w:lvlText w:val="%1.%2.%3.%4.%5.%6.%7."/>
+      <w:lvlJc w:val="left"/>
+      <w:pPr>
+        <w:ind w:left="3240" w:hanging="1080"/>
+      </w:pPr>
+      <w:rPr>
+        <w:rFonts w:hint="default"/>
+      </w:rPr>
+    </w:lvl>
+    <w:lvl w:ilvl="7">
+      <w:start w:val="1"/>
+      <w:numFmt w:val="decimal"/>
+      <w:lvlText w:val="%1.%2.%3.%4.%5.%6.%7.%8."/>
+      <w:lvlJc w:val="left"/>
+      <w:pPr>
+        <w:ind w:left="3744" w:hanging="1224"/>
+      </w:pPr>
+      <w:rPr>
+        <w:rFonts w:hint="default"/>
+      </w:rPr>
+    </w:lvl>
+    <w:lvl w:ilvl="8">
+      <w:start w:val="1"/>
+      <w:numFmt w:val="decimal"/>
+      <w:lvlText w:val="%1.%2.%3.%4.%5.%6.%7.%8.%9."/>
+      <w:lvlJc w:val="left"/>
+      <w:pPr>
+        <w:ind w:left="4320" w:hanging="1440"/>
+      </w:pPr>
+      <w:rPr>
+        <w:rFonts w:hint="default"/>
+      </w:rPr>
+    </w:lvl>
+  </w:abstractNum>
+  <w:abstractNum w:abstractNumId="8">
     <w:nsid w:val="6A313A66"/>
     <w:multiLevelType w:val="hybridMultilevel"/>
     <w:tmpl w:val="53EAA0B0"/>
@@ -3237,7 +3342,7 @@
     </w:lvl>
   </w:abstractNum>
   <w:num w:numId="1">
-    <w:abstractNumId w:val="6"/>
+    <w:abstractNumId w:val="7"/>
   </w:num>
   <w:num w:numId="2">
     <w:abstractNumId w:val="3"/>
@@ -3246,7 +3351,7 @@
     <w:abstractNumId w:val="1"/>
   </w:num>
   <w:num w:numId="4">
-    <w:abstractNumId w:val="7"/>
+    <w:abstractNumId w:val="8"/>
   </w:num>
   <w:num w:numId="5">
     <w:abstractNumId w:val="2"/>
@@ -3260,12 +3365,15 @@
   <w:num w:numId="8">
     <w:abstractNumId w:val="4"/>
   </w:num>
-  <w:numIdMacAtCleanup w:val="8"/>
+  <w:num w:numId="9">
+    <w:abstractNumId w:val="6"/>
+  </w:num>
+  <w:numIdMacAtCleanup w:val="9"/>
 </w:numbering>
 </file>
 
 <file path=word/styles.xml><?xml version="1.0" encoding="utf-8"?>
-<w:styles xmlns:mc="http://schemas.openxmlformats.org/markup-compatibility/2006" xmlns:r="http://schemas.openxmlformats.org/officeDocument/2006/relationships" xmlns:w="http://schemas.openxmlformats.org/wordprocessingml/2006/main" xmlns:w14="http://schemas.microsoft.com/office/word/2010/wordml" xmlns:w15="http://schemas.microsoft.com/office/word/2012/wordml" xmlns:w16se="http://schemas.microsoft.com/office/word/2015/wordml/symex" mc:Ignorable="w14 w15 w16se">
+<w:styles xmlns:mc="http://schemas.openxmlformats.org/markup-compatibility/2006" xmlns:r="http://schemas.openxmlformats.org/officeDocument/2006/relationships" xmlns:w="http://schemas.openxmlformats.org/wordprocessingml/2006/main" xmlns:w14="http://schemas.microsoft.com/office/word/2010/wordml" xmlns:w15="http://schemas.microsoft.com/office/word/2012/wordml" mc:Ignorable="w14 w15">
   <w:docDefaults>
     <w:rPrDefault>
       <w:rPr>
@@ -3281,7 +3389,7 @@
       </w:pPr>
     </w:pPrDefault>
   </w:docDefaults>
-  <w:latentStyles w:defLockedState="0" w:defUIPriority="99" w:defSemiHidden="0" w:defUnhideWhenUsed="0" w:defQFormat="0" w:count="375">
+  <w:latentStyles w:defLockedState="0" w:defUIPriority="99" w:defSemiHidden="0" w:defUnhideWhenUsed="0" w:defQFormat="0" w:count="382">
     <w:lsdException w:name="Normal" w:uiPriority="0" w:qFormat="1"/>
     <w:lsdException w:name="heading 1" w:uiPriority="9" w:qFormat="1"/>
     <w:lsdException w:name="heading 2" w:semiHidden="1" w:uiPriority="9" w:unhideWhenUsed="1" w:qFormat="1"/>
@@ -3659,7 +3767,15 @@
   <w:style w:type="paragraph" w:default="1" w:styleId="Normal">
     <w:name w:val="Normal"/>
     <w:qFormat/>
-    <w:rsid w:val="00A2644A"/>
+    <w:rsid w:val="00D73E77"/>
+    <w:pPr>
+      <w:spacing w:line="240" w:lineRule="auto"/>
+    </w:pPr>
+    <w:rPr>
+      <w:rFonts w:ascii="Times New Roman" w:hAnsi="Times New Roman"/>
+      <w:sz w:val="24"/>
+      <w:szCs w:val="24"/>
+    </w:rPr>
   </w:style>
   <w:style w:type="paragraph" w:styleId="Heading1">
     <w:name w:val="heading 1"/>
@@ -3669,7 +3785,7 @@
     <w:autoRedefine/>
     <w:uiPriority w:val="9"/>
     <w:qFormat/>
-    <w:rsid w:val="002A0044"/>
+    <w:rsid w:val="00D73E77"/>
     <w:pPr>
       <w:keepNext/>
       <w:keepLines/>
@@ -3677,7 +3793,6 @@
         <w:numId w:val="1"/>
       </w:numPr>
       <w:spacing w:before="480"/>
-      <w:ind w:firstLine="0"/>
       <w:outlineLvl w:val="0"/>
     </w:pPr>
     <w:rPr>
@@ -3698,12 +3813,13 @@
     <w:uiPriority w:val="9"/>
     <w:unhideWhenUsed/>
     <w:qFormat/>
-    <w:rsid w:val="002A0044"/>
+    <w:rsid w:val="00D73E77"/>
     <w:pPr>
       <w:numPr>
         <w:ilvl w:val="1"/>
       </w:numPr>
       <w:spacing w:before="200"/>
+      <w:ind w:left="0"/>
       <w:outlineLvl w:val="1"/>
     </w:pPr>
     <w:rPr>
@@ -3720,7 +3836,7 @@
     <w:uiPriority w:val="9"/>
     <w:unhideWhenUsed/>
     <w:qFormat/>
-    <w:rsid w:val="002F6DCF"/>
+    <w:rsid w:val="00D73E77"/>
     <w:pPr>
       <w:keepNext/>
       <w:keepLines/>
@@ -3741,8 +3857,7 @@
     <w:link w:val="Heading4Char"/>
     <w:uiPriority w:val="9"/>
     <w:unhideWhenUsed/>
-    <w:qFormat/>
-    <w:rsid w:val="002F6DCF"/>
+    <w:rsid w:val="00D73E77"/>
     <w:pPr>
       <w:keepNext/>
       <w:keepLines/>
@@ -3763,8 +3878,7 @@
     <w:link w:val="Heading5Char"/>
     <w:uiPriority w:val="9"/>
     <w:unhideWhenUsed/>
-    <w:qFormat/>
-    <w:rsid w:val="002F6DCF"/>
+    <w:rsid w:val="00D73E77"/>
     <w:pPr>
       <w:keepNext/>
       <w:keepLines/>
@@ -3781,6 +3895,7 @@
     <w:uiPriority w:val="1"/>
     <w:semiHidden/>
     <w:unhideWhenUsed/>
+    <w:rsid w:val="00D73E77"/>
   </w:style>
   <w:style w:type="table" w:default="1" w:styleId="TableNormal">
     <w:name w:val="Normal Table"/>
@@ -3802,14 +3917,15 @@
     <w:uiPriority w:val="99"/>
     <w:semiHidden/>
     <w:unhideWhenUsed/>
+    <w:rsid w:val="00D73E77"/>
   </w:style>
   <w:style w:type="character" w:customStyle="1" w:styleId="Heading1Char">
     <w:name w:val="Heading 1 Char"/>
     <w:link w:val="Heading1"/>
     <w:uiPriority w:val="9"/>
-    <w:rsid w:val="002A0044"/>
+    <w:rsid w:val="00D73E77"/>
     <w:rPr>
-      <w:rFonts w:eastAsia="Times New Roman"/>
+      <w:rFonts w:ascii="Times New Roman" w:eastAsia="Times New Roman" w:hAnsi="Times New Roman"/>
       <w:b/>
       <w:bCs/>
       <w:color w:val="1F4E79" w:themeColor="accent1" w:themeShade="80"/>
@@ -3821,9 +3937,9 @@
     <w:name w:val="Heading 2 Char"/>
     <w:link w:val="Heading2"/>
     <w:uiPriority w:val="9"/>
-    <w:rsid w:val="002A0044"/>
+    <w:rsid w:val="00D73E77"/>
     <w:rPr>
-      <w:rFonts w:eastAsia="Times New Roman"/>
+      <w:rFonts w:ascii="Times New Roman" w:eastAsia="Times New Roman" w:hAnsi="Times New Roman"/>
       <w:b/>
       <w:color w:val="1F4E79" w:themeColor="accent1" w:themeShade="80"/>
       <w:sz w:val="24"/>
@@ -3834,7 +3950,7 @@
     <w:name w:val="Heading 3 Char"/>
     <w:link w:val="Heading3"/>
     <w:uiPriority w:val="9"/>
-    <w:rsid w:val="002F6DCF"/>
+    <w:rsid w:val="00D73E77"/>
     <w:rPr>
       <w:rFonts w:ascii="Cambria" w:eastAsia="Times New Roman" w:hAnsi="Cambria"/>
       <w:b/>
@@ -3849,7 +3965,7 @@
     <w:basedOn w:val="DefaultParagraphFont"/>
     <w:link w:val="Heading4"/>
     <w:uiPriority w:val="9"/>
-    <w:rsid w:val="002F6DCF"/>
+    <w:rsid w:val="00D73E77"/>
     <w:rPr>
       <w:rFonts w:asciiTheme="majorHAnsi" w:eastAsiaTheme="majorEastAsia" w:hAnsiTheme="majorHAnsi" w:cstheme="majorBidi"/>
       <w:i/>
@@ -3864,7 +3980,7 @@
     <w:basedOn w:val="DefaultParagraphFont"/>
     <w:link w:val="Heading5"/>
     <w:uiPriority w:val="9"/>
-    <w:rsid w:val="002F6DCF"/>
+    <w:rsid w:val="00D73E77"/>
     <w:rPr>
       <w:rFonts w:asciiTheme="majorHAnsi" w:eastAsiaTheme="majorEastAsia" w:hAnsiTheme="majorHAnsi" w:cstheme="majorBidi"/>
       <w:color w:val="2E74B5" w:themeColor="accent1" w:themeShade="BF"/>
@@ -3877,7 +3993,7 @@
     <w:basedOn w:val="Normal"/>
     <w:uiPriority w:val="34"/>
     <w:qFormat/>
-    <w:rsid w:val="002F6DCF"/>
+    <w:rsid w:val="00D73E77"/>
     <w:pPr>
       <w:ind w:left="720"/>
       <w:contextualSpacing/>
@@ -3887,7 +4003,7 @@
     <w:name w:val="Hyperlink"/>
     <w:uiPriority w:val="99"/>
     <w:unhideWhenUsed/>
-    <w:rsid w:val="002F6DCF"/>
+    <w:rsid w:val="00D73E77"/>
     <w:rPr>
       <w:color w:val="0000FF"/>
       <w:u w:val="single"/>
@@ -3896,7 +4012,7 @@
   <w:style w:type="paragraph" w:customStyle="1" w:styleId="NumList">
     <w:name w:val="NumList"/>
     <w:qFormat/>
-    <w:rsid w:val="00B448B5"/>
+    <w:rsid w:val="00D73E77"/>
     <w:pPr>
       <w:numPr>
         <w:numId w:val="2"/>
@@ -3914,7 +4030,7 @@
     <w:name w:val="No Spacing"/>
     <w:uiPriority w:val="1"/>
     <w:qFormat/>
-    <w:rsid w:val="0073437C"/>
+    <w:rsid w:val="00D73E77"/>
     <w:pPr>
       <w:spacing w:after="0" w:line="240" w:lineRule="auto"/>
     </w:pPr>
@@ -3931,7 +4047,7 @@
     <w:uiPriority w:val="39"/>
     <w:unhideWhenUsed/>
     <w:qFormat/>
-    <w:rsid w:val="002F6DCF"/>
+    <w:rsid w:val="00D73E77"/>
     <w:pPr>
       <w:outlineLvl w:val="9"/>
     </w:pPr>
@@ -3943,7 +4059,7 @@
     <w:uiPriority w:val="39"/>
     <w:unhideWhenUsed/>
     <w:qFormat/>
-    <w:rsid w:val="002F6DCF"/>
+    <w:rsid w:val="00D73E77"/>
     <w:pPr>
       <w:tabs>
         <w:tab w:val="right" w:leader="dot" w:pos="9350"/>
@@ -3964,8 +4080,12 @@
     <w:uiPriority w:val="39"/>
     <w:unhideWhenUsed/>
     <w:qFormat/>
-    <w:rsid w:val="002F6DCF"/>
+    <w:rsid w:val="00D73E77"/>
     <w:pPr>
+      <w:tabs>
+        <w:tab w:val="left" w:pos="720"/>
+        <w:tab w:val="right" w:leader="dot" w:pos="9350"/>
+      </w:tabs>
       <w:spacing w:after="0" w:line="240" w:lineRule="auto"/>
     </w:pPr>
     <w:rPr>
@@ -3983,13 +4103,15 @@
     <w:uiPriority w:val="39"/>
     <w:unhideWhenUsed/>
     <w:qFormat/>
-    <w:rsid w:val="002F6DCF"/>
+    <w:rsid w:val="00D73E77"/>
     <w:pPr>
       <w:ind w:left="480"/>
     </w:pPr>
     <w:rPr>
       <w:i/>
       <w:iCs/>
+      <w:sz w:val="22"/>
+      <w:szCs w:val="22"/>
     </w:rPr>
   </w:style>
   <w:style w:type="paragraph" w:styleId="Header">
@@ -3998,7 +4120,7 @@
     <w:link w:val="HeaderChar"/>
     <w:uiPriority w:val="99"/>
     <w:unhideWhenUsed/>
-    <w:rsid w:val="002F6DCF"/>
+    <w:rsid w:val="00D73E77"/>
     <w:pPr>
       <w:tabs>
         <w:tab w:val="center" w:pos="4680"/>
@@ -4011,7 +4133,7 @@
     <w:basedOn w:val="DefaultParagraphFont"/>
     <w:link w:val="Header"/>
     <w:uiPriority w:val="99"/>
-    <w:rsid w:val="002F6DCF"/>
+    <w:rsid w:val="00D73E77"/>
     <w:rPr>
       <w:rFonts w:ascii="Times New Roman" w:hAnsi="Times New Roman"/>
       <w:sz w:val="24"/>
@@ -4024,7 +4146,7 @@
     <w:link w:val="FooterChar"/>
     <w:uiPriority w:val="99"/>
     <w:unhideWhenUsed/>
-    <w:rsid w:val="002F6DCF"/>
+    <w:rsid w:val="00D73E77"/>
     <w:pPr>
       <w:tabs>
         <w:tab w:val="center" w:pos="4680"/>
@@ -4037,7 +4159,7 @@
     <w:basedOn w:val="DefaultParagraphFont"/>
     <w:link w:val="Footer"/>
     <w:uiPriority w:val="99"/>
-    <w:rsid w:val="002F6DCF"/>
+    <w:rsid w:val="00D73E77"/>
     <w:rPr>
       <w:rFonts w:ascii="Times New Roman" w:hAnsi="Times New Roman"/>
       <w:sz w:val="24"/>
@@ -4048,7 +4170,7 @@
     <w:name w:val="C_Code"/>
     <w:link w:val="CCodeChar"/>
     <w:qFormat/>
-    <w:rsid w:val="002F6DCF"/>
+    <w:rsid w:val="00D73E77"/>
     <w:pPr>
       <w:spacing w:after="120"/>
       <w:ind w:left="720"/>
@@ -4065,7 +4187,7 @@
   <w:style w:type="character" w:customStyle="1" w:styleId="CCodeChar">
     <w:name w:val="C_Code Char"/>
     <w:link w:val="CCode"/>
-    <w:rsid w:val="002F6DCF"/>
+    <w:rsid w:val="00D73E77"/>
     <w:rPr>
       <w:rFonts w:ascii="Times New Roman" w:eastAsia="Times New Roman" w:hAnsi="Times New Roman"/>
       <w:color w:val="548DD4"/>
@@ -4081,7 +4203,7 @@
     <w:autoRedefine/>
     <w:uiPriority w:val="39"/>
     <w:unhideWhenUsed/>
-    <w:rsid w:val="002F6DCF"/>
+    <w:rsid w:val="00D73E77"/>
     <w:pPr>
       <w:ind w:left="720"/>
     </w:pPr>
@@ -4097,7 +4219,7 @@
     <w:autoRedefine/>
     <w:uiPriority w:val="39"/>
     <w:unhideWhenUsed/>
-    <w:rsid w:val="002F6DCF"/>
+    <w:rsid w:val="00D73E77"/>
     <w:pPr>
       <w:ind w:left="960"/>
     </w:pPr>
@@ -4113,7 +4235,7 @@
     <w:autoRedefine/>
     <w:uiPriority w:val="39"/>
     <w:unhideWhenUsed/>
-    <w:rsid w:val="002F6DCF"/>
+    <w:rsid w:val="00D73E77"/>
     <w:pPr>
       <w:ind w:left="1200"/>
     </w:pPr>
@@ -4129,7 +4251,7 @@
     <w:autoRedefine/>
     <w:uiPriority w:val="39"/>
     <w:unhideWhenUsed/>
-    <w:rsid w:val="002F6DCF"/>
+    <w:rsid w:val="00D73E77"/>
     <w:pPr>
       <w:ind w:left="1440"/>
     </w:pPr>
@@ -4145,7 +4267,7 @@
     <w:autoRedefine/>
     <w:uiPriority w:val="39"/>
     <w:unhideWhenUsed/>
-    <w:rsid w:val="002F6DCF"/>
+    <w:rsid w:val="00D73E77"/>
     <w:pPr>
       <w:ind w:left="1680"/>
     </w:pPr>
@@ -4161,7 +4283,7 @@
     <w:autoRedefine/>
     <w:uiPriority w:val="39"/>
     <w:unhideWhenUsed/>
-    <w:rsid w:val="002F6DCF"/>
+    <w:rsid w:val="00D73E77"/>
     <w:pPr>
       <w:ind w:left="1920"/>
     </w:pPr>
@@ -4174,7 +4296,7 @@
     <w:name w:val="Table Grid"/>
     <w:basedOn w:val="TableNormal"/>
     <w:uiPriority w:val="59"/>
-    <w:rsid w:val="002F6DCF"/>
+    <w:rsid w:val="00D73E77"/>
     <w:pPr>
       <w:spacing w:after="0" w:line="240" w:lineRule="auto"/>
     </w:pPr>
@@ -4184,6 +4306,7 @@
       <w:szCs w:val="20"/>
     </w:rPr>
     <w:tblPr>
+      <w:tblInd w:w="0" w:type="dxa"/>
       <w:tblBorders>
         <w:top w:val="single" w:sz="4" w:space="0" w:color="auto"/>
         <w:left w:val="single" w:sz="4" w:space="0" w:color="auto"/>
@@ -4192,6 +4315,12 @@
         <w:insideH w:val="single" w:sz="4" w:space="0" w:color="auto"/>
         <w:insideV w:val="single" w:sz="4" w:space="0" w:color="auto"/>
       </w:tblBorders>
+      <w:tblCellMar>
+        <w:top w:w="0" w:type="dxa"/>
+        <w:left w:w="108" w:type="dxa"/>
+        <w:bottom w:w="0" w:type="dxa"/>
+        <w:right w:w="108" w:type="dxa"/>
+      </w:tblCellMar>
     </w:tblPr>
   </w:style>
   <w:style w:type="character" w:styleId="BookTitle">
@@ -4200,7 +4329,7 @@
     <w:basedOn w:val="DefaultParagraphFont"/>
     <w:uiPriority w:val="33"/>
     <w:qFormat/>
-    <w:rsid w:val="002F6DCF"/>
+    <w:rsid w:val="00D73E77"/>
     <w:rPr>
       <w:rFonts w:ascii="Times New Roman" w:hAnsi="Times New Roman"/>
       <w:b/>
@@ -4220,7 +4349,7 @@
     <w:uiPriority w:val="99"/>
     <w:semiHidden/>
     <w:unhideWhenUsed/>
-    <w:rsid w:val="002F6DCF"/>
+    <w:rsid w:val="00D73E77"/>
     <w:rPr>
       <w:rFonts w:ascii="Tahoma" w:hAnsi="Tahoma" w:cs="Tahoma"/>
       <w:sz w:val="16"/>
@@ -4232,7 +4361,7 @@
     <w:link w:val="BalloonText"/>
     <w:uiPriority w:val="99"/>
     <w:semiHidden/>
-    <w:rsid w:val="002F6DCF"/>
+    <w:rsid w:val="00D73E77"/>
     <w:rPr>
       <w:rFonts w:ascii="Tahoma" w:hAnsi="Tahoma" w:cs="Tahoma"/>
       <w:sz w:val="16"/>
@@ -4246,7 +4375,7 @@
     <w:uiPriority w:val="35"/>
     <w:unhideWhenUsed/>
     <w:qFormat/>
-    <w:rsid w:val="002F6DCF"/>
+    <w:rsid w:val="00D73E77"/>
     <w:rPr>
       <w:b/>
       <w:bCs/>
@@ -4262,7 +4391,7 @@
     <w:uiPriority w:val="99"/>
     <w:semiHidden/>
     <w:unhideWhenUsed/>
-    <w:rsid w:val="002F6DCF"/>
+    <w:rsid w:val="00D73E77"/>
     <w:rPr>
       <w:rFonts w:ascii="Tahoma" w:hAnsi="Tahoma" w:cs="Tahoma"/>
       <w:sz w:val="16"/>
@@ -4274,7 +4403,7 @@
     <w:link w:val="DocumentMap"/>
     <w:uiPriority w:val="99"/>
     <w:semiHidden/>
-    <w:rsid w:val="002F6DCF"/>
+    <w:rsid w:val="00D73E77"/>
     <w:rPr>
       <w:rFonts w:ascii="Tahoma" w:hAnsi="Tahoma" w:cs="Tahoma"/>
       <w:sz w:val="16"/>
@@ -4285,7 +4414,7 @@
     <w:name w:val="Placeholder Text"/>
     <w:uiPriority w:val="99"/>
     <w:semiHidden/>
-    <w:rsid w:val="002F6DCF"/>
+    <w:rsid w:val="00D73E77"/>
     <w:rPr>
       <w:color w:val="808080"/>
     </w:rPr>
@@ -4295,7 +4424,7 @@
     <w:uiPriority w:val="99"/>
     <w:semiHidden/>
     <w:unhideWhenUsed/>
-    <w:rsid w:val="002F6DCF"/>
+    <w:rsid w:val="00D73E77"/>
     <w:rPr>
       <w:sz w:val="16"/>
       <w:szCs w:val="16"/>
@@ -4308,7 +4437,7 @@
     <w:uiPriority w:val="99"/>
     <w:semiHidden/>
     <w:unhideWhenUsed/>
-    <w:rsid w:val="002F6DCF"/>
+    <w:rsid w:val="00D73E77"/>
     <w:rPr>
       <w:sz w:val="20"/>
       <w:szCs w:val="20"/>
@@ -4320,7 +4449,7 @@
     <w:link w:val="CommentText"/>
     <w:uiPriority w:val="99"/>
     <w:semiHidden/>
-    <w:rsid w:val="002F6DCF"/>
+    <w:rsid w:val="00D73E77"/>
     <w:rPr>
       <w:rFonts w:ascii="Times New Roman" w:hAnsi="Times New Roman"/>
       <w:sz w:val="20"/>
@@ -4335,7 +4464,7 @@
     <w:uiPriority w:val="99"/>
     <w:semiHidden/>
     <w:unhideWhenUsed/>
-    <w:rsid w:val="002F6DCF"/>
+    <w:rsid w:val="00D73E77"/>
     <w:rPr>
       <w:b/>
       <w:bCs/>
@@ -4346,7 +4475,7 @@
     <w:link w:val="CommentSubject"/>
     <w:uiPriority w:val="99"/>
     <w:semiHidden/>
-    <w:rsid w:val="002F6DCF"/>
+    <w:rsid w:val="00D73E77"/>
     <w:rPr>
       <w:rFonts w:ascii="Times New Roman" w:hAnsi="Times New Roman"/>
       <w:b/>
@@ -4361,7 +4490,7 @@
     <w:uiPriority w:val="99"/>
     <w:semiHidden/>
     <w:unhideWhenUsed/>
-    <w:rsid w:val="002F6DCF"/>
+    <w:rsid w:val="00D73E77"/>
     <w:rPr>
       <w:color w:val="954F72" w:themeColor="followedHyperlink"/>
       <w:u w:val="single"/>
@@ -4370,7 +4499,7 @@
   <w:style w:type="paragraph" w:customStyle="1" w:styleId="p1">
     <w:name w:val="p1"/>
     <w:basedOn w:val="Normal"/>
-    <w:rsid w:val="002F6DCF"/>
+    <w:rsid w:val="00D73E77"/>
     <w:pPr>
       <w:shd w:val="clear" w:color="auto" w:fill="FFFFFF"/>
     </w:pPr>
@@ -4384,13 +4513,13 @@
   <w:style w:type="character" w:customStyle="1" w:styleId="s1">
     <w:name w:val="s1"/>
     <w:basedOn w:val="DefaultParagraphFont"/>
-    <w:rsid w:val="002F6DCF"/>
+    <w:rsid w:val="00D73E77"/>
   </w:style>
   <w:style w:type="paragraph" w:customStyle="1" w:styleId="Exercise">
     <w:name w:val="Exercise"/>
     <w:basedOn w:val="Heading2"/>
     <w:qFormat/>
-    <w:rsid w:val="00AA5E5F"/>
+    <w:rsid w:val="00D73E77"/>
     <w:pPr>
       <w:numPr>
         <w:numId w:val="3"/>
@@ -4401,7 +4530,7 @@
   <w:style w:type="character" w:customStyle="1" w:styleId="apple-converted-space">
     <w:name w:val="apple-converted-space"/>
     <w:basedOn w:val="DefaultParagraphFont"/>
-    <w:rsid w:val="002F6DCF"/>
+    <w:rsid w:val="00D73E77"/>
   </w:style>
 </w:styles>
 </file>
@@ -4672,7 +4801,7 @@
 </file>
 
 <file path=customXml/itemProps1.xml><?xml version="1.0" encoding="utf-8"?>
-<ds:datastoreItem xmlns:ds="http://schemas.openxmlformats.org/officeDocument/2006/customXml" ds:itemID="{7D784A96-5F5F-4127-9CFF-99E0709E09FC}">
+<ds:datastoreItem xmlns:ds="http://schemas.openxmlformats.org/officeDocument/2006/customXml" ds:itemID="{AC276DF5-3377-2440-8EF4-BA97EBFDED86}">
   <ds:schemaRefs>
     <ds:schemaRef ds:uri="http://schemas.openxmlformats.org/officeDocument/2006/bibliography"/>
   </ds:schemaRefs>

</xml_diff>

<commit_message>
fixed numbering on chap 8 and 9
</commit_message>
<xml_diff>
--- a/labmanual/English/WW101-08-Project.docx
+++ b/labmanual/English/WW101-08-Project.docx
@@ -1,6 +1,6 @@
 
 <file path=word/document.xml><?xml version="1.0" encoding="utf-8"?>
-<w:document xmlns:wpc="http://schemas.microsoft.com/office/word/2010/wordprocessingCanvas" xmlns:cx="http://schemas.microsoft.com/office/drawing/2014/chartex" xmlns:cx1="http://schemas.microsoft.com/office/drawing/2015/9/8/chartex" xmlns:cx2="http://schemas.microsoft.com/office/drawing/2015/10/21/chartex" xmlns:cx3="http://schemas.microsoft.com/office/drawing/2016/5/9/chartex" xmlns:cx4="http://schemas.microsoft.com/office/drawing/2016/5/10/chartex" xmlns:cx5="http://schemas.microsoft.com/office/drawing/2016/5/11/chartex" xmlns:cx6="http://schemas.microsoft.com/office/drawing/2016/5/12/chartex" xmlns:cx7="http://schemas.microsoft.com/office/drawing/2016/5/13/chartex" xmlns:cx8="http://schemas.microsoft.com/office/drawing/2016/5/14/chartex" xmlns:mc="http://schemas.openxmlformats.org/markup-compatibility/2006" xmlns:aink="http://schemas.microsoft.com/office/drawing/2016/ink" xmlns:am3d="http://schemas.microsoft.com/office/drawing/2017/model3d" xmlns:o="urn:schemas-microsoft-com:office:office" xmlns:r="http://schemas.openxmlformats.org/officeDocument/2006/relationships" xmlns:m="http://schemas.openxmlformats.org/officeDocument/2006/math" xmlns:v="urn:schemas-microsoft-com:vml" xmlns:wp14="http://schemas.microsoft.com/office/word/2010/wordprocessingDrawing" xmlns:wp="http://schemas.openxmlformats.org/drawingml/2006/wordprocessingDrawing" xmlns:w10="urn:schemas-microsoft-com:office:word" xmlns:w="http://schemas.openxmlformats.org/wordprocessingml/2006/main" xmlns:w14="http://schemas.microsoft.com/office/word/2010/wordml" xmlns:w15="http://schemas.microsoft.com/office/word/2012/wordml" xmlns:w16se="http://schemas.microsoft.com/office/word/2015/wordml/symex" xmlns:wpg="http://schemas.microsoft.com/office/word/2010/wordprocessingGroup" xmlns:wpi="http://schemas.microsoft.com/office/word/2010/wordprocessingInk" xmlns:wne="http://schemas.microsoft.com/office/word/2006/wordml" xmlns:wps="http://schemas.microsoft.com/office/word/2010/wordprocessingShape" mc:Ignorable="w14 w15 w16se wp14">
+<w:document xmlns:wpc="http://schemas.microsoft.com/office/word/2010/wordprocessingCanvas" xmlns:mo="http://schemas.microsoft.com/office/mac/office/2008/main" xmlns:mc="http://schemas.openxmlformats.org/markup-compatibility/2006" xmlns:mv="urn:schemas-microsoft-com:mac:vml" xmlns:o="urn:schemas-microsoft-com:office:office" xmlns:r="http://schemas.openxmlformats.org/officeDocument/2006/relationships" xmlns:m="http://schemas.openxmlformats.org/officeDocument/2006/math" xmlns:v="urn:schemas-microsoft-com:vml" xmlns:wp14="http://schemas.microsoft.com/office/word/2010/wordprocessingDrawing" xmlns:wp="http://schemas.openxmlformats.org/drawingml/2006/wordprocessingDrawing" xmlns:w10="urn:schemas-microsoft-com:office:word" xmlns:w="http://schemas.openxmlformats.org/wordprocessingml/2006/main" xmlns:w14="http://schemas.microsoft.com/office/word/2010/wordml" xmlns:w15="http://schemas.microsoft.com/office/word/2012/wordml" xmlns:wpg="http://schemas.microsoft.com/office/word/2010/wordprocessingGroup" xmlns:wpi="http://schemas.microsoft.com/office/word/2010/wordprocessingInk" xmlns:wne="http://schemas.microsoft.com/office/word/2006/wordml" xmlns:wps="http://schemas.microsoft.com/office/word/2010/wordprocessingShape" mc:Ignorable="w14 w15 wp14">
   <w:body>
     <w:p>
       <w:pPr>
@@ -508,13 +508,13 @@
       </w:pPr>
       <w:bookmarkStart w:id="2" w:name="_Toc492997177"/>
       <w:bookmarkStart w:id="3" w:name="_Toc493579946"/>
+      <w:r>
+        <w:t>Basic</w:t>
+      </w:r>
       <w:bookmarkStart w:id="4" w:name="_GoBack"/>
-      <w:bookmarkEnd w:id="4"/>
-      <w:r>
-        <w:t>Basic</w:t>
-      </w:r>
       <w:bookmarkEnd w:id="2"/>
       <w:bookmarkEnd w:id="3"/>
+      <w:bookmarkEnd w:id="4"/>
     </w:p>
     <w:p>
       <w:r>
@@ -2232,7 +2232,7 @@
 </file>
 
 <file path=word/endnotes.xml><?xml version="1.0" encoding="utf-8"?>
-<w:endnotes xmlns:wpc="http://schemas.microsoft.com/office/word/2010/wordprocessingCanvas" xmlns:cx="http://schemas.microsoft.com/office/drawing/2014/chartex" xmlns:cx1="http://schemas.microsoft.com/office/drawing/2015/9/8/chartex" xmlns:cx2="http://schemas.microsoft.com/office/drawing/2015/10/21/chartex" xmlns:cx3="http://schemas.microsoft.com/office/drawing/2016/5/9/chartex" xmlns:cx4="http://schemas.microsoft.com/office/drawing/2016/5/10/chartex" xmlns:cx5="http://schemas.microsoft.com/office/drawing/2016/5/11/chartex" xmlns:cx6="http://schemas.microsoft.com/office/drawing/2016/5/12/chartex" xmlns:cx7="http://schemas.microsoft.com/office/drawing/2016/5/13/chartex" xmlns:cx8="http://schemas.microsoft.com/office/drawing/2016/5/14/chartex" xmlns:mc="http://schemas.openxmlformats.org/markup-compatibility/2006" xmlns:aink="http://schemas.microsoft.com/office/drawing/2016/ink" xmlns:am3d="http://schemas.microsoft.com/office/drawing/2017/model3d" xmlns:o="urn:schemas-microsoft-com:office:office" xmlns:r="http://schemas.openxmlformats.org/officeDocument/2006/relationships" xmlns:m="http://schemas.openxmlformats.org/officeDocument/2006/math" xmlns:v="urn:schemas-microsoft-com:vml" xmlns:wp14="http://schemas.microsoft.com/office/word/2010/wordprocessingDrawing" xmlns:wp="http://schemas.openxmlformats.org/drawingml/2006/wordprocessingDrawing" xmlns:w10="urn:schemas-microsoft-com:office:word" xmlns:w="http://schemas.openxmlformats.org/wordprocessingml/2006/main" xmlns:w14="http://schemas.microsoft.com/office/word/2010/wordml" xmlns:w15="http://schemas.microsoft.com/office/word/2012/wordml" xmlns:w16se="http://schemas.microsoft.com/office/word/2015/wordml/symex" xmlns:wpg="http://schemas.microsoft.com/office/word/2010/wordprocessingGroup" xmlns:wpi="http://schemas.microsoft.com/office/word/2010/wordprocessingInk" xmlns:wne="http://schemas.microsoft.com/office/word/2006/wordml" xmlns:wps="http://schemas.microsoft.com/office/word/2010/wordprocessingShape" mc:Ignorable="w14 w15 w16se wp14">
+<w:endnotes xmlns:wpc="http://schemas.microsoft.com/office/word/2010/wordprocessingCanvas" xmlns:mo="http://schemas.microsoft.com/office/mac/office/2008/main" xmlns:mc="http://schemas.openxmlformats.org/markup-compatibility/2006" xmlns:mv="urn:schemas-microsoft-com:mac:vml" xmlns:o="urn:schemas-microsoft-com:office:office" xmlns:r="http://schemas.openxmlformats.org/officeDocument/2006/relationships" xmlns:m="http://schemas.openxmlformats.org/officeDocument/2006/math" xmlns:v="urn:schemas-microsoft-com:vml" xmlns:wp14="http://schemas.microsoft.com/office/word/2010/wordprocessingDrawing" xmlns:wp="http://schemas.openxmlformats.org/drawingml/2006/wordprocessingDrawing" xmlns:w10="urn:schemas-microsoft-com:office:word" xmlns:w="http://schemas.openxmlformats.org/wordprocessingml/2006/main" xmlns:w14="http://schemas.microsoft.com/office/word/2010/wordml" xmlns:w15="http://schemas.microsoft.com/office/word/2012/wordml" xmlns:wpg="http://schemas.microsoft.com/office/word/2010/wordprocessingGroup" xmlns:wpi="http://schemas.microsoft.com/office/word/2010/wordprocessingInk" xmlns:wne="http://schemas.microsoft.com/office/word/2006/wordml" xmlns:wps="http://schemas.microsoft.com/office/word/2010/wordprocessingShape" mc:Ignorable="w14 w15 wp14">
   <w:endnote w:type="separator" w:id="-1">
     <w:p>
       <w:r>
@@ -2251,7 +2251,7 @@
 </file>
 
 <file path=word/footer1.xml><?xml version="1.0" encoding="utf-8"?>
-<w:ftr xmlns:wpc="http://schemas.microsoft.com/office/word/2010/wordprocessingCanvas" xmlns:cx="http://schemas.microsoft.com/office/drawing/2014/chartex" xmlns:cx1="http://schemas.microsoft.com/office/drawing/2015/9/8/chartex" xmlns:cx2="http://schemas.microsoft.com/office/drawing/2015/10/21/chartex" xmlns:cx3="http://schemas.microsoft.com/office/drawing/2016/5/9/chartex" xmlns:cx4="http://schemas.microsoft.com/office/drawing/2016/5/10/chartex" xmlns:cx5="http://schemas.microsoft.com/office/drawing/2016/5/11/chartex" xmlns:cx6="http://schemas.microsoft.com/office/drawing/2016/5/12/chartex" xmlns:cx7="http://schemas.microsoft.com/office/drawing/2016/5/13/chartex" xmlns:cx8="http://schemas.microsoft.com/office/drawing/2016/5/14/chartex" xmlns:mc="http://schemas.openxmlformats.org/markup-compatibility/2006" xmlns:aink="http://schemas.microsoft.com/office/drawing/2016/ink" xmlns:am3d="http://schemas.microsoft.com/office/drawing/2017/model3d" xmlns:o="urn:schemas-microsoft-com:office:office" xmlns:r="http://schemas.openxmlformats.org/officeDocument/2006/relationships" xmlns:m="http://schemas.openxmlformats.org/officeDocument/2006/math" xmlns:v="urn:schemas-microsoft-com:vml" xmlns:wp14="http://schemas.microsoft.com/office/word/2010/wordprocessingDrawing" xmlns:wp="http://schemas.openxmlformats.org/drawingml/2006/wordprocessingDrawing" xmlns:w10="urn:schemas-microsoft-com:office:word" xmlns:w="http://schemas.openxmlformats.org/wordprocessingml/2006/main" xmlns:w14="http://schemas.microsoft.com/office/word/2010/wordml" xmlns:w15="http://schemas.microsoft.com/office/word/2012/wordml" xmlns:w16se="http://schemas.microsoft.com/office/word/2015/wordml/symex" xmlns:wpg="http://schemas.microsoft.com/office/word/2010/wordprocessingGroup" xmlns:wpi="http://schemas.microsoft.com/office/word/2010/wordprocessingInk" xmlns:wne="http://schemas.microsoft.com/office/word/2006/wordml" xmlns:wps="http://schemas.microsoft.com/office/word/2010/wordprocessingShape" mc:Ignorable="w14 w15 w16se wp14">
+<w:ftr xmlns:wpc="http://schemas.microsoft.com/office/word/2010/wordprocessingCanvas" xmlns:mo="http://schemas.microsoft.com/office/mac/office/2008/main" xmlns:mc="http://schemas.openxmlformats.org/markup-compatibility/2006" xmlns:mv="urn:schemas-microsoft-com:mac:vml" xmlns:o="urn:schemas-microsoft-com:office:office" xmlns:r="http://schemas.openxmlformats.org/officeDocument/2006/relationships" xmlns:m="http://schemas.openxmlformats.org/officeDocument/2006/math" xmlns:v="urn:schemas-microsoft-com:vml" xmlns:wp14="http://schemas.microsoft.com/office/word/2010/wordprocessingDrawing" xmlns:wp="http://schemas.openxmlformats.org/drawingml/2006/wordprocessingDrawing" xmlns:w10="urn:schemas-microsoft-com:office:word" xmlns:w="http://schemas.openxmlformats.org/wordprocessingml/2006/main" xmlns:w14="http://schemas.microsoft.com/office/word/2010/wordml" xmlns:w15="http://schemas.microsoft.com/office/word/2012/wordml" xmlns:wpg="http://schemas.microsoft.com/office/word/2010/wordprocessingGroup" xmlns:wpi="http://schemas.microsoft.com/office/word/2010/wordprocessingInk" xmlns:wne="http://schemas.microsoft.com/office/word/2006/wordml" xmlns:wps="http://schemas.microsoft.com/office/word/2010/wordprocessingShape" mc:Ignorable="w14 w15 wp14">
   <w:sdt>
     <w:sdtPr>
       <w:id w:val="-2068479625"/>
@@ -2317,27 +2317,14 @@
             <w:r>
               <w:t xml:space="preserve"> of </w:t>
             </w:r>
-            <w:r>
-              <w:fldChar w:fldCharType="begin"/>
-            </w:r>
-            <w:r>
-              <w:instrText xml:space="preserve"> NUMPAGES  </w:instrText>
-            </w:r>
-            <w:r>
-              <w:fldChar w:fldCharType="separate"/>
-            </w:r>
-            <w:r>
-              <w:rPr>
-                <w:noProof/>
-              </w:rPr>
-              <w:t>6</w:t>
-            </w:r>
-            <w:r>
-              <w:rPr>
-                <w:noProof/>
-              </w:rPr>
-              <w:fldChar w:fldCharType="end"/>
-            </w:r>
+            <w:fldSimple w:instr=" NUMPAGES  ">
+              <w:r>
+                <w:rPr>
+                  <w:noProof/>
+                </w:rPr>
+                <w:t>6</w:t>
+              </w:r>
+            </w:fldSimple>
           </w:p>
         </w:sdtContent>
       </w:sdt>
@@ -2352,7 +2339,7 @@
 </file>
 
 <file path=word/footnotes.xml><?xml version="1.0" encoding="utf-8"?>
-<w:footnotes xmlns:wpc="http://schemas.microsoft.com/office/word/2010/wordprocessingCanvas" xmlns:cx="http://schemas.microsoft.com/office/drawing/2014/chartex" xmlns:cx1="http://schemas.microsoft.com/office/drawing/2015/9/8/chartex" xmlns:cx2="http://schemas.microsoft.com/office/drawing/2015/10/21/chartex" xmlns:cx3="http://schemas.microsoft.com/office/drawing/2016/5/9/chartex" xmlns:cx4="http://schemas.microsoft.com/office/drawing/2016/5/10/chartex" xmlns:cx5="http://schemas.microsoft.com/office/drawing/2016/5/11/chartex" xmlns:cx6="http://schemas.microsoft.com/office/drawing/2016/5/12/chartex" xmlns:cx7="http://schemas.microsoft.com/office/drawing/2016/5/13/chartex" xmlns:cx8="http://schemas.microsoft.com/office/drawing/2016/5/14/chartex" xmlns:mc="http://schemas.openxmlformats.org/markup-compatibility/2006" xmlns:aink="http://schemas.microsoft.com/office/drawing/2016/ink" xmlns:am3d="http://schemas.microsoft.com/office/drawing/2017/model3d" xmlns:o="urn:schemas-microsoft-com:office:office" xmlns:r="http://schemas.openxmlformats.org/officeDocument/2006/relationships" xmlns:m="http://schemas.openxmlformats.org/officeDocument/2006/math" xmlns:v="urn:schemas-microsoft-com:vml" xmlns:wp14="http://schemas.microsoft.com/office/word/2010/wordprocessingDrawing" xmlns:wp="http://schemas.openxmlformats.org/drawingml/2006/wordprocessingDrawing" xmlns:w10="urn:schemas-microsoft-com:office:word" xmlns:w="http://schemas.openxmlformats.org/wordprocessingml/2006/main" xmlns:w14="http://schemas.microsoft.com/office/word/2010/wordml" xmlns:w15="http://schemas.microsoft.com/office/word/2012/wordml" xmlns:w16se="http://schemas.microsoft.com/office/word/2015/wordml/symex" xmlns:wpg="http://schemas.microsoft.com/office/word/2010/wordprocessingGroup" xmlns:wpi="http://schemas.microsoft.com/office/word/2010/wordprocessingInk" xmlns:wne="http://schemas.microsoft.com/office/word/2006/wordml" xmlns:wps="http://schemas.microsoft.com/office/word/2010/wordprocessingShape" mc:Ignorable="w14 w15 w16se wp14">
+<w:footnotes xmlns:wpc="http://schemas.microsoft.com/office/word/2010/wordprocessingCanvas" xmlns:mo="http://schemas.microsoft.com/office/mac/office/2008/main" xmlns:mc="http://schemas.openxmlformats.org/markup-compatibility/2006" xmlns:mv="urn:schemas-microsoft-com:mac:vml" xmlns:o="urn:schemas-microsoft-com:office:office" xmlns:r="http://schemas.openxmlformats.org/officeDocument/2006/relationships" xmlns:m="http://schemas.openxmlformats.org/officeDocument/2006/math" xmlns:v="urn:schemas-microsoft-com:vml" xmlns:wp14="http://schemas.microsoft.com/office/word/2010/wordprocessingDrawing" xmlns:wp="http://schemas.openxmlformats.org/drawingml/2006/wordprocessingDrawing" xmlns:w10="urn:schemas-microsoft-com:office:word" xmlns:w="http://schemas.openxmlformats.org/wordprocessingml/2006/main" xmlns:w14="http://schemas.microsoft.com/office/word/2010/wordml" xmlns:w15="http://schemas.microsoft.com/office/word/2012/wordml" xmlns:wpg="http://schemas.microsoft.com/office/word/2010/wordprocessingGroup" xmlns:wpi="http://schemas.microsoft.com/office/word/2010/wordprocessingInk" xmlns:wne="http://schemas.microsoft.com/office/word/2006/wordml" xmlns:wps="http://schemas.microsoft.com/office/word/2010/wordprocessingShape" mc:Ignorable="w14 w15 wp14">
   <w:footnote w:type="separator" w:id="-1">
     <w:p>
       <w:r>
@@ -2371,7 +2358,7 @@
 </file>
 
 <file path=word/header1.xml><?xml version="1.0" encoding="utf-8"?>
-<w:hdr xmlns:wpc="http://schemas.microsoft.com/office/word/2010/wordprocessingCanvas" xmlns:cx="http://schemas.microsoft.com/office/drawing/2014/chartex" xmlns:cx1="http://schemas.microsoft.com/office/drawing/2015/9/8/chartex" xmlns:cx2="http://schemas.microsoft.com/office/drawing/2015/10/21/chartex" xmlns:cx3="http://schemas.microsoft.com/office/drawing/2016/5/9/chartex" xmlns:cx4="http://schemas.microsoft.com/office/drawing/2016/5/10/chartex" xmlns:cx5="http://schemas.microsoft.com/office/drawing/2016/5/11/chartex" xmlns:cx6="http://schemas.microsoft.com/office/drawing/2016/5/12/chartex" xmlns:cx7="http://schemas.microsoft.com/office/drawing/2016/5/13/chartex" xmlns:cx8="http://schemas.microsoft.com/office/drawing/2016/5/14/chartex" xmlns:mc="http://schemas.openxmlformats.org/markup-compatibility/2006" xmlns:aink="http://schemas.microsoft.com/office/drawing/2016/ink" xmlns:am3d="http://schemas.microsoft.com/office/drawing/2017/model3d" xmlns:o="urn:schemas-microsoft-com:office:office" xmlns:r="http://schemas.openxmlformats.org/officeDocument/2006/relationships" xmlns:m="http://schemas.openxmlformats.org/officeDocument/2006/math" xmlns:v="urn:schemas-microsoft-com:vml" xmlns:wp14="http://schemas.microsoft.com/office/word/2010/wordprocessingDrawing" xmlns:wp="http://schemas.openxmlformats.org/drawingml/2006/wordprocessingDrawing" xmlns:w10="urn:schemas-microsoft-com:office:word" xmlns:w="http://schemas.openxmlformats.org/wordprocessingml/2006/main" xmlns:w14="http://schemas.microsoft.com/office/word/2010/wordml" xmlns:w15="http://schemas.microsoft.com/office/word/2012/wordml" xmlns:w16se="http://schemas.microsoft.com/office/word/2015/wordml/symex" xmlns:wpg="http://schemas.microsoft.com/office/word/2010/wordprocessingGroup" xmlns:wpi="http://schemas.microsoft.com/office/word/2010/wordprocessingInk" xmlns:wne="http://schemas.microsoft.com/office/word/2006/wordml" xmlns:wps="http://schemas.microsoft.com/office/word/2010/wordprocessingShape" mc:Ignorable="w14 w15 w16se wp14">
+<w:hdr xmlns:wpc="http://schemas.microsoft.com/office/word/2010/wordprocessingCanvas" xmlns:mo="http://schemas.microsoft.com/office/mac/office/2008/main" xmlns:mc="http://schemas.openxmlformats.org/markup-compatibility/2006" xmlns:mv="urn:schemas-microsoft-com:mac:vml" xmlns:o="urn:schemas-microsoft-com:office:office" xmlns:r="http://schemas.openxmlformats.org/officeDocument/2006/relationships" xmlns:m="http://schemas.openxmlformats.org/officeDocument/2006/math" xmlns:v="urn:schemas-microsoft-com:vml" xmlns:wp14="http://schemas.microsoft.com/office/word/2010/wordprocessingDrawing" xmlns:wp="http://schemas.openxmlformats.org/drawingml/2006/wordprocessingDrawing" xmlns:w10="urn:schemas-microsoft-com:office:word" xmlns:w="http://schemas.openxmlformats.org/wordprocessingml/2006/main" xmlns:w14="http://schemas.microsoft.com/office/word/2010/wordml" xmlns:w15="http://schemas.microsoft.com/office/word/2012/wordml" xmlns:wpg="http://schemas.microsoft.com/office/word/2010/wordprocessingGroup" xmlns:wpi="http://schemas.microsoft.com/office/word/2010/wordprocessingInk" xmlns:wne="http://schemas.microsoft.com/office/word/2006/wordml" xmlns:wps="http://schemas.microsoft.com/office/word/2010/wordprocessingShape" mc:Ignorable="w14 w15 wp14">
   <w:p>
     <w:pPr>
       <w:pStyle w:val="Header"/>
@@ -2433,8 +2420,8 @@
 </file>
 
 <file path=word/numbering.xml><?xml version="1.0" encoding="utf-8"?>
-<w:numbering xmlns:wpc="http://schemas.microsoft.com/office/word/2010/wordprocessingCanvas" xmlns:cx="http://schemas.microsoft.com/office/drawing/2014/chartex" xmlns:cx1="http://schemas.microsoft.com/office/drawing/2015/9/8/chartex" xmlns:cx2="http://schemas.microsoft.com/office/drawing/2015/10/21/chartex" xmlns:cx3="http://schemas.microsoft.com/office/drawing/2016/5/9/chartex" xmlns:cx4="http://schemas.microsoft.com/office/drawing/2016/5/10/chartex" xmlns:cx5="http://schemas.microsoft.com/office/drawing/2016/5/11/chartex" xmlns:cx6="http://schemas.microsoft.com/office/drawing/2016/5/12/chartex" xmlns:cx7="http://schemas.microsoft.com/office/drawing/2016/5/13/chartex" xmlns:cx8="http://schemas.microsoft.com/office/drawing/2016/5/14/chartex" xmlns:mc="http://schemas.openxmlformats.org/markup-compatibility/2006" xmlns:aink="http://schemas.microsoft.com/office/drawing/2016/ink" xmlns:am3d="http://schemas.microsoft.com/office/drawing/2017/model3d" xmlns:o="urn:schemas-microsoft-com:office:office" xmlns:r="http://schemas.openxmlformats.org/officeDocument/2006/relationships" xmlns:m="http://schemas.openxmlformats.org/officeDocument/2006/math" xmlns:v="urn:schemas-microsoft-com:vml" xmlns:wp14="http://schemas.microsoft.com/office/word/2010/wordprocessingDrawing" xmlns:wp="http://schemas.openxmlformats.org/drawingml/2006/wordprocessingDrawing" xmlns:w10="urn:schemas-microsoft-com:office:word" xmlns:w="http://schemas.openxmlformats.org/wordprocessingml/2006/main" xmlns:w14="http://schemas.microsoft.com/office/word/2010/wordml" xmlns:w15="http://schemas.microsoft.com/office/word/2012/wordml" xmlns:w16se="http://schemas.microsoft.com/office/word/2015/wordml/symex" xmlns:wpg="http://schemas.microsoft.com/office/word/2010/wordprocessingGroup" xmlns:wpi="http://schemas.microsoft.com/office/word/2010/wordprocessingInk" xmlns:wne="http://schemas.microsoft.com/office/word/2006/wordml" xmlns:wps="http://schemas.microsoft.com/office/word/2010/wordprocessingShape" mc:Ignorable="w14 w15 w16se wp14">
-  <w:abstractNum w:abstractNumId="0" w15:restartNumberingAfterBreak="0">
+<w:numbering xmlns:wpc="http://schemas.microsoft.com/office/word/2010/wordprocessingCanvas" xmlns:mo="http://schemas.microsoft.com/office/mac/office/2008/main" xmlns:mc="http://schemas.openxmlformats.org/markup-compatibility/2006" xmlns:mv="urn:schemas-microsoft-com:mac:vml" xmlns:o="urn:schemas-microsoft-com:office:office" xmlns:r="http://schemas.openxmlformats.org/officeDocument/2006/relationships" xmlns:m="http://schemas.openxmlformats.org/officeDocument/2006/math" xmlns:v="urn:schemas-microsoft-com:vml" xmlns:wp14="http://schemas.microsoft.com/office/word/2010/wordprocessingDrawing" xmlns:wp="http://schemas.openxmlformats.org/drawingml/2006/wordprocessingDrawing" xmlns:w10="urn:schemas-microsoft-com:office:word" xmlns:w="http://schemas.openxmlformats.org/wordprocessingml/2006/main" xmlns:w14="http://schemas.microsoft.com/office/word/2010/wordml" xmlns:w15="http://schemas.microsoft.com/office/word/2012/wordml" xmlns:wpg="http://schemas.microsoft.com/office/word/2010/wordprocessingGroup" xmlns:wpi="http://schemas.microsoft.com/office/word/2010/wordprocessingInk" xmlns:wne="http://schemas.microsoft.com/office/word/2006/wordml" xmlns:wps="http://schemas.microsoft.com/office/word/2010/wordprocessingShape" mc:Ignorable="w14 w15 wp14">
+  <w:abstractNum w:abstractNumId="0">
     <w:nsid w:val="0CDA2E96"/>
     <w:multiLevelType w:val="hybridMultilevel"/>
     <w:tmpl w:val="5BD69E2E"/>
@@ -2523,7 +2510,7 @@
       </w:pPr>
     </w:lvl>
   </w:abstractNum>
-  <w:abstractNum w:abstractNumId="1" w15:restartNumberingAfterBreak="0">
+  <w:abstractNum w:abstractNumId="1">
     <w:nsid w:val="119700CD"/>
     <w:multiLevelType w:val="multilevel"/>
     <w:tmpl w:val="813C4270"/>
@@ -2638,7 +2625,7 @@
       </w:rPr>
     </w:lvl>
   </w:abstractNum>
-  <w:abstractNum w:abstractNumId="2" w15:restartNumberingAfterBreak="0">
+  <w:abstractNum w:abstractNumId="2">
     <w:nsid w:val="16654FBD"/>
     <w:multiLevelType w:val="hybridMultilevel"/>
     <w:tmpl w:val="BD9CA55A"/>
@@ -2724,7 +2711,7 @@
       </w:pPr>
     </w:lvl>
   </w:abstractNum>
-  <w:abstractNum w:abstractNumId="3" w15:restartNumberingAfterBreak="0">
+  <w:abstractNum w:abstractNumId="3">
     <w:nsid w:val="2F7F48BF"/>
     <w:multiLevelType w:val="hybridMultilevel"/>
     <w:tmpl w:val="B186150E"/>
@@ -2838,7 +2825,7 @@
       </w:rPr>
     </w:lvl>
   </w:abstractNum>
-  <w:abstractNum w:abstractNumId="4" w15:restartNumberingAfterBreak="0">
+  <w:abstractNum w:abstractNumId="4">
     <w:nsid w:val="483A2C2C"/>
     <w:multiLevelType w:val="hybridMultilevel"/>
     <w:tmpl w:val="A7642C92"/>
@@ -2951,7 +2938,7 @@
       </w:rPr>
     </w:lvl>
   </w:abstractNum>
-  <w:abstractNum w:abstractNumId="5" w15:restartNumberingAfterBreak="0">
+  <w:abstractNum w:abstractNumId="5">
     <w:nsid w:val="4F15125F"/>
     <w:multiLevelType w:val="hybridMultilevel"/>
     <w:tmpl w:val="7D1C0CEA"/>
@@ -3040,18 +3027,132 @@
       </w:pPr>
     </w:lvl>
   </w:abstractNum>
-  <w:abstractNum w:abstractNumId="6" w15:restartNumberingAfterBreak="0">
+  <w:abstractNum w:abstractNumId="6">
+    <w:nsid w:val="55A318A0"/>
+    <w:multiLevelType w:val="multilevel"/>
+    <w:tmpl w:val="43A45846"/>
+    <w:lvl w:ilvl="0">
+      <w:start w:val="1"/>
+      <w:numFmt w:val="decimal"/>
+      <w:lvlText w:val="7C.%1 "/>
+      <w:lvlJc w:val="left"/>
+      <w:pPr>
+        <w:ind w:left="0" w:firstLine="360"/>
+      </w:pPr>
+      <w:rPr>
+        <w:rFonts w:hint="default"/>
+      </w:rPr>
+    </w:lvl>
+    <w:lvl w:ilvl="1">
+      <w:start w:val="1"/>
+      <w:numFmt w:val="decimal"/>
+      <w:suff w:val="space"/>
+      <w:lvlText w:val="7C.%1.%2 "/>
+      <w:lvlJc w:val="left"/>
+      <w:pPr>
+        <w:ind w:left="0" w:firstLine="0"/>
+      </w:pPr>
+      <w:rPr>
+        <w:rFonts w:hint="default"/>
+      </w:rPr>
+    </w:lvl>
+    <w:lvl w:ilvl="2">
+      <w:start w:val="1"/>
+      <w:numFmt w:val="decimal"/>
+      <w:lvlText w:val="%1.%2.%3."/>
+      <w:lvlJc w:val="left"/>
+      <w:pPr>
+        <w:ind w:left="1584" w:hanging="504"/>
+      </w:pPr>
+      <w:rPr>
+        <w:rFonts w:hint="default"/>
+      </w:rPr>
+    </w:lvl>
+    <w:lvl w:ilvl="3">
+      <w:start w:val="1"/>
+      <w:numFmt w:val="decimal"/>
+      <w:lvlText w:val="%1.%2.%3.%4."/>
+      <w:lvlJc w:val="left"/>
+      <w:pPr>
+        <w:ind w:left="2088" w:hanging="648"/>
+      </w:pPr>
+      <w:rPr>
+        <w:rFonts w:hint="default"/>
+      </w:rPr>
+    </w:lvl>
+    <w:lvl w:ilvl="4">
+      <w:start w:val="1"/>
+      <w:numFmt w:val="decimal"/>
+      <w:lvlText w:val="%1.%2.%3.%4.%5."/>
+      <w:lvlJc w:val="left"/>
+      <w:pPr>
+        <w:ind w:left="2592" w:hanging="792"/>
+      </w:pPr>
+      <w:rPr>
+        <w:rFonts w:hint="default"/>
+      </w:rPr>
+    </w:lvl>
+    <w:lvl w:ilvl="5">
+      <w:start w:val="1"/>
+      <w:numFmt w:val="decimal"/>
+      <w:lvlText w:val="%1.%2.%3.%4.%5.%6."/>
+      <w:lvlJc w:val="left"/>
+      <w:pPr>
+        <w:ind w:left="3096" w:hanging="936"/>
+      </w:pPr>
+      <w:rPr>
+        <w:rFonts w:hint="default"/>
+      </w:rPr>
+    </w:lvl>
+    <w:lvl w:ilvl="6">
+      <w:start w:val="1"/>
+      <w:numFmt w:val="decimal"/>
+      <w:lvlText w:val="%1.%2.%3.%4.%5.%6.%7."/>
+      <w:lvlJc w:val="left"/>
+      <w:pPr>
+        <w:ind w:left="3600" w:hanging="1080"/>
+      </w:pPr>
+      <w:rPr>
+        <w:rFonts w:hint="default"/>
+      </w:rPr>
+    </w:lvl>
+    <w:lvl w:ilvl="7">
+      <w:start w:val="1"/>
+      <w:numFmt w:val="decimal"/>
+      <w:lvlText w:val="%1.%2.%3.%4.%5.%6.%7.%8."/>
+      <w:lvlJc w:val="left"/>
+      <w:pPr>
+        <w:ind w:left="4104" w:hanging="1224"/>
+      </w:pPr>
+      <w:rPr>
+        <w:rFonts w:hint="default"/>
+      </w:rPr>
+    </w:lvl>
+    <w:lvl w:ilvl="8">
+      <w:start w:val="1"/>
+      <w:numFmt w:val="decimal"/>
+      <w:lvlText w:val="%1.%2.%3.%4.%5.%6.%7.%8.%9."/>
+      <w:lvlJc w:val="left"/>
+      <w:pPr>
+        <w:ind w:left="4680" w:hanging="1440"/>
+      </w:pPr>
+      <w:rPr>
+        <w:rFonts w:hint="default"/>
+      </w:rPr>
+    </w:lvl>
+  </w:abstractNum>
+  <w:abstractNum w:abstractNumId="7">
     <w:nsid w:val="5F62103F"/>
     <w:multiLevelType w:val="multilevel"/>
-    <w:tmpl w:val="181A1A16"/>
+    <w:tmpl w:val="78AA7C46"/>
     <w:lvl w:ilvl="0">
       <w:start w:val="1"/>
       <w:numFmt w:val="decimal"/>
       <w:pStyle w:val="Heading1"/>
-      <w:lvlText w:val="8.%1  "/>
-      <w:lvlJc w:val="left"/>
-      <w:pPr>
-        <w:ind w:left="360" w:hanging="360"/>
+      <w:lvlText w:val="8.%1 "/>
+      <w:lvlJc w:val="left"/>
+      <w:pPr>
+        <w:ind w:left="-360" w:firstLine="360"/>
       </w:pPr>
       <w:rPr>
         <w:rFonts w:hint="default"/>
@@ -3065,7 +3166,7 @@
       <w:lvlText w:val="8.%1.%2 "/>
       <w:lvlJc w:val="left"/>
       <w:pPr>
-        <w:ind w:left="0" w:firstLine="0"/>
+        <w:ind w:left="-360" w:firstLine="0"/>
       </w:pPr>
       <w:rPr>
         <w:rFonts w:hint="default"/>
@@ -3074,10 +3175,10 @@
     <w:lvl w:ilvl="2">
       <w:start w:val="1"/>
       <w:numFmt w:val="decimal"/>
-      <w:lvlText w:val="8.%1.%2.%3."/>
-      <w:lvlJc w:val="left"/>
-      <w:pPr>
-        <w:ind w:left="1584" w:hanging="504"/>
+      <w:lvlText w:val="%1.%2.%3."/>
+      <w:lvlJc w:val="left"/>
+      <w:pPr>
+        <w:ind w:left="1224" w:hanging="504"/>
       </w:pPr>
       <w:rPr>
         <w:rFonts w:hint="default"/>
@@ -3089,7 +3190,7 @@
       <w:lvlText w:val="%1.%2.%3.%4."/>
       <w:lvlJc w:val="left"/>
       <w:pPr>
-        <w:ind w:left="2088" w:hanging="648"/>
+        <w:ind w:left="1728" w:hanging="648"/>
       </w:pPr>
       <w:rPr>
         <w:rFonts w:hint="default"/>
@@ -3101,7 +3202,7 @@
       <w:lvlText w:val="%1.%2.%3.%4.%5."/>
       <w:lvlJc w:val="left"/>
       <w:pPr>
-        <w:ind w:left="2592" w:hanging="792"/>
+        <w:ind w:left="2232" w:hanging="792"/>
       </w:pPr>
       <w:rPr>
         <w:rFonts w:hint="default"/>
@@ -3113,7 +3214,7 @@
       <w:lvlText w:val="%1.%2.%3.%4.%5.%6."/>
       <w:lvlJc w:val="left"/>
       <w:pPr>
-        <w:ind w:left="3096" w:hanging="936"/>
+        <w:ind w:left="2736" w:hanging="936"/>
       </w:pPr>
       <w:rPr>
         <w:rFonts w:hint="default"/>
@@ -3125,7 +3226,7 @@
       <w:lvlText w:val="%1.%2.%3.%4.%5.%6.%7."/>
       <w:lvlJc w:val="left"/>
       <w:pPr>
-        <w:ind w:left="3600" w:hanging="1080"/>
+        <w:ind w:left="3240" w:hanging="1080"/>
       </w:pPr>
       <w:rPr>
         <w:rFonts w:hint="default"/>
@@ -3137,7 +3238,7 @@
       <w:lvlText w:val="%1.%2.%3.%4.%5.%6.%7.%8."/>
       <w:lvlJc w:val="left"/>
       <w:pPr>
-        <w:ind w:left="4104" w:hanging="1224"/>
+        <w:ind w:left="3744" w:hanging="1224"/>
       </w:pPr>
       <w:rPr>
         <w:rFonts w:hint="default"/>
@@ -3149,14 +3250,14 @@
       <w:lvlText w:val="%1.%2.%3.%4.%5.%6.%7.%8.%9."/>
       <w:lvlJc w:val="left"/>
       <w:pPr>
-        <w:ind w:left="4680" w:hanging="1440"/>
+        <w:ind w:left="4320" w:hanging="1440"/>
       </w:pPr>
       <w:rPr>
         <w:rFonts w:hint="default"/>
       </w:rPr>
     </w:lvl>
   </w:abstractNum>
-  <w:abstractNum w:abstractNumId="7" w15:restartNumberingAfterBreak="0">
+  <w:abstractNum w:abstractNumId="8">
     <w:nsid w:val="6A313A66"/>
     <w:multiLevelType w:val="hybridMultilevel"/>
     <w:tmpl w:val="53EAA0B0"/>
@@ -3243,7 +3344,7 @@
     </w:lvl>
   </w:abstractNum>
   <w:num w:numId="1">
-    <w:abstractNumId w:val="6"/>
+    <w:abstractNumId w:val="7"/>
   </w:num>
   <w:num w:numId="2">
     <w:abstractNumId w:val="3"/>
@@ -3252,7 +3353,7 @@
     <w:abstractNumId w:val="1"/>
   </w:num>
   <w:num w:numId="4">
-    <w:abstractNumId w:val="7"/>
+    <w:abstractNumId w:val="8"/>
   </w:num>
   <w:num w:numId="5">
     <w:abstractNumId w:val="2"/>
@@ -3266,12 +3367,15 @@
   <w:num w:numId="8">
     <w:abstractNumId w:val="4"/>
   </w:num>
-  <w:numIdMacAtCleanup w:val="8"/>
+  <w:num w:numId="9">
+    <w:abstractNumId w:val="6"/>
+  </w:num>
+  <w:numIdMacAtCleanup w:val="9"/>
 </w:numbering>
 </file>
 
 <file path=word/styles.xml><?xml version="1.0" encoding="utf-8"?>
-<w:styles xmlns:mc="http://schemas.openxmlformats.org/markup-compatibility/2006" xmlns:r="http://schemas.openxmlformats.org/officeDocument/2006/relationships" xmlns:w="http://schemas.openxmlformats.org/wordprocessingml/2006/main" xmlns:w14="http://schemas.microsoft.com/office/word/2010/wordml" xmlns:w15="http://schemas.microsoft.com/office/word/2012/wordml" xmlns:w16se="http://schemas.microsoft.com/office/word/2015/wordml/symex" mc:Ignorable="w14 w15 w16se">
+<w:styles xmlns:mc="http://schemas.openxmlformats.org/markup-compatibility/2006" xmlns:r="http://schemas.openxmlformats.org/officeDocument/2006/relationships" xmlns:w="http://schemas.openxmlformats.org/wordprocessingml/2006/main" xmlns:w14="http://schemas.microsoft.com/office/word/2010/wordml" xmlns:w15="http://schemas.microsoft.com/office/word/2012/wordml" mc:Ignorable="w14 w15">
   <w:docDefaults>
     <w:rPrDefault>
       <w:rPr>
@@ -3287,7 +3391,7 @@
       </w:pPr>
     </w:pPrDefault>
   </w:docDefaults>
-  <w:latentStyles w:defLockedState="0" w:defUIPriority="99" w:defSemiHidden="0" w:defUnhideWhenUsed="0" w:defQFormat="0" w:count="375">
+  <w:latentStyles w:defLockedState="0" w:defUIPriority="99" w:defSemiHidden="0" w:defUnhideWhenUsed="0" w:defQFormat="0" w:count="382">
     <w:lsdException w:name="Normal" w:uiPriority="0" w:qFormat="1"/>
     <w:lsdException w:name="heading 1" w:uiPriority="9" w:qFormat="1"/>
     <w:lsdException w:name="heading 2" w:semiHidden="1" w:uiPriority="9" w:unhideWhenUsed="1" w:qFormat="1"/>
@@ -3665,7 +3769,7 @@
   <w:style w:type="paragraph" w:default="1" w:styleId="Normal">
     <w:name w:val="Normal"/>
     <w:qFormat/>
-    <w:rsid w:val="001134C1"/>
+    <w:rsid w:val="00F34757"/>
     <w:pPr>
       <w:spacing w:line="240" w:lineRule="auto"/>
     </w:pPr>
@@ -3683,7 +3787,7 @@
     <w:autoRedefine/>
     <w:uiPriority w:val="9"/>
     <w:qFormat/>
-    <w:rsid w:val="001134C1"/>
+    <w:rsid w:val="00F34757"/>
     <w:pPr>
       <w:keepNext/>
       <w:keepLines/>
@@ -3711,12 +3815,13 @@
     <w:uiPriority w:val="9"/>
     <w:unhideWhenUsed/>
     <w:qFormat/>
-    <w:rsid w:val="001134C1"/>
+    <w:rsid w:val="00A6672B"/>
     <w:pPr>
       <w:numPr>
         <w:ilvl w:val="1"/>
       </w:numPr>
       <w:spacing w:before="200"/>
+      <w:ind w:left="0"/>
       <w:outlineLvl w:val="1"/>
     </w:pPr>
     <w:rPr>
@@ -3733,7 +3838,7 @@
     <w:uiPriority w:val="9"/>
     <w:unhideWhenUsed/>
     <w:qFormat/>
-    <w:rsid w:val="001134C1"/>
+    <w:rsid w:val="00F34757"/>
     <w:pPr>
       <w:keepNext/>
       <w:keepLines/>
@@ -3754,7 +3859,7 @@
     <w:link w:val="Heading4Char"/>
     <w:uiPriority w:val="9"/>
     <w:unhideWhenUsed/>
-    <w:rsid w:val="001134C1"/>
+    <w:rsid w:val="00F34757"/>
     <w:pPr>
       <w:keepNext/>
       <w:keepLines/>
@@ -3775,7 +3880,7 @@
     <w:link w:val="Heading5Char"/>
     <w:uiPriority w:val="9"/>
     <w:unhideWhenUsed/>
-    <w:rsid w:val="001134C1"/>
+    <w:rsid w:val="00F34757"/>
     <w:pPr>
       <w:keepNext/>
       <w:keepLines/>
@@ -3792,7 +3897,7 @@
     <w:uiPriority w:val="1"/>
     <w:semiHidden/>
     <w:unhideWhenUsed/>
-    <w:rsid w:val="001134C1"/>
+    <w:rsid w:val="00F34757"/>
   </w:style>
   <w:style w:type="table" w:default="1" w:styleId="TableNormal">
     <w:name w:val="Normal Table"/>
@@ -3814,13 +3919,13 @@
     <w:uiPriority w:val="99"/>
     <w:semiHidden/>
     <w:unhideWhenUsed/>
-    <w:rsid w:val="001134C1"/>
+    <w:rsid w:val="00F34757"/>
   </w:style>
   <w:style w:type="character" w:customStyle="1" w:styleId="Heading1Char">
     <w:name w:val="Heading 1 Char"/>
     <w:link w:val="Heading1"/>
     <w:uiPriority w:val="9"/>
-    <w:rsid w:val="001134C1"/>
+    <w:rsid w:val="00F34757"/>
     <w:rPr>
       <w:rFonts w:ascii="Times New Roman" w:eastAsia="Times New Roman" w:hAnsi="Times New Roman"/>
       <w:b/>
@@ -3834,7 +3939,7 @@
     <w:name w:val="Heading 2 Char"/>
     <w:link w:val="Heading2"/>
     <w:uiPriority w:val="9"/>
-    <w:rsid w:val="001134C1"/>
+    <w:rsid w:val="00A6672B"/>
     <w:rPr>
       <w:rFonts w:ascii="Times New Roman" w:eastAsia="Times New Roman" w:hAnsi="Times New Roman"/>
       <w:b/>
@@ -3847,7 +3952,7 @@
     <w:name w:val="Heading 3 Char"/>
     <w:link w:val="Heading3"/>
     <w:uiPriority w:val="9"/>
-    <w:rsid w:val="001134C1"/>
+    <w:rsid w:val="00F34757"/>
     <w:rPr>
       <w:rFonts w:ascii="Cambria" w:eastAsia="Times New Roman" w:hAnsi="Cambria"/>
       <w:b/>
@@ -3862,7 +3967,7 @@
     <w:basedOn w:val="DefaultParagraphFont"/>
     <w:link w:val="Heading4"/>
     <w:uiPriority w:val="9"/>
-    <w:rsid w:val="001134C1"/>
+    <w:rsid w:val="00F34757"/>
     <w:rPr>
       <w:rFonts w:asciiTheme="majorHAnsi" w:eastAsiaTheme="majorEastAsia" w:hAnsiTheme="majorHAnsi" w:cstheme="majorBidi"/>
       <w:i/>
@@ -3877,7 +3982,7 @@
     <w:basedOn w:val="DefaultParagraphFont"/>
     <w:link w:val="Heading5"/>
     <w:uiPriority w:val="9"/>
-    <w:rsid w:val="001134C1"/>
+    <w:rsid w:val="00F34757"/>
     <w:rPr>
       <w:rFonts w:asciiTheme="majorHAnsi" w:eastAsiaTheme="majorEastAsia" w:hAnsiTheme="majorHAnsi" w:cstheme="majorBidi"/>
       <w:color w:val="2E74B5" w:themeColor="accent1" w:themeShade="BF"/>
@@ -3890,7 +3995,7 @@
     <w:basedOn w:val="Normal"/>
     <w:uiPriority w:val="34"/>
     <w:qFormat/>
-    <w:rsid w:val="001134C1"/>
+    <w:rsid w:val="00F34757"/>
     <w:pPr>
       <w:ind w:left="720"/>
       <w:contextualSpacing/>
@@ -3900,7 +4005,7 @@
     <w:name w:val="Hyperlink"/>
     <w:uiPriority w:val="99"/>
     <w:unhideWhenUsed/>
-    <w:rsid w:val="001134C1"/>
+    <w:rsid w:val="00F34757"/>
     <w:rPr>
       <w:color w:val="0000FF"/>
       <w:u w:val="single"/>
@@ -3909,7 +4014,7 @@
   <w:style w:type="paragraph" w:customStyle="1" w:styleId="NumList">
     <w:name w:val="NumList"/>
     <w:qFormat/>
-    <w:rsid w:val="001134C1"/>
+    <w:rsid w:val="00F34757"/>
     <w:pPr>
       <w:numPr>
         <w:numId w:val="2"/>
@@ -3927,7 +4032,7 @@
     <w:name w:val="No Spacing"/>
     <w:uiPriority w:val="1"/>
     <w:qFormat/>
-    <w:rsid w:val="001134C1"/>
+    <w:rsid w:val="00F34757"/>
     <w:pPr>
       <w:spacing w:after="0" w:line="240" w:lineRule="auto"/>
     </w:pPr>
@@ -3944,7 +4049,7 @@
     <w:uiPriority w:val="39"/>
     <w:unhideWhenUsed/>
     <w:qFormat/>
-    <w:rsid w:val="001134C1"/>
+    <w:rsid w:val="00F34757"/>
     <w:pPr>
       <w:outlineLvl w:val="9"/>
     </w:pPr>
@@ -3956,7 +4061,7 @@
     <w:uiPriority w:val="39"/>
     <w:unhideWhenUsed/>
     <w:qFormat/>
-    <w:rsid w:val="001134C1"/>
+    <w:rsid w:val="00F34757"/>
     <w:pPr>
       <w:tabs>
         <w:tab w:val="right" w:leader="dot" w:pos="9350"/>
@@ -3977,7 +4082,7 @@
     <w:uiPriority w:val="39"/>
     <w:unhideWhenUsed/>
     <w:qFormat/>
-    <w:rsid w:val="001134C1"/>
+    <w:rsid w:val="00F34757"/>
     <w:pPr>
       <w:spacing w:after="0" w:line="240" w:lineRule="auto"/>
     </w:pPr>
@@ -3996,7 +4101,7 @@
     <w:uiPriority w:val="39"/>
     <w:unhideWhenUsed/>
     <w:qFormat/>
-    <w:rsid w:val="001134C1"/>
+    <w:rsid w:val="00F34757"/>
     <w:pPr>
       <w:ind w:left="480"/>
     </w:pPr>
@@ -4013,7 +4118,7 @@
     <w:link w:val="HeaderChar"/>
     <w:uiPriority w:val="99"/>
     <w:unhideWhenUsed/>
-    <w:rsid w:val="001134C1"/>
+    <w:rsid w:val="00F34757"/>
     <w:pPr>
       <w:tabs>
         <w:tab w:val="center" w:pos="4680"/>
@@ -4026,7 +4131,7 @@
     <w:basedOn w:val="DefaultParagraphFont"/>
     <w:link w:val="Header"/>
     <w:uiPriority w:val="99"/>
-    <w:rsid w:val="001134C1"/>
+    <w:rsid w:val="00F34757"/>
     <w:rPr>
       <w:rFonts w:ascii="Times New Roman" w:hAnsi="Times New Roman"/>
       <w:sz w:val="24"/>
@@ -4039,7 +4144,7 @@
     <w:link w:val="FooterChar"/>
     <w:uiPriority w:val="99"/>
     <w:unhideWhenUsed/>
-    <w:rsid w:val="001134C1"/>
+    <w:rsid w:val="00F34757"/>
     <w:pPr>
       <w:tabs>
         <w:tab w:val="center" w:pos="4680"/>
@@ -4052,7 +4157,7 @@
     <w:basedOn w:val="DefaultParagraphFont"/>
     <w:link w:val="Footer"/>
     <w:uiPriority w:val="99"/>
-    <w:rsid w:val="001134C1"/>
+    <w:rsid w:val="00F34757"/>
     <w:rPr>
       <w:rFonts w:ascii="Times New Roman" w:hAnsi="Times New Roman"/>
       <w:sz w:val="24"/>
@@ -4063,7 +4168,7 @@
     <w:name w:val="C_Code"/>
     <w:link w:val="CCodeChar"/>
     <w:qFormat/>
-    <w:rsid w:val="001134C1"/>
+    <w:rsid w:val="00F34757"/>
     <w:pPr>
       <w:spacing w:after="120"/>
       <w:ind w:left="720"/>
@@ -4080,7 +4185,7 @@
   <w:style w:type="character" w:customStyle="1" w:styleId="CCodeChar">
     <w:name w:val="C_Code Char"/>
     <w:link w:val="CCode"/>
-    <w:rsid w:val="001134C1"/>
+    <w:rsid w:val="00F34757"/>
     <w:rPr>
       <w:rFonts w:ascii="Times New Roman" w:eastAsia="Times New Roman" w:hAnsi="Times New Roman"/>
       <w:color w:val="548DD4"/>
@@ -4096,7 +4201,7 @@
     <w:autoRedefine/>
     <w:uiPriority w:val="39"/>
     <w:unhideWhenUsed/>
-    <w:rsid w:val="001134C1"/>
+    <w:rsid w:val="00F34757"/>
     <w:pPr>
       <w:ind w:left="720"/>
     </w:pPr>
@@ -4112,7 +4217,7 @@
     <w:autoRedefine/>
     <w:uiPriority w:val="39"/>
     <w:unhideWhenUsed/>
-    <w:rsid w:val="001134C1"/>
+    <w:rsid w:val="00F34757"/>
     <w:pPr>
       <w:ind w:left="960"/>
     </w:pPr>
@@ -4128,7 +4233,7 @@
     <w:autoRedefine/>
     <w:uiPriority w:val="39"/>
     <w:unhideWhenUsed/>
-    <w:rsid w:val="001134C1"/>
+    <w:rsid w:val="00F34757"/>
     <w:pPr>
       <w:ind w:left="1200"/>
     </w:pPr>
@@ -4144,7 +4249,7 @@
     <w:autoRedefine/>
     <w:uiPriority w:val="39"/>
     <w:unhideWhenUsed/>
-    <w:rsid w:val="001134C1"/>
+    <w:rsid w:val="00F34757"/>
     <w:pPr>
       <w:ind w:left="1440"/>
     </w:pPr>
@@ -4160,7 +4265,7 @@
     <w:autoRedefine/>
     <w:uiPriority w:val="39"/>
     <w:unhideWhenUsed/>
-    <w:rsid w:val="001134C1"/>
+    <w:rsid w:val="00F34757"/>
     <w:pPr>
       <w:ind w:left="1680"/>
     </w:pPr>
@@ -4176,7 +4281,7 @@
     <w:autoRedefine/>
     <w:uiPriority w:val="39"/>
     <w:unhideWhenUsed/>
-    <w:rsid w:val="001134C1"/>
+    <w:rsid w:val="00F34757"/>
     <w:pPr>
       <w:ind w:left="1920"/>
     </w:pPr>
@@ -4189,7 +4294,7 @@
     <w:name w:val="Table Grid"/>
     <w:basedOn w:val="TableNormal"/>
     <w:uiPriority w:val="59"/>
-    <w:rsid w:val="001134C1"/>
+    <w:rsid w:val="00F34757"/>
     <w:pPr>
       <w:spacing w:after="0" w:line="240" w:lineRule="auto"/>
     </w:pPr>
@@ -4199,6 +4304,7 @@
       <w:szCs w:val="20"/>
     </w:rPr>
     <w:tblPr>
+      <w:tblInd w:w="0" w:type="dxa"/>
       <w:tblBorders>
         <w:top w:val="single" w:sz="4" w:space="0" w:color="auto"/>
         <w:left w:val="single" w:sz="4" w:space="0" w:color="auto"/>
@@ -4207,6 +4313,12 @@
         <w:insideH w:val="single" w:sz="4" w:space="0" w:color="auto"/>
         <w:insideV w:val="single" w:sz="4" w:space="0" w:color="auto"/>
       </w:tblBorders>
+      <w:tblCellMar>
+        <w:top w:w="0" w:type="dxa"/>
+        <w:left w:w="108" w:type="dxa"/>
+        <w:bottom w:w="0" w:type="dxa"/>
+        <w:right w:w="108" w:type="dxa"/>
+      </w:tblCellMar>
     </w:tblPr>
   </w:style>
   <w:style w:type="character" w:styleId="BookTitle">
@@ -4215,7 +4327,7 @@
     <w:basedOn w:val="DefaultParagraphFont"/>
     <w:uiPriority w:val="33"/>
     <w:qFormat/>
-    <w:rsid w:val="001134C1"/>
+    <w:rsid w:val="00F34757"/>
     <w:rPr>
       <w:rFonts w:ascii="Times New Roman" w:hAnsi="Times New Roman"/>
       <w:b/>
@@ -4235,7 +4347,7 @@
     <w:uiPriority w:val="99"/>
     <w:semiHidden/>
     <w:unhideWhenUsed/>
-    <w:rsid w:val="001134C1"/>
+    <w:rsid w:val="00F34757"/>
     <w:rPr>
       <w:rFonts w:ascii="Tahoma" w:hAnsi="Tahoma" w:cs="Tahoma"/>
       <w:sz w:val="16"/>
@@ -4247,7 +4359,7 @@
     <w:link w:val="BalloonText"/>
     <w:uiPriority w:val="99"/>
     <w:semiHidden/>
-    <w:rsid w:val="001134C1"/>
+    <w:rsid w:val="00F34757"/>
     <w:rPr>
       <w:rFonts w:ascii="Tahoma" w:hAnsi="Tahoma" w:cs="Tahoma"/>
       <w:sz w:val="16"/>
@@ -4261,7 +4373,7 @@
     <w:uiPriority w:val="35"/>
     <w:unhideWhenUsed/>
     <w:qFormat/>
-    <w:rsid w:val="001134C1"/>
+    <w:rsid w:val="00F34757"/>
     <w:rPr>
       <w:b/>
       <w:bCs/>
@@ -4277,7 +4389,7 @@
     <w:uiPriority w:val="99"/>
     <w:semiHidden/>
     <w:unhideWhenUsed/>
-    <w:rsid w:val="001134C1"/>
+    <w:rsid w:val="00F34757"/>
     <w:rPr>
       <w:rFonts w:ascii="Tahoma" w:hAnsi="Tahoma" w:cs="Tahoma"/>
       <w:sz w:val="16"/>
@@ -4289,7 +4401,7 @@
     <w:link w:val="DocumentMap"/>
     <w:uiPriority w:val="99"/>
     <w:semiHidden/>
-    <w:rsid w:val="001134C1"/>
+    <w:rsid w:val="00F34757"/>
     <w:rPr>
       <w:rFonts w:ascii="Tahoma" w:hAnsi="Tahoma" w:cs="Tahoma"/>
       <w:sz w:val="16"/>
@@ -4300,7 +4412,7 @@
     <w:name w:val="Placeholder Text"/>
     <w:uiPriority w:val="99"/>
     <w:semiHidden/>
-    <w:rsid w:val="001134C1"/>
+    <w:rsid w:val="00F34757"/>
     <w:rPr>
       <w:color w:val="808080"/>
     </w:rPr>
@@ -4310,7 +4422,7 @@
     <w:uiPriority w:val="99"/>
     <w:semiHidden/>
     <w:unhideWhenUsed/>
-    <w:rsid w:val="001134C1"/>
+    <w:rsid w:val="00F34757"/>
     <w:rPr>
       <w:sz w:val="16"/>
       <w:szCs w:val="16"/>
@@ -4323,7 +4435,7 @@
     <w:uiPriority w:val="99"/>
     <w:semiHidden/>
     <w:unhideWhenUsed/>
-    <w:rsid w:val="001134C1"/>
+    <w:rsid w:val="00F34757"/>
     <w:rPr>
       <w:sz w:val="20"/>
       <w:szCs w:val="20"/>
@@ -4335,7 +4447,7 @@
     <w:link w:val="CommentText"/>
     <w:uiPriority w:val="99"/>
     <w:semiHidden/>
-    <w:rsid w:val="001134C1"/>
+    <w:rsid w:val="00F34757"/>
     <w:rPr>
       <w:rFonts w:ascii="Times New Roman" w:hAnsi="Times New Roman"/>
       <w:sz w:val="20"/>
@@ -4350,7 +4462,7 @@
     <w:uiPriority w:val="99"/>
     <w:semiHidden/>
     <w:unhideWhenUsed/>
-    <w:rsid w:val="001134C1"/>
+    <w:rsid w:val="00F34757"/>
     <w:rPr>
       <w:b/>
       <w:bCs/>
@@ -4361,7 +4473,7 @@
     <w:link w:val="CommentSubject"/>
     <w:uiPriority w:val="99"/>
     <w:semiHidden/>
-    <w:rsid w:val="001134C1"/>
+    <w:rsid w:val="00F34757"/>
     <w:rPr>
       <w:rFonts w:ascii="Times New Roman" w:hAnsi="Times New Roman"/>
       <w:b/>
@@ -4376,7 +4488,7 @@
     <w:uiPriority w:val="99"/>
     <w:semiHidden/>
     <w:unhideWhenUsed/>
-    <w:rsid w:val="001134C1"/>
+    <w:rsid w:val="00F34757"/>
     <w:rPr>
       <w:color w:val="954F72" w:themeColor="followedHyperlink"/>
       <w:u w:val="single"/>
@@ -4385,7 +4497,7 @@
   <w:style w:type="paragraph" w:customStyle="1" w:styleId="p1">
     <w:name w:val="p1"/>
     <w:basedOn w:val="Normal"/>
-    <w:rsid w:val="001134C1"/>
+    <w:rsid w:val="00F34757"/>
     <w:pPr>
       <w:shd w:val="clear" w:color="auto" w:fill="FFFFFF"/>
     </w:pPr>
@@ -4399,13 +4511,13 @@
   <w:style w:type="character" w:customStyle="1" w:styleId="s1">
     <w:name w:val="s1"/>
     <w:basedOn w:val="DefaultParagraphFont"/>
-    <w:rsid w:val="001134C1"/>
+    <w:rsid w:val="00F34757"/>
   </w:style>
   <w:style w:type="paragraph" w:customStyle="1" w:styleId="Exercise">
     <w:name w:val="Exercise"/>
     <w:basedOn w:val="Heading2"/>
     <w:qFormat/>
-    <w:rsid w:val="001134C1"/>
+    <w:rsid w:val="00F34757"/>
     <w:pPr>
       <w:numPr>
         <w:numId w:val="3"/>
@@ -4416,7 +4528,7 @@
   <w:style w:type="character" w:customStyle="1" w:styleId="apple-converted-space">
     <w:name w:val="apple-converted-space"/>
     <w:basedOn w:val="DefaultParagraphFont"/>
-    <w:rsid w:val="001134C1"/>
+    <w:rsid w:val="00F34757"/>
   </w:style>
 </w:styles>
 </file>
@@ -4687,7 +4799,7 @@
 </file>
 
 <file path=customXml/itemProps1.xml><?xml version="1.0" encoding="utf-8"?>
-<ds:datastoreItem xmlns:ds="http://schemas.openxmlformats.org/officeDocument/2006/customXml" ds:itemID="{04F56A39-3826-4B33-8D90-8CB5D76C8650}">
+<ds:datastoreItem xmlns:ds="http://schemas.openxmlformats.org/officeDocument/2006/customXml" ds:itemID="{2F6459BC-A6DD-8345-B2A5-363BD00B5E73}">
   <ds:schemaRefs>
     <ds:schemaRef ds:uri="http://schemas.openxmlformats.org/officeDocument/2006/bibliography"/>
   </ds:schemaRefs>

</xml_diff>

<commit_message>
Remove reference to class certs from the class project. Update project name in the shield section.
</commit_message>
<xml_diff>
--- a/labmanual/English/WW101-08-Project.docx
+++ b/labmanual/English/WW101-08-Project.docx
@@ -8,8 +8,6 @@
           <w:rStyle w:val="BookTitle"/>
         </w:rPr>
       </w:pPr>
-      <w:bookmarkStart w:id="0" w:name="_GoBack"/>
-      <w:bookmarkEnd w:id="0"/>
       <w:r>
         <w:rPr>
           <w:rStyle w:val="BookTitle"/>
@@ -500,84 +498,84 @@
       <w:r>
         <w:fldChar w:fldCharType="end"/>
       </w:r>
-      <w:bookmarkStart w:id="1" w:name="_Toc492997176"/>
-      <w:bookmarkStart w:id="2" w:name="_Toc493738567"/>
+      <w:bookmarkStart w:id="0" w:name="_Toc492997176"/>
+      <w:bookmarkStart w:id="1" w:name="_Toc493738567"/>
       <w:r>
         <w:t>Introduction</w:t>
       </w:r>
+      <w:bookmarkEnd w:id="0"/>
       <w:bookmarkEnd w:id="1"/>
+    </w:p>
+    <w:p>
+      <w:pPr>
+        <w:pStyle w:val="Heading2"/>
+      </w:pPr>
+      <w:bookmarkStart w:id="2" w:name="_Toc492997177"/>
+      <w:bookmarkStart w:id="3" w:name="_Toc493738568"/>
+      <w:r>
+        <w:t>Basic</w:t>
+      </w:r>
       <w:bookmarkEnd w:id="2"/>
+      <w:bookmarkEnd w:id="3"/>
+    </w:p>
+    <w:p>
+      <w:r>
+        <w:t xml:space="preserve">Your project is to build an IoT weather station. It will connect to the class AWS </w:t>
+      </w:r>
+      <w:r>
+        <w:t>account</w:t>
+      </w:r>
+      <w:r>
+        <w:t xml:space="preserve"> and will publish weather updates to a </w:t>
+      </w:r>
+      <w:r>
+        <w:rPr>
+          <w:i/>
+        </w:rPr>
+        <w:t>thing</w:t>
+      </w:r>
+      <w:r>
+        <w:t xml:space="preserve"> which will be assigned to you by the class leader. You will read the temperature, humidity, and ambient light values from the PSoC </w:t>
+      </w:r>
+      <w:r>
+        <w:t xml:space="preserve">on the shield </w:t>
+      </w:r>
+      <w:r>
+        <w:t xml:space="preserve">and </w:t>
+      </w:r>
+      <w:r>
+        <w:t>will update the</w:t>
+      </w:r>
+      <w:r>
+        <w:t xml:space="preserve"> values </w:t>
+      </w:r>
+      <w:r>
+        <w:t>on</w:t>
+      </w:r>
+      <w:r>
+        <w:t xml:space="preserve"> your </w:t>
+      </w:r>
+      <w:r>
+        <w:rPr>
+          <w:i/>
+        </w:rPr>
+        <w:t>thing</w:t>
+      </w:r>
+      <w:r>
+        <w:t>’s shadow when you press a button.</w:t>
+      </w:r>
     </w:p>
     <w:p>
       <w:pPr>
         <w:pStyle w:val="Heading2"/>
       </w:pPr>
-      <w:bookmarkStart w:id="3" w:name="_Toc492997177"/>
-      <w:bookmarkStart w:id="4" w:name="_Toc493738568"/>
-      <w:r>
-        <w:t>Basic</w:t>
-      </w:r>
-      <w:bookmarkEnd w:id="3"/>
+      <w:bookmarkStart w:id="4" w:name="_Toc492997178"/>
+      <w:bookmarkStart w:id="5" w:name="_Toc493738569"/>
+      <w:r>
+        <w:t>Advanced</w:t>
+      </w:r>
       <w:bookmarkEnd w:id="4"/>
-    </w:p>
-    <w:p>
-      <w:r>
-        <w:t xml:space="preserve">Your project is to build an IoT weather station. It will connect to the class AWS </w:t>
-      </w:r>
-      <w:r>
-        <w:t>account</w:t>
-      </w:r>
-      <w:r>
-        <w:t xml:space="preserve"> and will publish weather updates to a </w:t>
-      </w:r>
-      <w:r>
-        <w:rPr>
-          <w:i/>
-        </w:rPr>
-        <w:t>thing</w:t>
-      </w:r>
-      <w:r>
-        <w:t xml:space="preserve"> which will be assigned to you by the class leader. You will read the temperature, humidity, and ambient light values from the PSoC </w:t>
-      </w:r>
-      <w:r>
-        <w:t xml:space="preserve">on the shield </w:t>
-      </w:r>
-      <w:r>
-        <w:t xml:space="preserve">and </w:t>
-      </w:r>
-      <w:r>
-        <w:t>will update the</w:t>
-      </w:r>
-      <w:r>
-        <w:t xml:space="preserve"> values </w:t>
-      </w:r>
-      <w:r>
-        <w:t>on</w:t>
-      </w:r>
-      <w:r>
-        <w:t xml:space="preserve"> your </w:t>
-      </w:r>
-      <w:r>
-        <w:rPr>
-          <w:i/>
-        </w:rPr>
-        <w:t>thing</w:t>
-      </w:r>
-      <w:r>
-        <w:t>’s shadow when you press a button.</w:t>
-      </w:r>
-    </w:p>
-    <w:p>
-      <w:pPr>
-        <w:pStyle w:val="Heading2"/>
-      </w:pPr>
-      <w:bookmarkStart w:id="5" w:name="_Toc492997178"/>
-      <w:bookmarkStart w:id="6" w:name="_Toc493738569"/>
-      <w:r>
-        <w:t>Advanced</w:t>
-      </w:r>
       <w:bookmarkEnd w:id="5"/>
-      <w:bookmarkEnd w:id="6"/>
     </w:p>
     <w:p>
       <w:pPr>
@@ -728,192 +726,172 @@
       <w:pPr>
         <w:pStyle w:val="Heading1"/>
       </w:pPr>
-      <w:bookmarkStart w:id="7" w:name="_Toc492997179"/>
-      <w:bookmarkStart w:id="8" w:name="_Toc493738570"/>
+      <w:bookmarkStart w:id="6" w:name="_Toc492997179"/>
+      <w:bookmarkStart w:id="7" w:name="_Toc493738570"/>
       <w:r>
         <w:lastRenderedPageBreak/>
         <w:t>Details and Hints</w:t>
       </w:r>
+      <w:bookmarkEnd w:id="6"/>
       <w:bookmarkEnd w:id="7"/>
+    </w:p>
+    <w:p>
+      <w:pPr>
+        <w:pStyle w:val="Heading2"/>
+      </w:pPr>
+      <w:bookmarkStart w:id="8" w:name="_Toc492997180"/>
+      <w:bookmarkStart w:id="9" w:name="_Toc493738571"/>
+      <w:r>
+        <w:t>Basic</w:t>
+      </w:r>
       <w:bookmarkEnd w:id="8"/>
-    </w:p>
-    <w:p>
-      <w:pPr>
-        <w:pStyle w:val="Heading2"/>
-      </w:pPr>
-      <w:bookmarkStart w:id="9" w:name="_Toc492997180"/>
-      <w:bookmarkStart w:id="10" w:name="_Toc493738571"/>
-      <w:r>
-        <w:t>Basic</w:t>
-      </w:r>
       <w:bookmarkEnd w:id="9"/>
+    </w:p>
+    <w:p>
+      <w:r>
+        <w:t xml:space="preserve">If you are using MQTT, </w:t>
+      </w:r>
+      <w:r>
+        <w:t>i</w:t>
+      </w:r>
+      <w:r>
+        <w:t>t is probably best to start with the p</w:t>
+      </w:r>
+      <w:r>
+        <w:t>ublisher project (see chapter 7</w:t>
+      </w:r>
+      <w:r>
+        <w:t>D</w:t>
+      </w:r>
+      <w:r>
+        <w:t>). You will edit the message so that it sends JSON messages to update the shadow instead of just alternately sending LIGHT OFF and LIGHT ON.</w:t>
+      </w:r>
+    </w:p>
+    <w:p>
+      <w:pPr>
+        <w:ind w:left="720"/>
+      </w:pPr>
+      <w:r>
+        <w:t xml:space="preserve">Hint: If you plan to add the web based introducer, you may want to start with the shadow application instead. However, that application is much larger and </w:t>
+      </w:r>
+      <w:r>
+        <w:t xml:space="preserve">more </w:t>
+      </w:r>
+      <w:r>
+        <w:t>complex than the publisher project so you should understand it first if you decide to go that way.</w:t>
+      </w:r>
+    </w:p>
+    <w:p>
+      <w:r>
+        <w:t>The publisher project already publishes when a button is pressed so you can keep that functionality.</w:t>
+      </w:r>
+    </w:p>
+    <w:p>
+      <w:r>
+        <w:t>If you are using HTTP, the HTTP Bin example is a good starting point (see chapter 7C).</w:t>
+      </w:r>
+      <w:r>
+        <w:t xml:space="preserve"> You will use POST requests to send your data to the server.</w:t>
+      </w:r>
+    </w:p>
+    <w:p>
+      <w:r>
+        <w:t xml:space="preserve">You will connect to the class </w:t>
+      </w:r>
+      <w:r>
+        <w:t>AWS IoT endpoint</w:t>
+      </w:r>
+      <w:r>
+        <w:t>:</w:t>
+      </w:r>
+    </w:p>
+    <w:p>
+      <w:pPr>
+        <w:ind w:left="410"/>
+        <w:rPr>
+          <w:i/>
+        </w:rPr>
+      </w:pPr>
+      <w:r>
+        <w:rPr>
+          <w:i/>
+        </w:rPr>
+        <w:t>amk6m51qrxr2u.iot.us-east-1.amazonaws.com</w:t>
+      </w:r>
+    </w:p>
+    <w:p>
+      <w:r>
+        <w:t xml:space="preserve">Your </w:t>
+      </w:r>
+      <w:r>
+        <w:rPr>
+          <w:i/>
+        </w:rPr>
+        <w:t>thing</w:t>
+      </w:r>
+      <w:r>
+        <w:t xml:space="preserve"> name will be “ww101_&lt;</w:t>
+      </w:r>
+      <w:proofErr w:type="spellStart"/>
+      <w:r>
+        <w:t>nn</w:t>
+      </w:r>
+      <w:proofErr w:type="spellEnd"/>
+      <w:r>
+        <w:t>&gt;” where &lt;</w:t>
+      </w:r>
+      <w:proofErr w:type="spellStart"/>
+      <w:r>
+        <w:t>nn</w:t>
+      </w:r>
+      <w:proofErr w:type="spellEnd"/>
+      <w:r>
+        <w:t xml:space="preserve">&gt; will be a 2-digit number assigned to you. For example, ww101_01. The </w:t>
+      </w:r>
+      <w:r>
+        <w:rPr>
+          <w:i/>
+        </w:rPr>
+        <w:t>things</w:t>
+      </w:r>
+      <w:r>
+        <w:t xml:space="preserve"> have already been setup so you do not need to create it.</w:t>
+      </w:r>
+    </w:p>
+    <w:p>
+      <w:r>
+        <w:t xml:space="preserve">If you used the class </w:t>
+      </w:r>
+      <w:r>
+        <w:t>AWS account</w:t>
+      </w:r>
+      <w:r>
+        <w:t xml:space="preserve"> for previous exercises, you can use the same certificate and key. If you did not use the class </w:t>
+      </w:r>
+      <w:r>
+        <w:t>account</w:t>
+      </w:r>
+      <w:r>
+        <w:t xml:space="preserve">, you can </w:t>
+      </w:r>
+      <w:r>
+        <w:t>either create one now or you can get valid certificates from one of the instructors.</w:t>
+      </w:r>
+      <w:bookmarkStart w:id="10" w:name="_GoBack"/>
       <w:bookmarkEnd w:id="10"/>
     </w:p>
     <w:p>
-      <w:r>
-        <w:t xml:space="preserve">If you are using MQTT, </w:t>
-      </w:r>
-      <w:r>
-        <w:t>i</w:t>
-      </w:r>
-      <w:r>
-        <w:t>t is probably best to start with the p</w:t>
-      </w:r>
-      <w:r>
-        <w:t>ublisher project (see chapter 7</w:t>
-      </w:r>
-      <w:r>
-        <w:t>D</w:t>
-      </w:r>
-      <w:r>
-        <w:t>). You will edit the message so that it sends JSON messages to update the shadow instead of just alternately sending LIGHT OFF and LIGHT ON.</w:t>
-      </w:r>
-    </w:p>
-    <w:p>
       <w:pPr>
         <w:ind w:left="720"/>
       </w:pPr>
       <w:r>
-        <w:t xml:space="preserve">Hint: If you plan to add the web based introducer, you may want to start with the shadow application instead. However, that application is much larger and </w:t>
-      </w:r>
-      <w:r>
-        <w:t xml:space="preserve">more </w:t>
-      </w:r>
-      <w:r>
-        <w:t>complex than the publisher project so you should understand it first if you decide to go that way.</w:t>
-      </w:r>
-    </w:p>
-    <w:p>
-      <w:r>
-        <w:t>The publisher project already publishes when a button is pressed so you can keep that functionality.</w:t>
-      </w:r>
-    </w:p>
-    <w:p>
-      <w:r>
-        <w:t>If you are using HTTP, the HTTP Bin example is a good starting point (see chapter 7C).</w:t>
-      </w:r>
-      <w:r>
-        <w:t xml:space="preserve"> You will use POST requests to send your data to the server.</w:t>
-      </w:r>
-    </w:p>
-    <w:p>
-      <w:r>
-        <w:t xml:space="preserve">You will connect to the class </w:t>
-      </w:r>
-      <w:r>
-        <w:t>AWS IoT endpoint</w:t>
-      </w:r>
-      <w:r>
-        <w:t>:</w:t>
-      </w:r>
-    </w:p>
-    <w:p>
-      <w:pPr>
-        <w:ind w:left="410"/>
-        <w:rPr>
-          <w:i/>
-        </w:rPr>
-      </w:pPr>
-      <w:r>
-        <w:rPr>
-          <w:i/>
-        </w:rPr>
-        <w:t>amk6m51qrxr2u.iot.us-east-1.amazonaws.com</w:t>
-      </w:r>
-    </w:p>
-    <w:p>
-      <w:r>
-        <w:t xml:space="preserve">Your </w:t>
-      </w:r>
-      <w:r>
-        <w:rPr>
-          <w:i/>
-        </w:rPr>
-        <w:t>thing</w:t>
-      </w:r>
-      <w:r>
-        <w:t xml:space="preserve"> name will be “ww101_&lt;</w:t>
-      </w:r>
-      <w:proofErr w:type="spellStart"/>
-      <w:r>
-        <w:t>nn</w:t>
-      </w:r>
-      <w:proofErr w:type="spellEnd"/>
-      <w:r>
-        <w:t>&gt;” where &lt;</w:t>
-      </w:r>
-      <w:proofErr w:type="spellStart"/>
-      <w:r>
-        <w:t>nn</w:t>
-      </w:r>
-      <w:proofErr w:type="spellEnd"/>
-      <w:r>
-        <w:t xml:space="preserve">&gt; will be a 2-digit number assigned to you. For example, ww101_01. The </w:t>
-      </w:r>
-      <w:r>
-        <w:rPr>
-          <w:i/>
-        </w:rPr>
-        <w:t>things</w:t>
-      </w:r>
-      <w:r>
-        <w:t xml:space="preserve"> have already been setup so you do not need to create it.</w:t>
-      </w:r>
-    </w:p>
-    <w:p>
-      <w:r>
-        <w:t xml:space="preserve">If you used the class </w:t>
-      </w:r>
-      <w:r>
-        <w:t>AWS account</w:t>
-      </w:r>
-      <w:r>
-        <w:t xml:space="preserve"> for previous exercises, you can use the same certificate and key. If you did not use the class </w:t>
-      </w:r>
-      <w:r>
-        <w:t>account</w:t>
-      </w:r>
-      <w:r>
-        <w:t xml:space="preserve">, you can copy the client certificate (client.cer) and private key (privkey.cer) from the class material folder. They can be found in </w:t>
-      </w:r>
-      <w:r>
-        <w:rPr>
-          <w:i/>
-        </w:rPr>
-        <w:t>WW101 Files/</w:t>
-      </w:r>
-      <w:proofErr w:type="spellStart"/>
-      <w:r>
-        <w:rPr>
-          <w:i/>
-        </w:rPr>
-        <w:t>ClassCerts</w:t>
-      </w:r>
-      <w:proofErr w:type="spellEnd"/>
-      <w:r>
-        <w:rPr>
-          <w:i/>
-        </w:rPr>
-        <w:t>/</w:t>
-      </w:r>
-      <w:proofErr w:type="spellStart"/>
-      <w:r>
-        <w:rPr>
-          <w:i/>
-        </w:rPr>
-        <w:t>AWS_Broker_Info</w:t>
-      </w:r>
-      <w:proofErr w:type="spellEnd"/>
-      <w:r>
-        <w:t>.</w:t>
-      </w:r>
-    </w:p>
-    <w:p>
-      <w:pPr>
-        <w:ind w:left="720"/>
-      </w:pPr>
-      <w:r>
-        <w:t>Hint: After copying the files, you should run a “Clean” on the project. Otherwise, the project will not see the new files.</w:t>
+        <w:t xml:space="preserve">Hint: After copying </w:t>
+      </w:r>
+      <w:r>
+        <w:t>in certificate</w:t>
+      </w:r>
+      <w:r>
+        <w:t xml:space="preserve"> files, you should run a “Clean” on the project. Otherwise, the project will not see the new files.</w:t>
       </w:r>
     </w:p>
     <w:p>
@@ -2525,27 +2503,14 @@
             <w:r>
               <w:t xml:space="preserve"> of </w:t>
             </w:r>
-            <w:r>
-              <w:fldChar w:fldCharType="begin"/>
-            </w:r>
-            <w:r>
-              <w:instrText xml:space="preserve"> NUMPAGES  </w:instrText>
-            </w:r>
-            <w:r>
-              <w:fldChar w:fldCharType="separate"/>
-            </w:r>
-            <w:r>
-              <w:rPr>
-                <w:noProof/>
-              </w:rPr>
-              <w:t>6</w:t>
-            </w:r>
-            <w:r>
-              <w:rPr>
-                <w:noProof/>
-              </w:rPr>
-              <w:fldChar w:fldCharType="end"/>
-            </w:r>
+            <w:fldSimple w:instr=" NUMPAGES  ">
+              <w:r>
+                <w:rPr>
+                  <w:noProof/>
+                </w:rPr>
+                <w:t>6</w:t>
+              </w:r>
+            </w:fldSimple>
           </w:p>
         </w:sdtContent>
       </w:sdt>
@@ -4404,7 +4369,7 @@
   <w:style w:type="paragraph" w:default="1" w:styleId="Normal">
     <w:name w:val="Normal"/>
     <w:qFormat/>
-    <w:rsid w:val="00B96D2C"/>
+    <w:rsid w:val="000F5C33"/>
   </w:style>
   <w:style w:type="paragraph" w:styleId="Heading1">
     <w:name w:val="heading 1"/>
@@ -4523,7 +4488,7 @@
     <w:uiPriority w:val="1"/>
     <w:semiHidden/>
     <w:unhideWhenUsed/>
-    <w:rsid w:val="00B96D2C"/>
+    <w:rsid w:val="000F5C33"/>
   </w:style>
   <w:style w:type="table" w:default="1" w:styleId="TableNormal">
     <w:name w:val="Normal Table"/>
@@ -4545,7 +4510,7 @@
     <w:uiPriority w:val="99"/>
     <w:semiHidden/>
     <w:unhideWhenUsed/>
-    <w:rsid w:val="00B96D2C"/>
+    <w:rsid w:val="000F5C33"/>
   </w:style>
   <w:style w:type="character" w:customStyle="1" w:styleId="Heading1Char">
     <w:name w:val="Heading 1 Char"/>
@@ -5420,7 +5385,7 @@
 </file>
 
 <file path=customXml/itemProps1.xml><?xml version="1.0" encoding="utf-8"?>
-<ds:datastoreItem xmlns:ds="http://schemas.openxmlformats.org/officeDocument/2006/customXml" ds:itemID="{B5678AF4-851A-4B37-997A-F19104DFEB99}">
+<ds:datastoreItem xmlns:ds="http://schemas.openxmlformats.org/officeDocument/2006/customXml" ds:itemID="{5470FB9D-7C33-47C0-A830-AE8C8FF393BC}">
   <ds:schemaRefs>
     <ds:schemaRef ds:uri="http://schemas.openxmlformats.org/officeDocument/2006/bibliography"/>
   </ds:schemaRefs>

</xml_diff>

<commit_message>
Add http solution and update http and project chatper with lastest info.
</commit_message>
<xml_diff>
--- a/labmanual/English/WW101-08-Project.docx
+++ b/labmanual/English/WW101-08-Project.docx
@@ -749,7 +749,13 @@
     </w:p>
     <w:p>
       <w:r>
-        <w:t xml:space="preserve">If you are using MQTT, </w:t>
+        <w:t xml:space="preserve">If you are using </w:t>
+      </w:r>
+      <w:r>
+        <w:t>MQTT</w:t>
+      </w:r>
+      <w:r>
+        <w:t xml:space="preserve">, </w:t>
       </w:r>
       <w:r>
         <w:t>i</w:t>
@@ -788,7 +794,13 @@
     </w:p>
     <w:p>
       <w:r>
-        <w:t>If you are using HTTP, the HTTP Bin example is a good starting point (see chapter 7C).</w:t>
+        <w:t xml:space="preserve">If you are using </w:t>
+      </w:r>
+      <w:r>
+        <w:t>HTTP</w:t>
+      </w:r>
+      <w:r>
+        <w:t>, the HTTP Bin example is a good starting point (see chapter 7C).</w:t>
       </w:r>
       <w:r>
         <w:t xml:space="preserve"> You will use POST requests to send your data to the server.</w:t>
@@ -877,8 +889,6 @@
       <w:r>
         <w:t>either create one now or you can get valid certificates from one of the instructors.</w:t>
       </w:r>
-      <w:bookmarkStart w:id="10" w:name="_GoBack"/>
-      <w:bookmarkEnd w:id="10"/>
     </w:p>
     <w:p>
       <w:pPr>
@@ -1029,10 +1039,19 @@
         <w:t>thing</w:t>
       </w:r>
       <w:r>
-        <w:t xml:space="preserve"> will look like the following. You will publish </w:t>
-      </w:r>
-      <w:r>
-        <w:t xml:space="preserve">or POST </w:t>
+        <w:t xml:space="preserve"> will look like the following. You will publish</w:t>
+      </w:r>
+      <w:r>
+        <w:t xml:space="preserve"> (MQTT)</w:t>
+      </w:r>
+      <w:r>
+        <w:t xml:space="preserve"> </w:t>
+      </w:r>
+      <w:r>
+        <w:t>or post (HTTP)</w:t>
+      </w:r>
+      <w:r>
+        <w:t xml:space="preserve"> </w:t>
       </w:r>
       <w:r>
         <w:t xml:space="preserve">JSON messages to the </w:t>
@@ -1382,7 +1401,13 @@
         <w:t xml:space="preserve">Client </w:t>
       </w:r>
       <w:r>
-        <w:t xml:space="preserve">on the AWS site to examine the messages that you are sending. For example, to see all shadow messages for the </w:t>
+        <w:t xml:space="preserve">on the AWS site to examine the messages that you are sending. </w:t>
+      </w:r>
+      <w:r>
+        <w:t xml:space="preserve">Note that this works even if you are using HTTP to post data since the update to the shadow still causes a notification to any MQTT subscribers. </w:t>
+      </w:r>
+      <w:r>
+        <w:t xml:space="preserve">For example, to see all shadow messages for the </w:t>
       </w:r>
       <w:r>
         <w:rPr>
@@ -1448,10 +1473,7 @@
     </w:p>
     <w:p>
       <w:r>
-        <w:t>If you are using MQTT, t</w:t>
-      </w:r>
-      <w:r>
-        <w:t>he publisher application that you start with contains several threads. To maintain modularity and reduce complexity it is HIGHLY RECOMMENED that you add additional functionality in new threads. For example, you may want separate threads to:</w:t>
+        <w:t>To maintain modularity and reduce complexity it is HIGHLY RECOMMENED that you add additional functionality in new threads. For example, you may want separate threads to:</w:t>
       </w:r>
     </w:p>
     <w:p>
@@ -1471,7 +1493,109 @@
       </w:r>
       <w:proofErr w:type="spellEnd"/>
       <w:r>
-        <w:t xml:space="preserve"> including connecting to WiFi, connecting to the MQTT broker, and subscribing to topics for other things. This thread might exit when it is done.</w:t>
+        <w:t xml:space="preserve"> including</w:t>
+      </w:r>
+      <w:r>
+        <w:t>:</w:t>
+      </w:r>
+    </w:p>
+    <w:p>
+      <w:pPr>
+        <w:pStyle w:val="ListParagraph"/>
+        <w:numPr>
+          <w:ilvl w:val="1"/>
+          <w:numId w:val="9"/>
+        </w:numPr>
+      </w:pPr>
+      <w:r>
+        <w:t>Configuring threads, semaphores, queues, mutexes, timers</w:t>
+      </w:r>
+    </w:p>
+    <w:p>
+      <w:pPr>
+        <w:pStyle w:val="ListParagraph"/>
+        <w:numPr>
+          <w:ilvl w:val="1"/>
+          <w:numId w:val="9"/>
+        </w:numPr>
+      </w:pPr>
+      <w:r>
+        <w:t>C</w:t>
+      </w:r>
+      <w:r>
+        <w:t>o</w:t>
+      </w:r>
+      <w:r>
+        <w:t>nnecting to WiFi</w:t>
+      </w:r>
+    </w:p>
+    <w:p>
+      <w:pPr>
+        <w:pStyle w:val="ListParagraph"/>
+        <w:numPr>
+          <w:ilvl w:val="1"/>
+          <w:numId w:val="9"/>
+        </w:numPr>
+      </w:pPr>
+      <w:r>
+        <w:t>Reading and initializing certificates</w:t>
+      </w:r>
+    </w:p>
+    <w:p>
+      <w:pPr>
+        <w:pStyle w:val="ListParagraph"/>
+        <w:numPr>
+          <w:ilvl w:val="1"/>
+          <w:numId w:val="9"/>
+        </w:numPr>
+      </w:pPr>
+      <w:r>
+        <w:t>C</w:t>
+      </w:r>
+      <w:r>
+        <w:t>onnecting to the broker</w:t>
+      </w:r>
+      <w:r>
+        <w:t xml:space="preserve"> (MQTT)</w:t>
+      </w:r>
+    </w:p>
+    <w:p>
+      <w:pPr>
+        <w:pStyle w:val="ListParagraph"/>
+        <w:numPr>
+          <w:ilvl w:val="1"/>
+          <w:numId w:val="9"/>
+        </w:numPr>
+      </w:pPr>
+      <w:r>
+        <w:lastRenderedPageBreak/>
+        <w:t>S</w:t>
+      </w:r>
+      <w:r>
+        <w:t>ubscribing to topics for other things</w:t>
+      </w:r>
+      <w:r>
+        <w:t xml:space="preserve"> (MQTT)</w:t>
+      </w:r>
+    </w:p>
+    <w:p>
+      <w:pPr>
+        <w:pStyle w:val="ListParagraph"/>
+        <w:numPr>
+          <w:ilvl w:val="1"/>
+          <w:numId w:val="9"/>
+        </w:numPr>
+      </w:pPr>
+      <w:r>
+        <w:t>Starting all other threads.</w:t>
+      </w:r>
+    </w:p>
+    <w:p>
+      <w:pPr>
+        <w:ind w:left="1080"/>
+      </w:pPr>
+      <w:r>
+        <w:t>This thread might exit when it is done.</w:t>
       </w:r>
     </w:p>
     <w:p>
@@ -1483,7 +1607,19 @@
         </w:numPr>
       </w:pPr>
       <w:r>
-        <w:t>Publish data to the Cloud.</w:t>
+        <w:t>Send/receive</w:t>
+      </w:r>
+      <w:r>
+        <w:t xml:space="preserve"> data to</w:t>
+      </w:r>
+      <w:r>
+        <w:t>/from</w:t>
+      </w:r>
+      <w:r>
+        <w:t xml:space="preserve"> the Cloud.</w:t>
+      </w:r>
+      <w:r>
+        <w:t xml:space="preserve"> This would include all the MQTT or HTTP functionality required.</w:t>
       </w:r>
     </w:p>
     <w:p>
@@ -1519,7 +1655,6 @@
         </w:numPr>
       </w:pPr>
       <w:r>
-        <w:lastRenderedPageBreak/>
         <w:t>Monitor CapSense buttons.</w:t>
       </w:r>
     </w:p>
@@ -1536,21 +1671,16 @@
       </w:r>
     </w:p>
     <w:p>
-      <w:r>
-        <w:t>Remember that interaction between threads is controlled using semaphores, queues, and mutexes.</w:t>
-      </w:r>
-    </w:p>
-    <w:p>
       <w:pPr>
         <w:pStyle w:val="Heading2"/>
       </w:pPr>
-      <w:bookmarkStart w:id="11" w:name="_Toc492997181"/>
-      <w:bookmarkStart w:id="12" w:name="_Toc493738572"/>
+      <w:bookmarkStart w:id="10" w:name="_Toc492997181"/>
+      <w:bookmarkStart w:id="11" w:name="_Toc493738572"/>
       <w:r>
         <w:t>Advanced</w:t>
       </w:r>
+      <w:bookmarkEnd w:id="10"/>
       <w:bookmarkEnd w:id="11"/>
-      <w:bookmarkEnd w:id="12"/>
     </w:p>
     <w:p>
       <w:pPr>
@@ -1595,7 +1725,13 @@
     </w:p>
     <w:p>
       <w:r>
-        <w:t xml:space="preserve">Monitor a button press (not the one used for publishing) to toggle the weather alert status and </w:t>
+        <w:t>Monitor a button press (not the one used for publishing</w:t>
+      </w:r>
+      <w:r>
+        <w:t>/posting weather data</w:t>
+      </w:r>
+      <w:r>
+        <w:t xml:space="preserve">) to toggle the weather alert status and </w:t>
       </w:r>
       <w:r>
         <w:t>send</w:t>
@@ -2069,6 +2205,7 @@
     </w:p>
     <w:p>
       <w:r>
+        <w:lastRenderedPageBreak/>
         <w:t>Hint: When you add the OLED display functionality, you may need a MUTEX around the I2C transactions to prevent conflicts between the PSoC analog coprocessor and display.</w:t>
       </w:r>
     </w:p>
@@ -2086,7 +2223,6 @@
         </w:numPr>
       </w:pPr>
       <w:r>
-        <w:lastRenderedPageBreak/>
         <w:t>Get Weather Data from the Cloud</w:t>
       </w:r>
     </w:p>
@@ -2096,6 +2232,14 @@
       </w:r>
       <w:r>
         <w:t>se the subscriber project as a reference. Some functions are common between the publisher and subscriber so you will not need to duplicate those.</w:t>
+      </w:r>
+    </w:p>
+    <w:p>
+      <w:r>
+        <w:t>If you are using HTTP, you will use a GET request to get the data required.</w:t>
+      </w:r>
+      <w:r>
+        <w:t xml:space="preserve"> In this case, you will need to poll occasionally for data since there is no concept of subscription in HTTP.</w:t>
       </w:r>
     </w:p>
     <w:p>
@@ -2282,7 +2426,13 @@
         <w:ind w:left="1440"/>
       </w:pPr>
       <w:r>
-        <w:t>P – Turn ON printing of update messages from all things</w:t>
+        <w:t xml:space="preserve">P – Turn ON </w:t>
+      </w:r>
+      <w:r>
+        <w:t>getting</w:t>
+      </w:r>
+      <w:r>
+        <w:t xml:space="preserve"> update messages from all things</w:t>
       </w:r>
     </w:p>
     <w:p>
@@ -2291,7 +2441,18 @@
         <w:ind w:left="1440"/>
       </w:pPr>
       <w:r>
-        <w:t>p – Turn OFF printing of update messages from all things</w:t>
+        <w:t xml:space="preserve">p – Turn OFF </w:t>
+      </w:r>
+      <w:r>
+        <w:t>getting</w:t>
+      </w:r>
+      <w:r>
+        <w:t xml:space="preserve"> </w:t>
+      </w:r>
+      <w:bookmarkStart w:id="12" w:name="_GoBack"/>
+      <w:bookmarkEnd w:id="12"/>
+      <w:r>
+        <w:t>update messages from all things</w:t>
       </w:r>
     </w:p>
     <w:p>
@@ -2380,6 +2541,7 @@
         </w:numPr>
       </w:pPr>
       <w:r>
+        <w:lastRenderedPageBreak/>
         <w:t>Introducer</w:t>
       </w:r>
     </w:p>
@@ -2495,7 +2657,7 @@
               <w:rPr>
                 <w:noProof/>
               </w:rPr>
-              <w:t>6</w:t>
+              <w:t>7</w:t>
             </w:r>
             <w:r>
               <w:fldChar w:fldCharType="end"/>
@@ -2503,14 +2665,27 @@
             <w:r>
               <w:t xml:space="preserve"> of </w:t>
             </w:r>
-            <w:fldSimple w:instr=" NUMPAGES  ">
-              <w:r>
-                <w:rPr>
-                  <w:noProof/>
-                </w:rPr>
-                <w:t>6</w:t>
-              </w:r>
-            </w:fldSimple>
+            <w:r>
+              <w:fldChar w:fldCharType="begin"/>
+            </w:r>
+            <w:r>
+              <w:instrText xml:space="preserve"> NUMPAGES  </w:instrText>
+            </w:r>
+            <w:r>
+              <w:fldChar w:fldCharType="separate"/>
+            </w:r>
+            <w:r>
+              <w:rPr>
+                <w:noProof/>
+              </w:rPr>
+              <w:t>7</w:t>
+            </w:r>
+            <w:r>
+              <w:rPr>
+                <w:noProof/>
+              </w:rPr>
+              <w:fldChar w:fldCharType="end"/>
+            </w:r>
           </w:p>
         </w:sdtContent>
       </w:sdt>
@@ -2824,7 +2999,7 @@
         <w:ind w:left="720" w:hanging="360"/>
       </w:pPr>
     </w:lvl>
-    <w:lvl w:ilvl="1" w:tplc="04090019" w:tentative="1">
+    <w:lvl w:ilvl="1" w:tplc="04090019">
       <w:start w:val="1"/>
       <w:numFmt w:val="lowerLetter"/>
       <w:lvlText w:val="%2."/>
@@ -4369,7 +4544,7 @@
   <w:style w:type="paragraph" w:default="1" w:styleId="Normal">
     <w:name w:val="Normal"/>
     <w:qFormat/>
-    <w:rsid w:val="000F5C33"/>
+    <w:rsid w:val="00FE3491"/>
   </w:style>
   <w:style w:type="paragraph" w:styleId="Heading1">
     <w:name w:val="heading 1"/>
@@ -4488,7 +4663,7 @@
     <w:uiPriority w:val="1"/>
     <w:semiHidden/>
     <w:unhideWhenUsed/>
-    <w:rsid w:val="000F5C33"/>
+    <w:rsid w:val="00FE3491"/>
   </w:style>
   <w:style w:type="table" w:default="1" w:styleId="TableNormal">
     <w:name w:val="Normal Table"/>
@@ -4510,7 +4685,7 @@
     <w:uiPriority w:val="99"/>
     <w:semiHidden/>
     <w:unhideWhenUsed/>
-    <w:rsid w:val="000F5C33"/>
+    <w:rsid w:val="00FE3491"/>
   </w:style>
   <w:style w:type="character" w:customStyle="1" w:styleId="Heading1Char">
     <w:name w:val="Heading 1 Char"/>
@@ -5385,7 +5560,7 @@
 </file>
 
 <file path=customXml/itemProps1.xml><?xml version="1.0" encoding="utf-8"?>
-<ds:datastoreItem xmlns:ds="http://schemas.openxmlformats.org/officeDocument/2006/customXml" ds:itemID="{5470FB9D-7C33-47C0-A830-AE8C8FF393BC}">
+<ds:datastoreItem xmlns:ds="http://schemas.openxmlformats.org/officeDocument/2006/customXml" ds:itemID="{014994F6-F7BE-4C7A-BC03-C915E3B4A5B8}">
   <ds:schemaRefs>
     <ds:schemaRef ds:uri="http://schemas.openxmlformats.org/officeDocument/2006/bibliography"/>
   </ds:schemaRefs>

</xml_diff>

<commit_message>
Updae EROS and IROS prior to ES10.
</commit_message>
<xml_diff>
--- a/labmanual/English/WW101-08-Project.docx
+++ b/labmanual/English/WW101-08-Project.docx
@@ -8,6 +8,8 @@
           <w:rStyle w:val="BookTitle"/>
         </w:rPr>
       </w:pPr>
+      <w:bookmarkStart w:id="0" w:name="_GoBack"/>
+      <w:bookmarkEnd w:id="0"/>
       <w:r>
         <w:rPr>
           <w:rStyle w:val="BookTitle"/>
@@ -498,25 +500,25 @@
       <w:r>
         <w:fldChar w:fldCharType="end"/>
       </w:r>
-      <w:bookmarkStart w:id="0" w:name="_Toc492997176"/>
-      <w:bookmarkStart w:id="1" w:name="_Toc493738567"/>
+      <w:bookmarkStart w:id="1" w:name="_Toc492997176"/>
+      <w:bookmarkStart w:id="2" w:name="_Toc493738567"/>
       <w:r>
         <w:t>Introduction</w:t>
       </w:r>
-      <w:bookmarkEnd w:id="0"/>
       <w:bookmarkEnd w:id="1"/>
+      <w:bookmarkEnd w:id="2"/>
     </w:p>
     <w:p>
       <w:pPr>
         <w:pStyle w:val="Heading2"/>
       </w:pPr>
-      <w:bookmarkStart w:id="2" w:name="_Toc492997177"/>
-      <w:bookmarkStart w:id="3" w:name="_Toc493738568"/>
+      <w:bookmarkStart w:id="3" w:name="_Toc492997177"/>
+      <w:bookmarkStart w:id="4" w:name="_Toc493738568"/>
       <w:r>
         <w:t>Basic</w:t>
       </w:r>
-      <w:bookmarkEnd w:id="2"/>
       <w:bookmarkEnd w:id="3"/>
+      <w:bookmarkEnd w:id="4"/>
     </w:p>
     <w:p>
       <w:r>
@@ -569,13 +571,13 @@
       <w:pPr>
         <w:pStyle w:val="Heading2"/>
       </w:pPr>
-      <w:bookmarkStart w:id="4" w:name="_Toc492997178"/>
-      <w:bookmarkStart w:id="5" w:name="_Toc493738569"/>
+      <w:bookmarkStart w:id="5" w:name="_Toc492997178"/>
+      <w:bookmarkStart w:id="6" w:name="_Toc493738569"/>
       <w:r>
         <w:t>Advanced</w:t>
       </w:r>
-      <w:bookmarkEnd w:id="4"/>
       <w:bookmarkEnd w:id="5"/>
+      <w:bookmarkEnd w:id="6"/>
     </w:p>
     <w:p>
       <w:pPr>
@@ -726,26 +728,26 @@
       <w:pPr>
         <w:pStyle w:val="Heading1"/>
       </w:pPr>
-      <w:bookmarkStart w:id="6" w:name="_Toc492997179"/>
-      <w:bookmarkStart w:id="7" w:name="_Toc493738570"/>
+      <w:bookmarkStart w:id="7" w:name="_Toc492997179"/>
+      <w:bookmarkStart w:id="8" w:name="_Toc493738570"/>
       <w:r>
         <w:lastRenderedPageBreak/>
         <w:t>Details and Hints</w:t>
       </w:r>
-      <w:bookmarkEnd w:id="6"/>
       <w:bookmarkEnd w:id="7"/>
+      <w:bookmarkEnd w:id="8"/>
     </w:p>
     <w:p>
       <w:pPr>
         <w:pStyle w:val="Heading2"/>
       </w:pPr>
-      <w:bookmarkStart w:id="8" w:name="_Toc492997180"/>
-      <w:bookmarkStart w:id="9" w:name="_Toc493738571"/>
+      <w:bookmarkStart w:id="9" w:name="_Toc492997180"/>
+      <w:bookmarkStart w:id="10" w:name="_Toc493738571"/>
       <w:r>
         <w:t>Basic</w:t>
       </w:r>
-      <w:bookmarkEnd w:id="8"/>
       <w:bookmarkEnd w:id="9"/>
+      <w:bookmarkEnd w:id="10"/>
     </w:p>
     <w:p>
       <w:r>
@@ -1674,13 +1676,13 @@
       <w:pPr>
         <w:pStyle w:val="Heading2"/>
       </w:pPr>
-      <w:bookmarkStart w:id="10" w:name="_Toc492997181"/>
-      <w:bookmarkStart w:id="11" w:name="_Toc493738572"/>
+      <w:bookmarkStart w:id="11" w:name="_Toc492997181"/>
+      <w:bookmarkStart w:id="12" w:name="_Toc493738572"/>
       <w:r>
         <w:t>Advanced</w:t>
       </w:r>
-      <w:bookmarkEnd w:id="10"/>
       <w:bookmarkEnd w:id="11"/>
+      <w:bookmarkEnd w:id="12"/>
     </w:p>
     <w:p>
       <w:pPr>
@@ -2447,12 +2449,7 @@
         <w:t>getting</w:t>
       </w:r>
       <w:r>
-        <w:t xml:space="preserve"> </w:t>
-      </w:r>
-      <w:bookmarkStart w:id="12" w:name="_GoBack"/>
-      <w:bookmarkEnd w:id="12"/>
-      <w:r>
-        <w:t>update messages from all things</w:t>
+        <w:t xml:space="preserve"> update messages from all things</w:t>
       </w:r>
     </w:p>
     <w:p>
@@ -2657,7 +2654,7 @@
               <w:rPr>
                 <w:noProof/>
               </w:rPr>
-              <w:t>7</w:t>
+              <w:t>1</w:t>
             </w:r>
             <w:r>
               <w:fldChar w:fldCharType="end"/>
@@ -2665,27 +2662,14 @@
             <w:r>
               <w:t xml:space="preserve"> of </w:t>
             </w:r>
-            <w:r>
-              <w:fldChar w:fldCharType="begin"/>
-            </w:r>
-            <w:r>
-              <w:instrText xml:space="preserve"> NUMPAGES  </w:instrText>
-            </w:r>
-            <w:r>
-              <w:fldChar w:fldCharType="separate"/>
-            </w:r>
-            <w:r>
-              <w:rPr>
-                <w:noProof/>
-              </w:rPr>
-              <w:t>7</w:t>
-            </w:r>
-            <w:r>
-              <w:rPr>
-                <w:noProof/>
-              </w:rPr>
-              <w:fldChar w:fldCharType="end"/>
-            </w:r>
+            <w:fldSimple w:instr=" NUMPAGES  ">
+              <w:r>
+                <w:rPr>
+                  <w:noProof/>
+                </w:rPr>
+                <w:t>7</w:t>
+              </w:r>
+            </w:fldSimple>
           </w:p>
         </w:sdtContent>
       </w:sdt>
@@ -4544,7 +4528,7 @@
   <w:style w:type="paragraph" w:default="1" w:styleId="Normal">
     <w:name w:val="Normal"/>
     <w:qFormat/>
-    <w:rsid w:val="00FE3491"/>
+    <w:rsid w:val="00813CD0"/>
   </w:style>
   <w:style w:type="paragraph" w:styleId="Heading1">
     <w:name w:val="heading 1"/>
@@ -4663,7 +4647,7 @@
     <w:uiPriority w:val="1"/>
     <w:semiHidden/>
     <w:unhideWhenUsed/>
-    <w:rsid w:val="00FE3491"/>
+    <w:rsid w:val="00813CD0"/>
   </w:style>
   <w:style w:type="table" w:default="1" w:styleId="TableNormal">
     <w:name w:val="Normal Table"/>
@@ -4685,7 +4669,7 @@
     <w:uiPriority w:val="99"/>
     <w:semiHidden/>
     <w:unhideWhenUsed/>
-    <w:rsid w:val="00FE3491"/>
+    <w:rsid w:val="00813CD0"/>
   </w:style>
   <w:style w:type="character" w:customStyle="1" w:styleId="Heading1Char">
     <w:name w:val="Heading 1 Char"/>
@@ -5560,7 +5544,7 @@
 </file>
 
 <file path=customXml/itemProps1.xml><?xml version="1.0" encoding="utf-8"?>
-<ds:datastoreItem xmlns:ds="http://schemas.openxmlformats.org/officeDocument/2006/customXml" ds:itemID="{014994F6-F7BE-4C7A-BC03-C915E3B4A5B8}">
+<ds:datastoreItem xmlns:ds="http://schemas.openxmlformats.org/officeDocument/2006/customXml" ds:itemID="{FE490759-CB86-4924-8F58-B8F1D5951373}">
   <ds:schemaRefs>
     <ds:schemaRef ds:uri="http://schemas.openxmlformats.org/officeDocument/2006/bibliography"/>
   </ds:schemaRefs>

</xml_diff>